<commit_message>
Release documents updated for 1.2.0 version
</commit_message>
<xml_diff>
--- a/Documents/External/BasicSetUp.docx
+++ b/Documents/External/BasicSetUp.docx
@@ -66,48 +66,39 @@
         <w:t>index.html</w:t>
       </w:r>
       <w:r>
-        <w:t xml:space="preserve"> file </w:t>
-      </w:r>
-      <w:r>
-        <w:t xml:space="preserve">from </w:t>
+        <w:t xml:space="preserve"> file from </w:t>
       </w:r>
       <w:r>
         <w:t>JavaDoc.zip</w:t>
       </w:r>
       <w:r>
+        <w:t xml:space="preserve"> and search for </w:t>
+      </w:r>
+      <w:proofErr w:type="spellStart"/>
+      <w:r>
+        <w:t>MainActivity</w:t>
+      </w:r>
+      <w:proofErr w:type="spellEnd"/>
+      <w:r>
+        <w:t xml:space="preserve">. </w:t>
+      </w:r>
+      <w:r>
         <w:t xml:space="preserve"> </w:t>
       </w:r>
-      <w:r>
-        <w:t xml:space="preserve">and search for </w:t>
-      </w:r>
-      <w:proofErr w:type="spellStart"/>
+      <w:proofErr w:type="spellStart"/>
+      <w:proofErr w:type="gramStart"/>
       <w:r>
         <w:t>MainActivity</w:t>
       </w:r>
       <w:proofErr w:type="spellEnd"/>
       <w:r>
-        <w:t xml:space="preserve">. </w:t>
-      </w:r>
-      <w:r>
         <w:t xml:space="preserve"> </w:t>
       </w:r>
-      <w:proofErr w:type="spellStart"/>
-      <w:proofErr w:type="gramStart"/>
-      <w:r>
-        <w:t>MainActivity</w:t>
-      </w:r>
-      <w:proofErr w:type="spellEnd"/>
-      <w:r>
-        <w:t xml:space="preserve"> </w:t>
-      </w:r>
       <w:r>
         <w:t xml:space="preserve"> p</w:t>
       </w:r>
       <w:r>
-        <w:t>rovide</w:t>
-      </w:r>
-      <w:r>
-        <w:t>s</w:t>
+        <w:t>rovides</w:t>
       </w:r>
       <w:proofErr w:type="gramEnd"/>
       <w:r>
@@ -121,8 +112,6 @@
       <w:pPr>
         <w:pStyle w:val="Heading2"/>
       </w:pPr>
-      <w:bookmarkStart w:id="0" w:name="_GoBack"/>
-      <w:bookmarkEnd w:id="0"/>
       <w:r>
         <w:br/>
       </w:r>
@@ -195,16 +184,7 @@
           <w:sz w:val="18"/>
           <w:szCs w:val="18"/>
         </w:rPr>
-        <w:t>'com.philips.cdp:uikitLib:1.1</w:t>
-      </w:r>
-      <w:r>
-        <w:rPr>
-          <w:rFonts w:ascii="Verdana" w:hAnsi="Verdana"/>
-          <w:color w:val="000000"/>
-          <w:sz w:val="18"/>
-          <w:szCs w:val="18"/>
-        </w:rPr>
-        <w:t>.0'</w:t>
+        <w:t>'com.philips.cdp:uikitLib:1.1.0'</w:t>
       </w:r>
       <w:r>
         <w:rPr>
@@ -466,6 +446,167 @@
         </w:rPr>
       </w:pPr>
     </w:p>
+    <w:p>
+      <w:r>
+        <w:t xml:space="preserve">Add below line inside </w:t>
+      </w:r>
+      <w:proofErr w:type="spellStart"/>
+      <w:r>
+        <w:t>defultConfig</w:t>
+      </w:r>
+      <w:proofErr w:type="spellEnd"/>
+      <w:r>
+        <w:t xml:space="preserve"> in app </w:t>
+      </w:r>
+      <w:proofErr w:type="spellStart"/>
+      <w:r>
+        <w:t>build.gradle</w:t>
+      </w:r>
+      <w:proofErr w:type="spellEnd"/>
+      <w:r>
+        <w:t xml:space="preserve"> file </w:t>
+      </w:r>
+    </w:p>
+    <w:p>
+      <w:pPr>
+        <w:shd w:val="clear" w:color="auto" w:fill="FFFFFF"/>
+        <w:tabs>
+          <w:tab w:val="left" w:pos="916"/>
+          <w:tab w:val="left" w:pos="1832"/>
+          <w:tab w:val="left" w:pos="2748"/>
+          <w:tab w:val="left" w:pos="3664"/>
+          <w:tab w:val="left" w:pos="4580"/>
+          <w:tab w:val="left" w:pos="5496"/>
+          <w:tab w:val="left" w:pos="6412"/>
+          <w:tab w:val="left" w:pos="7328"/>
+          <w:tab w:val="left" w:pos="8244"/>
+          <w:tab w:val="left" w:pos="9160"/>
+          <w:tab w:val="left" w:pos="10076"/>
+          <w:tab w:val="left" w:pos="10992"/>
+          <w:tab w:val="left" w:pos="11908"/>
+          <w:tab w:val="left" w:pos="12824"/>
+          <w:tab w:val="left" w:pos="13740"/>
+          <w:tab w:val="left" w:pos="14656"/>
+        </w:tabs>
+        <w:spacing w:after="0" w:line="240" w:lineRule="auto"/>
+        <w:rPr>
+          <w:rFonts w:ascii="Courier New" w:eastAsia="Times New Roman" w:hAnsi="Courier New" w:cs="Courier New"/>
+          <w:b/>
+          <w:bCs/>
+          <w:color w:val="000043"/>
+          <w:sz w:val="14"/>
+          <w:szCs w:val="14"/>
+        </w:rPr>
+      </w:pPr>
+      <w:proofErr w:type="spellStart"/>
+      <w:proofErr w:type="gramStart"/>
+      <w:r>
+        <w:rPr>
+          <w:rFonts w:ascii="Courier New" w:eastAsia="Times New Roman" w:hAnsi="Courier New" w:cs="Courier New"/>
+          <w:color w:val="000000"/>
+          <w:sz w:val="14"/>
+          <w:szCs w:val="14"/>
+        </w:rPr>
+        <w:t>defaultConfig</w:t>
+      </w:r>
+      <w:proofErr w:type="spellEnd"/>
+      <w:proofErr w:type="gramEnd"/>
+      <w:r>
+        <w:rPr>
+          <w:rFonts w:ascii="Courier New" w:eastAsia="Times New Roman" w:hAnsi="Courier New" w:cs="Courier New"/>
+          <w:color w:val="000000"/>
+          <w:sz w:val="14"/>
+          <w:szCs w:val="14"/>
+        </w:rPr>
+        <w:t xml:space="preserve"> {</w:t>
+      </w:r>
+      <w:r>
+        <w:rPr>
+          <w:rFonts w:ascii="Courier New" w:eastAsia="Times New Roman" w:hAnsi="Courier New" w:cs="Courier New"/>
+          <w:color w:val="000000"/>
+          <w:sz w:val="14"/>
+          <w:szCs w:val="14"/>
+        </w:rPr>
+        <w:br/>
+      </w:r>
+    </w:p>
+    <w:p>
+      <w:pPr>
+        <w:shd w:val="clear" w:color="auto" w:fill="FFFFFF"/>
+        <w:tabs>
+          <w:tab w:val="left" w:pos="916"/>
+          <w:tab w:val="left" w:pos="1832"/>
+          <w:tab w:val="left" w:pos="2748"/>
+          <w:tab w:val="left" w:pos="3664"/>
+          <w:tab w:val="left" w:pos="4580"/>
+          <w:tab w:val="left" w:pos="5496"/>
+          <w:tab w:val="left" w:pos="6412"/>
+          <w:tab w:val="left" w:pos="7328"/>
+          <w:tab w:val="left" w:pos="8244"/>
+          <w:tab w:val="left" w:pos="9160"/>
+          <w:tab w:val="left" w:pos="10076"/>
+          <w:tab w:val="left" w:pos="10992"/>
+          <w:tab w:val="left" w:pos="11908"/>
+          <w:tab w:val="left" w:pos="12824"/>
+          <w:tab w:val="left" w:pos="13740"/>
+          <w:tab w:val="left" w:pos="14656"/>
+        </w:tabs>
+        <w:spacing w:after="0" w:line="240" w:lineRule="auto"/>
+        <w:rPr>
+          <w:rFonts w:ascii="Courier New" w:eastAsia="Times New Roman" w:hAnsi="Courier New" w:cs="Courier New"/>
+          <w:color w:val="000000"/>
+          <w:sz w:val="14"/>
+          <w:szCs w:val="14"/>
+        </w:rPr>
+      </w:pPr>
+      <w:r>
+        <w:rPr>
+          <w:rFonts w:ascii="Courier New" w:eastAsia="Times New Roman" w:hAnsi="Courier New" w:cs="Courier New"/>
+          <w:b/>
+          <w:bCs/>
+          <w:color w:val="000043"/>
+          <w:sz w:val="14"/>
+          <w:szCs w:val="14"/>
+        </w:rPr>
+        <w:t xml:space="preserve">    </w:t>
+      </w:r>
+      <w:proofErr w:type="spellStart"/>
+      <w:proofErr w:type="gramStart"/>
+      <w:r>
+        <w:rPr>
+          <w:rFonts w:ascii="Courier New" w:eastAsia="Times New Roman" w:hAnsi="Courier New" w:cs="Courier New"/>
+          <w:color w:val="000000"/>
+          <w:sz w:val="14"/>
+          <w:szCs w:val="14"/>
+        </w:rPr>
+        <w:t>generatedDensities</w:t>
+      </w:r>
+      <w:proofErr w:type="spellEnd"/>
+      <w:proofErr w:type="gramEnd"/>
+      <w:r>
+        <w:rPr>
+          <w:rFonts w:ascii="Courier New" w:eastAsia="Times New Roman" w:hAnsi="Courier New" w:cs="Courier New"/>
+          <w:color w:val="000000"/>
+          <w:sz w:val="14"/>
+          <w:szCs w:val="14"/>
+        </w:rPr>
+        <w:t xml:space="preserve"> = []</w:t>
+      </w:r>
+      <w:r>
+        <w:rPr>
+          <w:rFonts w:ascii="Courier New" w:eastAsia="Times New Roman" w:hAnsi="Courier New" w:cs="Courier New"/>
+          <w:color w:val="000000"/>
+          <w:sz w:val="14"/>
+          <w:szCs w:val="14"/>
+        </w:rPr>
+        <w:br/>
+        <w:t>}</w:t>
+      </w:r>
+    </w:p>
+    <w:p>
+      <w:bookmarkStart w:id="0" w:name="_GoBack"/>
+      <w:bookmarkEnd w:id="0"/>
+    </w:p>
     <w:p/>
     <w:p>
       <w:pPr>
@@ -829,6 +970,7 @@
     </w:p>
     <w:p>
       <w:r>
+        <w:lastRenderedPageBreak/>
         <w:tab/>
       </w:r>
       <w:r>
@@ -881,7 +1023,6 @@
       </w:pPr>
       <w:proofErr w:type="spellStart"/>
       <w:r>
-        <w:lastRenderedPageBreak/>
         <w:t>VectorDrawable</w:t>
       </w:r>
       <w:proofErr w:type="spellEnd"/>

</xml_diff>

<commit_message>
Release note updated for issue DE9720.
</commit_message>
<xml_diff>
--- a/Documents/External/BasicSetUp.docx
+++ b/Documents/External/BasicSetUp.docx
@@ -184,7 +184,27 @@
           <w:sz w:val="18"/>
           <w:szCs w:val="18"/>
         </w:rPr>
-        <w:t>'com.philips.cdp:uikitLib:1.1.0'</w:t>
+        <w:t>'com.philips.</w:t>
+      </w:r>
+      <w:r>
+        <w:rPr>
+          <w:rFonts w:ascii="Verdana" w:hAnsi="Verdana"/>
+          <w:color w:val="000000"/>
+          <w:sz w:val="18"/>
+          <w:szCs w:val="18"/>
+        </w:rPr>
+        <w:t>cdp:uikitLib:1.2</w:t>
+      </w:r>
+      <w:bookmarkStart w:id="0" w:name="_GoBack"/>
+      <w:bookmarkEnd w:id="0"/>
+      <w:r>
+        <w:rPr>
+          <w:rFonts w:ascii="Verdana" w:hAnsi="Verdana"/>
+          <w:color w:val="000000"/>
+          <w:sz w:val="18"/>
+          <w:szCs w:val="18"/>
+        </w:rPr>
+        <w:t>.0'</w:t>
       </w:r>
       <w:r>
         <w:rPr>
@@ -603,10 +623,7 @@
         <w:t>}</w:t>
       </w:r>
     </w:p>
-    <w:p>
-      <w:bookmarkStart w:id="0" w:name="_GoBack"/>
-      <w:bookmarkEnd w:id="0"/>
-    </w:p>
+    <w:p/>
     <w:p/>
     <w:p>
       <w:pPr>

</xml_diff>

<commit_message>
Artifactory link updated to latest one.
</commit_message>
<xml_diff>
--- a/Documents/External/BasicSetUp.docx
+++ b/Documents/External/BasicSetUp.docx
@@ -685,6 +685,7 @@
         </w:rPr>
       </w:pPr>
       <w:proofErr w:type="spellStart"/>
+      <w:proofErr w:type="gramStart"/>
       <w:r>
         <w:rPr>
           <w:sz w:val="16"/>
@@ -693,6 +694,7 @@
         <w:t>allprojects</w:t>
       </w:r>
       <w:proofErr w:type="spellEnd"/>
+      <w:proofErr w:type="gramEnd"/>
       <w:r>
         <w:rPr>
           <w:sz w:val="16"/>
@@ -763,7 +765,7 @@
           <w:sz w:val="16"/>
           <w:szCs w:val="16"/>
         </w:rPr>
-        <w:t>http://maartens-mini.ddns.htc.nl.philips.com:8081/artifactory/libs-release-local</w:t>
+        <w:t>http://maartens-mini.ddns.htc.nl.philips.com:8081/artifactory/libs-release-local-android</w:t>
       </w:r>
       <w:bookmarkStart w:id="0" w:name="_GoBack"/>
       <w:bookmarkEnd w:id="0"/>

</xml_diff>

<commit_message>
Documents update for 2.0.2 release
</commit_message>
<xml_diff>
--- a/Documents/External/BasicSetUp.docx
+++ b/Documents/External/BasicSetUp.docx
@@ -7,13 +7,8 @@
         <w:pStyle w:val="Heading1"/>
         <w:jc w:val="center"/>
       </w:pPr>
-      <w:proofErr w:type="spellStart"/>
-      <w:r>
-        <w:t>UIKit</w:t>
-      </w:r>
-      <w:proofErr w:type="spellEnd"/>
-      <w:r>
-        <w:t xml:space="preserve"> lib basic Integration</w:t>
+      <w:r>
+        <w:t>UIKit lib basic Integration</w:t>
       </w:r>
     </w:p>
     <w:p/>
@@ -22,31 +17,7 @@
         <w:jc w:val="both"/>
       </w:pPr>
       <w:r>
-        <w:t xml:space="preserve">To support backward compatibility of different UI components, </w:t>
-      </w:r>
-      <w:proofErr w:type="spellStart"/>
-      <w:r>
-        <w:t>UIKitLIb</w:t>
-      </w:r>
-      <w:proofErr w:type="spellEnd"/>
-      <w:r>
-        <w:t xml:space="preserve"> uses </w:t>
-      </w:r>
-      <w:proofErr w:type="spellStart"/>
-      <w:r>
-        <w:t>appcompat</w:t>
-      </w:r>
-      <w:proofErr w:type="spellEnd"/>
-      <w:r>
-        <w:t xml:space="preserve"> lib. So the base activity always extends from </w:t>
-      </w:r>
-      <w:proofErr w:type="spellStart"/>
-      <w:r>
-        <w:t>AppCompatActivity</w:t>
-      </w:r>
-      <w:proofErr w:type="spellEnd"/>
-      <w:r>
-        <w:t>.</w:t>
+        <w:t>To support backward compatibility of different UI components, UIKitLIb uses appcompat lib. So the base activity always extends from AppCompatActivity.</w:t>
       </w:r>
     </w:p>
     <w:p>
@@ -74,22 +45,18 @@
       <w:r>
         <w:t xml:space="preserve"> and search for </w:t>
       </w:r>
-      <w:proofErr w:type="spellStart"/>
       <w:r>
         <w:t>MainActivity</w:t>
       </w:r>
-      <w:proofErr w:type="spellEnd"/>
       <w:r>
         <w:t xml:space="preserve">. </w:t>
       </w:r>
       <w:r>
         <w:t xml:space="preserve"> </w:t>
       </w:r>
-      <w:proofErr w:type="spellStart"/>
       <w:r>
         <w:t>MainActivity</w:t>
       </w:r>
-      <w:proofErr w:type="spellEnd"/>
       <w:r>
         <w:t xml:space="preserve"> </w:t>
       </w:r>
@@ -121,23 +88,7 @@
     </w:p>
     <w:p>
       <w:r>
-        <w:t xml:space="preserve">The recommended way is to have </w:t>
-      </w:r>
-      <w:proofErr w:type="spellStart"/>
-      <w:r>
-        <w:t>artifactory</w:t>
-      </w:r>
-      <w:proofErr w:type="spellEnd"/>
-      <w:r>
-        <w:t xml:space="preserve"> dependency pointing to </w:t>
-      </w:r>
-      <w:proofErr w:type="spellStart"/>
-      <w:r>
-        <w:t>uikitlib</w:t>
-      </w:r>
-      <w:proofErr w:type="spellEnd"/>
-      <w:r>
-        <w:t>.</w:t>
+        <w:t>The recommended way is to have artifactory dependency pointing to uikitlib.</w:t>
       </w:r>
     </w:p>
     <w:p/>
@@ -201,7 +152,7 @@
           <w:sz w:val="18"/>
           <w:szCs w:val="18"/>
         </w:rPr>
-        <w:t>1</w:t>
+        <w:t>2</w:t>
       </w:r>
       <w:bookmarkStart w:id="0" w:name="_GoBack"/>
       <w:bookmarkEnd w:id="0"/>
@@ -236,15 +187,7 @@
     <w:p/>
     <w:p>
       <w:r>
-        <w:t xml:space="preserve">Using </w:t>
-      </w:r>
-      <w:proofErr w:type="spellStart"/>
-      <w:r>
-        <w:t>aar</w:t>
-      </w:r>
-      <w:proofErr w:type="spellEnd"/>
-      <w:r>
-        <w:t xml:space="preserve"> file:</w:t>
+        <w:t>Using aar file:</w:t>
       </w:r>
     </w:p>
     <w:p>
@@ -255,23 +198,7 @@
         <w:t>below depe</w:t>
       </w:r>
       <w:r>
-        <w:t xml:space="preserve">ndency in your app </w:t>
-      </w:r>
-      <w:proofErr w:type="spellStart"/>
-      <w:r>
-        <w:t>build.gradle</w:t>
-      </w:r>
-      <w:proofErr w:type="spellEnd"/>
-      <w:r>
-        <w:t xml:space="preserve"> and place </w:t>
-      </w:r>
-      <w:proofErr w:type="spellStart"/>
-      <w:r>
-        <w:t>aar</w:t>
-      </w:r>
-      <w:proofErr w:type="spellEnd"/>
-      <w:r>
-        <w:t xml:space="preserve"> files in libs folder</w:t>
+        <w:t>ndency in your app build.gradle and place aar files in libs folder</w:t>
       </w:r>
     </w:p>
     <w:p>
@@ -511,23 +438,7 @@
     </w:p>
     <w:p>
       <w:r>
-        <w:t xml:space="preserve">Add below line inside </w:t>
-      </w:r>
-      <w:proofErr w:type="spellStart"/>
-      <w:r>
-        <w:t>defultConfig</w:t>
-      </w:r>
-      <w:proofErr w:type="spellEnd"/>
-      <w:r>
-        <w:t xml:space="preserve"> in app </w:t>
-      </w:r>
-      <w:proofErr w:type="spellStart"/>
-      <w:r>
-        <w:t>build.gradle</w:t>
-      </w:r>
-      <w:proofErr w:type="spellEnd"/>
-      <w:r>
-        <w:t xml:space="preserve"> file </w:t>
+        <w:t xml:space="preserve">Add below line inside defultConfig in app build.gradle file </w:t>
       </w:r>
     </w:p>
     <w:p>
@@ -561,8 +472,6 @@
           <w:szCs w:val="14"/>
         </w:rPr>
       </w:pPr>
-      <w:proofErr w:type="spellStart"/>
-      <w:proofErr w:type="gramStart"/>
       <w:r>
         <w:rPr>
           <w:rFonts w:ascii="Courier New" w:eastAsia="Times New Roman" w:hAnsi="Courier New" w:cs="Courier New"/>
@@ -570,18 +479,7 @@
           <w:sz w:val="14"/>
           <w:szCs w:val="14"/>
         </w:rPr>
-        <w:t>defaultConfig</w:t>
-      </w:r>
-      <w:proofErr w:type="spellEnd"/>
-      <w:proofErr w:type="gramEnd"/>
-      <w:r>
-        <w:rPr>
-          <w:rFonts w:ascii="Courier New" w:eastAsia="Times New Roman" w:hAnsi="Courier New" w:cs="Courier New"/>
-          <w:color w:val="000000"/>
-          <w:sz w:val="14"/>
-          <w:szCs w:val="14"/>
-        </w:rPr>
-        <w:t xml:space="preserve"> {</w:t>
+        <w:t>defaultConfig {</w:t>
       </w:r>
       <w:r>
         <w:rPr>
@@ -633,7 +531,6 @@
         </w:rPr>
         <w:t xml:space="preserve">    </w:t>
       </w:r>
-      <w:proofErr w:type="spellStart"/>
       <w:r>
         <w:rPr>
           <w:rFonts w:ascii="Courier New" w:eastAsia="Times New Roman" w:hAnsi="Courier New" w:cs="Courier New"/>
@@ -641,9 +538,8 @@
           <w:sz w:val="14"/>
           <w:szCs w:val="14"/>
         </w:rPr>
-        <w:t>generatedDensities</w:t>
-      </w:r>
-      <w:proofErr w:type="spellEnd"/>
+        <w:t>generatedDensities = []</w:t>
+      </w:r>
       <w:r>
         <w:rPr>
           <w:rFonts w:ascii="Courier New" w:eastAsia="Times New Roman" w:hAnsi="Courier New" w:cs="Courier New"/>
@@ -651,39 +547,17 @@
           <w:sz w:val="14"/>
           <w:szCs w:val="14"/>
         </w:rPr>
-        <w:t xml:space="preserve"> = []</w:t>
-      </w:r>
-      <w:r>
-        <w:rPr>
-          <w:rFonts w:ascii="Courier New" w:eastAsia="Times New Roman" w:hAnsi="Courier New" w:cs="Courier New"/>
-          <w:color w:val="000000"/>
-          <w:sz w:val="14"/>
-          <w:szCs w:val="14"/>
-        </w:rPr>
         <w:br/>
         <w:t>}</w:t>
       </w:r>
     </w:p>
     <w:p/>
     <w:p>
-      <w:proofErr w:type="spellStart"/>
-      <w:r>
-        <w:t>Artifactory</w:t>
-      </w:r>
-      <w:proofErr w:type="spellEnd"/>
-      <w:r>
-        <w:t xml:space="preserve"> link</w:t>
-      </w:r>
-      <w:r>
-        <w:t xml:space="preserve"> . Include maven dependency in project </w:t>
-      </w:r>
-      <w:proofErr w:type="spellStart"/>
-      <w:r>
-        <w:t>build.gradle</w:t>
-      </w:r>
-      <w:proofErr w:type="spellEnd"/>
-      <w:r>
-        <w:t>(not app)</w:t>
+      <w:r>
+        <w:t>Artifactory link</w:t>
+      </w:r>
+      <w:r>
+        <w:t xml:space="preserve"> . Include maven dependency in project build.gradle(not app)</w:t>
       </w:r>
     </w:p>
     <w:p>
@@ -693,81 +567,54 @@
           <w:szCs w:val="16"/>
         </w:rPr>
       </w:pPr>
-      <w:proofErr w:type="spellStart"/>
-      <w:proofErr w:type="gramStart"/>
       <w:r>
         <w:rPr>
           <w:sz w:val="16"/>
           <w:szCs w:val="16"/>
         </w:rPr>
-        <w:t>allprojects</w:t>
-      </w:r>
-      <w:proofErr w:type="spellEnd"/>
-      <w:proofErr w:type="gramEnd"/>
+        <w:t>allprojects {</w:t>
+      </w:r>
       <w:r>
         <w:rPr>
           <w:sz w:val="16"/>
           <w:szCs w:val="16"/>
         </w:rPr>
-        <w:t xml:space="preserve"> {</w:t>
+        <w:br/>
       </w:r>
       <w:r>
         <w:rPr>
           <w:sz w:val="16"/>
           <w:szCs w:val="16"/>
         </w:rPr>
-        <w:br/>
+        <w:t xml:space="preserve">    repositories {</w:t>
       </w:r>
       <w:r>
         <w:rPr>
           <w:sz w:val="16"/>
           <w:szCs w:val="16"/>
         </w:rPr>
-        <w:t xml:space="preserve">    repositories {</w:t>
+        <w:br/>
       </w:r>
       <w:r>
         <w:rPr>
           <w:sz w:val="16"/>
           <w:szCs w:val="16"/>
         </w:rPr>
-        <w:br/>
+        <w:t xml:space="preserve">        maven {</w:t>
       </w:r>
       <w:r>
         <w:rPr>
           <w:sz w:val="16"/>
           <w:szCs w:val="16"/>
         </w:rPr>
-        <w:t xml:space="preserve">        maven {</w:t>
+        <w:br/>
       </w:r>
       <w:r>
         <w:rPr>
           <w:sz w:val="16"/>
           <w:szCs w:val="16"/>
         </w:rPr>
-        <w:br/>
-      </w:r>
-      <w:r>
-        <w:rPr>
-          <w:sz w:val="16"/>
-          <w:szCs w:val="16"/>
-        </w:rPr>
-        <w:t xml:space="preserve">              </w:t>
-      </w:r>
-      <w:proofErr w:type="spellStart"/>
-      <w:r>
-        <w:rPr>
-          <w:sz w:val="16"/>
-          <w:szCs w:val="16"/>
-        </w:rPr>
-        <w:t>url</w:t>
-      </w:r>
-      <w:proofErr w:type="spellEnd"/>
-      <w:r>
-        <w:rPr>
-          <w:sz w:val="16"/>
-          <w:szCs w:val="16"/>
-        </w:rPr>
-        <w:t xml:space="preserve"> '</w:t>
+        <w:t xml:space="preserve">              url '</w:t>
       </w:r>
       <w:r>
         <w:rPr>
@@ -861,23 +708,7 @@
         <w:ind w:left="1440"/>
       </w:pPr>
       <w:r>
-        <w:t>Various themes can be accessed with Theme.Philips.</w:t>
-      </w:r>
-      <w:proofErr w:type="gramStart"/>
-      <w:r>
-        <w:t>*  and</w:t>
-      </w:r>
-      <w:proofErr w:type="gramEnd"/>
-      <w:r>
-        <w:t xml:space="preserve">  </w:t>
-      </w:r>
-      <w:proofErr w:type="spellStart"/>
-      <w:r>
-        <w:t>Theme.Philips</w:t>
-      </w:r>
-      <w:proofErr w:type="spellEnd"/>
-      <w:r>
-        <w:t>.*.Gradient</w:t>
+        <w:t>Various themes can be accessed with Theme.Philips.*  and  Theme.Philips.*.Gradient</w:t>
       </w:r>
     </w:p>
     <w:p>
@@ -899,7 +730,6 @@
       <w:r>
         <w:t xml:space="preserve">Example: Blue theme Solid-&gt;   </w:t>
       </w:r>
-      <w:proofErr w:type="spellStart"/>
       <w:r>
         <w:rPr>
           <w:b/>
@@ -921,7 +751,6 @@
         </w:rPr>
         <w:t>.DarkBlue</w:t>
       </w:r>
-      <w:proofErr w:type="spellEnd"/>
     </w:p>
     <w:p>
       <w:pPr>
@@ -948,7 +777,6 @@
       <w:r>
         <w:t xml:space="preserve">Gradient-&gt; </w:t>
       </w:r>
-      <w:proofErr w:type="spellStart"/>
       <w:r>
         <w:rPr>
           <w:b/>
@@ -970,7 +798,6 @@
         </w:rPr>
         <w:t>.DarkBlue.Gradient</w:t>
       </w:r>
-      <w:proofErr w:type="spellEnd"/>
     </w:p>
     <w:p>
       <w:pPr>
@@ -1013,21 +840,8 @@
         </w:rPr>
       </w:pPr>
       <w:r>
-        <w:t xml:space="preserve">Extend from </w:t>
-      </w:r>
-      <w:proofErr w:type="spellStart"/>
-      <w:r>
-        <w:t>UIKitActivity</w:t>
-      </w:r>
-      <w:proofErr w:type="spellEnd"/>
-      <w:r>
-        <w:t>-</w:t>
-      </w:r>
-      <w:proofErr w:type="gramStart"/>
-      <w:r>
-        <w:t xml:space="preserve">&gt;  </w:t>
-      </w:r>
-      <w:proofErr w:type="spellStart"/>
+        <w:t xml:space="preserve">Extend from UIKitActivity-&gt;  </w:t>
+      </w:r>
       <w:r>
         <w:rPr>
           <w:rFonts w:asciiTheme="minorHAnsi" w:eastAsiaTheme="minorHAnsi" w:hAnsiTheme="minorHAnsi" w:cstheme="minorBidi"/>
@@ -1035,18 +849,7 @@
           <w:sz w:val="22"/>
           <w:szCs w:val="22"/>
         </w:rPr>
-        <w:t>UIKitActivity</w:t>
-      </w:r>
-      <w:proofErr w:type="spellEnd"/>
-      <w:proofErr w:type="gramEnd"/>
-      <w:r>
-        <w:rPr>
-          <w:rFonts w:asciiTheme="minorHAnsi" w:eastAsiaTheme="minorHAnsi" w:hAnsiTheme="minorHAnsi" w:cstheme="minorBidi"/>
-          <w:color w:val="auto"/>
-          <w:sz w:val="22"/>
-          <w:szCs w:val="22"/>
-        </w:rPr>
-        <w:t xml:space="preserve"> provides some common customizations to achieve </w:t>
+        <w:t xml:space="preserve">UIKitActivity provides some common customizations to achieve </w:t>
       </w:r>
       <w:r>
         <w:rPr>
@@ -1094,23 +897,13 @@
         </w:rPr>
         <w:t xml:space="preserve">public class </w:t>
       </w:r>
-      <w:proofErr w:type="spellStart"/>
       <w:r>
         <w:rPr>
           <w:color w:val="000000"/>
           <w:sz w:val="18"/>
           <w:szCs w:val="18"/>
         </w:rPr>
-        <w:t>MyActivity</w:t>
-      </w:r>
-      <w:proofErr w:type="spellEnd"/>
-      <w:r>
-        <w:rPr>
-          <w:color w:val="000000"/>
-          <w:sz w:val="18"/>
-          <w:szCs w:val="18"/>
-        </w:rPr>
-        <w:t xml:space="preserve"> </w:t>
+        <w:t xml:space="preserve">MyActivity </w:t>
       </w:r>
       <w:r>
         <w:rPr>
@@ -1122,23 +915,13 @@
         </w:rPr>
         <w:t xml:space="preserve">extends </w:t>
       </w:r>
-      <w:proofErr w:type="spellStart"/>
       <w:r>
         <w:rPr>
           <w:color w:val="000000"/>
           <w:sz w:val="18"/>
           <w:szCs w:val="18"/>
         </w:rPr>
-        <w:t>UiKitActivity</w:t>
-      </w:r>
-      <w:proofErr w:type="spellEnd"/>
-      <w:r>
-        <w:rPr>
-          <w:color w:val="000000"/>
-          <w:sz w:val="18"/>
-          <w:szCs w:val="18"/>
-        </w:rPr>
-        <w:t xml:space="preserve"> {}</w:t>
+        <w:t>UiKitActivity {}</w:t>
       </w:r>
     </w:p>
     <w:p>
@@ -1168,13 +951,8 @@
       <w:pPr>
         <w:ind w:left="1440"/>
       </w:pPr>
-      <w:proofErr w:type="spellStart"/>
-      <w:r>
-        <w:t>UIKit</w:t>
-      </w:r>
-      <w:proofErr w:type="spellEnd"/>
-      <w:r>
-        <w:t xml:space="preserve"> uses open source lib </w:t>
+      <w:r>
+        <w:t xml:space="preserve">UIKit uses open source lib </w:t>
       </w:r>
       <w:hyperlink r:id="rId5" w:history="1">
         <w:r>
@@ -1196,30 +974,14 @@
         <w:tab/>
         <w:t xml:space="preserve">Define </w:t>
       </w:r>
-      <w:proofErr w:type="spellStart"/>
       <w:r>
         <w:rPr>
           <w:highlight w:val="cyan"/>
         </w:rPr>
-        <w:t>fontpath</w:t>
-      </w:r>
-      <w:proofErr w:type="spellEnd"/>
-      <w:r>
-        <w:rPr>
-          <w:highlight w:val="cyan"/>
-        </w:rPr>
-        <w:t>=”fonts/myfont.ttf”</w:t>
-      </w:r>
-      <w:r>
-        <w:t xml:space="preserve"> in </w:t>
-      </w:r>
-      <w:proofErr w:type="gramStart"/>
-      <w:r>
-        <w:t>xml  for</w:t>
-      </w:r>
-      <w:proofErr w:type="gramEnd"/>
-      <w:r>
-        <w:t xml:space="preserve"> text view to use custom font.</w:t>
+        <w:t>fontpath=”fonts/myfont.ttf”</w:t>
+      </w:r>
+      <w:r>
+        <w:t xml:space="preserve"> in xml  for text view to use custom font.</w:t>
       </w:r>
     </w:p>
     <w:p>
@@ -1237,11 +999,9 @@
           <w:szCs w:val="22"/>
         </w:rPr>
       </w:pPr>
-      <w:proofErr w:type="spellStart"/>
       <w:r>
         <w:t>VectorDrawable</w:t>
       </w:r>
-      <w:proofErr w:type="spellEnd"/>
       <w:r>
         <w:t xml:space="preserve"> Support</w:t>
       </w:r>
@@ -1313,25 +1073,7 @@
           <w:szCs w:val="22"/>
         </w:rPr>
         <w:tab/>
-        <w:t xml:space="preserve">Example: -&gt; </w:t>
-      </w:r>
-      <w:proofErr w:type="spellStart"/>
-      <w:r>
-        <w:rPr>
-          <w:rFonts w:asciiTheme="minorHAnsi" w:eastAsiaTheme="minorHAnsi" w:hAnsiTheme="minorHAnsi" w:cstheme="minorBidi"/>
-          <w:sz w:val="22"/>
-          <w:szCs w:val="22"/>
-        </w:rPr>
-        <w:t>Drawable</w:t>
-      </w:r>
-      <w:proofErr w:type="spellEnd"/>
-      <w:r>
-        <w:rPr>
-          <w:rFonts w:asciiTheme="minorHAnsi" w:eastAsiaTheme="minorHAnsi" w:hAnsiTheme="minorHAnsi" w:cstheme="minorBidi"/>
-          <w:sz w:val="22"/>
-          <w:szCs w:val="22"/>
-        </w:rPr>
-        <w:t xml:space="preserve"> d = </w:t>
+        <w:t xml:space="preserve">Example: -&gt; Drawable d = </w:t>
       </w:r>
     </w:p>
     <w:p>
@@ -1352,52 +1094,7 @@
           <w:szCs w:val="22"/>
         </w:rPr>
         <w:tab/>
-      </w:r>
-      <w:proofErr w:type="spellStart"/>
-      <w:proofErr w:type="gramStart"/>
-      <w:r>
-        <w:rPr>
-          <w:rFonts w:asciiTheme="minorHAnsi" w:eastAsiaTheme="minorHAnsi" w:hAnsiTheme="minorHAnsi" w:cstheme="minorBidi"/>
-          <w:sz w:val="22"/>
-          <w:szCs w:val="22"/>
-        </w:rPr>
-        <w:t>com.philips.cdp.uikit.drawable.VectorDrawable.create</w:t>
-      </w:r>
-      <w:proofErr w:type="spellEnd"/>
-      <w:r>
-        <w:rPr>
-          <w:rFonts w:asciiTheme="minorHAnsi" w:eastAsiaTheme="minorHAnsi" w:hAnsiTheme="minorHAnsi" w:cstheme="minorBidi"/>
-          <w:sz w:val="22"/>
-          <w:szCs w:val="22"/>
-        </w:rPr>
-        <w:t>(</w:t>
-      </w:r>
-      <w:proofErr w:type="gramEnd"/>
-      <w:r>
-        <w:rPr>
-          <w:rFonts w:asciiTheme="minorHAnsi" w:eastAsiaTheme="minorHAnsi" w:hAnsiTheme="minorHAnsi" w:cstheme="minorBidi"/>
-          <w:sz w:val="22"/>
-          <w:szCs w:val="22"/>
-        </w:rPr>
-        <w:t xml:space="preserve">context, </w:t>
-      </w:r>
-      <w:proofErr w:type="spellStart"/>
-      <w:r>
-        <w:rPr>
-          <w:rFonts w:asciiTheme="minorHAnsi" w:eastAsiaTheme="minorHAnsi" w:hAnsiTheme="minorHAnsi" w:cstheme="minorBidi"/>
-          <w:sz w:val="22"/>
-          <w:szCs w:val="22"/>
-        </w:rPr>
-        <w:t>R.drawable.xyz</w:t>
-      </w:r>
-      <w:proofErr w:type="spellEnd"/>
-      <w:r>
-        <w:rPr>
-          <w:rFonts w:asciiTheme="minorHAnsi" w:eastAsiaTheme="minorHAnsi" w:hAnsiTheme="minorHAnsi" w:cstheme="minorBidi"/>
-          <w:sz w:val="22"/>
-          <w:szCs w:val="22"/>
-        </w:rPr>
-        <w:t>);</w:t>
+        <w:t>com.philips.cdp.uikit.drawable.VectorDrawable.create(context, R.drawable.xyz);</w:t>
       </w:r>
     </w:p>
     <w:p>
@@ -1428,34 +1125,7 @@
           <w:szCs w:val="22"/>
         </w:rPr>
         <w:tab/>
-      </w:r>
-      <w:proofErr w:type="spellStart"/>
-      <w:proofErr w:type="gramStart"/>
-      <w:r>
-        <w:rPr>
-          <w:rFonts w:asciiTheme="minorHAnsi" w:eastAsiaTheme="minorHAnsi" w:hAnsiTheme="minorHAnsi" w:cstheme="minorBidi"/>
-          <w:sz w:val="22"/>
-          <w:szCs w:val="22"/>
-        </w:rPr>
-        <w:t>imageView.setImageDrawable</w:t>
-      </w:r>
-      <w:proofErr w:type="spellEnd"/>
-      <w:r>
-        <w:rPr>
-          <w:rFonts w:asciiTheme="minorHAnsi" w:eastAsiaTheme="minorHAnsi" w:hAnsiTheme="minorHAnsi" w:cstheme="minorBidi"/>
-          <w:sz w:val="22"/>
-          <w:szCs w:val="22"/>
-        </w:rPr>
-        <w:t>(</w:t>
-      </w:r>
-      <w:proofErr w:type="gramEnd"/>
-      <w:r>
-        <w:rPr>
-          <w:rFonts w:asciiTheme="minorHAnsi" w:eastAsiaTheme="minorHAnsi" w:hAnsiTheme="minorHAnsi" w:cstheme="minorBidi"/>
-          <w:sz w:val="22"/>
-          <w:szCs w:val="22"/>
-        </w:rPr>
-        <w:t>d);</w:t>
+        <w:t>imageView.setImageDrawable(d);</w:t>
       </w:r>
     </w:p>
     <w:p>
@@ -1545,25 +1215,7 @@
           <w:sz w:val="22"/>
           <w:szCs w:val="22"/>
         </w:rPr>
-        <w:t xml:space="preserve">To set a theme for all the activities of your application, open the AndroidManifest.xml file and edit the &lt;application&gt; tag to include the </w:t>
-      </w:r>
-      <w:proofErr w:type="spellStart"/>
-      <w:r>
-        <w:rPr>
-          <w:rFonts w:asciiTheme="minorHAnsi" w:eastAsiaTheme="minorHAnsi" w:hAnsiTheme="minorHAnsi" w:cstheme="minorBidi"/>
-          <w:sz w:val="22"/>
-          <w:szCs w:val="22"/>
-        </w:rPr>
-        <w:t>UIKit</w:t>
-      </w:r>
-      <w:proofErr w:type="spellEnd"/>
-      <w:r>
-        <w:rPr>
-          <w:rFonts w:asciiTheme="minorHAnsi" w:eastAsiaTheme="minorHAnsi" w:hAnsiTheme="minorHAnsi" w:cstheme="minorBidi"/>
-          <w:sz w:val="22"/>
-          <w:szCs w:val="22"/>
-        </w:rPr>
-        <w:t xml:space="preserve"> theme attribute with the style name. For example:</w:t>
+        <w:t>To set a theme for all the activities of your application, open the AndroidManifest.xml file and edit the &lt;application&gt; tag to include the UIKit theme attribute with the style name. For example:</w:t>
       </w:r>
     </w:p>
     <w:p>
@@ -1594,53 +1246,7 @@
           <w:sz w:val="22"/>
           <w:szCs w:val="22"/>
         </w:rPr>
-        <w:t xml:space="preserve">      &lt;application </w:t>
-      </w:r>
-      <w:proofErr w:type="spellStart"/>
-      <w:r>
-        <w:rPr>
-          <w:rFonts w:asciiTheme="minorHAnsi" w:eastAsiaTheme="minorHAnsi" w:hAnsiTheme="minorHAnsi" w:cstheme="minorBidi"/>
-          <w:sz w:val="22"/>
-          <w:szCs w:val="22"/>
-        </w:rPr>
-        <w:t>android</w:t>
-      </w:r>
-      <w:proofErr w:type="gramStart"/>
-      <w:r>
-        <w:rPr>
-          <w:rFonts w:asciiTheme="minorHAnsi" w:eastAsiaTheme="minorHAnsi" w:hAnsiTheme="minorHAnsi" w:cstheme="minorBidi"/>
-          <w:sz w:val="22"/>
-          <w:szCs w:val="22"/>
-        </w:rPr>
-        <w:t>:theme</w:t>
-      </w:r>
-      <w:proofErr w:type="spellEnd"/>
-      <w:proofErr w:type="gramEnd"/>
-      <w:r>
-        <w:rPr>
-          <w:rFonts w:asciiTheme="minorHAnsi" w:eastAsiaTheme="minorHAnsi" w:hAnsiTheme="minorHAnsi" w:cstheme="minorBidi"/>
-          <w:sz w:val="22"/>
-          <w:szCs w:val="22"/>
-        </w:rPr>
-        <w:t>=" @style/</w:t>
-      </w:r>
-      <w:proofErr w:type="spellStart"/>
-      <w:r>
-        <w:rPr>
-          <w:rFonts w:asciiTheme="minorHAnsi" w:eastAsiaTheme="minorHAnsi" w:hAnsiTheme="minorHAnsi" w:cstheme="minorBidi"/>
-          <w:sz w:val="22"/>
-          <w:szCs w:val="22"/>
-        </w:rPr>
-        <w:t>Theme.Philips.BrightAqua</w:t>
-      </w:r>
-      <w:proofErr w:type="spellEnd"/>
-      <w:r>
-        <w:rPr>
-          <w:rFonts w:asciiTheme="minorHAnsi" w:eastAsiaTheme="minorHAnsi" w:hAnsiTheme="minorHAnsi" w:cstheme="minorBidi"/>
-          <w:sz w:val="22"/>
-          <w:szCs w:val="22"/>
-        </w:rPr>
-        <w:t>"&gt;</w:t>
+        <w:t xml:space="preserve">      &lt;application android:theme=" @style/Theme.Philips.BrightAqua"&gt;</w:t>
       </w:r>
     </w:p>
     <w:p>
@@ -1672,35 +1278,7 @@
           <w:sz w:val="22"/>
           <w:szCs w:val="22"/>
         </w:rPr>
-        <w:t xml:space="preserve">If you want a theme applied to just one Activity in your application, then add the </w:t>
-      </w:r>
-      <w:proofErr w:type="spellStart"/>
-      <w:r>
-        <w:rPr>
-          <w:rFonts w:asciiTheme="minorHAnsi" w:eastAsiaTheme="minorHAnsi" w:hAnsiTheme="minorHAnsi" w:cstheme="minorBidi"/>
-          <w:sz w:val="22"/>
-          <w:szCs w:val="22"/>
-        </w:rPr>
-        <w:t>android</w:t>
-      </w:r>
-      <w:proofErr w:type="gramStart"/>
-      <w:r>
-        <w:rPr>
-          <w:rFonts w:asciiTheme="minorHAnsi" w:eastAsiaTheme="minorHAnsi" w:hAnsiTheme="minorHAnsi" w:cstheme="minorBidi"/>
-          <w:sz w:val="22"/>
-          <w:szCs w:val="22"/>
-        </w:rPr>
-        <w:t>:theme</w:t>
-      </w:r>
-      <w:proofErr w:type="spellEnd"/>
-      <w:proofErr w:type="gramEnd"/>
-      <w:r>
-        <w:rPr>
-          <w:rFonts w:asciiTheme="minorHAnsi" w:eastAsiaTheme="minorHAnsi" w:hAnsiTheme="minorHAnsi" w:cstheme="minorBidi"/>
-          <w:sz w:val="22"/>
-          <w:szCs w:val="22"/>
-        </w:rPr>
-        <w:t xml:space="preserve"> attribute to the &lt;activity&gt; tag instead.</w:t>
+        <w:t>If you want a theme applied to just one Activity in your application, then add the android:theme attribute to the &lt;activity&gt; tag instead.</w:t>
       </w:r>
     </w:p>
     <w:p>
@@ -1732,43 +1310,7 @@
           <w:sz w:val="22"/>
           <w:szCs w:val="22"/>
         </w:rPr>
-        <w:t xml:space="preserve">&lt;activity </w:t>
-      </w:r>
-      <w:proofErr w:type="spellStart"/>
-      <w:r>
-        <w:rPr>
-          <w:rFonts w:asciiTheme="minorHAnsi" w:eastAsiaTheme="minorHAnsi" w:hAnsiTheme="minorHAnsi" w:cstheme="minorBidi"/>
-          <w:sz w:val="22"/>
-          <w:szCs w:val="22"/>
-        </w:rPr>
-        <w:t>android:theme</w:t>
-      </w:r>
-      <w:proofErr w:type="spellEnd"/>
-      <w:r>
-        <w:rPr>
-          <w:rFonts w:asciiTheme="minorHAnsi" w:eastAsiaTheme="minorHAnsi" w:hAnsiTheme="minorHAnsi" w:cstheme="minorBidi"/>
-          <w:sz w:val="22"/>
-          <w:szCs w:val="22"/>
-        </w:rPr>
-        <w:t>="@style/</w:t>
-      </w:r>
-      <w:proofErr w:type="spellStart"/>
-      <w:r>
-        <w:rPr>
-          <w:rFonts w:asciiTheme="minorHAnsi" w:eastAsiaTheme="minorHAnsi" w:hAnsiTheme="minorHAnsi" w:cstheme="minorBidi"/>
-          <w:sz w:val="22"/>
-          <w:szCs w:val="22"/>
-        </w:rPr>
-        <w:t>Theme.Philips.BrightAqua</w:t>
-      </w:r>
-      <w:proofErr w:type="spellEnd"/>
-      <w:r>
-        <w:rPr>
-          <w:rFonts w:asciiTheme="minorHAnsi" w:eastAsiaTheme="minorHAnsi" w:hAnsiTheme="minorHAnsi" w:cstheme="minorBidi"/>
-          <w:sz w:val="22"/>
-          <w:szCs w:val="22"/>
-        </w:rPr>
-        <w:t xml:space="preserve"> "&gt;</w:t>
+        <w:t>&lt;activity android:theme="@style/Theme.Philips.BrightAqua "&gt;</w:t>
       </w:r>
     </w:p>
     <w:p>
@@ -1820,25 +1362,7 @@
           <w:sz w:val="22"/>
           <w:szCs w:val="22"/>
         </w:rPr>
-        <w:t xml:space="preserve">Example: for </w:t>
-      </w:r>
-      <w:proofErr w:type="spellStart"/>
-      <w:r>
-        <w:rPr>
-          <w:rFonts w:asciiTheme="minorHAnsi" w:eastAsiaTheme="minorHAnsi" w:hAnsiTheme="minorHAnsi" w:cstheme="minorBidi"/>
-          <w:sz w:val="22"/>
-          <w:szCs w:val="22"/>
-        </w:rPr>
-        <w:t>BrightBlue</w:t>
-      </w:r>
-      <w:proofErr w:type="spellEnd"/>
-      <w:r>
-        <w:rPr>
-          <w:rFonts w:asciiTheme="minorHAnsi" w:eastAsiaTheme="minorHAnsi" w:hAnsiTheme="minorHAnsi" w:cstheme="minorBidi"/>
-          <w:sz w:val="22"/>
-          <w:szCs w:val="22"/>
-        </w:rPr>
-        <w:t xml:space="preserve"> theme  </w:t>
+        <w:t xml:space="preserve">Example: for BrightBlue theme  </w:t>
       </w:r>
     </w:p>
     <w:p>
@@ -1876,182 +1400,125 @@
           <w:sz w:val="22"/>
           <w:szCs w:val="22"/>
         </w:rPr>
+        <w:t xml:space="preserve">      setTheme(R.style.Theme_Philips_BrightBlue);</w:t>
+      </w:r>
+    </w:p>
+    <w:p>
+      <w:pPr>
+        <w:pStyle w:val="HTMLPreformatted"/>
+        <w:shd w:val="clear" w:color="auto" w:fill="FFFFFF"/>
+        <w:rPr>
+          <w:rFonts w:asciiTheme="minorHAnsi" w:eastAsiaTheme="minorHAnsi" w:hAnsiTheme="minorHAnsi" w:cstheme="minorBidi"/>
+          <w:sz w:val="22"/>
+          <w:szCs w:val="22"/>
+        </w:rPr>
+      </w:pPr>
+    </w:p>
+    <w:p>
+      <w:pPr>
+        <w:pStyle w:val="HTMLPreformatted"/>
+        <w:shd w:val="clear" w:color="auto" w:fill="FFFFFF"/>
+        <w:rPr>
+          <w:rFonts w:asciiTheme="minorHAnsi" w:eastAsiaTheme="minorHAnsi" w:hAnsiTheme="minorHAnsi" w:cstheme="minorBidi"/>
+          <w:sz w:val="22"/>
+          <w:szCs w:val="22"/>
+        </w:rPr>
+      </w:pPr>
+    </w:p>
+    <w:p>
+      <w:pPr>
+        <w:pStyle w:val="HTMLPreformatted"/>
+        <w:shd w:val="clear" w:color="auto" w:fill="FFFFFF"/>
+        <w:rPr>
+          <w:rFonts w:asciiTheme="minorHAnsi" w:eastAsiaTheme="minorHAnsi" w:hAnsiTheme="minorHAnsi" w:cstheme="minorBidi"/>
+          <w:sz w:val="22"/>
+          <w:szCs w:val="22"/>
+        </w:rPr>
+      </w:pPr>
+      <w:r>
+        <w:rPr>
+          <w:rFonts w:asciiTheme="minorHAnsi" w:eastAsiaTheme="minorHAnsi" w:hAnsiTheme="minorHAnsi" w:cstheme="minorBidi"/>
+          <w:sz w:val="22"/>
+          <w:szCs w:val="22"/>
+        </w:rPr>
+        <w:t xml:space="preserve">      UiKit supporting 18 theme</w:t>
+      </w:r>
+      <w:r>
+        <w:rPr>
+          <w:rFonts w:asciiTheme="minorHAnsi" w:eastAsiaTheme="minorHAnsi" w:hAnsiTheme="minorHAnsi" w:cstheme="minorBidi"/>
+          <w:sz w:val="22"/>
+          <w:szCs w:val="22"/>
+        </w:rPr>
+        <w:t>s</w:t>
+      </w:r>
+      <w:r>
+        <w:rPr>
+          <w:rFonts w:asciiTheme="minorHAnsi" w:eastAsiaTheme="minorHAnsi" w:hAnsiTheme="minorHAnsi" w:cstheme="minorBidi"/>
+          <w:sz w:val="22"/>
+          <w:szCs w:val="22"/>
+        </w:rPr>
+        <w:t xml:space="preserve"> </w:t>
+      </w:r>
+    </w:p>
+    <w:p>
+      <w:pPr>
+        <w:pStyle w:val="HTMLPreformatted"/>
+        <w:shd w:val="clear" w:color="auto" w:fill="FFFFFF"/>
+      </w:pPr>
+      <w:r>
         <w:t xml:space="preserve">      </w:t>
       </w:r>
-      <w:proofErr w:type="spellStart"/>
-      <w:proofErr w:type="gramStart"/>
-      <w:r>
-        <w:rPr>
-          <w:rFonts w:asciiTheme="minorHAnsi" w:eastAsiaTheme="minorHAnsi" w:hAnsiTheme="minorHAnsi" w:cstheme="minorBidi"/>
-          <w:sz w:val="22"/>
-          <w:szCs w:val="22"/>
-        </w:rPr>
-        <w:t>setTheme</w:t>
-      </w:r>
-      <w:proofErr w:type="spellEnd"/>
-      <w:r>
-        <w:rPr>
-          <w:rFonts w:asciiTheme="minorHAnsi" w:eastAsiaTheme="minorHAnsi" w:hAnsiTheme="minorHAnsi" w:cstheme="minorBidi"/>
-          <w:sz w:val="22"/>
-          <w:szCs w:val="22"/>
-        </w:rPr>
-        <w:t>(</w:t>
-      </w:r>
-      <w:proofErr w:type="spellStart"/>
-      <w:proofErr w:type="gramEnd"/>
-      <w:r>
-        <w:rPr>
-          <w:rFonts w:asciiTheme="minorHAnsi" w:eastAsiaTheme="minorHAnsi" w:hAnsiTheme="minorHAnsi" w:cstheme="minorBidi"/>
-          <w:sz w:val="22"/>
-          <w:szCs w:val="22"/>
-        </w:rPr>
-        <w:t>R.style.Theme_Philips_BrightBlue</w:t>
-      </w:r>
-      <w:proofErr w:type="spellEnd"/>
-      <w:r>
-        <w:rPr>
-          <w:rFonts w:asciiTheme="minorHAnsi" w:eastAsiaTheme="minorHAnsi" w:hAnsiTheme="minorHAnsi" w:cstheme="minorBidi"/>
-          <w:sz w:val="22"/>
-          <w:szCs w:val="22"/>
-        </w:rPr>
-        <w:t>);</w:t>
-      </w:r>
-    </w:p>
-    <w:p>
-      <w:pPr>
-        <w:pStyle w:val="HTMLPreformatted"/>
-        <w:shd w:val="clear" w:color="auto" w:fill="FFFFFF"/>
-        <w:rPr>
-          <w:rFonts w:asciiTheme="minorHAnsi" w:eastAsiaTheme="minorHAnsi" w:hAnsiTheme="minorHAnsi" w:cstheme="minorBidi"/>
-          <w:sz w:val="22"/>
-          <w:szCs w:val="22"/>
-        </w:rPr>
-      </w:pPr>
-    </w:p>
-    <w:p>
-      <w:pPr>
-        <w:pStyle w:val="HTMLPreformatted"/>
-        <w:shd w:val="clear" w:color="auto" w:fill="FFFFFF"/>
-        <w:rPr>
-          <w:rFonts w:asciiTheme="minorHAnsi" w:eastAsiaTheme="minorHAnsi" w:hAnsiTheme="minorHAnsi" w:cstheme="minorBidi"/>
-          <w:sz w:val="22"/>
-          <w:szCs w:val="22"/>
-        </w:rPr>
-      </w:pPr>
-    </w:p>
-    <w:p>
-      <w:pPr>
-        <w:pStyle w:val="HTMLPreformatted"/>
-        <w:shd w:val="clear" w:color="auto" w:fill="FFFFFF"/>
-        <w:rPr>
-          <w:rFonts w:asciiTheme="minorHAnsi" w:eastAsiaTheme="minorHAnsi" w:hAnsiTheme="minorHAnsi" w:cstheme="minorBidi"/>
-          <w:sz w:val="22"/>
-          <w:szCs w:val="22"/>
-        </w:rPr>
-      </w:pPr>
-      <w:r>
-        <w:rPr>
-          <w:rFonts w:asciiTheme="minorHAnsi" w:eastAsiaTheme="minorHAnsi" w:hAnsiTheme="minorHAnsi" w:cstheme="minorBidi"/>
-          <w:sz w:val="22"/>
-          <w:szCs w:val="22"/>
-        </w:rPr>
-        <w:t xml:space="preserve">      </w:t>
-      </w:r>
-      <w:proofErr w:type="spellStart"/>
-      <w:r>
-        <w:rPr>
-          <w:rFonts w:asciiTheme="minorHAnsi" w:eastAsiaTheme="minorHAnsi" w:hAnsiTheme="minorHAnsi" w:cstheme="minorBidi"/>
-          <w:sz w:val="22"/>
-          <w:szCs w:val="22"/>
-        </w:rPr>
-        <w:t>UiKit</w:t>
-      </w:r>
-      <w:proofErr w:type="spellEnd"/>
-      <w:r>
-        <w:rPr>
-          <w:rFonts w:asciiTheme="minorHAnsi" w:eastAsiaTheme="minorHAnsi" w:hAnsiTheme="minorHAnsi" w:cstheme="minorBidi"/>
-          <w:sz w:val="22"/>
-          <w:szCs w:val="22"/>
-        </w:rPr>
-        <w:t xml:space="preserve"> supporting 18 theme</w:t>
-      </w:r>
-      <w:r>
-        <w:rPr>
-          <w:rFonts w:asciiTheme="minorHAnsi" w:eastAsiaTheme="minorHAnsi" w:hAnsiTheme="minorHAnsi" w:cstheme="minorBidi"/>
-          <w:sz w:val="22"/>
-          <w:szCs w:val="22"/>
-        </w:rPr>
-        <w:t>s</w:t>
-      </w:r>
-      <w:r>
-        <w:rPr>
-          <w:rFonts w:asciiTheme="minorHAnsi" w:eastAsiaTheme="minorHAnsi" w:hAnsiTheme="minorHAnsi" w:cstheme="minorBidi"/>
-          <w:sz w:val="22"/>
-          <w:szCs w:val="22"/>
-        </w:rPr>
-        <w:t xml:space="preserve"> </w:t>
-      </w:r>
-    </w:p>
-    <w:p>
-      <w:pPr>
-        <w:pStyle w:val="HTMLPreformatted"/>
-        <w:shd w:val="clear" w:color="auto" w:fill="FFFFFF"/>
-      </w:pPr>
-      <w:r>
-        <w:t xml:space="preserve">      </w:t>
-      </w:r>
-    </w:p>
-    <w:p>
-      <w:pPr>
-        <w:pStyle w:val="HTMLPreformatted"/>
-        <w:shd w:val="clear" w:color="auto" w:fill="FFFFFF"/>
-      </w:pPr>
-    </w:p>
-    <w:p>
-      <w:pPr>
-        <w:pStyle w:val="HTMLPreformatted"/>
-        <w:shd w:val="clear" w:color="auto" w:fill="FFFFFF"/>
-      </w:pPr>
-    </w:p>
-    <w:p>
-      <w:pPr>
-        <w:pStyle w:val="HTMLPreformatted"/>
-        <w:shd w:val="clear" w:color="auto" w:fill="FFFFFF"/>
-      </w:pPr>
-    </w:p>
-    <w:p>
-      <w:pPr>
-        <w:pStyle w:val="HTMLPreformatted"/>
-        <w:shd w:val="clear" w:color="auto" w:fill="FFFFFF"/>
-        <w:rPr>
-          <w:rFonts w:asciiTheme="minorHAnsi" w:eastAsiaTheme="minorHAnsi" w:hAnsiTheme="minorHAnsi" w:cstheme="minorBidi"/>
-          <w:sz w:val="22"/>
-          <w:szCs w:val="22"/>
-        </w:rPr>
-      </w:pPr>
-    </w:p>
-    <w:p>
-      <w:pPr>
-        <w:pStyle w:val="HTMLPreformatted"/>
-        <w:shd w:val="clear" w:color="auto" w:fill="FFFFFF"/>
-        <w:rPr>
-          <w:rFonts w:asciiTheme="minorHAnsi" w:eastAsiaTheme="minorHAnsi" w:hAnsiTheme="minorHAnsi" w:cstheme="minorBidi"/>
-          <w:sz w:val="22"/>
-          <w:szCs w:val="22"/>
-        </w:rPr>
-      </w:pPr>
-    </w:p>
-    <w:p>
-      <w:pPr>
-        <w:pStyle w:val="HTMLPreformatted"/>
-        <w:shd w:val="clear" w:color="auto" w:fill="FFFFFF"/>
-        <w:rPr>
-          <w:rFonts w:asciiTheme="minorHAnsi" w:eastAsiaTheme="minorHAnsi" w:hAnsiTheme="minorHAnsi" w:cstheme="minorBidi"/>
-          <w:sz w:val="22"/>
-          <w:szCs w:val="22"/>
-        </w:rPr>
-      </w:pPr>
-      <w:proofErr w:type="spellStart"/>
+    </w:p>
+    <w:p>
+      <w:pPr>
+        <w:pStyle w:val="HTMLPreformatted"/>
+        <w:shd w:val="clear" w:color="auto" w:fill="FFFFFF"/>
+      </w:pPr>
+    </w:p>
+    <w:p>
+      <w:pPr>
+        <w:pStyle w:val="HTMLPreformatted"/>
+        <w:shd w:val="clear" w:color="auto" w:fill="FFFFFF"/>
+      </w:pPr>
+    </w:p>
+    <w:p>
+      <w:pPr>
+        <w:pStyle w:val="HTMLPreformatted"/>
+        <w:shd w:val="clear" w:color="auto" w:fill="FFFFFF"/>
+      </w:pPr>
+    </w:p>
+    <w:p>
+      <w:pPr>
+        <w:pStyle w:val="HTMLPreformatted"/>
+        <w:shd w:val="clear" w:color="auto" w:fill="FFFFFF"/>
+        <w:rPr>
+          <w:rFonts w:asciiTheme="minorHAnsi" w:eastAsiaTheme="minorHAnsi" w:hAnsiTheme="minorHAnsi" w:cstheme="minorBidi"/>
+          <w:sz w:val="22"/>
+          <w:szCs w:val="22"/>
+        </w:rPr>
+      </w:pPr>
+    </w:p>
+    <w:p>
+      <w:pPr>
+        <w:pStyle w:val="HTMLPreformatted"/>
+        <w:shd w:val="clear" w:color="auto" w:fill="FFFFFF"/>
+        <w:rPr>
+          <w:rFonts w:asciiTheme="minorHAnsi" w:eastAsiaTheme="minorHAnsi" w:hAnsiTheme="minorHAnsi" w:cstheme="minorBidi"/>
+          <w:sz w:val="22"/>
+          <w:szCs w:val="22"/>
+        </w:rPr>
+      </w:pPr>
+    </w:p>
+    <w:p>
+      <w:pPr>
+        <w:pStyle w:val="HTMLPreformatted"/>
+        <w:shd w:val="clear" w:color="auto" w:fill="FFFFFF"/>
+        <w:rPr>
+          <w:rFonts w:asciiTheme="minorHAnsi" w:eastAsiaTheme="minorHAnsi" w:hAnsiTheme="minorHAnsi" w:cstheme="minorBidi"/>
+          <w:sz w:val="22"/>
+          <w:szCs w:val="22"/>
+        </w:rPr>
+      </w:pPr>
       <w:r>
         <w:rPr>
           <w:rFonts w:asciiTheme="minorHAnsi" w:eastAsiaTheme="minorHAnsi" w:hAnsiTheme="minorHAnsi" w:cstheme="minorBidi"/>
@@ -2061,19 +1528,17 @@
         <w:lastRenderedPageBreak/>
         <w:t>Theme.Philips.DarkBlue</w:t>
       </w:r>
-      <w:proofErr w:type="spellEnd"/>
-    </w:p>
-    <w:p>
-      <w:pPr>
-        <w:pStyle w:val="HTMLPreformatted"/>
-        <w:shd w:val="clear" w:color="auto" w:fill="FFFFFF"/>
-        <w:rPr>
-          <w:rFonts w:asciiTheme="minorHAnsi" w:eastAsiaTheme="minorHAnsi" w:hAnsiTheme="minorHAnsi" w:cstheme="minorBidi"/>
-          <w:sz w:val="22"/>
-          <w:szCs w:val="22"/>
-        </w:rPr>
-      </w:pPr>
-      <w:proofErr w:type="spellStart"/>
+    </w:p>
+    <w:p>
+      <w:pPr>
+        <w:pStyle w:val="HTMLPreformatted"/>
+        <w:shd w:val="clear" w:color="auto" w:fill="FFFFFF"/>
+        <w:rPr>
+          <w:rFonts w:asciiTheme="minorHAnsi" w:eastAsiaTheme="minorHAnsi" w:hAnsiTheme="minorHAnsi" w:cstheme="minorBidi"/>
+          <w:sz w:val="22"/>
+          <w:szCs w:val="22"/>
+        </w:rPr>
+      </w:pPr>
       <w:r>
         <w:rPr>
           <w:rFonts w:asciiTheme="minorHAnsi" w:eastAsiaTheme="minorHAnsi" w:hAnsiTheme="minorHAnsi" w:cstheme="minorBidi"/>
@@ -2082,19 +1547,17 @@
         </w:rPr>
         <w:t>Theme.Philips.DarkPurple</w:t>
       </w:r>
-      <w:proofErr w:type="spellEnd"/>
-    </w:p>
-    <w:p>
-      <w:pPr>
-        <w:pStyle w:val="HTMLPreformatted"/>
-        <w:shd w:val="clear" w:color="auto" w:fill="FFFFFF"/>
-        <w:rPr>
-          <w:rFonts w:asciiTheme="minorHAnsi" w:eastAsiaTheme="minorHAnsi" w:hAnsiTheme="minorHAnsi" w:cstheme="minorBidi"/>
-          <w:sz w:val="22"/>
-          <w:szCs w:val="22"/>
-        </w:rPr>
-      </w:pPr>
-      <w:proofErr w:type="spellStart"/>
+    </w:p>
+    <w:p>
+      <w:pPr>
+        <w:pStyle w:val="HTMLPreformatted"/>
+        <w:shd w:val="clear" w:color="auto" w:fill="FFFFFF"/>
+        <w:rPr>
+          <w:rFonts w:asciiTheme="minorHAnsi" w:eastAsiaTheme="minorHAnsi" w:hAnsiTheme="minorHAnsi" w:cstheme="minorBidi"/>
+          <w:sz w:val="22"/>
+          <w:szCs w:val="22"/>
+        </w:rPr>
+      </w:pPr>
       <w:r>
         <w:rPr>
           <w:rFonts w:asciiTheme="minorHAnsi" w:eastAsiaTheme="minorHAnsi" w:hAnsiTheme="minorHAnsi" w:cstheme="minorBidi"/>
@@ -2103,19 +1566,17 @@
         </w:rPr>
         <w:t>Theme.Philips.DarkGreen</w:t>
       </w:r>
-      <w:proofErr w:type="spellEnd"/>
-    </w:p>
-    <w:p>
-      <w:pPr>
-        <w:pStyle w:val="HTMLPreformatted"/>
-        <w:shd w:val="clear" w:color="auto" w:fill="FFFFFF"/>
-        <w:rPr>
-          <w:rFonts w:asciiTheme="minorHAnsi" w:eastAsiaTheme="minorHAnsi" w:hAnsiTheme="minorHAnsi" w:cstheme="minorBidi"/>
-          <w:sz w:val="22"/>
-          <w:szCs w:val="22"/>
-        </w:rPr>
-      </w:pPr>
-      <w:proofErr w:type="spellStart"/>
+    </w:p>
+    <w:p>
+      <w:pPr>
+        <w:pStyle w:val="HTMLPreformatted"/>
+        <w:shd w:val="clear" w:color="auto" w:fill="FFFFFF"/>
+        <w:rPr>
+          <w:rFonts w:asciiTheme="minorHAnsi" w:eastAsiaTheme="minorHAnsi" w:hAnsiTheme="minorHAnsi" w:cstheme="minorBidi"/>
+          <w:sz w:val="22"/>
+          <w:szCs w:val="22"/>
+        </w:rPr>
+      </w:pPr>
       <w:r>
         <w:rPr>
           <w:rFonts w:asciiTheme="minorHAnsi" w:eastAsiaTheme="minorHAnsi" w:hAnsiTheme="minorHAnsi" w:cstheme="minorBidi"/>
@@ -2124,19 +1585,17 @@
         </w:rPr>
         <w:t>Theme.Philips.DarkOrange</w:t>
       </w:r>
-      <w:proofErr w:type="spellEnd"/>
-    </w:p>
-    <w:p>
-      <w:pPr>
-        <w:pStyle w:val="HTMLPreformatted"/>
-        <w:shd w:val="clear" w:color="auto" w:fill="FFFFFF"/>
-        <w:rPr>
-          <w:rFonts w:asciiTheme="minorHAnsi" w:eastAsiaTheme="minorHAnsi" w:hAnsiTheme="minorHAnsi" w:cstheme="minorBidi"/>
-          <w:sz w:val="22"/>
-          <w:szCs w:val="22"/>
-        </w:rPr>
-      </w:pPr>
-      <w:proofErr w:type="spellStart"/>
+    </w:p>
+    <w:p>
+      <w:pPr>
+        <w:pStyle w:val="HTMLPreformatted"/>
+        <w:shd w:val="clear" w:color="auto" w:fill="FFFFFF"/>
+        <w:rPr>
+          <w:rFonts w:asciiTheme="minorHAnsi" w:eastAsiaTheme="minorHAnsi" w:hAnsiTheme="minorHAnsi" w:cstheme="minorBidi"/>
+          <w:sz w:val="22"/>
+          <w:szCs w:val="22"/>
+        </w:rPr>
+      </w:pPr>
       <w:r>
         <w:rPr>
           <w:rFonts w:asciiTheme="minorHAnsi" w:eastAsiaTheme="minorHAnsi" w:hAnsiTheme="minorHAnsi" w:cstheme="minorBidi"/>
@@ -2145,19 +1604,17 @@
         </w:rPr>
         <w:t>Theme.Philips.DarkAqua</w:t>
       </w:r>
-      <w:proofErr w:type="spellEnd"/>
-    </w:p>
-    <w:p>
-      <w:pPr>
-        <w:pStyle w:val="HTMLPreformatted"/>
-        <w:shd w:val="clear" w:color="auto" w:fill="FFFFFF"/>
-        <w:rPr>
-          <w:rFonts w:asciiTheme="minorHAnsi" w:eastAsiaTheme="minorHAnsi" w:hAnsiTheme="minorHAnsi" w:cstheme="minorBidi"/>
-          <w:sz w:val="22"/>
-          <w:szCs w:val="22"/>
-        </w:rPr>
-      </w:pPr>
-      <w:proofErr w:type="spellStart"/>
+    </w:p>
+    <w:p>
+      <w:pPr>
+        <w:pStyle w:val="HTMLPreformatted"/>
+        <w:shd w:val="clear" w:color="auto" w:fill="FFFFFF"/>
+        <w:rPr>
+          <w:rFonts w:asciiTheme="minorHAnsi" w:eastAsiaTheme="minorHAnsi" w:hAnsiTheme="minorHAnsi" w:cstheme="minorBidi"/>
+          <w:sz w:val="22"/>
+          <w:szCs w:val="22"/>
+        </w:rPr>
+      </w:pPr>
       <w:r>
         <w:rPr>
           <w:rFonts w:asciiTheme="minorHAnsi" w:eastAsiaTheme="minorHAnsi" w:hAnsiTheme="minorHAnsi" w:cstheme="minorBidi"/>
@@ -2166,19 +1623,17 @@
         </w:rPr>
         <w:t>Theme.Philips.DarkPink</w:t>
       </w:r>
-      <w:proofErr w:type="spellEnd"/>
-    </w:p>
-    <w:p>
-      <w:pPr>
-        <w:pStyle w:val="HTMLPreformatted"/>
-        <w:shd w:val="clear" w:color="auto" w:fill="FFFFFF"/>
-        <w:rPr>
-          <w:rFonts w:asciiTheme="minorHAnsi" w:eastAsiaTheme="minorHAnsi" w:hAnsiTheme="minorHAnsi" w:cstheme="minorBidi"/>
-          <w:sz w:val="22"/>
-          <w:szCs w:val="22"/>
-        </w:rPr>
-      </w:pPr>
-      <w:proofErr w:type="spellStart"/>
+    </w:p>
+    <w:p>
+      <w:pPr>
+        <w:pStyle w:val="HTMLPreformatted"/>
+        <w:shd w:val="clear" w:color="auto" w:fill="FFFFFF"/>
+        <w:rPr>
+          <w:rFonts w:asciiTheme="minorHAnsi" w:eastAsiaTheme="minorHAnsi" w:hAnsiTheme="minorHAnsi" w:cstheme="minorBidi"/>
+          <w:sz w:val="22"/>
+          <w:szCs w:val="22"/>
+        </w:rPr>
+      </w:pPr>
       <w:r>
         <w:rPr>
           <w:rFonts w:asciiTheme="minorHAnsi" w:eastAsiaTheme="minorHAnsi" w:hAnsiTheme="minorHAnsi" w:cstheme="minorBidi"/>
@@ -2187,19 +1642,17 @@
         </w:rPr>
         <w:t>Theme.Philips.BrightOrange</w:t>
       </w:r>
-      <w:proofErr w:type="spellEnd"/>
-    </w:p>
-    <w:p>
-      <w:pPr>
-        <w:pStyle w:val="HTMLPreformatted"/>
-        <w:shd w:val="clear" w:color="auto" w:fill="FFFFFF"/>
-        <w:rPr>
-          <w:rFonts w:asciiTheme="minorHAnsi" w:eastAsiaTheme="minorHAnsi" w:hAnsiTheme="minorHAnsi" w:cstheme="minorBidi"/>
-          <w:sz w:val="22"/>
-          <w:szCs w:val="22"/>
-        </w:rPr>
-      </w:pPr>
-      <w:proofErr w:type="spellStart"/>
+    </w:p>
+    <w:p>
+      <w:pPr>
+        <w:pStyle w:val="HTMLPreformatted"/>
+        <w:shd w:val="clear" w:color="auto" w:fill="FFFFFF"/>
+        <w:rPr>
+          <w:rFonts w:asciiTheme="minorHAnsi" w:eastAsiaTheme="minorHAnsi" w:hAnsiTheme="minorHAnsi" w:cstheme="minorBidi"/>
+          <w:sz w:val="22"/>
+          <w:szCs w:val="22"/>
+        </w:rPr>
+      </w:pPr>
       <w:r>
         <w:rPr>
           <w:rFonts w:asciiTheme="minorHAnsi" w:eastAsiaTheme="minorHAnsi" w:hAnsiTheme="minorHAnsi" w:cstheme="minorBidi"/>
@@ -2208,19 +1661,17 @@
         </w:rPr>
         <w:t>Theme.Philips.BrightAqua</w:t>
       </w:r>
-      <w:proofErr w:type="spellEnd"/>
-    </w:p>
-    <w:p>
-      <w:pPr>
-        <w:pStyle w:val="HTMLPreformatted"/>
-        <w:shd w:val="clear" w:color="auto" w:fill="FFFFFF"/>
-        <w:rPr>
-          <w:rFonts w:asciiTheme="minorHAnsi" w:eastAsiaTheme="minorHAnsi" w:hAnsiTheme="minorHAnsi" w:cstheme="minorBidi"/>
-          <w:sz w:val="22"/>
-          <w:szCs w:val="22"/>
-        </w:rPr>
-      </w:pPr>
-      <w:proofErr w:type="spellStart"/>
+    </w:p>
+    <w:p>
+      <w:pPr>
+        <w:pStyle w:val="HTMLPreformatted"/>
+        <w:shd w:val="clear" w:color="auto" w:fill="FFFFFF"/>
+        <w:rPr>
+          <w:rFonts w:asciiTheme="minorHAnsi" w:eastAsiaTheme="minorHAnsi" w:hAnsiTheme="minorHAnsi" w:cstheme="minorBidi"/>
+          <w:sz w:val="22"/>
+          <w:szCs w:val="22"/>
+        </w:rPr>
+      </w:pPr>
       <w:r>
         <w:rPr>
           <w:rFonts w:asciiTheme="minorHAnsi" w:eastAsiaTheme="minorHAnsi" w:hAnsiTheme="minorHAnsi" w:cstheme="minorBidi"/>
@@ -2229,19 +1680,17 @@
         </w:rPr>
         <w:t>Theme.Philips.BrightGreen</w:t>
       </w:r>
-      <w:proofErr w:type="spellEnd"/>
-    </w:p>
-    <w:p>
-      <w:pPr>
-        <w:pStyle w:val="HTMLPreformatted"/>
-        <w:shd w:val="clear" w:color="auto" w:fill="FFFFFF"/>
-        <w:rPr>
-          <w:rFonts w:asciiTheme="minorHAnsi" w:eastAsiaTheme="minorHAnsi" w:hAnsiTheme="minorHAnsi" w:cstheme="minorBidi"/>
-          <w:sz w:val="22"/>
-          <w:szCs w:val="22"/>
-        </w:rPr>
-      </w:pPr>
-      <w:proofErr w:type="spellStart"/>
+    </w:p>
+    <w:p>
+      <w:pPr>
+        <w:pStyle w:val="HTMLPreformatted"/>
+        <w:shd w:val="clear" w:color="auto" w:fill="FFFFFF"/>
+        <w:rPr>
+          <w:rFonts w:asciiTheme="minorHAnsi" w:eastAsiaTheme="minorHAnsi" w:hAnsiTheme="minorHAnsi" w:cstheme="minorBidi"/>
+          <w:sz w:val="22"/>
+          <w:szCs w:val="22"/>
+        </w:rPr>
+      </w:pPr>
       <w:r>
         <w:rPr>
           <w:rFonts w:asciiTheme="minorHAnsi" w:eastAsiaTheme="minorHAnsi" w:hAnsiTheme="minorHAnsi" w:cstheme="minorBidi"/>
@@ -2250,19 +1699,17 @@
         </w:rPr>
         <w:t>Theme.Philips.BrightPink</w:t>
       </w:r>
-      <w:proofErr w:type="spellEnd"/>
-    </w:p>
-    <w:p>
-      <w:pPr>
-        <w:pStyle w:val="HTMLPreformatted"/>
-        <w:shd w:val="clear" w:color="auto" w:fill="FFFFFF"/>
-        <w:rPr>
-          <w:rFonts w:asciiTheme="minorHAnsi" w:eastAsiaTheme="minorHAnsi" w:hAnsiTheme="minorHAnsi" w:cstheme="minorBidi"/>
-          <w:sz w:val="22"/>
-          <w:szCs w:val="22"/>
-        </w:rPr>
-      </w:pPr>
-      <w:proofErr w:type="spellStart"/>
+    </w:p>
+    <w:p>
+      <w:pPr>
+        <w:pStyle w:val="HTMLPreformatted"/>
+        <w:shd w:val="clear" w:color="auto" w:fill="FFFFFF"/>
+        <w:rPr>
+          <w:rFonts w:asciiTheme="minorHAnsi" w:eastAsiaTheme="minorHAnsi" w:hAnsiTheme="minorHAnsi" w:cstheme="minorBidi"/>
+          <w:sz w:val="22"/>
+          <w:szCs w:val="22"/>
+        </w:rPr>
+      </w:pPr>
       <w:r>
         <w:rPr>
           <w:rFonts w:asciiTheme="minorHAnsi" w:eastAsiaTheme="minorHAnsi" w:hAnsiTheme="minorHAnsi" w:cstheme="minorBidi"/>
@@ -2271,19 +1718,17 @@
         </w:rPr>
         <w:t>Theme.Philips.BrightBlue</w:t>
       </w:r>
-      <w:proofErr w:type="spellEnd"/>
-    </w:p>
-    <w:p>
-      <w:pPr>
-        <w:pStyle w:val="HTMLPreformatted"/>
-        <w:shd w:val="clear" w:color="auto" w:fill="FFFFFF"/>
-        <w:rPr>
-          <w:rFonts w:asciiTheme="minorHAnsi" w:eastAsiaTheme="minorHAnsi" w:hAnsiTheme="minorHAnsi" w:cstheme="minorBidi"/>
-          <w:sz w:val="22"/>
-          <w:szCs w:val="22"/>
-        </w:rPr>
-      </w:pPr>
-      <w:proofErr w:type="spellStart"/>
+    </w:p>
+    <w:p>
+      <w:pPr>
+        <w:pStyle w:val="HTMLPreformatted"/>
+        <w:shd w:val="clear" w:color="auto" w:fill="FFFFFF"/>
+        <w:rPr>
+          <w:rFonts w:asciiTheme="minorHAnsi" w:eastAsiaTheme="minorHAnsi" w:hAnsiTheme="minorHAnsi" w:cstheme="minorBidi"/>
+          <w:sz w:val="22"/>
+          <w:szCs w:val="22"/>
+        </w:rPr>
+      </w:pPr>
       <w:r>
         <w:rPr>
           <w:rFonts w:asciiTheme="minorHAnsi" w:eastAsiaTheme="minorHAnsi" w:hAnsiTheme="minorHAnsi" w:cstheme="minorBidi"/>
@@ -2292,19 +1737,17 @@
         </w:rPr>
         <w:t>Theme.Philips.BrightPurple</w:t>
       </w:r>
-      <w:proofErr w:type="spellEnd"/>
-    </w:p>
-    <w:p>
-      <w:pPr>
-        <w:pStyle w:val="HTMLPreformatted"/>
-        <w:shd w:val="clear" w:color="auto" w:fill="FFFFFF"/>
-        <w:rPr>
-          <w:rFonts w:asciiTheme="minorHAnsi" w:eastAsiaTheme="minorHAnsi" w:hAnsiTheme="minorHAnsi" w:cstheme="minorBidi"/>
-          <w:sz w:val="22"/>
-          <w:szCs w:val="22"/>
-        </w:rPr>
-      </w:pPr>
-      <w:proofErr w:type="spellStart"/>
+    </w:p>
+    <w:p>
+      <w:pPr>
+        <w:pStyle w:val="HTMLPreformatted"/>
+        <w:shd w:val="clear" w:color="auto" w:fill="FFFFFF"/>
+        <w:rPr>
+          <w:rFonts w:asciiTheme="minorHAnsi" w:eastAsiaTheme="minorHAnsi" w:hAnsiTheme="minorHAnsi" w:cstheme="minorBidi"/>
+          <w:sz w:val="22"/>
+          <w:szCs w:val="22"/>
+        </w:rPr>
+      </w:pPr>
       <w:r>
         <w:rPr>
           <w:rFonts w:asciiTheme="minorHAnsi" w:eastAsiaTheme="minorHAnsi" w:hAnsiTheme="minorHAnsi" w:cstheme="minorBidi"/>
@@ -2313,19 +1756,17 @@
         </w:rPr>
         <w:t>Theme.Philips.LightBlue</w:t>
       </w:r>
-      <w:proofErr w:type="spellEnd"/>
-    </w:p>
-    <w:p>
-      <w:pPr>
-        <w:pStyle w:val="HTMLPreformatted"/>
-        <w:shd w:val="clear" w:color="auto" w:fill="FFFFFF"/>
-        <w:rPr>
-          <w:rFonts w:asciiTheme="minorHAnsi" w:eastAsiaTheme="minorHAnsi" w:hAnsiTheme="minorHAnsi" w:cstheme="minorBidi"/>
-          <w:sz w:val="22"/>
-          <w:szCs w:val="22"/>
-        </w:rPr>
-      </w:pPr>
-      <w:proofErr w:type="spellStart"/>
+    </w:p>
+    <w:p>
+      <w:pPr>
+        <w:pStyle w:val="HTMLPreformatted"/>
+        <w:shd w:val="clear" w:color="auto" w:fill="FFFFFF"/>
+        <w:rPr>
+          <w:rFonts w:asciiTheme="minorHAnsi" w:eastAsiaTheme="minorHAnsi" w:hAnsiTheme="minorHAnsi" w:cstheme="minorBidi"/>
+          <w:sz w:val="22"/>
+          <w:szCs w:val="22"/>
+        </w:rPr>
+      </w:pPr>
       <w:r>
         <w:rPr>
           <w:rFonts w:asciiTheme="minorHAnsi" w:eastAsiaTheme="minorHAnsi" w:hAnsiTheme="minorHAnsi" w:cstheme="minorBidi"/>
@@ -2334,19 +1775,17 @@
         </w:rPr>
         <w:t>Theme.Philips.LightOrange</w:t>
       </w:r>
-      <w:proofErr w:type="spellEnd"/>
-    </w:p>
-    <w:p>
-      <w:pPr>
-        <w:pStyle w:val="HTMLPreformatted"/>
-        <w:shd w:val="clear" w:color="auto" w:fill="FFFFFF"/>
-        <w:rPr>
-          <w:rFonts w:asciiTheme="minorHAnsi" w:eastAsiaTheme="minorHAnsi" w:hAnsiTheme="minorHAnsi" w:cstheme="minorBidi"/>
-          <w:sz w:val="22"/>
-          <w:szCs w:val="22"/>
-        </w:rPr>
-      </w:pPr>
-      <w:proofErr w:type="spellStart"/>
+    </w:p>
+    <w:p>
+      <w:pPr>
+        <w:pStyle w:val="HTMLPreformatted"/>
+        <w:shd w:val="clear" w:color="auto" w:fill="FFFFFF"/>
+        <w:rPr>
+          <w:rFonts w:asciiTheme="minorHAnsi" w:eastAsiaTheme="minorHAnsi" w:hAnsiTheme="minorHAnsi" w:cstheme="minorBidi"/>
+          <w:sz w:val="22"/>
+          <w:szCs w:val="22"/>
+        </w:rPr>
+      </w:pPr>
       <w:r>
         <w:rPr>
           <w:rFonts w:asciiTheme="minorHAnsi" w:eastAsiaTheme="minorHAnsi" w:hAnsiTheme="minorHAnsi" w:cstheme="minorBidi"/>
@@ -2355,19 +1794,17 @@
         </w:rPr>
         <w:t>Theme.Philips.LightAqua</w:t>
       </w:r>
-      <w:proofErr w:type="spellEnd"/>
-    </w:p>
-    <w:p>
-      <w:pPr>
-        <w:pStyle w:val="HTMLPreformatted"/>
-        <w:shd w:val="clear" w:color="auto" w:fill="FFFFFF"/>
-        <w:rPr>
-          <w:rFonts w:asciiTheme="minorHAnsi" w:eastAsiaTheme="minorHAnsi" w:hAnsiTheme="minorHAnsi" w:cstheme="minorBidi"/>
-          <w:sz w:val="22"/>
-          <w:szCs w:val="22"/>
-        </w:rPr>
-      </w:pPr>
-      <w:proofErr w:type="spellStart"/>
+    </w:p>
+    <w:p>
+      <w:pPr>
+        <w:pStyle w:val="HTMLPreformatted"/>
+        <w:shd w:val="clear" w:color="auto" w:fill="FFFFFF"/>
+        <w:rPr>
+          <w:rFonts w:asciiTheme="minorHAnsi" w:eastAsiaTheme="minorHAnsi" w:hAnsiTheme="minorHAnsi" w:cstheme="minorBidi"/>
+          <w:sz w:val="22"/>
+          <w:szCs w:val="22"/>
+        </w:rPr>
+      </w:pPr>
       <w:r>
         <w:rPr>
           <w:rFonts w:asciiTheme="minorHAnsi" w:eastAsiaTheme="minorHAnsi" w:hAnsiTheme="minorHAnsi" w:cstheme="minorBidi"/>
@@ -2376,19 +1813,17 @@
         </w:rPr>
         <w:t>Theme.Philips.LightGreen</w:t>
       </w:r>
-      <w:proofErr w:type="spellEnd"/>
-    </w:p>
-    <w:p>
-      <w:pPr>
-        <w:pStyle w:val="HTMLPreformatted"/>
-        <w:shd w:val="clear" w:color="auto" w:fill="FFFFFF"/>
-        <w:rPr>
-          <w:rFonts w:asciiTheme="minorHAnsi" w:eastAsiaTheme="minorHAnsi" w:hAnsiTheme="minorHAnsi" w:cstheme="minorBidi"/>
-          <w:sz w:val="22"/>
-          <w:szCs w:val="22"/>
-        </w:rPr>
-      </w:pPr>
-      <w:proofErr w:type="spellStart"/>
+    </w:p>
+    <w:p>
+      <w:pPr>
+        <w:pStyle w:val="HTMLPreformatted"/>
+        <w:shd w:val="clear" w:color="auto" w:fill="FFFFFF"/>
+        <w:rPr>
+          <w:rFonts w:asciiTheme="minorHAnsi" w:eastAsiaTheme="minorHAnsi" w:hAnsiTheme="minorHAnsi" w:cstheme="minorBidi"/>
+          <w:sz w:val="22"/>
+          <w:szCs w:val="22"/>
+        </w:rPr>
+      </w:pPr>
       <w:r>
         <w:rPr>
           <w:rFonts w:asciiTheme="minorHAnsi" w:eastAsiaTheme="minorHAnsi" w:hAnsiTheme="minorHAnsi" w:cstheme="minorBidi"/>
@@ -2397,19 +1832,17 @@
         </w:rPr>
         <w:t>Theme.Philips.LightPink</w:t>
       </w:r>
-      <w:proofErr w:type="spellEnd"/>
-    </w:p>
-    <w:p>
-      <w:pPr>
-        <w:pStyle w:val="HTMLPreformatted"/>
-        <w:shd w:val="clear" w:color="auto" w:fill="FFFFFF"/>
-        <w:rPr>
-          <w:rFonts w:asciiTheme="minorHAnsi" w:eastAsiaTheme="minorHAnsi" w:hAnsiTheme="minorHAnsi" w:cstheme="minorBidi"/>
-          <w:sz w:val="22"/>
-          <w:szCs w:val="22"/>
-        </w:rPr>
-      </w:pPr>
-      <w:proofErr w:type="spellStart"/>
+    </w:p>
+    <w:p>
+      <w:pPr>
+        <w:pStyle w:val="HTMLPreformatted"/>
+        <w:shd w:val="clear" w:color="auto" w:fill="FFFFFF"/>
+        <w:rPr>
+          <w:rFonts w:asciiTheme="minorHAnsi" w:eastAsiaTheme="minorHAnsi" w:hAnsiTheme="minorHAnsi" w:cstheme="minorBidi"/>
+          <w:sz w:val="22"/>
+          <w:szCs w:val="22"/>
+        </w:rPr>
+      </w:pPr>
       <w:r>
         <w:rPr>
           <w:rFonts w:asciiTheme="minorHAnsi" w:eastAsiaTheme="minorHAnsi" w:hAnsiTheme="minorHAnsi" w:cstheme="minorBidi"/>
@@ -2418,7 +1851,6 @@
         </w:rPr>
         <w:t>Theme.Philips.LightPurple</w:t>
       </w:r>
-      <w:proofErr w:type="spellEnd"/>
     </w:p>
     <w:p>
       <w:pPr>
@@ -2513,53 +1945,24 @@
           <w:sz w:val="22"/>
           <w:szCs w:val="22"/>
         </w:rPr>
-        <w:t xml:space="preserve">ipt under </w:t>
-      </w:r>
-      <w:proofErr w:type="spellStart"/>
-      <w:r>
-        <w:rPr>
-          <w:rFonts w:asciiTheme="minorHAnsi" w:eastAsiaTheme="minorHAnsi" w:hAnsiTheme="minorHAnsi" w:cstheme="minorBidi"/>
-          <w:sz w:val="22"/>
-          <w:szCs w:val="22"/>
-        </w:rPr>
-        <w:t>defaultC</w:t>
-      </w:r>
-      <w:r>
-        <w:rPr>
-          <w:rFonts w:asciiTheme="minorHAnsi" w:eastAsiaTheme="minorHAnsi" w:hAnsiTheme="minorHAnsi" w:cstheme="minorBidi"/>
-          <w:sz w:val="22"/>
-          <w:szCs w:val="22"/>
-        </w:rPr>
-        <w:t>onfig</w:t>
-      </w:r>
-      <w:proofErr w:type="spellEnd"/>
-      <w:r>
-        <w:rPr>
-          <w:rFonts w:asciiTheme="minorHAnsi" w:eastAsiaTheme="minorHAnsi" w:hAnsiTheme="minorHAnsi" w:cstheme="minorBidi"/>
-          <w:sz w:val="22"/>
-          <w:szCs w:val="22"/>
-        </w:rPr>
-        <w:t xml:space="preserve"> on </w:t>
-      </w:r>
-      <w:r>
-        <w:rPr>
-          <w:rFonts w:asciiTheme="minorHAnsi" w:eastAsiaTheme="minorHAnsi" w:hAnsiTheme="minorHAnsi" w:cstheme="minorBidi"/>
-          <w:sz w:val="22"/>
-          <w:szCs w:val="22"/>
-        </w:rPr>
-        <w:t xml:space="preserve">application </w:t>
-      </w:r>
-      <w:proofErr w:type="spellStart"/>
-      <w:proofErr w:type="gramStart"/>
-      <w:r>
-        <w:rPr>
-          <w:rFonts w:asciiTheme="minorHAnsi" w:eastAsiaTheme="minorHAnsi" w:hAnsiTheme="minorHAnsi" w:cstheme="minorBidi"/>
-          <w:sz w:val="22"/>
-          <w:szCs w:val="22"/>
-        </w:rPr>
-        <w:t>build.gradle</w:t>
-      </w:r>
-      <w:proofErr w:type="spellEnd"/>
+        <w:t>ipt under defaultC</w:t>
+      </w:r>
+      <w:r>
+        <w:rPr>
+          <w:rFonts w:asciiTheme="minorHAnsi" w:eastAsiaTheme="minorHAnsi" w:hAnsiTheme="minorHAnsi" w:cstheme="minorBidi"/>
+          <w:sz w:val="22"/>
+          <w:szCs w:val="22"/>
+        </w:rPr>
+        <w:t xml:space="preserve">onfig on </w:t>
+      </w:r>
+      <w:r>
+        <w:rPr>
+          <w:rFonts w:asciiTheme="minorHAnsi" w:eastAsiaTheme="minorHAnsi" w:hAnsiTheme="minorHAnsi" w:cstheme="minorBidi"/>
+          <w:sz w:val="22"/>
+          <w:szCs w:val="22"/>
+        </w:rPr>
+        <w:t>application build.gradle</w:t>
+      </w:r>
       <w:r>
         <w:rPr>
           <w:rFonts w:asciiTheme="minorHAnsi" w:eastAsiaTheme="minorHAnsi" w:hAnsiTheme="minorHAnsi" w:cstheme="minorBidi"/>
@@ -2568,7 +1971,6 @@
         </w:rPr>
         <w:t xml:space="preserve">  file</w:t>
       </w:r>
-      <w:proofErr w:type="gramEnd"/>
       <w:r>
         <w:rPr>
           <w:rFonts w:asciiTheme="minorHAnsi" w:eastAsiaTheme="minorHAnsi" w:hAnsiTheme="minorHAnsi" w:cstheme="minorBidi"/>
@@ -2588,25 +1990,13 @@
           <w:szCs w:val="22"/>
         </w:rPr>
       </w:pPr>
-      <w:proofErr w:type="spellStart"/>
-      <w:proofErr w:type="gramStart"/>
-      <w:r>
-        <w:rPr>
-          <w:rFonts w:asciiTheme="minorHAnsi" w:eastAsiaTheme="minorHAnsi" w:hAnsiTheme="minorHAnsi" w:cstheme="minorBidi"/>
-          <w:sz w:val="22"/>
-          <w:szCs w:val="22"/>
-        </w:rPr>
-        <w:t>renderscriptTargetApi</w:t>
-      </w:r>
-      <w:proofErr w:type="spellEnd"/>
-      <w:proofErr w:type="gramEnd"/>
-      <w:r>
-        <w:rPr>
-          <w:rFonts w:asciiTheme="minorHAnsi" w:eastAsiaTheme="minorHAnsi" w:hAnsiTheme="minorHAnsi" w:cstheme="minorBidi"/>
-          <w:sz w:val="22"/>
-          <w:szCs w:val="22"/>
-        </w:rPr>
-        <w:t xml:space="preserve"> </w:t>
+      <w:r>
+        <w:rPr>
+          <w:rFonts w:asciiTheme="minorHAnsi" w:eastAsiaTheme="minorHAnsi" w:hAnsiTheme="minorHAnsi" w:cstheme="minorBidi"/>
+          <w:sz w:val="22"/>
+          <w:szCs w:val="22"/>
+        </w:rPr>
+        <w:t xml:space="preserve">renderscriptTargetApi </w:t>
       </w:r>
       <w:r>
         <w:rPr>
@@ -2621,15 +2011,8 @@
       <w:pPr>
         <w:shd w:val="clear" w:color="auto" w:fill="FFFFFF"/>
       </w:pPr>
-      <w:proofErr w:type="spellStart"/>
-      <w:proofErr w:type="gramStart"/>
-      <w:r>
-        <w:t>renderscriptSupportModeEnabled</w:t>
-      </w:r>
-      <w:proofErr w:type="spellEnd"/>
-      <w:proofErr w:type="gramEnd"/>
-      <w:r>
-        <w:t xml:space="preserve"> true</w:t>
+      <w:r>
+        <w:t>renderscriptSupportModeEnabled true</w:t>
       </w:r>
     </w:p>
     <w:p>

</xml_diff>

<commit_message>
Documents update for release
</commit_message>
<xml_diff>
--- a/Documents/External/BasicSetUp.docx
+++ b/Documents/External/BasicSetUp.docx
@@ -7,8 +7,13 @@
         <w:pStyle w:val="Heading1"/>
         <w:jc w:val="center"/>
       </w:pPr>
-      <w:r>
-        <w:t>UIKit lib basic Integration</w:t>
+      <w:proofErr w:type="spellStart"/>
+      <w:r>
+        <w:t>UIKit</w:t>
+      </w:r>
+      <w:proofErr w:type="spellEnd"/>
+      <w:r>
+        <w:t xml:space="preserve"> lib basic Integration</w:t>
       </w:r>
     </w:p>
     <w:p/>
@@ -17,7 +22,31 @@
         <w:jc w:val="both"/>
       </w:pPr>
       <w:r>
-        <w:t>To support backward compatibility of different UI components, UIKitLIb uses appcompat lib. So the base activity always extends from AppCompatActivity.</w:t>
+        <w:t xml:space="preserve">To support backward compatibility of different UI components, </w:t>
+      </w:r>
+      <w:proofErr w:type="spellStart"/>
+      <w:r>
+        <w:t>UIKitLIb</w:t>
+      </w:r>
+      <w:proofErr w:type="spellEnd"/>
+      <w:r>
+        <w:t xml:space="preserve"> uses </w:t>
+      </w:r>
+      <w:proofErr w:type="spellStart"/>
+      <w:r>
+        <w:t>appcompat</w:t>
+      </w:r>
+      <w:proofErr w:type="spellEnd"/>
+      <w:r>
+        <w:t xml:space="preserve"> lib. So the base activity always extends from </w:t>
+      </w:r>
+      <w:proofErr w:type="spellStart"/>
+      <w:r>
+        <w:t>AppCompatActivity</w:t>
+      </w:r>
+      <w:proofErr w:type="spellEnd"/>
+      <w:r>
+        <w:t>.</w:t>
       </w:r>
     </w:p>
     <w:p>
@@ -45,18 +74,22 @@
       <w:r>
         <w:t xml:space="preserve"> and search for </w:t>
       </w:r>
+      <w:proofErr w:type="spellStart"/>
       <w:r>
         <w:t>MainActivity</w:t>
       </w:r>
+      <w:proofErr w:type="spellEnd"/>
       <w:r>
         <w:t xml:space="preserve">. </w:t>
       </w:r>
       <w:r>
         <w:t xml:space="preserve"> </w:t>
       </w:r>
+      <w:proofErr w:type="spellStart"/>
       <w:r>
         <w:t>MainActivity</w:t>
       </w:r>
+      <w:proofErr w:type="spellEnd"/>
       <w:r>
         <w:t xml:space="preserve"> </w:t>
       </w:r>
@@ -88,7 +121,23 @@
     </w:p>
     <w:p>
       <w:r>
-        <w:t>The recommended way is to have artifactory dependency pointing to uikitlib.</w:t>
+        <w:t xml:space="preserve">The recommended way is to have </w:t>
+      </w:r>
+      <w:proofErr w:type="spellStart"/>
+      <w:r>
+        <w:t>artifactory</w:t>
+      </w:r>
+      <w:proofErr w:type="spellEnd"/>
+      <w:r>
+        <w:t xml:space="preserve"> dependency pointing to </w:t>
+      </w:r>
+      <w:proofErr w:type="spellStart"/>
+      <w:r>
+        <w:t>uikitlib</w:t>
+      </w:r>
+      <w:proofErr w:type="spellEnd"/>
+      <w:r>
+        <w:t>.</w:t>
       </w:r>
     </w:p>
     <w:p/>
@@ -109,6 +158,7 @@
           <w:szCs w:val="18"/>
         </w:rPr>
       </w:pPr>
+      <w:proofErr w:type="gramStart"/>
       <w:r>
         <w:rPr>
           <w:rFonts w:ascii="Courier New" w:eastAsia="Times New Roman" w:hAnsi="Courier New" w:cs="Courier New"/>
@@ -116,7 +166,17 @@
           <w:sz w:val="18"/>
           <w:szCs w:val="18"/>
         </w:rPr>
-        <w:t xml:space="preserve">compile </w:t>
+        <w:t>compile</w:t>
+      </w:r>
+      <w:proofErr w:type="gramEnd"/>
+      <w:r>
+        <w:rPr>
+          <w:rFonts w:ascii="Courier New" w:eastAsia="Times New Roman" w:hAnsi="Courier New" w:cs="Courier New"/>
+          <w:color w:val="000000"/>
+          <w:sz w:val="18"/>
+          <w:szCs w:val="18"/>
+        </w:rPr>
+        <w:t xml:space="preserve"> </w:t>
       </w:r>
       <w:r>
         <w:rPr>
@@ -134,8 +194,10 @@
           <w:sz w:val="18"/>
           <w:szCs w:val="18"/>
         </w:rPr>
-        <w:t>cdp:uikitLib:2.0</w:t>
-      </w:r>
+        <w:t>cdp:uikitLib:3.0.0</w:t>
+      </w:r>
+      <w:bookmarkStart w:id="0" w:name="_GoBack"/>
+      <w:bookmarkEnd w:id="0"/>
       <w:r>
         <w:rPr>
           <w:rFonts w:ascii="Verdana" w:hAnsi="Verdana"/>
@@ -143,7 +205,16 @@
           <w:sz w:val="18"/>
           <w:szCs w:val="18"/>
         </w:rPr>
-        <w:t>.</w:t>
+        <w:t>'</w:t>
+      </w:r>
+      <w:r>
+        <w:rPr>
+          <w:rFonts w:ascii="Segoe UI" w:hAnsi="Segoe UI" w:cs="Segoe UI"/>
+          <w:color w:val="000000"/>
+          <w:sz w:val="20"/>
+          <w:szCs w:val="20"/>
+        </w:rPr>
+        <w:t xml:space="preserve"> </w:t>
       </w:r>
       <w:r>
         <w:rPr>
@@ -152,42 +223,21 @@
           <w:sz w:val="18"/>
           <w:szCs w:val="18"/>
         </w:rPr>
-        <w:t>2</w:t>
-      </w:r>
-      <w:bookmarkStart w:id="0" w:name="_GoBack"/>
-      <w:bookmarkEnd w:id="0"/>
-      <w:r>
-        <w:rPr>
-          <w:rFonts w:ascii="Verdana" w:hAnsi="Verdana"/>
-          <w:color w:val="000000"/>
-          <w:sz w:val="18"/>
-          <w:szCs w:val="18"/>
-        </w:rPr>
-        <w:t>'</w:t>
-      </w:r>
-      <w:r>
-        <w:rPr>
-          <w:rFonts w:ascii="Segoe UI" w:hAnsi="Segoe UI" w:cs="Segoe UI"/>
-          <w:color w:val="000000"/>
-          <w:sz w:val="20"/>
-          <w:szCs w:val="20"/>
-        </w:rPr>
-        <w:t xml:space="preserve"> </w:t>
-      </w:r>
-      <w:r>
-        <w:rPr>
-          <w:rFonts w:ascii="Verdana" w:hAnsi="Verdana"/>
-          <w:color w:val="000000"/>
-          <w:sz w:val="18"/>
-          <w:szCs w:val="18"/>
-        </w:rPr>
         <w:t>  (works in Philips network)</w:t>
       </w:r>
     </w:p>
     <w:p/>
     <w:p>
       <w:r>
-        <w:t>Using aar file:</w:t>
+        <w:t xml:space="preserve">Using </w:t>
+      </w:r>
+      <w:proofErr w:type="spellStart"/>
+      <w:r>
+        <w:t>aar</w:t>
+      </w:r>
+      <w:proofErr w:type="spellEnd"/>
+      <w:r>
+        <w:t xml:space="preserve"> file:</w:t>
       </w:r>
     </w:p>
     <w:p>
@@ -198,7 +248,23 @@
         <w:t>below depe</w:t>
       </w:r>
       <w:r>
-        <w:t>ndency in your app build.gradle and place aar files in libs folder</w:t>
+        <w:t xml:space="preserve">ndency in your app </w:t>
+      </w:r>
+      <w:proofErr w:type="spellStart"/>
+      <w:r>
+        <w:t>build.gradle</w:t>
+      </w:r>
+      <w:proofErr w:type="spellEnd"/>
+      <w:r>
+        <w:t xml:space="preserve"> and place </w:t>
+      </w:r>
+      <w:proofErr w:type="spellStart"/>
+      <w:r>
+        <w:t>aar</w:t>
+      </w:r>
+      <w:proofErr w:type="spellEnd"/>
+      <w:r>
+        <w:t xml:space="preserve"> files in libs folder</w:t>
       </w:r>
     </w:p>
     <w:p>
@@ -438,7 +504,23 @@
     </w:p>
     <w:p>
       <w:r>
-        <w:t xml:space="preserve">Add below line inside defultConfig in app build.gradle file </w:t>
+        <w:t xml:space="preserve">Add below line inside </w:t>
+      </w:r>
+      <w:proofErr w:type="spellStart"/>
+      <w:r>
+        <w:t>defultConfig</w:t>
+      </w:r>
+      <w:proofErr w:type="spellEnd"/>
+      <w:r>
+        <w:t xml:space="preserve"> in app </w:t>
+      </w:r>
+      <w:proofErr w:type="spellStart"/>
+      <w:r>
+        <w:t>build.gradle</w:t>
+      </w:r>
+      <w:proofErr w:type="spellEnd"/>
+      <w:r>
+        <w:t xml:space="preserve"> file </w:t>
       </w:r>
     </w:p>
     <w:p>
@@ -472,6 +554,8 @@
           <w:szCs w:val="14"/>
         </w:rPr>
       </w:pPr>
+      <w:proofErr w:type="spellStart"/>
+      <w:proofErr w:type="gramStart"/>
       <w:r>
         <w:rPr>
           <w:rFonts w:ascii="Courier New" w:eastAsia="Times New Roman" w:hAnsi="Courier New" w:cs="Courier New"/>
@@ -479,7 +563,18 @@
           <w:sz w:val="14"/>
           <w:szCs w:val="14"/>
         </w:rPr>
-        <w:t>defaultConfig {</w:t>
+        <w:t>defaultConfig</w:t>
+      </w:r>
+      <w:proofErr w:type="spellEnd"/>
+      <w:proofErr w:type="gramEnd"/>
+      <w:r>
+        <w:rPr>
+          <w:rFonts w:ascii="Courier New" w:eastAsia="Times New Roman" w:hAnsi="Courier New" w:cs="Courier New"/>
+          <w:color w:val="000000"/>
+          <w:sz w:val="14"/>
+          <w:szCs w:val="14"/>
+        </w:rPr>
+        <w:t xml:space="preserve"> {</w:t>
       </w:r>
       <w:r>
         <w:rPr>
@@ -531,6 +626,8 @@
         </w:rPr>
         <w:t xml:space="preserve">    </w:t>
       </w:r>
+      <w:proofErr w:type="spellStart"/>
+      <w:proofErr w:type="gramStart"/>
       <w:r>
         <w:rPr>
           <w:rFonts w:ascii="Courier New" w:eastAsia="Times New Roman" w:hAnsi="Courier New" w:cs="Courier New"/>
@@ -538,8 +635,10 @@
           <w:sz w:val="14"/>
           <w:szCs w:val="14"/>
         </w:rPr>
-        <w:t>generatedDensities = []</w:t>
-      </w:r>
+        <w:t>generatedDensities</w:t>
+      </w:r>
+      <w:proofErr w:type="spellEnd"/>
+      <w:proofErr w:type="gramEnd"/>
       <w:r>
         <w:rPr>
           <w:rFonts w:ascii="Courier New" w:eastAsia="Times New Roman" w:hAnsi="Courier New" w:cs="Courier New"/>
@@ -547,17 +646,52 @@
           <w:sz w:val="14"/>
           <w:szCs w:val="14"/>
         </w:rPr>
+        <w:t xml:space="preserve"> = []</w:t>
+      </w:r>
+      <w:r>
+        <w:rPr>
+          <w:rFonts w:ascii="Courier New" w:eastAsia="Times New Roman" w:hAnsi="Courier New" w:cs="Courier New"/>
+          <w:color w:val="000000"/>
+          <w:sz w:val="14"/>
+          <w:szCs w:val="14"/>
+        </w:rPr>
         <w:br/>
         <w:t>}</w:t>
       </w:r>
     </w:p>
     <w:p/>
     <w:p>
-      <w:r>
-        <w:t>Artifactory link</w:t>
-      </w:r>
-      <w:r>
-        <w:t xml:space="preserve"> . Include maven dependency in project build.gradle(not app)</w:t>
+      <w:proofErr w:type="spellStart"/>
+      <w:r>
+        <w:t>Artifactory</w:t>
+      </w:r>
+      <w:proofErr w:type="spellEnd"/>
+      <w:r>
+        <w:t xml:space="preserve"> </w:t>
+      </w:r>
+      <w:proofErr w:type="gramStart"/>
+      <w:r>
+        <w:t>link</w:t>
+      </w:r>
+      <w:r>
+        <w:t xml:space="preserve"> .</w:t>
+      </w:r>
+      <w:proofErr w:type="gramEnd"/>
+      <w:r>
+        <w:t xml:space="preserve"> Include maven dependency in project </w:t>
+      </w:r>
+      <w:proofErr w:type="spellStart"/>
+      <w:proofErr w:type="gramStart"/>
+      <w:r>
+        <w:t>build.gradle</w:t>
+      </w:r>
+      <w:proofErr w:type="spellEnd"/>
+      <w:r>
+        <w:t>(</w:t>
+      </w:r>
+      <w:proofErr w:type="gramEnd"/>
+      <w:r>
+        <w:t>not app)</w:t>
       </w:r>
     </w:p>
     <w:p>
@@ -567,54 +701,81 @@
           <w:szCs w:val="16"/>
         </w:rPr>
       </w:pPr>
+      <w:proofErr w:type="spellStart"/>
+      <w:proofErr w:type="gramStart"/>
       <w:r>
         <w:rPr>
           <w:sz w:val="16"/>
           <w:szCs w:val="16"/>
         </w:rPr>
-        <w:t>allprojects {</w:t>
-      </w:r>
+        <w:t>allprojects</w:t>
+      </w:r>
+      <w:proofErr w:type="spellEnd"/>
+      <w:proofErr w:type="gramEnd"/>
       <w:r>
         <w:rPr>
           <w:sz w:val="16"/>
           <w:szCs w:val="16"/>
         </w:rPr>
-        <w:br/>
+        <w:t xml:space="preserve"> {</w:t>
       </w:r>
       <w:r>
         <w:rPr>
           <w:sz w:val="16"/>
           <w:szCs w:val="16"/>
         </w:rPr>
-        <w:t xml:space="preserve">    repositories {</w:t>
+        <w:br/>
       </w:r>
       <w:r>
         <w:rPr>
           <w:sz w:val="16"/>
           <w:szCs w:val="16"/>
         </w:rPr>
-        <w:br/>
+        <w:t xml:space="preserve">    repositories {</w:t>
       </w:r>
       <w:r>
         <w:rPr>
           <w:sz w:val="16"/>
           <w:szCs w:val="16"/>
         </w:rPr>
-        <w:t xml:space="preserve">        maven {</w:t>
+        <w:br/>
       </w:r>
       <w:r>
         <w:rPr>
           <w:sz w:val="16"/>
           <w:szCs w:val="16"/>
         </w:rPr>
-        <w:br/>
+        <w:t xml:space="preserve">        maven {</w:t>
       </w:r>
       <w:r>
         <w:rPr>
           <w:sz w:val="16"/>
           <w:szCs w:val="16"/>
         </w:rPr>
-        <w:t xml:space="preserve">              url '</w:t>
+        <w:br/>
+      </w:r>
+      <w:r>
+        <w:rPr>
+          <w:sz w:val="16"/>
+          <w:szCs w:val="16"/>
+        </w:rPr>
+        <w:t xml:space="preserve">              </w:t>
+      </w:r>
+      <w:proofErr w:type="spellStart"/>
+      <w:r>
+        <w:rPr>
+          <w:sz w:val="16"/>
+          <w:szCs w:val="16"/>
+        </w:rPr>
+        <w:t>url</w:t>
+      </w:r>
+      <w:proofErr w:type="spellEnd"/>
+      <w:r>
+        <w:rPr>
+          <w:sz w:val="16"/>
+          <w:szCs w:val="16"/>
+        </w:rPr>
+        <w:t xml:space="preserve"> '</w:t>
       </w:r>
       <w:r>
         <w:rPr>
@@ -708,7 +869,23 @@
         <w:ind w:left="1440"/>
       </w:pPr>
       <w:r>
-        <w:t>Various themes can be accessed with Theme.Philips.*  and  Theme.Philips.*.Gradient</w:t>
+        <w:t>Various themes can be accessed with Theme.Philips.</w:t>
+      </w:r>
+      <w:proofErr w:type="gramStart"/>
+      <w:r>
+        <w:t>*  and</w:t>
+      </w:r>
+      <w:proofErr w:type="gramEnd"/>
+      <w:r>
+        <w:t xml:space="preserve">  </w:t>
+      </w:r>
+      <w:proofErr w:type="spellStart"/>
+      <w:r>
+        <w:t>Theme.Philips</w:t>
+      </w:r>
+      <w:proofErr w:type="spellEnd"/>
+      <w:r>
+        <w:t>.*.Gradient</w:t>
       </w:r>
     </w:p>
     <w:p>
@@ -730,6 +907,7 @@
       <w:r>
         <w:t xml:space="preserve">Example: Blue theme Solid-&gt;   </w:t>
       </w:r>
+      <w:proofErr w:type="spellStart"/>
       <w:r>
         <w:rPr>
           <w:b/>
@@ -751,6 +929,7 @@
         </w:rPr>
         <w:t>.DarkBlue</w:t>
       </w:r>
+      <w:proofErr w:type="spellEnd"/>
     </w:p>
     <w:p>
       <w:pPr>
@@ -777,6 +956,7 @@
       <w:r>
         <w:t xml:space="preserve">Gradient-&gt; </w:t>
       </w:r>
+      <w:proofErr w:type="spellStart"/>
       <w:r>
         <w:rPr>
           <w:b/>
@@ -798,6 +978,7 @@
         </w:rPr>
         <w:t>.DarkBlue.Gradient</w:t>
       </w:r>
+      <w:proofErr w:type="spellEnd"/>
     </w:p>
     <w:p>
       <w:pPr>
@@ -840,8 +1021,21 @@
         </w:rPr>
       </w:pPr>
       <w:r>
-        <w:t xml:space="preserve">Extend from UIKitActivity-&gt;  </w:t>
-      </w:r>
+        <w:t xml:space="preserve">Extend from </w:t>
+      </w:r>
+      <w:proofErr w:type="spellStart"/>
+      <w:r>
+        <w:t>UIKitActivity</w:t>
+      </w:r>
+      <w:proofErr w:type="spellEnd"/>
+      <w:r>
+        <w:t>-</w:t>
+      </w:r>
+      <w:proofErr w:type="gramStart"/>
+      <w:r>
+        <w:t xml:space="preserve">&gt;  </w:t>
+      </w:r>
+      <w:proofErr w:type="spellStart"/>
       <w:r>
         <w:rPr>
           <w:rFonts w:asciiTheme="minorHAnsi" w:eastAsiaTheme="minorHAnsi" w:hAnsiTheme="minorHAnsi" w:cstheme="minorBidi"/>
@@ -849,7 +1043,18 @@
           <w:sz w:val="22"/>
           <w:szCs w:val="22"/>
         </w:rPr>
-        <w:t xml:space="preserve">UIKitActivity provides some common customizations to achieve </w:t>
+        <w:t>UIKitActivity</w:t>
+      </w:r>
+      <w:proofErr w:type="spellEnd"/>
+      <w:proofErr w:type="gramEnd"/>
+      <w:r>
+        <w:rPr>
+          <w:rFonts w:asciiTheme="minorHAnsi" w:eastAsiaTheme="minorHAnsi" w:hAnsiTheme="minorHAnsi" w:cstheme="minorBidi"/>
+          <w:color w:val="auto"/>
+          <w:sz w:val="22"/>
+          <w:szCs w:val="22"/>
+        </w:rPr>
+        <w:t xml:space="preserve"> provides some common customizations to achieve </w:t>
       </w:r>
       <w:r>
         <w:rPr>
@@ -897,13 +1102,23 @@
         </w:rPr>
         <w:t xml:space="preserve">public class </w:t>
       </w:r>
+      <w:proofErr w:type="spellStart"/>
       <w:r>
         <w:rPr>
           <w:color w:val="000000"/>
           <w:sz w:val="18"/>
           <w:szCs w:val="18"/>
         </w:rPr>
-        <w:t xml:space="preserve">MyActivity </w:t>
+        <w:t>MyActivity</w:t>
+      </w:r>
+      <w:proofErr w:type="spellEnd"/>
+      <w:r>
+        <w:rPr>
+          <w:color w:val="000000"/>
+          <w:sz w:val="18"/>
+          <w:szCs w:val="18"/>
+        </w:rPr>
+        <w:t xml:space="preserve"> </w:t>
       </w:r>
       <w:r>
         <w:rPr>
@@ -915,13 +1130,23 @@
         </w:rPr>
         <w:t xml:space="preserve">extends </w:t>
       </w:r>
+      <w:proofErr w:type="spellStart"/>
       <w:r>
         <w:rPr>
           <w:color w:val="000000"/>
           <w:sz w:val="18"/>
           <w:szCs w:val="18"/>
         </w:rPr>
-        <w:t>UiKitActivity {}</w:t>
+        <w:t>UiKitActivity</w:t>
+      </w:r>
+      <w:proofErr w:type="spellEnd"/>
+      <w:r>
+        <w:rPr>
+          <w:color w:val="000000"/>
+          <w:sz w:val="18"/>
+          <w:szCs w:val="18"/>
+        </w:rPr>
+        <w:t xml:space="preserve"> {}</w:t>
       </w:r>
     </w:p>
     <w:p>
@@ -951,8 +1176,13 @@
       <w:pPr>
         <w:ind w:left="1440"/>
       </w:pPr>
-      <w:r>
-        <w:t xml:space="preserve">UIKit uses open source lib </w:t>
+      <w:proofErr w:type="spellStart"/>
+      <w:r>
+        <w:t>UIKit</w:t>
+      </w:r>
+      <w:proofErr w:type="spellEnd"/>
+      <w:r>
+        <w:t xml:space="preserve"> uses open source lib </w:t>
       </w:r>
       <w:hyperlink r:id="rId5" w:history="1">
         <w:r>
@@ -974,14 +1204,30 @@
         <w:tab/>
         <w:t xml:space="preserve">Define </w:t>
       </w:r>
+      <w:proofErr w:type="spellStart"/>
       <w:r>
         <w:rPr>
           <w:highlight w:val="cyan"/>
         </w:rPr>
-        <w:t>fontpath=”fonts/myfont.ttf”</w:t>
-      </w:r>
-      <w:r>
-        <w:t xml:space="preserve"> in xml  for text view to use custom font.</w:t>
+        <w:t>fontpath</w:t>
+      </w:r>
+      <w:proofErr w:type="spellEnd"/>
+      <w:r>
+        <w:rPr>
+          <w:highlight w:val="cyan"/>
+        </w:rPr>
+        <w:t>=”fonts/myfont.ttf”</w:t>
+      </w:r>
+      <w:r>
+        <w:t xml:space="preserve"> in </w:t>
+      </w:r>
+      <w:proofErr w:type="gramStart"/>
+      <w:r>
+        <w:t>xml  for</w:t>
+      </w:r>
+      <w:proofErr w:type="gramEnd"/>
+      <w:r>
+        <w:t xml:space="preserve"> text view to use custom font.</w:t>
       </w:r>
     </w:p>
     <w:p>
@@ -999,9 +1245,11 @@
           <w:szCs w:val="22"/>
         </w:rPr>
       </w:pPr>
+      <w:proofErr w:type="spellStart"/>
       <w:r>
         <w:t>VectorDrawable</w:t>
       </w:r>
+      <w:proofErr w:type="spellEnd"/>
       <w:r>
         <w:t xml:space="preserve"> Support</w:t>
       </w:r>
@@ -1073,7 +1321,25 @@
           <w:szCs w:val="22"/>
         </w:rPr>
         <w:tab/>
-        <w:t xml:space="preserve">Example: -&gt; Drawable d = </w:t>
+        <w:t xml:space="preserve">Example: -&gt; </w:t>
+      </w:r>
+      <w:proofErr w:type="spellStart"/>
+      <w:r>
+        <w:rPr>
+          <w:rFonts w:asciiTheme="minorHAnsi" w:eastAsiaTheme="minorHAnsi" w:hAnsiTheme="minorHAnsi" w:cstheme="minorBidi"/>
+          <w:sz w:val="22"/>
+          <w:szCs w:val="22"/>
+        </w:rPr>
+        <w:t>Drawable</w:t>
+      </w:r>
+      <w:proofErr w:type="spellEnd"/>
+      <w:r>
+        <w:rPr>
+          <w:rFonts w:asciiTheme="minorHAnsi" w:eastAsiaTheme="minorHAnsi" w:hAnsiTheme="minorHAnsi" w:cstheme="minorBidi"/>
+          <w:sz w:val="22"/>
+          <w:szCs w:val="22"/>
+        </w:rPr>
+        <w:t xml:space="preserve"> d = </w:t>
       </w:r>
     </w:p>
     <w:p>
@@ -1094,7 +1360,52 @@
           <w:szCs w:val="22"/>
         </w:rPr>
         <w:tab/>
-        <w:t>com.philips.cdp.uikit.drawable.VectorDrawable.create(context, R.drawable.xyz);</w:t>
+      </w:r>
+      <w:proofErr w:type="spellStart"/>
+      <w:proofErr w:type="gramStart"/>
+      <w:r>
+        <w:rPr>
+          <w:rFonts w:asciiTheme="minorHAnsi" w:eastAsiaTheme="minorHAnsi" w:hAnsiTheme="minorHAnsi" w:cstheme="minorBidi"/>
+          <w:sz w:val="22"/>
+          <w:szCs w:val="22"/>
+        </w:rPr>
+        <w:t>com.philips.cdp.uikit.drawable.VectorDrawable.create</w:t>
+      </w:r>
+      <w:proofErr w:type="spellEnd"/>
+      <w:r>
+        <w:rPr>
+          <w:rFonts w:asciiTheme="minorHAnsi" w:eastAsiaTheme="minorHAnsi" w:hAnsiTheme="minorHAnsi" w:cstheme="minorBidi"/>
+          <w:sz w:val="22"/>
+          <w:szCs w:val="22"/>
+        </w:rPr>
+        <w:t>(</w:t>
+      </w:r>
+      <w:proofErr w:type="gramEnd"/>
+      <w:r>
+        <w:rPr>
+          <w:rFonts w:asciiTheme="minorHAnsi" w:eastAsiaTheme="minorHAnsi" w:hAnsiTheme="minorHAnsi" w:cstheme="minorBidi"/>
+          <w:sz w:val="22"/>
+          <w:szCs w:val="22"/>
+        </w:rPr>
+        <w:t xml:space="preserve">context, </w:t>
+      </w:r>
+      <w:proofErr w:type="spellStart"/>
+      <w:r>
+        <w:rPr>
+          <w:rFonts w:asciiTheme="minorHAnsi" w:eastAsiaTheme="minorHAnsi" w:hAnsiTheme="minorHAnsi" w:cstheme="minorBidi"/>
+          <w:sz w:val="22"/>
+          <w:szCs w:val="22"/>
+        </w:rPr>
+        <w:t>R.drawable.xyz</w:t>
+      </w:r>
+      <w:proofErr w:type="spellEnd"/>
+      <w:r>
+        <w:rPr>
+          <w:rFonts w:asciiTheme="minorHAnsi" w:eastAsiaTheme="minorHAnsi" w:hAnsiTheme="minorHAnsi" w:cstheme="minorBidi"/>
+          <w:sz w:val="22"/>
+          <w:szCs w:val="22"/>
+        </w:rPr>
+        <w:t>);</w:t>
       </w:r>
     </w:p>
     <w:p>
@@ -1125,7 +1436,34 @@
           <w:szCs w:val="22"/>
         </w:rPr>
         <w:tab/>
-        <w:t>imageView.setImageDrawable(d);</w:t>
+      </w:r>
+      <w:proofErr w:type="spellStart"/>
+      <w:proofErr w:type="gramStart"/>
+      <w:r>
+        <w:rPr>
+          <w:rFonts w:asciiTheme="minorHAnsi" w:eastAsiaTheme="minorHAnsi" w:hAnsiTheme="minorHAnsi" w:cstheme="minorBidi"/>
+          <w:sz w:val="22"/>
+          <w:szCs w:val="22"/>
+        </w:rPr>
+        <w:t>imageView.setImageDrawable</w:t>
+      </w:r>
+      <w:proofErr w:type="spellEnd"/>
+      <w:r>
+        <w:rPr>
+          <w:rFonts w:asciiTheme="minorHAnsi" w:eastAsiaTheme="minorHAnsi" w:hAnsiTheme="minorHAnsi" w:cstheme="minorBidi"/>
+          <w:sz w:val="22"/>
+          <w:szCs w:val="22"/>
+        </w:rPr>
+        <w:t>(</w:t>
+      </w:r>
+      <w:proofErr w:type="gramEnd"/>
+      <w:r>
+        <w:rPr>
+          <w:rFonts w:asciiTheme="minorHAnsi" w:eastAsiaTheme="minorHAnsi" w:hAnsiTheme="minorHAnsi" w:cstheme="minorBidi"/>
+          <w:sz w:val="22"/>
+          <w:szCs w:val="22"/>
+        </w:rPr>
+        <w:t>d);</w:t>
       </w:r>
     </w:p>
     <w:p>
@@ -1215,7 +1553,25 @@
           <w:sz w:val="22"/>
           <w:szCs w:val="22"/>
         </w:rPr>
-        <w:t>To set a theme for all the activities of your application, open the AndroidManifest.xml file and edit the &lt;application&gt; tag to include the UIKit theme attribute with the style name. For example:</w:t>
+        <w:t xml:space="preserve">To set a theme for all the activities of your application, open the AndroidManifest.xml file and edit the &lt;application&gt; tag to include the </w:t>
+      </w:r>
+      <w:proofErr w:type="spellStart"/>
+      <w:r>
+        <w:rPr>
+          <w:rFonts w:asciiTheme="minorHAnsi" w:eastAsiaTheme="minorHAnsi" w:hAnsiTheme="minorHAnsi" w:cstheme="minorBidi"/>
+          <w:sz w:val="22"/>
+          <w:szCs w:val="22"/>
+        </w:rPr>
+        <w:t>UIKit</w:t>
+      </w:r>
+      <w:proofErr w:type="spellEnd"/>
+      <w:r>
+        <w:rPr>
+          <w:rFonts w:asciiTheme="minorHAnsi" w:eastAsiaTheme="minorHAnsi" w:hAnsiTheme="minorHAnsi" w:cstheme="minorBidi"/>
+          <w:sz w:val="22"/>
+          <w:szCs w:val="22"/>
+        </w:rPr>
+        <w:t xml:space="preserve"> theme attribute with the style name. For example:</w:t>
       </w:r>
     </w:p>
     <w:p>
@@ -1246,7 +1602,53 @@
           <w:sz w:val="22"/>
           <w:szCs w:val="22"/>
         </w:rPr>
-        <w:t xml:space="preserve">      &lt;application android:theme=" @style/Theme.Philips.BrightAqua"&gt;</w:t>
+        <w:t xml:space="preserve">      &lt;application </w:t>
+      </w:r>
+      <w:proofErr w:type="spellStart"/>
+      <w:r>
+        <w:rPr>
+          <w:rFonts w:asciiTheme="minorHAnsi" w:eastAsiaTheme="minorHAnsi" w:hAnsiTheme="minorHAnsi" w:cstheme="minorBidi"/>
+          <w:sz w:val="22"/>
+          <w:szCs w:val="22"/>
+        </w:rPr>
+        <w:t>android</w:t>
+      </w:r>
+      <w:proofErr w:type="gramStart"/>
+      <w:r>
+        <w:rPr>
+          <w:rFonts w:asciiTheme="minorHAnsi" w:eastAsiaTheme="minorHAnsi" w:hAnsiTheme="minorHAnsi" w:cstheme="minorBidi"/>
+          <w:sz w:val="22"/>
+          <w:szCs w:val="22"/>
+        </w:rPr>
+        <w:t>:theme</w:t>
+      </w:r>
+      <w:proofErr w:type="spellEnd"/>
+      <w:proofErr w:type="gramEnd"/>
+      <w:r>
+        <w:rPr>
+          <w:rFonts w:asciiTheme="minorHAnsi" w:eastAsiaTheme="minorHAnsi" w:hAnsiTheme="minorHAnsi" w:cstheme="minorBidi"/>
+          <w:sz w:val="22"/>
+          <w:szCs w:val="22"/>
+        </w:rPr>
+        <w:t>=" @style/</w:t>
+      </w:r>
+      <w:proofErr w:type="spellStart"/>
+      <w:r>
+        <w:rPr>
+          <w:rFonts w:asciiTheme="minorHAnsi" w:eastAsiaTheme="minorHAnsi" w:hAnsiTheme="minorHAnsi" w:cstheme="minorBidi"/>
+          <w:sz w:val="22"/>
+          <w:szCs w:val="22"/>
+        </w:rPr>
+        <w:t>Theme.Philips.BrightAqua</w:t>
+      </w:r>
+      <w:proofErr w:type="spellEnd"/>
+      <w:r>
+        <w:rPr>
+          <w:rFonts w:asciiTheme="minorHAnsi" w:eastAsiaTheme="minorHAnsi" w:hAnsiTheme="minorHAnsi" w:cstheme="minorBidi"/>
+          <w:sz w:val="22"/>
+          <w:szCs w:val="22"/>
+        </w:rPr>
+        <w:t>"&gt;</w:t>
       </w:r>
     </w:p>
     <w:p>
@@ -1278,7 +1680,35 @@
           <w:sz w:val="22"/>
           <w:szCs w:val="22"/>
         </w:rPr>
-        <w:t>If you want a theme applied to just one Activity in your application, then add the android:theme attribute to the &lt;activity&gt; tag instead.</w:t>
+        <w:t xml:space="preserve">If you want a theme applied to just one Activity in your application, then add the </w:t>
+      </w:r>
+      <w:proofErr w:type="spellStart"/>
+      <w:r>
+        <w:rPr>
+          <w:rFonts w:asciiTheme="minorHAnsi" w:eastAsiaTheme="minorHAnsi" w:hAnsiTheme="minorHAnsi" w:cstheme="minorBidi"/>
+          <w:sz w:val="22"/>
+          <w:szCs w:val="22"/>
+        </w:rPr>
+        <w:t>android</w:t>
+      </w:r>
+      <w:proofErr w:type="gramStart"/>
+      <w:r>
+        <w:rPr>
+          <w:rFonts w:asciiTheme="minorHAnsi" w:eastAsiaTheme="minorHAnsi" w:hAnsiTheme="minorHAnsi" w:cstheme="minorBidi"/>
+          <w:sz w:val="22"/>
+          <w:szCs w:val="22"/>
+        </w:rPr>
+        <w:t>:theme</w:t>
+      </w:r>
+      <w:proofErr w:type="spellEnd"/>
+      <w:proofErr w:type="gramEnd"/>
+      <w:r>
+        <w:rPr>
+          <w:rFonts w:asciiTheme="minorHAnsi" w:eastAsiaTheme="minorHAnsi" w:hAnsiTheme="minorHAnsi" w:cstheme="minorBidi"/>
+          <w:sz w:val="22"/>
+          <w:szCs w:val="22"/>
+        </w:rPr>
+        <w:t xml:space="preserve"> attribute to the &lt;activity&gt; tag instead.</w:t>
       </w:r>
     </w:p>
     <w:p>
@@ -1310,7 +1740,43 @@
           <w:sz w:val="22"/>
           <w:szCs w:val="22"/>
         </w:rPr>
-        <w:t>&lt;activity android:theme="@style/Theme.Philips.BrightAqua "&gt;</w:t>
+        <w:t xml:space="preserve">&lt;activity </w:t>
+      </w:r>
+      <w:proofErr w:type="spellStart"/>
+      <w:r>
+        <w:rPr>
+          <w:rFonts w:asciiTheme="minorHAnsi" w:eastAsiaTheme="minorHAnsi" w:hAnsiTheme="minorHAnsi" w:cstheme="minorBidi"/>
+          <w:sz w:val="22"/>
+          <w:szCs w:val="22"/>
+        </w:rPr>
+        <w:t>android:theme</w:t>
+      </w:r>
+      <w:proofErr w:type="spellEnd"/>
+      <w:r>
+        <w:rPr>
+          <w:rFonts w:asciiTheme="minorHAnsi" w:eastAsiaTheme="minorHAnsi" w:hAnsiTheme="minorHAnsi" w:cstheme="minorBidi"/>
+          <w:sz w:val="22"/>
+          <w:szCs w:val="22"/>
+        </w:rPr>
+        <w:t>="@style/</w:t>
+      </w:r>
+      <w:proofErr w:type="spellStart"/>
+      <w:r>
+        <w:rPr>
+          <w:rFonts w:asciiTheme="minorHAnsi" w:eastAsiaTheme="minorHAnsi" w:hAnsiTheme="minorHAnsi" w:cstheme="minorBidi"/>
+          <w:sz w:val="22"/>
+          <w:szCs w:val="22"/>
+        </w:rPr>
+        <w:t>Theme.Philips.BrightAqua</w:t>
+      </w:r>
+      <w:proofErr w:type="spellEnd"/>
+      <w:r>
+        <w:rPr>
+          <w:rFonts w:asciiTheme="minorHAnsi" w:eastAsiaTheme="minorHAnsi" w:hAnsiTheme="minorHAnsi" w:cstheme="minorBidi"/>
+          <w:sz w:val="22"/>
+          <w:szCs w:val="22"/>
+        </w:rPr>
+        <w:t xml:space="preserve"> "&gt;</w:t>
       </w:r>
     </w:p>
     <w:p>
@@ -1362,7 +1828,25 @@
           <w:sz w:val="22"/>
           <w:szCs w:val="22"/>
         </w:rPr>
-        <w:t xml:space="preserve">Example: for BrightBlue theme  </w:t>
+        <w:t xml:space="preserve">Example: for </w:t>
+      </w:r>
+      <w:proofErr w:type="spellStart"/>
+      <w:r>
+        <w:rPr>
+          <w:rFonts w:asciiTheme="minorHAnsi" w:eastAsiaTheme="minorHAnsi" w:hAnsiTheme="minorHAnsi" w:cstheme="minorBidi"/>
+          <w:sz w:val="22"/>
+          <w:szCs w:val="22"/>
+        </w:rPr>
+        <w:t>BrightBlue</w:t>
+      </w:r>
+      <w:proofErr w:type="spellEnd"/>
+      <w:r>
+        <w:rPr>
+          <w:rFonts w:asciiTheme="minorHAnsi" w:eastAsiaTheme="minorHAnsi" w:hAnsiTheme="minorHAnsi" w:cstheme="minorBidi"/>
+          <w:sz w:val="22"/>
+          <w:szCs w:val="22"/>
+        </w:rPr>
+        <w:t xml:space="preserve"> theme  </w:t>
       </w:r>
     </w:p>
     <w:p>
@@ -1400,48 +1884,104 @@
           <w:sz w:val="22"/>
           <w:szCs w:val="22"/>
         </w:rPr>
-        <w:t xml:space="preserve">      setTheme(R.style.Theme_Philips_BrightBlue);</w:t>
-      </w:r>
-    </w:p>
-    <w:p>
-      <w:pPr>
-        <w:pStyle w:val="HTMLPreformatted"/>
-        <w:shd w:val="clear" w:color="auto" w:fill="FFFFFF"/>
-        <w:rPr>
-          <w:rFonts w:asciiTheme="minorHAnsi" w:eastAsiaTheme="minorHAnsi" w:hAnsiTheme="minorHAnsi" w:cstheme="minorBidi"/>
-          <w:sz w:val="22"/>
-          <w:szCs w:val="22"/>
-        </w:rPr>
-      </w:pPr>
-    </w:p>
-    <w:p>
-      <w:pPr>
-        <w:pStyle w:val="HTMLPreformatted"/>
-        <w:shd w:val="clear" w:color="auto" w:fill="FFFFFF"/>
-        <w:rPr>
-          <w:rFonts w:asciiTheme="minorHAnsi" w:eastAsiaTheme="minorHAnsi" w:hAnsiTheme="minorHAnsi" w:cstheme="minorBidi"/>
-          <w:sz w:val="22"/>
-          <w:szCs w:val="22"/>
-        </w:rPr>
-      </w:pPr>
-    </w:p>
-    <w:p>
-      <w:pPr>
-        <w:pStyle w:val="HTMLPreformatted"/>
-        <w:shd w:val="clear" w:color="auto" w:fill="FFFFFF"/>
-        <w:rPr>
-          <w:rFonts w:asciiTheme="minorHAnsi" w:eastAsiaTheme="minorHAnsi" w:hAnsiTheme="minorHAnsi" w:cstheme="minorBidi"/>
-          <w:sz w:val="22"/>
-          <w:szCs w:val="22"/>
-        </w:rPr>
-      </w:pPr>
-      <w:r>
-        <w:rPr>
-          <w:rFonts w:asciiTheme="minorHAnsi" w:eastAsiaTheme="minorHAnsi" w:hAnsiTheme="minorHAnsi" w:cstheme="minorBidi"/>
-          <w:sz w:val="22"/>
-          <w:szCs w:val="22"/>
-        </w:rPr>
-        <w:t xml:space="preserve">      UiKit supporting 18 theme</w:t>
+        <w:t xml:space="preserve">      </w:t>
+      </w:r>
+      <w:proofErr w:type="spellStart"/>
+      <w:proofErr w:type="gramStart"/>
+      <w:r>
+        <w:rPr>
+          <w:rFonts w:asciiTheme="minorHAnsi" w:eastAsiaTheme="minorHAnsi" w:hAnsiTheme="minorHAnsi" w:cstheme="minorBidi"/>
+          <w:sz w:val="22"/>
+          <w:szCs w:val="22"/>
+        </w:rPr>
+        <w:t>setTheme</w:t>
+      </w:r>
+      <w:proofErr w:type="spellEnd"/>
+      <w:r>
+        <w:rPr>
+          <w:rFonts w:asciiTheme="minorHAnsi" w:eastAsiaTheme="minorHAnsi" w:hAnsiTheme="minorHAnsi" w:cstheme="minorBidi"/>
+          <w:sz w:val="22"/>
+          <w:szCs w:val="22"/>
+        </w:rPr>
+        <w:t>(</w:t>
+      </w:r>
+      <w:proofErr w:type="spellStart"/>
+      <w:proofErr w:type="gramEnd"/>
+      <w:r>
+        <w:rPr>
+          <w:rFonts w:asciiTheme="minorHAnsi" w:eastAsiaTheme="minorHAnsi" w:hAnsiTheme="minorHAnsi" w:cstheme="minorBidi"/>
+          <w:sz w:val="22"/>
+          <w:szCs w:val="22"/>
+        </w:rPr>
+        <w:t>R.style.Theme_Philips_BrightBlue</w:t>
+      </w:r>
+      <w:proofErr w:type="spellEnd"/>
+      <w:r>
+        <w:rPr>
+          <w:rFonts w:asciiTheme="minorHAnsi" w:eastAsiaTheme="minorHAnsi" w:hAnsiTheme="minorHAnsi" w:cstheme="minorBidi"/>
+          <w:sz w:val="22"/>
+          <w:szCs w:val="22"/>
+        </w:rPr>
+        <w:t>);</w:t>
+      </w:r>
+    </w:p>
+    <w:p>
+      <w:pPr>
+        <w:pStyle w:val="HTMLPreformatted"/>
+        <w:shd w:val="clear" w:color="auto" w:fill="FFFFFF"/>
+        <w:rPr>
+          <w:rFonts w:asciiTheme="minorHAnsi" w:eastAsiaTheme="minorHAnsi" w:hAnsiTheme="minorHAnsi" w:cstheme="minorBidi"/>
+          <w:sz w:val="22"/>
+          <w:szCs w:val="22"/>
+        </w:rPr>
+      </w:pPr>
+    </w:p>
+    <w:p>
+      <w:pPr>
+        <w:pStyle w:val="HTMLPreformatted"/>
+        <w:shd w:val="clear" w:color="auto" w:fill="FFFFFF"/>
+        <w:rPr>
+          <w:rFonts w:asciiTheme="minorHAnsi" w:eastAsiaTheme="minorHAnsi" w:hAnsiTheme="minorHAnsi" w:cstheme="minorBidi"/>
+          <w:sz w:val="22"/>
+          <w:szCs w:val="22"/>
+        </w:rPr>
+      </w:pPr>
+    </w:p>
+    <w:p>
+      <w:pPr>
+        <w:pStyle w:val="HTMLPreformatted"/>
+        <w:shd w:val="clear" w:color="auto" w:fill="FFFFFF"/>
+        <w:rPr>
+          <w:rFonts w:asciiTheme="minorHAnsi" w:eastAsiaTheme="minorHAnsi" w:hAnsiTheme="minorHAnsi" w:cstheme="minorBidi"/>
+          <w:sz w:val="22"/>
+          <w:szCs w:val="22"/>
+        </w:rPr>
+      </w:pPr>
+      <w:r>
+        <w:rPr>
+          <w:rFonts w:asciiTheme="minorHAnsi" w:eastAsiaTheme="minorHAnsi" w:hAnsiTheme="minorHAnsi" w:cstheme="minorBidi"/>
+          <w:sz w:val="22"/>
+          <w:szCs w:val="22"/>
+        </w:rPr>
+        <w:t xml:space="preserve">      </w:t>
+      </w:r>
+      <w:proofErr w:type="spellStart"/>
+      <w:r>
+        <w:rPr>
+          <w:rFonts w:asciiTheme="minorHAnsi" w:eastAsiaTheme="minorHAnsi" w:hAnsiTheme="minorHAnsi" w:cstheme="minorBidi"/>
+          <w:sz w:val="22"/>
+          <w:szCs w:val="22"/>
+        </w:rPr>
+        <w:t>UiKit</w:t>
+      </w:r>
+      <w:proofErr w:type="spellEnd"/>
+      <w:r>
+        <w:rPr>
+          <w:rFonts w:asciiTheme="minorHAnsi" w:eastAsiaTheme="minorHAnsi" w:hAnsiTheme="minorHAnsi" w:cstheme="minorBidi"/>
+          <w:sz w:val="22"/>
+          <w:szCs w:val="22"/>
+        </w:rPr>
+        <w:t xml:space="preserve"> supporting 18 theme</w:t>
       </w:r>
       <w:r>
         <w:rPr>
@@ -1519,6 +2059,7 @@
           <w:szCs w:val="22"/>
         </w:rPr>
       </w:pPr>
+      <w:proofErr w:type="spellStart"/>
       <w:r>
         <w:rPr>
           <w:rFonts w:asciiTheme="minorHAnsi" w:eastAsiaTheme="minorHAnsi" w:hAnsiTheme="minorHAnsi" w:cstheme="minorBidi"/>
@@ -1528,17 +2069,19 @@
         <w:lastRenderedPageBreak/>
         <w:t>Theme.Philips.DarkBlue</w:t>
       </w:r>
-    </w:p>
-    <w:p>
-      <w:pPr>
-        <w:pStyle w:val="HTMLPreformatted"/>
-        <w:shd w:val="clear" w:color="auto" w:fill="FFFFFF"/>
-        <w:rPr>
-          <w:rFonts w:asciiTheme="minorHAnsi" w:eastAsiaTheme="minorHAnsi" w:hAnsiTheme="minorHAnsi" w:cstheme="minorBidi"/>
-          <w:sz w:val="22"/>
-          <w:szCs w:val="22"/>
-        </w:rPr>
-      </w:pPr>
+      <w:proofErr w:type="spellEnd"/>
+    </w:p>
+    <w:p>
+      <w:pPr>
+        <w:pStyle w:val="HTMLPreformatted"/>
+        <w:shd w:val="clear" w:color="auto" w:fill="FFFFFF"/>
+        <w:rPr>
+          <w:rFonts w:asciiTheme="minorHAnsi" w:eastAsiaTheme="minorHAnsi" w:hAnsiTheme="minorHAnsi" w:cstheme="minorBidi"/>
+          <w:sz w:val="22"/>
+          <w:szCs w:val="22"/>
+        </w:rPr>
+      </w:pPr>
+      <w:proofErr w:type="spellStart"/>
       <w:r>
         <w:rPr>
           <w:rFonts w:asciiTheme="minorHAnsi" w:eastAsiaTheme="minorHAnsi" w:hAnsiTheme="minorHAnsi" w:cstheme="minorBidi"/>
@@ -1547,17 +2090,19 @@
         </w:rPr>
         <w:t>Theme.Philips.DarkPurple</w:t>
       </w:r>
-    </w:p>
-    <w:p>
-      <w:pPr>
-        <w:pStyle w:val="HTMLPreformatted"/>
-        <w:shd w:val="clear" w:color="auto" w:fill="FFFFFF"/>
-        <w:rPr>
-          <w:rFonts w:asciiTheme="minorHAnsi" w:eastAsiaTheme="minorHAnsi" w:hAnsiTheme="minorHAnsi" w:cstheme="minorBidi"/>
-          <w:sz w:val="22"/>
-          <w:szCs w:val="22"/>
-        </w:rPr>
-      </w:pPr>
+      <w:proofErr w:type="spellEnd"/>
+    </w:p>
+    <w:p>
+      <w:pPr>
+        <w:pStyle w:val="HTMLPreformatted"/>
+        <w:shd w:val="clear" w:color="auto" w:fill="FFFFFF"/>
+        <w:rPr>
+          <w:rFonts w:asciiTheme="minorHAnsi" w:eastAsiaTheme="minorHAnsi" w:hAnsiTheme="minorHAnsi" w:cstheme="minorBidi"/>
+          <w:sz w:val="22"/>
+          <w:szCs w:val="22"/>
+        </w:rPr>
+      </w:pPr>
+      <w:proofErr w:type="spellStart"/>
       <w:r>
         <w:rPr>
           <w:rFonts w:asciiTheme="minorHAnsi" w:eastAsiaTheme="minorHAnsi" w:hAnsiTheme="minorHAnsi" w:cstheme="minorBidi"/>
@@ -1566,17 +2111,19 @@
         </w:rPr>
         <w:t>Theme.Philips.DarkGreen</w:t>
       </w:r>
-    </w:p>
-    <w:p>
-      <w:pPr>
-        <w:pStyle w:val="HTMLPreformatted"/>
-        <w:shd w:val="clear" w:color="auto" w:fill="FFFFFF"/>
-        <w:rPr>
-          <w:rFonts w:asciiTheme="minorHAnsi" w:eastAsiaTheme="minorHAnsi" w:hAnsiTheme="minorHAnsi" w:cstheme="minorBidi"/>
-          <w:sz w:val="22"/>
-          <w:szCs w:val="22"/>
-        </w:rPr>
-      </w:pPr>
+      <w:proofErr w:type="spellEnd"/>
+    </w:p>
+    <w:p>
+      <w:pPr>
+        <w:pStyle w:val="HTMLPreformatted"/>
+        <w:shd w:val="clear" w:color="auto" w:fill="FFFFFF"/>
+        <w:rPr>
+          <w:rFonts w:asciiTheme="minorHAnsi" w:eastAsiaTheme="minorHAnsi" w:hAnsiTheme="minorHAnsi" w:cstheme="minorBidi"/>
+          <w:sz w:val="22"/>
+          <w:szCs w:val="22"/>
+        </w:rPr>
+      </w:pPr>
+      <w:proofErr w:type="spellStart"/>
       <w:r>
         <w:rPr>
           <w:rFonts w:asciiTheme="minorHAnsi" w:eastAsiaTheme="minorHAnsi" w:hAnsiTheme="minorHAnsi" w:cstheme="minorBidi"/>
@@ -1585,17 +2132,19 @@
         </w:rPr>
         <w:t>Theme.Philips.DarkOrange</w:t>
       </w:r>
-    </w:p>
-    <w:p>
-      <w:pPr>
-        <w:pStyle w:val="HTMLPreformatted"/>
-        <w:shd w:val="clear" w:color="auto" w:fill="FFFFFF"/>
-        <w:rPr>
-          <w:rFonts w:asciiTheme="minorHAnsi" w:eastAsiaTheme="minorHAnsi" w:hAnsiTheme="minorHAnsi" w:cstheme="minorBidi"/>
-          <w:sz w:val="22"/>
-          <w:szCs w:val="22"/>
-        </w:rPr>
-      </w:pPr>
+      <w:proofErr w:type="spellEnd"/>
+    </w:p>
+    <w:p>
+      <w:pPr>
+        <w:pStyle w:val="HTMLPreformatted"/>
+        <w:shd w:val="clear" w:color="auto" w:fill="FFFFFF"/>
+        <w:rPr>
+          <w:rFonts w:asciiTheme="minorHAnsi" w:eastAsiaTheme="minorHAnsi" w:hAnsiTheme="minorHAnsi" w:cstheme="minorBidi"/>
+          <w:sz w:val="22"/>
+          <w:szCs w:val="22"/>
+        </w:rPr>
+      </w:pPr>
+      <w:proofErr w:type="spellStart"/>
       <w:r>
         <w:rPr>
           <w:rFonts w:asciiTheme="minorHAnsi" w:eastAsiaTheme="minorHAnsi" w:hAnsiTheme="minorHAnsi" w:cstheme="minorBidi"/>
@@ -1604,17 +2153,19 @@
         </w:rPr>
         <w:t>Theme.Philips.DarkAqua</w:t>
       </w:r>
-    </w:p>
-    <w:p>
-      <w:pPr>
-        <w:pStyle w:val="HTMLPreformatted"/>
-        <w:shd w:val="clear" w:color="auto" w:fill="FFFFFF"/>
-        <w:rPr>
-          <w:rFonts w:asciiTheme="minorHAnsi" w:eastAsiaTheme="minorHAnsi" w:hAnsiTheme="minorHAnsi" w:cstheme="minorBidi"/>
-          <w:sz w:val="22"/>
-          <w:szCs w:val="22"/>
-        </w:rPr>
-      </w:pPr>
+      <w:proofErr w:type="spellEnd"/>
+    </w:p>
+    <w:p>
+      <w:pPr>
+        <w:pStyle w:val="HTMLPreformatted"/>
+        <w:shd w:val="clear" w:color="auto" w:fill="FFFFFF"/>
+        <w:rPr>
+          <w:rFonts w:asciiTheme="minorHAnsi" w:eastAsiaTheme="minorHAnsi" w:hAnsiTheme="minorHAnsi" w:cstheme="minorBidi"/>
+          <w:sz w:val="22"/>
+          <w:szCs w:val="22"/>
+        </w:rPr>
+      </w:pPr>
+      <w:proofErr w:type="spellStart"/>
       <w:r>
         <w:rPr>
           <w:rFonts w:asciiTheme="minorHAnsi" w:eastAsiaTheme="minorHAnsi" w:hAnsiTheme="minorHAnsi" w:cstheme="minorBidi"/>
@@ -1623,17 +2174,19 @@
         </w:rPr>
         <w:t>Theme.Philips.DarkPink</w:t>
       </w:r>
-    </w:p>
-    <w:p>
-      <w:pPr>
-        <w:pStyle w:val="HTMLPreformatted"/>
-        <w:shd w:val="clear" w:color="auto" w:fill="FFFFFF"/>
-        <w:rPr>
-          <w:rFonts w:asciiTheme="minorHAnsi" w:eastAsiaTheme="minorHAnsi" w:hAnsiTheme="minorHAnsi" w:cstheme="minorBidi"/>
-          <w:sz w:val="22"/>
-          <w:szCs w:val="22"/>
-        </w:rPr>
-      </w:pPr>
+      <w:proofErr w:type="spellEnd"/>
+    </w:p>
+    <w:p>
+      <w:pPr>
+        <w:pStyle w:val="HTMLPreformatted"/>
+        <w:shd w:val="clear" w:color="auto" w:fill="FFFFFF"/>
+        <w:rPr>
+          <w:rFonts w:asciiTheme="minorHAnsi" w:eastAsiaTheme="minorHAnsi" w:hAnsiTheme="minorHAnsi" w:cstheme="minorBidi"/>
+          <w:sz w:val="22"/>
+          <w:szCs w:val="22"/>
+        </w:rPr>
+      </w:pPr>
+      <w:proofErr w:type="spellStart"/>
       <w:r>
         <w:rPr>
           <w:rFonts w:asciiTheme="minorHAnsi" w:eastAsiaTheme="minorHAnsi" w:hAnsiTheme="minorHAnsi" w:cstheme="minorBidi"/>
@@ -1642,17 +2195,19 @@
         </w:rPr>
         <w:t>Theme.Philips.BrightOrange</w:t>
       </w:r>
-    </w:p>
-    <w:p>
-      <w:pPr>
-        <w:pStyle w:val="HTMLPreformatted"/>
-        <w:shd w:val="clear" w:color="auto" w:fill="FFFFFF"/>
-        <w:rPr>
-          <w:rFonts w:asciiTheme="minorHAnsi" w:eastAsiaTheme="minorHAnsi" w:hAnsiTheme="minorHAnsi" w:cstheme="minorBidi"/>
-          <w:sz w:val="22"/>
-          <w:szCs w:val="22"/>
-        </w:rPr>
-      </w:pPr>
+      <w:proofErr w:type="spellEnd"/>
+    </w:p>
+    <w:p>
+      <w:pPr>
+        <w:pStyle w:val="HTMLPreformatted"/>
+        <w:shd w:val="clear" w:color="auto" w:fill="FFFFFF"/>
+        <w:rPr>
+          <w:rFonts w:asciiTheme="minorHAnsi" w:eastAsiaTheme="minorHAnsi" w:hAnsiTheme="minorHAnsi" w:cstheme="minorBidi"/>
+          <w:sz w:val="22"/>
+          <w:szCs w:val="22"/>
+        </w:rPr>
+      </w:pPr>
+      <w:proofErr w:type="spellStart"/>
       <w:r>
         <w:rPr>
           <w:rFonts w:asciiTheme="minorHAnsi" w:eastAsiaTheme="minorHAnsi" w:hAnsiTheme="minorHAnsi" w:cstheme="minorBidi"/>
@@ -1661,17 +2216,19 @@
         </w:rPr>
         <w:t>Theme.Philips.BrightAqua</w:t>
       </w:r>
-    </w:p>
-    <w:p>
-      <w:pPr>
-        <w:pStyle w:val="HTMLPreformatted"/>
-        <w:shd w:val="clear" w:color="auto" w:fill="FFFFFF"/>
-        <w:rPr>
-          <w:rFonts w:asciiTheme="minorHAnsi" w:eastAsiaTheme="minorHAnsi" w:hAnsiTheme="minorHAnsi" w:cstheme="minorBidi"/>
-          <w:sz w:val="22"/>
-          <w:szCs w:val="22"/>
-        </w:rPr>
-      </w:pPr>
+      <w:proofErr w:type="spellEnd"/>
+    </w:p>
+    <w:p>
+      <w:pPr>
+        <w:pStyle w:val="HTMLPreformatted"/>
+        <w:shd w:val="clear" w:color="auto" w:fill="FFFFFF"/>
+        <w:rPr>
+          <w:rFonts w:asciiTheme="minorHAnsi" w:eastAsiaTheme="minorHAnsi" w:hAnsiTheme="minorHAnsi" w:cstheme="minorBidi"/>
+          <w:sz w:val="22"/>
+          <w:szCs w:val="22"/>
+        </w:rPr>
+      </w:pPr>
+      <w:proofErr w:type="spellStart"/>
       <w:r>
         <w:rPr>
           <w:rFonts w:asciiTheme="minorHAnsi" w:eastAsiaTheme="minorHAnsi" w:hAnsiTheme="minorHAnsi" w:cstheme="minorBidi"/>
@@ -1680,17 +2237,19 @@
         </w:rPr>
         <w:t>Theme.Philips.BrightGreen</w:t>
       </w:r>
-    </w:p>
-    <w:p>
-      <w:pPr>
-        <w:pStyle w:val="HTMLPreformatted"/>
-        <w:shd w:val="clear" w:color="auto" w:fill="FFFFFF"/>
-        <w:rPr>
-          <w:rFonts w:asciiTheme="minorHAnsi" w:eastAsiaTheme="minorHAnsi" w:hAnsiTheme="minorHAnsi" w:cstheme="minorBidi"/>
-          <w:sz w:val="22"/>
-          <w:szCs w:val="22"/>
-        </w:rPr>
-      </w:pPr>
+      <w:proofErr w:type="spellEnd"/>
+    </w:p>
+    <w:p>
+      <w:pPr>
+        <w:pStyle w:val="HTMLPreformatted"/>
+        <w:shd w:val="clear" w:color="auto" w:fill="FFFFFF"/>
+        <w:rPr>
+          <w:rFonts w:asciiTheme="minorHAnsi" w:eastAsiaTheme="minorHAnsi" w:hAnsiTheme="minorHAnsi" w:cstheme="minorBidi"/>
+          <w:sz w:val="22"/>
+          <w:szCs w:val="22"/>
+        </w:rPr>
+      </w:pPr>
+      <w:proofErr w:type="spellStart"/>
       <w:r>
         <w:rPr>
           <w:rFonts w:asciiTheme="minorHAnsi" w:eastAsiaTheme="minorHAnsi" w:hAnsiTheme="minorHAnsi" w:cstheme="minorBidi"/>
@@ -1699,17 +2258,19 @@
         </w:rPr>
         <w:t>Theme.Philips.BrightPink</w:t>
       </w:r>
-    </w:p>
-    <w:p>
-      <w:pPr>
-        <w:pStyle w:val="HTMLPreformatted"/>
-        <w:shd w:val="clear" w:color="auto" w:fill="FFFFFF"/>
-        <w:rPr>
-          <w:rFonts w:asciiTheme="minorHAnsi" w:eastAsiaTheme="minorHAnsi" w:hAnsiTheme="minorHAnsi" w:cstheme="minorBidi"/>
-          <w:sz w:val="22"/>
-          <w:szCs w:val="22"/>
-        </w:rPr>
-      </w:pPr>
+      <w:proofErr w:type="spellEnd"/>
+    </w:p>
+    <w:p>
+      <w:pPr>
+        <w:pStyle w:val="HTMLPreformatted"/>
+        <w:shd w:val="clear" w:color="auto" w:fill="FFFFFF"/>
+        <w:rPr>
+          <w:rFonts w:asciiTheme="minorHAnsi" w:eastAsiaTheme="minorHAnsi" w:hAnsiTheme="minorHAnsi" w:cstheme="minorBidi"/>
+          <w:sz w:val="22"/>
+          <w:szCs w:val="22"/>
+        </w:rPr>
+      </w:pPr>
+      <w:proofErr w:type="spellStart"/>
       <w:r>
         <w:rPr>
           <w:rFonts w:asciiTheme="minorHAnsi" w:eastAsiaTheme="minorHAnsi" w:hAnsiTheme="minorHAnsi" w:cstheme="minorBidi"/>
@@ -1718,17 +2279,19 @@
         </w:rPr>
         <w:t>Theme.Philips.BrightBlue</w:t>
       </w:r>
-    </w:p>
-    <w:p>
-      <w:pPr>
-        <w:pStyle w:val="HTMLPreformatted"/>
-        <w:shd w:val="clear" w:color="auto" w:fill="FFFFFF"/>
-        <w:rPr>
-          <w:rFonts w:asciiTheme="minorHAnsi" w:eastAsiaTheme="minorHAnsi" w:hAnsiTheme="minorHAnsi" w:cstheme="minorBidi"/>
-          <w:sz w:val="22"/>
-          <w:szCs w:val="22"/>
-        </w:rPr>
-      </w:pPr>
+      <w:proofErr w:type="spellEnd"/>
+    </w:p>
+    <w:p>
+      <w:pPr>
+        <w:pStyle w:val="HTMLPreformatted"/>
+        <w:shd w:val="clear" w:color="auto" w:fill="FFFFFF"/>
+        <w:rPr>
+          <w:rFonts w:asciiTheme="minorHAnsi" w:eastAsiaTheme="minorHAnsi" w:hAnsiTheme="minorHAnsi" w:cstheme="minorBidi"/>
+          <w:sz w:val="22"/>
+          <w:szCs w:val="22"/>
+        </w:rPr>
+      </w:pPr>
+      <w:proofErr w:type="spellStart"/>
       <w:r>
         <w:rPr>
           <w:rFonts w:asciiTheme="minorHAnsi" w:eastAsiaTheme="minorHAnsi" w:hAnsiTheme="minorHAnsi" w:cstheme="minorBidi"/>
@@ -1737,17 +2300,19 @@
         </w:rPr>
         <w:t>Theme.Philips.BrightPurple</w:t>
       </w:r>
-    </w:p>
-    <w:p>
-      <w:pPr>
-        <w:pStyle w:val="HTMLPreformatted"/>
-        <w:shd w:val="clear" w:color="auto" w:fill="FFFFFF"/>
-        <w:rPr>
-          <w:rFonts w:asciiTheme="minorHAnsi" w:eastAsiaTheme="minorHAnsi" w:hAnsiTheme="minorHAnsi" w:cstheme="minorBidi"/>
-          <w:sz w:val="22"/>
-          <w:szCs w:val="22"/>
-        </w:rPr>
-      </w:pPr>
+      <w:proofErr w:type="spellEnd"/>
+    </w:p>
+    <w:p>
+      <w:pPr>
+        <w:pStyle w:val="HTMLPreformatted"/>
+        <w:shd w:val="clear" w:color="auto" w:fill="FFFFFF"/>
+        <w:rPr>
+          <w:rFonts w:asciiTheme="minorHAnsi" w:eastAsiaTheme="minorHAnsi" w:hAnsiTheme="minorHAnsi" w:cstheme="minorBidi"/>
+          <w:sz w:val="22"/>
+          <w:szCs w:val="22"/>
+        </w:rPr>
+      </w:pPr>
+      <w:proofErr w:type="spellStart"/>
       <w:r>
         <w:rPr>
           <w:rFonts w:asciiTheme="minorHAnsi" w:eastAsiaTheme="minorHAnsi" w:hAnsiTheme="minorHAnsi" w:cstheme="minorBidi"/>
@@ -1756,17 +2321,19 @@
         </w:rPr>
         <w:t>Theme.Philips.LightBlue</w:t>
       </w:r>
-    </w:p>
-    <w:p>
-      <w:pPr>
-        <w:pStyle w:val="HTMLPreformatted"/>
-        <w:shd w:val="clear" w:color="auto" w:fill="FFFFFF"/>
-        <w:rPr>
-          <w:rFonts w:asciiTheme="minorHAnsi" w:eastAsiaTheme="minorHAnsi" w:hAnsiTheme="minorHAnsi" w:cstheme="minorBidi"/>
-          <w:sz w:val="22"/>
-          <w:szCs w:val="22"/>
-        </w:rPr>
-      </w:pPr>
+      <w:proofErr w:type="spellEnd"/>
+    </w:p>
+    <w:p>
+      <w:pPr>
+        <w:pStyle w:val="HTMLPreformatted"/>
+        <w:shd w:val="clear" w:color="auto" w:fill="FFFFFF"/>
+        <w:rPr>
+          <w:rFonts w:asciiTheme="minorHAnsi" w:eastAsiaTheme="minorHAnsi" w:hAnsiTheme="minorHAnsi" w:cstheme="minorBidi"/>
+          <w:sz w:val="22"/>
+          <w:szCs w:val="22"/>
+        </w:rPr>
+      </w:pPr>
+      <w:proofErr w:type="spellStart"/>
       <w:r>
         <w:rPr>
           <w:rFonts w:asciiTheme="minorHAnsi" w:eastAsiaTheme="minorHAnsi" w:hAnsiTheme="minorHAnsi" w:cstheme="minorBidi"/>
@@ -1775,17 +2342,19 @@
         </w:rPr>
         <w:t>Theme.Philips.LightOrange</w:t>
       </w:r>
-    </w:p>
-    <w:p>
-      <w:pPr>
-        <w:pStyle w:val="HTMLPreformatted"/>
-        <w:shd w:val="clear" w:color="auto" w:fill="FFFFFF"/>
-        <w:rPr>
-          <w:rFonts w:asciiTheme="minorHAnsi" w:eastAsiaTheme="minorHAnsi" w:hAnsiTheme="minorHAnsi" w:cstheme="minorBidi"/>
-          <w:sz w:val="22"/>
-          <w:szCs w:val="22"/>
-        </w:rPr>
-      </w:pPr>
+      <w:proofErr w:type="spellEnd"/>
+    </w:p>
+    <w:p>
+      <w:pPr>
+        <w:pStyle w:val="HTMLPreformatted"/>
+        <w:shd w:val="clear" w:color="auto" w:fill="FFFFFF"/>
+        <w:rPr>
+          <w:rFonts w:asciiTheme="minorHAnsi" w:eastAsiaTheme="minorHAnsi" w:hAnsiTheme="minorHAnsi" w:cstheme="minorBidi"/>
+          <w:sz w:val="22"/>
+          <w:szCs w:val="22"/>
+        </w:rPr>
+      </w:pPr>
+      <w:proofErr w:type="spellStart"/>
       <w:r>
         <w:rPr>
           <w:rFonts w:asciiTheme="minorHAnsi" w:eastAsiaTheme="minorHAnsi" w:hAnsiTheme="minorHAnsi" w:cstheme="minorBidi"/>
@@ -1794,17 +2363,19 @@
         </w:rPr>
         <w:t>Theme.Philips.LightAqua</w:t>
       </w:r>
-    </w:p>
-    <w:p>
-      <w:pPr>
-        <w:pStyle w:val="HTMLPreformatted"/>
-        <w:shd w:val="clear" w:color="auto" w:fill="FFFFFF"/>
-        <w:rPr>
-          <w:rFonts w:asciiTheme="minorHAnsi" w:eastAsiaTheme="minorHAnsi" w:hAnsiTheme="minorHAnsi" w:cstheme="minorBidi"/>
-          <w:sz w:val="22"/>
-          <w:szCs w:val="22"/>
-        </w:rPr>
-      </w:pPr>
+      <w:proofErr w:type="spellEnd"/>
+    </w:p>
+    <w:p>
+      <w:pPr>
+        <w:pStyle w:val="HTMLPreformatted"/>
+        <w:shd w:val="clear" w:color="auto" w:fill="FFFFFF"/>
+        <w:rPr>
+          <w:rFonts w:asciiTheme="minorHAnsi" w:eastAsiaTheme="minorHAnsi" w:hAnsiTheme="minorHAnsi" w:cstheme="minorBidi"/>
+          <w:sz w:val="22"/>
+          <w:szCs w:val="22"/>
+        </w:rPr>
+      </w:pPr>
+      <w:proofErr w:type="spellStart"/>
       <w:r>
         <w:rPr>
           <w:rFonts w:asciiTheme="minorHAnsi" w:eastAsiaTheme="minorHAnsi" w:hAnsiTheme="minorHAnsi" w:cstheme="minorBidi"/>
@@ -1813,17 +2384,19 @@
         </w:rPr>
         <w:t>Theme.Philips.LightGreen</w:t>
       </w:r>
-    </w:p>
-    <w:p>
-      <w:pPr>
-        <w:pStyle w:val="HTMLPreformatted"/>
-        <w:shd w:val="clear" w:color="auto" w:fill="FFFFFF"/>
-        <w:rPr>
-          <w:rFonts w:asciiTheme="minorHAnsi" w:eastAsiaTheme="minorHAnsi" w:hAnsiTheme="minorHAnsi" w:cstheme="minorBidi"/>
-          <w:sz w:val="22"/>
-          <w:szCs w:val="22"/>
-        </w:rPr>
-      </w:pPr>
+      <w:proofErr w:type="spellEnd"/>
+    </w:p>
+    <w:p>
+      <w:pPr>
+        <w:pStyle w:val="HTMLPreformatted"/>
+        <w:shd w:val="clear" w:color="auto" w:fill="FFFFFF"/>
+        <w:rPr>
+          <w:rFonts w:asciiTheme="minorHAnsi" w:eastAsiaTheme="minorHAnsi" w:hAnsiTheme="minorHAnsi" w:cstheme="minorBidi"/>
+          <w:sz w:val="22"/>
+          <w:szCs w:val="22"/>
+        </w:rPr>
+      </w:pPr>
+      <w:proofErr w:type="spellStart"/>
       <w:r>
         <w:rPr>
           <w:rFonts w:asciiTheme="minorHAnsi" w:eastAsiaTheme="minorHAnsi" w:hAnsiTheme="minorHAnsi" w:cstheme="minorBidi"/>
@@ -1832,17 +2405,19 @@
         </w:rPr>
         <w:t>Theme.Philips.LightPink</w:t>
       </w:r>
-    </w:p>
-    <w:p>
-      <w:pPr>
-        <w:pStyle w:val="HTMLPreformatted"/>
-        <w:shd w:val="clear" w:color="auto" w:fill="FFFFFF"/>
-        <w:rPr>
-          <w:rFonts w:asciiTheme="minorHAnsi" w:eastAsiaTheme="minorHAnsi" w:hAnsiTheme="minorHAnsi" w:cstheme="minorBidi"/>
-          <w:sz w:val="22"/>
-          <w:szCs w:val="22"/>
-        </w:rPr>
-      </w:pPr>
+      <w:proofErr w:type="spellEnd"/>
+    </w:p>
+    <w:p>
+      <w:pPr>
+        <w:pStyle w:val="HTMLPreformatted"/>
+        <w:shd w:val="clear" w:color="auto" w:fill="FFFFFF"/>
+        <w:rPr>
+          <w:rFonts w:asciiTheme="minorHAnsi" w:eastAsiaTheme="minorHAnsi" w:hAnsiTheme="minorHAnsi" w:cstheme="minorBidi"/>
+          <w:sz w:val="22"/>
+          <w:szCs w:val="22"/>
+        </w:rPr>
+      </w:pPr>
+      <w:proofErr w:type="spellStart"/>
       <w:r>
         <w:rPr>
           <w:rFonts w:asciiTheme="minorHAnsi" w:eastAsiaTheme="minorHAnsi" w:hAnsiTheme="minorHAnsi" w:cstheme="minorBidi"/>
@@ -1851,6 +2426,7 @@
         </w:rPr>
         <w:t>Theme.Philips.LightPurple</w:t>
       </w:r>
+      <w:proofErr w:type="spellEnd"/>
     </w:p>
     <w:p>
       <w:pPr>
@@ -1945,24 +2521,53 @@
           <w:sz w:val="22"/>
           <w:szCs w:val="22"/>
         </w:rPr>
-        <w:t>ipt under defaultC</w:t>
-      </w:r>
-      <w:r>
-        <w:rPr>
-          <w:rFonts w:asciiTheme="minorHAnsi" w:eastAsiaTheme="minorHAnsi" w:hAnsiTheme="minorHAnsi" w:cstheme="minorBidi"/>
-          <w:sz w:val="22"/>
-          <w:szCs w:val="22"/>
-        </w:rPr>
-        <w:t xml:space="preserve">onfig on </w:t>
-      </w:r>
-      <w:r>
-        <w:rPr>
-          <w:rFonts w:asciiTheme="minorHAnsi" w:eastAsiaTheme="minorHAnsi" w:hAnsiTheme="minorHAnsi" w:cstheme="minorBidi"/>
-          <w:sz w:val="22"/>
-          <w:szCs w:val="22"/>
-        </w:rPr>
-        <w:t>application build.gradle</w:t>
-      </w:r>
+        <w:t xml:space="preserve">ipt under </w:t>
+      </w:r>
+      <w:proofErr w:type="spellStart"/>
+      <w:r>
+        <w:rPr>
+          <w:rFonts w:asciiTheme="minorHAnsi" w:eastAsiaTheme="minorHAnsi" w:hAnsiTheme="minorHAnsi" w:cstheme="minorBidi"/>
+          <w:sz w:val="22"/>
+          <w:szCs w:val="22"/>
+        </w:rPr>
+        <w:t>defaultC</w:t>
+      </w:r>
+      <w:r>
+        <w:rPr>
+          <w:rFonts w:asciiTheme="minorHAnsi" w:eastAsiaTheme="minorHAnsi" w:hAnsiTheme="minorHAnsi" w:cstheme="minorBidi"/>
+          <w:sz w:val="22"/>
+          <w:szCs w:val="22"/>
+        </w:rPr>
+        <w:t>onfig</w:t>
+      </w:r>
+      <w:proofErr w:type="spellEnd"/>
+      <w:r>
+        <w:rPr>
+          <w:rFonts w:asciiTheme="minorHAnsi" w:eastAsiaTheme="minorHAnsi" w:hAnsiTheme="minorHAnsi" w:cstheme="minorBidi"/>
+          <w:sz w:val="22"/>
+          <w:szCs w:val="22"/>
+        </w:rPr>
+        <w:t xml:space="preserve"> on </w:t>
+      </w:r>
+      <w:r>
+        <w:rPr>
+          <w:rFonts w:asciiTheme="minorHAnsi" w:eastAsiaTheme="minorHAnsi" w:hAnsiTheme="minorHAnsi" w:cstheme="minorBidi"/>
+          <w:sz w:val="22"/>
+          <w:szCs w:val="22"/>
+        </w:rPr>
+        <w:t xml:space="preserve">application </w:t>
+      </w:r>
+      <w:proofErr w:type="spellStart"/>
+      <w:proofErr w:type="gramStart"/>
+      <w:r>
+        <w:rPr>
+          <w:rFonts w:asciiTheme="minorHAnsi" w:eastAsiaTheme="minorHAnsi" w:hAnsiTheme="minorHAnsi" w:cstheme="minorBidi"/>
+          <w:sz w:val="22"/>
+          <w:szCs w:val="22"/>
+        </w:rPr>
+        <w:t>build.gradle</w:t>
+      </w:r>
+      <w:proofErr w:type="spellEnd"/>
       <w:r>
         <w:rPr>
           <w:rFonts w:asciiTheme="minorHAnsi" w:eastAsiaTheme="minorHAnsi" w:hAnsiTheme="minorHAnsi" w:cstheme="minorBidi"/>
@@ -1971,6 +2576,7 @@
         </w:rPr>
         <w:t xml:space="preserve">  file</w:t>
       </w:r>
+      <w:proofErr w:type="gramEnd"/>
       <w:r>
         <w:rPr>
           <w:rFonts w:asciiTheme="minorHAnsi" w:eastAsiaTheme="minorHAnsi" w:hAnsiTheme="minorHAnsi" w:cstheme="minorBidi"/>
@@ -1990,13 +2596,25 @@
           <w:szCs w:val="22"/>
         </w:rPr>
       </w:pPr>
-      <w:r>
-        <w:rPr>
-          <w:rFonts w:asciiTheme="minorHAnsi" w:eastAsiaTheme="minorHAnsi" w:hAnsiTheme="minorHAnsi" w:cstheme="minorBidi"/>
-          <w:sz w:val="22"/>
-          <w:szCs w:val="22"/>
-        </w:rPr>
-        <w:t xml:space="preserve">renderscriptTargetApi </w:t>
+      <w:proofErr w:type="spellStart"/>
+      <w:proofErr w:type="gramStart"/>
+      <w:r>
+        <w:rPr>
+          <w:rFonts w:asciiTheme="minorHAnsi" w:eastAsiaTheme="minorHAnsi" w:hAnsiTheme="minorHAnsi" w:cstheme="minorBidi"/>
+          <w:sz w:val="22"/>
+          <w:szCs w:val="22"/>
+        </w:rPr>
+        <w:t>renderscriptTargetApi</w:t>
+      </w:r>
+      <w:proofErr w:type="spellEnd"/>
+      <w:proofErr w:type="gramEnd"/>
+      <w:r>
+        <w:rPr>
+          <w:rFonts w:asciiTheme="minorHAnsi" w:eastAsiaTheme="minorHAnsi" w:hAnsiTheme="minorHAnsi" w:cstheme="minorBidi"/>
+          <w:sz w:val="22"/>
+          <w:szCs w:val="22"/>
+        </w:rPr>
+        <w:t xml:space="preserve"> </w:t>
       </w:r>
       <w:r>
         <w:rPr>
@@ -2011,8 +2629,15 @@
       <w:pPr>
         <w:shd w:val="clear" w:color="auto" w:fill="FFFFFF"/>
       </w:pPr>
-      <w:r>
-        <w:t>renderscriptSupportModeEnabled true</w:t>
+      <w:proofErr w:type="spellStart"/>
+      <w:proofErr w:type="gramStart"/>
+      <w:r>
+        <w:t>renderscriptSupportModeEnabled</w:t>
+      </w:r>
+      <w:proofErr w:type="spellEnd"/>
+      <w:proofErr w:type="gramEnd"/>
+      <w:r>
+        <w:t xml:space="preserve"> true</w:t>
       </w:r>
     </w:p>
     <w:p>

</xml_diff>

<commit_message>
Documents updated for release 3.0.1
</commit_message>
<xml_diff>
--- a/Documents/External/BasicSetUp.docx
+++ b/Documents/External/BasicSetUp.docx
@@ -194,10 +194,8 @@
           <w:sz w:val="18"/>
           <w:szCs w:val="18"/>
         </w:rPr>
-        <w:t>cdp:uikitLib:3.0.0</w:t>
-      </w:r>
-      <w:bookmarkStart w:id="0" w:name="_GoBack"/>
-      <w:bookmarkEnd w:id="0"/>
+        <w:t>cdp:uikitLib:3.0.1</w:t>
+      </w:r>
       <w:r>
         <w:rPr>
           <w:rFonts w:ascii="Verdana" w:hAnsi="Verdana"/>
@@ -836,6 +834,20 @@
     </w:p>
     <w:p/>
     <w:p>
+      <w:r>
+        <w:t>Make sure you use http</w:t>
+      </w:r>
+      <w:r>
+        <w:rPr>
+          <w:b/>
+        </w:rPr>
+        <w:t>s</w:t>
+      </w:r>
+      <w:r>
+        <w:t xml:space="preserve"> proxy when downloading library or else it would not download.</w:t>
+      </w:r>
+    </w:p>
+    <w:p>
       <w:pPr>
         <w:pStyle w:val="Heading3"/>
         <w:numPr>
@@ -849,6 +861,7 @@
         </w:rPr>
       </w:pPr>
       <w:r>
+        <w:lastRenderedPageBreak/>
         <w:t>Choose theme:</w:t>
       </w:r>
       <w:r>
@@ -901,7 +914,6 @@
         </w:rPr>
       </w:pPr>
       <w:r>
-        <w:lastRenderedPageBreak/>
         <w:t xml:space="preserve">            </w:t>
       </w:r>
       <w:r>
@@ -1283,6 +1295,54 @@
         </w:rPr>
         <w:t>Lollipop.</w:t>
       </w:r>
+      <w:r>
+        <w:rPr>
+          <w:rFonts w:asciiTheme="minorHAnsi" w:eastAsiaTheme="minorHAnsi" w:hAnsiTheme="minorHAnsi" w:cstheme="minorBidi"/>
+          <w:color w:val="auto"/>
+          <w:sz w:val="22"/>
+          <w:szCs w:val="22"/>
+        </w:rPr>
+        <w:t xml:space="preserve"> Vector </w:t>
+      </w:r>
+      <w:proofErr w:type="spellStart"/>
+      <w:r>
+        <w:rPr>
+          <w:rFonts w:asciiTheme="minorHAnsi" w:eastAsiaTheme="minorHAnsi" w:hAnsiTheme="minorHAnsi" w:cstheme="minorBidi"/>
+          <w:color w:val="auto"/>
+          <w:sz w:val="22"/>
+          <w:szCs w:val="22"/>
+        </w:rPr>
+        <w:t>Drawable</w:t>
+      </w:r>
+      <w:proofErr w:type="spellEnd"/>
+      <w:r>
+        <w:rPr>
+          <w:rFonts w:asciiTheme="minorHAnsi" w:eastAsiaTheme="minorHAnsi" w:hAnsiTheme="minorHAnsi" w:cstheme="minorBidi"/>
+          <w:color w:val="auto"/>
+          <w:sz w:val="22"/>
+          <w:szCs w:val="22"/>
+        </w:rPr>
+        <w:t xml:space="preserve"> is taken from AOSP version </w:t>
+      </w:r>
+      <w:r>
+        <w:rPr>
+          <w:rFonts w:ascii="Verdana" w:hAnsi="Verdana"/>
+          <w:sz w:val="18"/>
+          <w:szCs w:val="18"/>
+        </w:rPr>
+        <w:t>5.0.0_r2</w:t>
+      </w:r>
+      <w:bookmarkStart w:id="0" w:name="_GoBack"/>
+      <w:bookmarkEnd w:id="0"/>
+      <w:r>
+        <w:rPr>
+          <w:rFonts w:asciiTheme="minorHAnsi" w:eastAsiaTheme="minorHAnsi" w:hAnsiTheme="minorHAnsi" w:cstheme="minorBidi"/>
+          <w:color w:val="auto"/>
+          <w:sz w:val="22"/>
+          <w:szCs w:val="22"/>
+        </w:rPr>
+        <w:t xml:space="preserve"> </w:t>
+      </w:r>
     </w:p>
     <w:p>
       <w:pPr>
@@ -2066,7 +2126,6 @@
           <w:sz w:val="22"/>
           <w:szCs w:val="22"/>
         </w:rPr>
-        <w:lastRenderedPageBreak/>
         <w:t>Theme.Philips.DarkBlue</w:t>
       </w:r>
       <w:proofErr w:type="spellEnd"/>

</xml_diff>

<commit_message>
Update for Release 3.1.0
</commit_message>
<xml_diff>
--- a/Documents/External/BasicSetUp.docx
+++ b/Documents/External/BasicSetUp.docx
@@ -7,13 +7,8 @@
         <w:pStyle w:val="Heading1"/>
         <w:jc w:val="center"/>
       </w:pPr>
-      <w:proofErr w:type="spellStart"/>
-      <w:r>
-        <w:t>UIKit</w:t>
-      </w:r>
-      <w:proofErr w:type="spellEnd"/>
-      <w:r>
-        <w:t xml:space="preserve"> lib basic Integration</w:t>
+      <w:r>
+        <w:t>UIKit lib basic Integration</w:t>
       </w:r>
     </w:p>
     <w:p/>
@@ -22,31 +17,7 @@
         <w:jc w:val="both"/>
       </w:pPr>
       <w:r>
-        <w:t xml:space="preserve">To support backward compatibility of different UI components, </w:t>
-      </w:r>
-      <w:proofErr w:type="spellStart"/>
-      <w:r>
-        <w:t>UIKitLIb</w:t>
-      </w:r>
-      <w:proofErr w:type="spellEnd"/>
-      <w:r>
-        <w:t xml:space="preserve"> uses </w:t>
-      </w:r>
-      <w:proofErr w:type="spellStart"/>
-      <w:r>
-        <w:t>appcompat</w:t>
-      </w:r>
-      <w:proofErr w:type="spellEnd"/>
-      <w:r>
-        <w:t xml:space="preserve"> lib. So the base activity always extends from </w:t>
-      </w:r>
-      <w:proofErr w:type="spellStart"/>
-      <w:r>
-        <w:t>AppCompatActivity</w:t>
-      </w:r>
-      <w:proofErr w:type="spellEnd"/>
-      <w:r>
-        <w:t>.</w:t>
+        <w:t>To support backward compatibility of different UI components, UIKitLIb uses appcompat lib. So the base activity always extends from AppCompatActivity.</w:t>
       </w:r>
     </w:p>
     <w:p>
@@ -74,22 +45,18 @@
       <w:r>
         <w:t xml:space="preserve"> and search for </w:t>
       </w:r>
-      <w:proofErr w:type="spellStart"/>
       <w:r>
         <w:t>MainActivity</w:t>
       </w:r>
-      <w:proofErr w:type="spellEnd"/>
       <w:r>
         <w:t xml:space="preserve">. </w:t>
       </w:r>
       <w:r>
         <w:t xml:space="preserve"> </w:t>
       </w:r>
-      <w:proofErr w:type="spellStart"/>
       <w:r>
         <w:t>MainActivity</w:t>
       </w:r>
-      <w:proofErr w:type="spellEnd"/>
       <w:r>
         <w:t xml:space="preserve"> </w:t>
       </w:r>
@@ -121,23 +88,7 @@
     </w:p>
     <w:p>
       <w:r>
-        <w:t xml:space="preserve">The recommended way is to have </w:t>
-      </w:r>
-      <w:proofErr w:type="spellStart"/>
-      <w:r>
-        <w:t>artifactory</w:t>
-      </w:r>
-      <w:proofErr w:type="spellEnd"/>
-      <w:r>
-        <w:t xml:space="preserve"> dependency pointing to </w:t>
-      </w:r>
-      <w:proofErr w:type="spellStart"/>
-      <w:r>
-        <w:t>uikitlib</w:t>
-      </w:r>
-      <w:proofErr w:type="spellEnd"/>
-      <w:r>
-        <w:t>.</w:t>
+        <w:t>The recommended way is to have artifactory dependency pointing to uikitlib.</w:t>
       </w:r>
     </w:p>
     <w:p/>
@@ -158,7 +109,6 @@
           <w:szCs w:val="18"/>
         </w:rPr>
       </w:pPr>
-      <w:proofErr w:type="gramStart"/>
       <w:r>
         <w:rPr>
           <w:rFonts w:ascii="Courier New" w:eastAsia="Times New Roman" w:hAnsi="Courier New" w:cs="Courier New"/>
@@ -166,17 +116,7 @@
           <w:sz w:val="18"/>
           <w:szCs w:val="18"/>
         </w:rPr>
-        <w:t>compile</w:t>
-      </w:r>
-      <w:proofErr w:type="gramEnd"/>
-      <w:r>
-        <w:rPr>
-          <w:rFonts w:ascii="Courier New" w:eastAsia="Times New Roman" w:hAnsi="Courier New" w:cs="Courier New"/>
-          <w:color w:val="000000"/>
-          <w:sz w:val="18"/>
-          <w:szCs w:val="18"/>
-        </w:rPr>
-        <w:t xml:space="preserve"> </w:t>
+        <w:t xml:space="preserve">compile </w:t>
       </w:r>
       <w:r>
         <w:rPr>
@@ -194,7 +134,7 @@
           <w:sz w:val="18"/>
           <w:szCs w:val="18"/>
         </w:rPr>
-        <w:t>cdp:uikitLib:3.0.1</w:t>
+        <w:t>cdp:uikitLib:3.1</w:t>
       </w:r>
       <w:r>
         <w:rPr>
@@ -203,6 +143,26 @@
           <w:sz w:val="18"/>
           <w:szCs w:val="18"/>
         </w:rPr>
+        <w:t>.</w:t>
+      </w:r>
+      <w:r>
+        <w:rPr>
+          <w:rFonts w:ascii="Verdana" w:hAnsi="Verdana"/>
+          <w:color w:val="000000"/>
+          <w:sz w:val="18"/>
+          <w:szCs w:val="18"/>
+        </w:rPr>
+        <w:t>0</w:t>
+      </w:r>
+      <w:bookmarkStart w:id="0" w:name="_GoBack"/>
+      <w:bookmarkEnd w:id="0"/>
+      <w:r>
+        <w:rPr>
+          <w:rFonts w:ascii="Verdana" w:hAnsi="Verdana"/>
+          <w:color w:val="000000"/>
+          <w:sz w:val="18"/>
+          <w:szCs w:val="18"/>
+        </w:rPr>
         <w:t>'</w:t>
       </w:r>
       <w:r>
@@ -227,15 +187,7 @@
     <w:p/>
     <w:p>
       <w:r>
-        <w:t xml:space="preserve">Using </w:t>
-      </w:r>
-      <w:proofErr w:type="spellStart"/>
-      <w:r>
-        <w:t>aar</w:t>
-      </w:r>
-      <w:proofErr w:type="spellEnd"/>
-      <w:r>
-        <w:t xml:space="preserve"> file:</w:t>
+        <w:t>Using aar file:</w:t>
       </w:r>
     </w:p>
     <w:p>
@@ -246,23 +198,7 @@
         <w:t>below depe</w:t>
       </w:r>
       <w:r>
-        <w:t xml:space="preserve">ndency in your app </w:t>
-      </w:r>
-      <w:proofErr w:type="spellStart"/>
-      <w:r>
-        <w:t>build.gradle</w:t>
-      </w:r>
-      <w:proofErr w:type="spellEnd"/>
-      <w:r>
-        <w:t xml:space="preserve"> and place </w:t>
-      </w:r>
-      <w:proofErr w:type="spellStart"/>
-      <w:r>
-        <w:t>aar</w:t>
-      </w:r>
-      <w:proofErr w:type="spellEnd"/>
-      <w:r>
-        <w:t xml:space="preserve"> files in libs folder</w:t>
+        <w:t>ndency in your app build.gradle and place aar files in libs folder</w:t>
       </w:r>
     </w:p>
     <w:p>
@@ -502,23 +438,7 @@
     </w:p>
     <w:p>
       <w:r>
-        <w:t xml:space="preserve">Add below line inside </w:t>
-      </w:r>
-      <w:proofErr w:type="spellStart"/>
-      <w:r>
-        <w:t>defultConfig</w:t>
-      </w:r>
-      <w:proofErr w:type="spellEnd"/>
-      <w:r>
-        <w:t xml:space="preserve"> in app </w:t>
-      </w:r>
-      <w:proofErr w:type="spellStart"/>
-      <w:r>
-        <w:t>build.gradle</w:t>
-      </w:r>
-      <w:proofErr w:type="spellEnd"/>
-      <w:r>
-        <w:t xml:space="preserve"> file </w:t>
+        <w:t xml:space="preserve">Add below line inside defultConfig in app build.gradle file </w:t>
       </w:r>
     </w:p>
     <w:p>
@@ -552,8 +472,6 @@
           <w:szCs w:val="14"/>
         </w:rPr>
       </w:pPr>
-      <w:proofErr w:type="spellStart"/>
-      <w:proofErr w:type="gramStart"/>
       <w:r>
         <w:rPr>
           <w:rFonts w:ascii="Courier New" w:eastAsia="Times New Roman" w:hAnsi="Courier New" w:cs="Courier New"/>
@@ -561,18 +479,7 @@
           <w:sz w:val="14"/>
           <w:szCs w:val="14"/>
         </w:rPr>
-        <w:t>defaultConfig</w:t>
-      </w:r>
-      <w:proofErr w:type="spellEnd"/>
-      <w:proofErr w:type="gramEnd"/>
-      <w:r>
-        <w:rPr>
-          <w:rFonts w:ascii="Courier New" w:eastAsia="Times New Roman" w:hAnsi="Courier New" w:cs="Courier New"/>
-          <w:color w:val="000000"/>
-          <w:sz w:val="14"/>
-          <w:szCs w:val="14"/>
-        </w:rPr>
-        <w:t xml:space="preserve"> {</w:t>
+        <w:t>defaultConfig {</w:t>
       </w:r>
       <w:r>
         <w:rPr>
@@ -624,8 +531,6 @@
         </w:rPr>
         <w:t xml:space="preserve">    </w:t>
       </w:r>
-      <w:proofErr w:type="spellStart"/>
-      <w:proofErr w:type="gramStart"/>
       <w:r>
         <w:rPr>
           <w:rFonts w:ascii="Courier New" w:eastAsia="Times New Roman" w:hAnsi="Courier New" w:cs="Courier New"/>
@@ -633,10 +538,8 @@
           <w:sz w:val="14"/>
           <w:szCs w:val="14"/>
         </w:rPr>
-        <w:t>generatedDensities</w:t>
-      </w:r>
-      <w:proofErr w:type="spellEnd"/>
-      <w:proofErr w:type="gramEnd"/>
+        <w:t>generatedDensities = []</w:t>
+      </w:r>
       <w:r>
         <w:rPr>
           <w:rFonts w:ascii="Courier New" w:eastAsia="Times New Roman" w:hAnsi="Courier New" w:cs="Courier New"/>
@@ -644,52 +547,17 @@
           <w:sz w:val="14"/>
           <w:szCs w:val="14"/>
         </w:rPr>
-        <w:t xml:space="preserve"> = []</w:t>
-      </w:r>
-      <w:r>
-        <w:rPr>
-          <w:rFonts w:ascii="Courier New" w:eastAsia="Times New Roman" w:hAnsi="Courier New" w:cs="Courier New"/>
-          <w:color w:val="000000"/>
-          <w:sz w:val="14"/>
-          <w:szCs w:val="14"/>
-        </w:rPr>
         <w:br/>
         <w:t>}</w:t>
       </w:r>
     </w:p>
     <w:p/>
     <w:p>
-      <w:proofErr w:type="spellStart"/>
-      <w:r>
-        <w:t>Artifactory</w:t>
-      </w:r>
-      <w:proofErr w:type="spellEnd"/>
-      <w:r>
-        <w:t xml:space="preserve"> </w:t>
-      </w:r>
-      <w:proofErr w:type="gramStart"/>
-      <w:r>
-        <w:t>link</w:t>
-      </w:r>
-      <w:r>
-        <w:t xml:space="preserve"> .</w:t>
-      </w:r>
-      <w:proofErr w:type="gramEnd"/>
-      <w:r>
-        <w:t xml:space="preserve"> Include maven dependency in project </w:t>
-      </w:r>
-      <w:proofErr w:type="spellStart"/>
-      <w:proofErr w:type="gramStart"/>
-      <w:r>
-        <w:t>build.gradle</w:t>
-      </w:r>
-      <w:proofErr w:type="spellEnd"/>
-      <w:r>
-        <w:t>(</w:t>
-      </w:r>
-      <w:proofErr w:type="gramEnd"/>
-      <w:r>
-        <w:t>not app)</w:t>
+      <w:r>
+        <w:t>Artifactory link</w:t>
+      </w:r>
+      <w:r>
+        <w:t xml:space="preserve"> . Include maven dependency in project build.gradle(not app)</w:t>
       </w:r>
     </w:p>
     <w:p>
@@ -699,81 +567,54 @@
           <w:szCs w:val="16"/>
         </w:rPr>
       </w:pPr>
-      <w:proofErr w:type="spellStart"/>
-      <w:proofErr w:type="gramStart"/>
       <w:r>
         <w:rPr>
           <w:sz w:val="16"/>
           <w:szCs w:val="16"/>
         </w:rPr>
-        <w:t>allprojects</w:t>
-      </w:r>
-      <w:proofErr w:type="spellEnd"/>
-      <w:proofErr w:type="gramEnd"/>
+        <w:t>allprojects {</w:t>
+      </w:r>
       <w:r>
         <w:rPr>
           <w:sz w:val="16"/>
           <w:szCs w:val="16"/>
         </w:rPr>
-        <w:t xml:space="preserve"> {</w:t>
+        <w:br/>
       </w:r>
       <w:r>
         <w:rPr>
           <w:sz w:val="16"/>
           <w:szCs w:val="16"/>
         </w:rPr>
-        <w:br/>
+        <w:t xml:space="preserve">    repositories {</w:t>
       </w:r>
       <w:r>
         <w:rPr>
           <w:sz w:val="16"/>
           <w:szCs w:val="16"/>
         </w:rPr>
-        <w:t xml:space="preserve">    repositories {</w:t>
+        <w:br/>
       </w:r>
       <w:r>
         <w:rPr>
           <w:sz w:val="16"/>
           <w:szCs w:val="16"/>
         </w:rPr>
-        <w:br/>
+        <w:t xml:space="preserve">        maven {</w:t>
       </w:r>
       <w:r>
         <w:rPr>
           <w:sz w:val="16"/>
           <w:szCs w:val="16"/>
         </w:rPr>
-        <w:t xml:space="preserve">        maven {</w:t>
+        <w:br/>
       </w:r>
       <w:r>
         <w:rPr>
           <w:sz w:val="16"/>
           <w:szCs w:val="16"/>
         </w:rPr>
-        <w:br/>
-      </w:r>
-      <w:r>
-        <w:rPr>
-          <w:sz w:val="16"/>
-          <w:szCs w:val="16"/>
-        </w:rPr>
-        <w:t xml:space="preserve">              </w:t>
-      </w:r>
-      <w:proofErr w:type="spellStart"/>
-      <w:r>
-        <w:rPr>
-          <w:sz w:val="16"/>
-          <w:szCs w:val="16"/>
-        </w:rPr>
-        <w:t>url</w:t>
-      </w:r>
-      <w:proofErr w:type="spellEnd"/>
-      <w:r>
-        <w:rPr>
-          <w:sz w:val="16"/>
-          <w:szCs w:val="16"/>
-        </w:rPr>
-        <w:t xml:space="preserve"> '</w:t>
+        <w:t xml:space="preserve">              url '</w:t>
       </w:r>
       <w:r>
         <w:rPr>
@@ -882,23 +723,7 @@
         <w:ind w:left="1440"/>
       </w:pPr>
       <w:r>
-        <w:t>Various themes can be accessed with Theme.Philips.</w:t>
-      </w:r>
-      <w:proofErr w:type="gramStart"/>
-      <w:r>
-        <w:t>*  and</w:t>
-      </w:r>
-      <w:proofErr w:type="gramEnd"/>
-      <w:r>
-        <w:t xml:space="preserve">  </w:t>
-      </w:r>
-      <w:proofErr w:type="spellStart"/>
-      <w:r>
-        <w:t>Theme.Philips</w:t>
-      </w:r>
-      <w:proofErr w:type="spellEnd"/>
-      <w:r>
-        <w:t>.*.Gradient</w:t>
+        <w:t>Various themes can be accessed with Theme.Philips.*  and  Theme.Philips.*.Gradient</w:t>
       </w:r>
     </w:p>
     <w:p>
@@ -919,7 +744,6 @@
       <w:r>
         <w:t xml:space="preserve">Example: Blue theme Solid-&gt;   </w:t>
       </w:r>
-      <w:proofErr w:type="spellStart"/>
       <w:r>
         <w:rPr>
           <w:b/>
@@ -941,7 +765,6 @@
         </w:rPr>
         <w:t>.DarkBlue</w:t>
       </w:r>
-      <w:proofErr w:type="spellEnd"/>
     </w:p>
     <w:p>
       <w:pPr>
@@ -968,7 +791,6 @@
       <w:r>
         <w:t xml:space="preserve">Gradient-&gt; </w:t>
       </w:r>
-      <w:proofErr w:type="spellStart"/>
       <w:r>
         <w:rPr>
           <w:b/>
@@ -990,7 +812,6 @@
         </w:rPr>
         <w:t>.DarkBlue.Gradient</w:t>
       </w:r>
-      <w:proofErr w:type="spellEnd"/>
     </w:p>
     <w:p>
       <w:pPr>
@@ -1033,21 +854,8 @@
         </w:rPr>
       </w:pPr>
       <w:r>
-        <w:t xml:space="preserve">Extend from </w:t>
-      </w:r>
-      <w:proofErr w:type="spellStart"/>
-      <w:r>
-        <w:t>UIKitActivity</w:t>
-      </w:r>
-      <w:proofErr w:type="spellEnd"/>
-      <w:r>
-        <w:t>-</w:t>
-      </w:r>
-      <w:proofErr w:type="gramStart"/>
-      <w:r>
-        <w:t xml:space="preserve">&gt;  </w:t>
-      </w:r>
-      <w:proofErr w:type="spellStart"/>
+        <w:t xml:space="preserve">Extend from UIKitActivity-&gt;  </w:t>
+      </w:r>
       <w:r>
         <w:rPr>
           <w:rFonts w:asciiTheme="minorHAnsi" w:eastAsiaTheme="minorHAnsi" w:hAnsiTheme="minorHAnsi" w:cstheme="minorBidi"/>
@@ -1055,18 +863,7 @@
           <w:sz w:val="22"/>
           <w:szCs w:val="22"/>
         </w:rPr>
-        <w:t>UIKitActivity</w:t>
-      </w:r>
-      <w:proofErr w:type="spellEnd"/>
-      <w:proofErr w:type="gramEnd"/>
-      <w:r>
-        <w:rPr>
-          <w:rFonts w:asciiTheme="minorHAnsi" w:eastAsiaTheme="minorHAnsi" w:hAnsiTheme="minorHAnsi" w:cstheme="minorBidi"/>
-          <w:color w:val="auto"/>
-          <w:sz w:val="22"/>
-          <w:szCs w:val="22"/>
-        </w:rPr>
-        <w:t xml:space="preserve"> provides some common customizations to achieve </w:t>
+        <w:t xml:space="preserve">UIKitActivity provides some common customizations to achieve </w:t>
       </w:r>
       <w:r>
         <w:rPr>
@@ -1114,23 +911,13 @@
         </w:rPr>
         <w:t xml:space="preserve">public class </w:t>
       </w:r>
-      <w:proofErr w:type="spellStart"/>
       <w:r>
         <w:rPr>
           <w:color w:val="000000"/>
           <w:sz w:val="18"/>
           <w:szCs w:val="18"/>
         </w:rPr>
-        <w:t>MyActivity</w:t>
-      </w:r>
-      <w:proofErr w:type="spellEnd"/>
-      <w:r>
-        <w:rPr>
-          <w:color w:val="000000"/>
-          <w:sz w:val="18"/>
-          <w:szCs w:val="18"/>
-        </w:rPr>
-        <w:t xml:space="preserve"> </w:t>
+        <w:t xml:space="preserve">MyActivity </w:t>
       </w:r>
       <w:r>
         <w:rPr>
@@ -1142,23 +929,13 @@
         </w:rPr>
         <w:t xml:space="preserve">extends </w:t>
       </w:r>
-      <w:proofErr w:type="spellStart"/>
       <w:r>
         <w:rPr>
           <w:color w:val="000000"/>
           <w:sz w:val="18"/>
           <w:szCs w:val="18"/>
         </w:rPr>
-        <w:t>UiKitActivity</w:t>
-      </w:r>
-      <w:proofErr w:type="spellEnd"/>
-      <w:r>
-        <w:rPr>
-          <w:color w:val="000000"/>
-          <w:sz w:val="18"/>
-          <w:szCs w:val="18"/>
-        </w:rPr>
-        <w:t xml:space="preserve"> {}</w:t>
+        <w:t>UiKitActivity {}</w:t>
       </w:r>
     </w:p>
     <w:p>
@@ -1188,13 +965,8 @@
       <w:pPr>
         <w:ind w:left="1440"/>
       </w:pPr>
-      <w:proofErr w:type="spellStart"/>
-      <w:r>
-        <w:t>UIKit</w:t>
-      </w:r>
-      <w:proofErr w:type="spellEnd"/>
-      <w:r>
-        <w:t xml:space="preserve"> uses open source lib </w:t>
+      <w:r>
+        <w:t xml:space="preserve">UIKit uses open source lib </w:t>
       </w:r>
       <w:hyperlink r:id="rId5" w:history="1">
         <w:r>
@@ -1216,30 +988,14 @@
         <w:tab/>
         <w:t xml:space="preserve">Define </w:t>
       </w:r>
-      <w:proofErr w:type="spellStart"/>
       <w:r>
         <w:rPr>
           <w:highlight w:val="cyan"/>
         </w:rPr>
-        <w:t>fontpath</w:t>
-      </w:r>
-      <w:proofErr w:type="spellEnd"/>
-      <w:r>
-        <w:rPr>
-          <w:highlight w:val="cyan"/>
-        </w:rPr>
-        <w:t>=”fonts/myfont.ttf”</w:t>
-      </w:r>
-      <w:r>
-        <w:t xml:space="preserve"> in </w:t>
-      </w:r>
-      <w:proofErr w:type="gramStart"/>
-      <w:r>
-        <w:t>xml  for</w:t>
-      </w:r>
-      <w:proofErr w:type="gramEnd"/>
-      <w:r>
-        <w:t xml:space="preserve"> text view to use custom font.</w:t>
+        <w:t>fontpath=”fonts/myfont.ttf”</w:t>
+      </w:r>
+      <w:r>
+        <w:t xml:space="preserve"> in xml  for text view to use custom font.</w:t>
       </w:r>
     </w:p>
     <w:p>
@@ -1257,11 +1013,9 @@
           <w:szCs w:val="22"/>
         </w:rPr>
       </w:pPr>
-      <w:proofErr w:type="spellStart"/>
       <w:r>
         <w:t>VectorDrawable</w:t>
       </w:r>
-      <w:proofErr w:type="spellEnd"/>
       <w:r>
         <w:t xml:space="preserve"> Support</w:t>
       </w:r>
@@ -1302,27 +1056,7 @@
           <w:sz w:val="22"/>
           <w:szCs w:val="22"/>
         </w:rPr>
-        <w:t xml:space="preserve"> Vector </w:t>
-      </w:r>
-      <w:proofErr w:type="spellStart"/>
-      <w:r>
-        <w:rPr>
-          <w:rFonts w:asciiTheme="minorHAnsi" w:eastAsiaTheme="minorHAnsi" w:hAnsiTheme="minorHAnsi" w:cstheme="minorBidi"/>
-          <w:color w:val="auto"/>
-          <w:sz w:val="22"/>
-          <w:szCs w:val="22"/>
-        </w:rPr>
-        <w:t>Drawable</w:t>
-      </w:r>
-      <w:proofErr w:type="spellEnd"/>
-      <w:r>
-        <w:rPr>
-          <w:rFonts w:asciiTheme="minorHAnsi" w:eastAsiaTheme="minorHAnsi" w:hAnsiTheme="minorHAnsi" w:cstheme="minorBidi"/>
-          <w:color w:val="auto"/>
-          <w:sz w:val="22"/>
-          <w:szCs w:val="22"/>
-        </w:rPr>
-        <w:t xml:space="preserve"> is taken from AOSP version </w:t>
+        <w:t xml:space="preserve"> Vector Drawable is taken from AOSP version </w:t>
       </w:r>
       <w:r>
         <w:rPr>
@@ -1332,8 +1066,6 @@
         </w:rPr>
         <w:t>5.0.0_r2</w:t>
       </w:r>
-      <w:bookmarkStart w:id="0" w:name="_GoBack"/>
-      <w:bookmarkEnd w:id="0"/>
       <w:r>
         <w:rPr>
           <w:rFonts w:asciiTheme="minorHAnsi" w:eastAsiaTheme="minorHAnsi" w:hAnsiTheme="minorHAnsi" w:cstheme="minorBidi"/>
@@ -1381,25 +1113,7 @@
           <w:szCs w:val="22"/>
         </w:rPr>
         <w:tab/>
-        <w:t xml:space="preserve">Example: -&gt; </w:t>
-      </w:r>
-      <w:proofErr w:type="spellStart"/>
-      <w:r>
-        <w:rPr>
-          <w:rFonts w:asciiTheme="minorHAnsi" w:eastAsiaTheme="minorHAnsi" w:hAnsiTheme="minorHAnsi" w:cstheme="minorBidi"/>
-          <w:sz w:val="22"/>
-          <w:szCs w:val="22"/>
-        </w:rPr>
-        <w:t>Drawable</w:t>
-      </w:r>
-      <w:proofErr w:type="spellEnd"/>
-      <w:r>
-        <w:rPr>
-          <w:rFonts w:asciiTheme="minorHAnsi" w:eastAsiaTheme="minorHAnsi" w:hAnsiTheme="minorHAnsi" w:cstheme="minorBidi"/>
-          <w:sz w:val="22"/>
-          <w:szCs w:val="22"/>
-        </w:rPr>
-        <w:t xml:space="preserve"> d = </w:t>
+        <w:t xml:space="preserve">Example: -&gt; Drawable d = </w:t>
       </w:r>
     </w:p>
     <w:p>
@@ -1420,52 +1134,7 @@
           <w:szCs w:val="22"/>
         </w:rPr>
         <w:tab/>
-      </w:r>
-      <w:proofErr w:type="spellStart"/>
-      <w:proofErr w:type="gramStart"/>
-      <w:r>
-        <w:rPr>
-          <w:rFonts w:asciiTheme="minorHAnsi" w:eastAsiaTheme="minorHAnsi" w:hAnsiTheme="minorHAnsi" w:cstheme="minorBidi"/>
-          <w:sz w:val="22"/>
-          <w:szCs w:val="22"/>
-        </w:rPr>
-        <w:t>com.philips.cdp.uikit.drawable.VectorDrawable.create</w:t>
-      </w:r>
-      <w:proofErr w:type="spellEnd"/>
-      <w:r>
-        <w:rPr>
-          <w:rFonts w:asciiTheme="minorHAnsi" w:eastAsiaTheme="minorHAnsi" w:hAnsiTheme="minorHAnsi" w:cstheme="minorBidi"/>
-          <w:sz w:val="22"/>
-          <w:szCs w:val="22"/>
-        </w:rPr>
-        <w:t>(</w:t>
-      </w:r>
-      <w:proofErr w:type="gramEnd"/>
-      <w:r>
-        <w:rPr>
-          <w:rFonts w:asciiTheme="minorHAnsi" w:eastAsiaTheme="minorHAnsi" w:hAnsiTheme="minorHAnsi" w:cstheme="minorBidi"/>
-          <w:sz w:val="22"/>
-          <w:szCs w:val="22"/>
-        </w:rPr>
-        <w:t xml:space="preserve">context, </w:t>
-      </w:r>
-      <w:proofErr w:type="spellStart"/>
-      <w:r>
-        <w:rPr>
-          <w:rFonts w:asciiTheme="minorHAnsi" w:eastAsiaTheme="minorHAnsi" w:hAnsiTheme="minorHAnsi" w:cstheme="minorBidi"/>
-          <w:sz w:val="22"/>
-          <w:szCs w:val="22"/>
-        </w:rPr>
-        <w:t>R.drawable.xyz</w:t>
-      </w:r>
-      <w:proofErr w:type="spellEnd"/>
-      <w:r>
-        <w:rPr>
-          <w:rFonts w:asciiTheme="minorHAnsi" w:eastAsiaTheme="minorHAnsi" w:hAnsiTheme="minorHAnsi" w:cstheme="minorBidi"/>
-          <w:sz w:val="22"/>
-          <w:szCs w:val="22"/>
-        </w:rPr>
-        <w:t>);</w:t>
+        <w:t>com.philips.cdp.uikit.drawable.VectorDrawable.create(context, R.drawable.xyz);</w:t>
       </w:r>
     </w:p>
     <w:p>
@@ -1496,34 +1165,7 @@
           <w:szCs w:val="22"/>
         </w:rPr>
         <w:tab/>
-      </w:r>
-      <w:proofErr w:type="spellStart"/>
-      <w:proofErr w:type="gramStart"/>
-      <w:r>
-        <w:rPr>
-          <w:rFonts w:asciiTheme="minorHAnsi" w:eastAsiaTheme="minorHAnsi" w:hAnsiTheme="minorHAnsi" w:cstheme="minorBidi"/>
-          <w:sz w:val="22"/>
-          <w:szCs w:val="22"/>
-        </w:rPr>
-        <w:t>imageView.setImageDrawable</w:t>
-      </w:r>
-      <w:proofErr w:type="spellEnd"/>
-      <w:r>
-        <w:rPr>
-          <w:rFonts w:asciiTheme="minorHAnsi" w:eastAsiaTheme="minorHAnsi" w:hAnsiTheme="minorHAnsi" w:cstheme="minorBidi"/>
-          <w:sz w:val="22"/>
-          <w:szCs w:val="22"/>
-        </w:rPr>
-        <w:t>(</w:t>
-      </w:r>
-      <w:proofErr w:type="gramEnd"/>
-      <w:r>
-        <w:rPr>
-          <w:rFonts w:asciiTheme="minorHAnsi" w:eastAsiaTheme="minorHAnsi" w:hAnsiTheme="minorHAnsi" w:cstheme="minorBidi"/>
-          <w:sz w:val="22"/>
-          <w:szCs w:val="22"/>
-        </w:rPr>
-        <w:t>d);</w:t>
+        <w:t>imageView.setImageDrawable(d);</w:t>
       </w:r>
     </w:p>
     <w:p>
@@ -1613,25 +1255,7 @@
           <w:sz w:val="22"/>
           <w:szCs w:val="22"/>
         </w:rPr>
-        <w:t xml:space="preserve">To set a theme for all the activities of your application, open the AndroidManifest.xml file and edit the &lt;application&gt; tag to include the </w:t>
-      </w:r>
-      <w:proofErr w:type="spellStart"/>
-      <w:r>
-        <w:rPr>
-          <w:rFonts w:asciiTheme="minorHAnsi" w:eastAsiaTheme="minorHAnsi" w:hAnsiTheme="minorHAnsi" w:cstheme="minorBidi"/>
-          <w:sz w:val="22"/>
-          <w:szCs w:val="22"/>
-        </w:rPr>
-        <w:t>UIKit</w:t>
-      </w:r>
-      <w:proofErr w:type="spellEnd"/>
-      <w:r>
-        <w:rPr>
-          <w:rFonts w:asciiTheme="minorHAnsi" w:eastAsiaTheme="minorHAnsi" w:hAnsiTheme="minorHAnsi" w:cstheme="minorBidi"/>
-          <w:sz w:val="22"/>
-          <w:szCs w:val="22"/>
-        </w:rPr>
-        <w:t xml:space="preserve"> theme attribute with the style name. For example:</w:t>
+        <w:t>To set a theme for all the activities of your application, open the AndroidManifest.xml file and edit the &lt;application&gt; tag to include the UIKit theme attribute with the style name. For example:</w:t>
       </w:r>
     </w:p>
     <w:p>
@@ -1662,37 +1286,412 @@
           <w:sz w:val="22"/>
           <w:szCs w:val="22"/>
         </w:rPr>
-        <w:t xml:space="preserve">      &lt;application </w:t>
-      </w:r>
-      <w:proofErr w:type="spellStart"/>
-      <w:r>
-        <w:rPr>
-          <w:rFonts w:asciiTheme="minorHAnsi" w:eastAsiaTheme="minorHAnsi" w:hAnsiTheme="minorHAnsi" w:cstheme="minorBidi"/>
-          <w:sz w:val="22"/>
-          <w:szCs w:val="22"/>
-        </w:rPr>
-        <w:t>android</w:t>
-      </w:r>
-      <w:proofErr w:type="gramStart"/>
-      <w:r>
-        <w:rPr>
-          <w:rFonts w:asciiTheme="minorHAnsi" w:eastAsiaTheme="minorHAnsi" w:hAnsiTheme="minorHAnsi" w:cstheme="minorBidi"/>
-          <w:sz w:val="22"/>
-          <w:szCs w:val="22"/>
-        </w:rPr>
-        <w:t>:theme</w:t>
-      </w:r>
-      <w:proofErr w:type="spellEnd"/>
-      <w:proofErr w:type="gramEnd"/>
-      <w:r>
-        <w:rPr>
-          <w:rFonts w:asciiTheme="minorHAnsi" w:eastAsiaTheme="minorHAnsi" w:hAnsiTheme="minorHAnsi" w:cstheme="minorBidi"/>
-          <w:sz w:val="22"/>
-          <w:szCs w:val="22"/>
-        </w:rPr>
-        <w:t>=" @style/</w:t>
-      </w:r>
-      <w:proofErr w:type="spellStart"/>
+        <w:t xml:space="preserve">      &lt;application android:theme=" @style/Theme.Philips.BrightAqua"&gt;</w:t>
+      </w:r>
+    </w:p>
+    <w:p>
+      <w:pPr>
+        <w:pStyle w:val="HTMLPreformatted"/>
+        <w:shd w:val="clear" w:color="auto" w:fill="FFFFFF"/>
+        <w:ind w:left="720"/>
+        <w:rPr>
+          <w:rFonts w:asciiTheme="minorHAnsi" w:eastAsiaTheme="minorHAnsi" w:hAnsiTheme="minorHAnsi" w:cstheme="minorBidi"/>
+          <w:sz w:val="22"/>
+          <w:szCs w:val="22"/>
+        </w:rPr>
+      </w:pPr>
+    </w:p>
+    <w:p>
+      <w:pPr>
+        <w:pStyle w:val="HTMLPreformatted"/>
+        <w:shd w:val="clear" w:color="auto" w:fill="FFFFFF"/>
+        <w:ind w:left="720"/>
+        <w:rPr>
+          <w:rFonts w:asciiTheme="minorHAnsi" w:eastAsiaTheme="minorHAnsi" w:hAnsiTheme="minorHAnsi" w:cstheme="minorBidi"/>
+          <w:sz w:val="22"/>
+          <w:szCs w:val="22"/>
+        </w:rPr>
+      </w:pPr>
+      <w:r>
+        <w:rPr>
+          <w:rFonts w:asciiTheme="minorHAnsi" w:eastAsiaTheme="minorHAnsi" w:hAnsiTheme="minorHAnsi" w:cstheme="minorBidi"/>
+          <w:sz w:val="22"/>
+          <w:szCs w:val="22"/>
+        </w:rPr>
+        <w:t>If you want a theme applied to just one Activity in your application, then add the android:theme attribute to the &lt;activity&gt; tag instead.</w:t>
+      </w:r>
+    </w:p>
+    <w:p>
+      <w:pPr>
+        <w:pStyle w:val="HTMLPreformatted"/>
+        <w:shd w:val="clear" w:color="auto" w:fill="FFFFFF"/>
+        <w:ind w:left="720"/>
+        <w:rPr>
+          <w:rFonts w:asciiTheme="minorHAnsi" w:eastAsiaTheme="minorHAnsi" w:hAnsiTheme="minorHAnsi" w:cstheme="minorBidi"/>
+          <w:sz w:val="22"/>
+          <w:szCs w:val="22"/>
+        </w:rPr>
+      </w:pPr>
+    </w:p>
+    <w:p>
+      <w:pPr>
+        <w:pStyle w:val="HTMLPreformatted"/>
+        <w:shd w:val="clear" w:color="auto" w:fill="FFFFFF"/>
+        <w:ind w:left="720"/>
+        <w:rPr>
+          <w:rFonts w:asciiTheme="minorHAnsi" w:eastAsiaTheme="minorHAnsi" w:hAnsiTheme="minorHAnsi" w:cstheme="minorBidi"/>
+          <w:sz w:val="22"/>
+          <w:szCs w:val="22"/>
+        </w:rPr>
+      </w:pPr>
+      <w:r>
+        <w:rPr>
+          <w:rFonts w:asciiTheme="minorHAnsi" w:eastAsiaTheme="minorHAnsi" w:hAnsiTheme="minorHAnsi" w:cstheme="minorBidi"/>
+          <w:sz w:val="22"/>
+          <w:szCs w:val="22"/>
+        </w:rPr>
+        <w:t>&lt;activity android:theme="@style/Theme.Philips.BrightAqua "&gt;</w:t>
+      </w:r>
+    </w:p>
+    <w:p>
+      <w:pPr>
+        <w:pStyle w:val="HTMLPreformatted"/>
+        <w:shd w:val="clear" w:color="auto" w:fill="FFFFFF"/>
+        <w:ind w:left="720"/>
+        <w:rPr>
+          <w:rFonts w:asciiTheme="minorHAnsi" w:eastAsiaTheme="minorHAnsi" w:hAnsiTheme="minorHAnsi" w:cstheme="minorBidi"/>
+          <w:sz w:val="22"/>
+          <w:szCs w:val="22"/>
+        </w:rPr>
+      </w:pPr>
+    </w:p>
+    <w:p>
+      <w:pPr>
+        <w:pStyle w:val="HTMLPreformatted"/>
+        <w:shd w:val="clear" w:color="auto" w:fill="FFFFFF"/>
+        <w:ind w:left="720"/>
+        <w:rPr>
+          <w:rFonts w:asciiTheme="minorHAnsi" w:eastAsiaTheme="minorHAnsi" w:hAnsiTheme="minorHAnsi" w:cstheme="minorBidi"/>
+          <w:sz w:val="22"/>
+          <w:szCs w:val="22"/>
+        </w:rPr>
+      </w:pPr>
+      <w:r>
+        <w:rPr>
+          <w:rFonts w:asciiTheme="minorHAnsi" w:eastAsiaTheme="minorHAnsi" w:hAnsiTheme="minorHAnsi" w:cstheme="minorBidi"/>
+          <w:sz w:val="22"/>
+          <w:szCs w:val="22"/>
+        </w:rPr>
+        <w:t>Theme can set through code</w:t>
+      </w:r>
+    </w:p>
+    <w:p>
+      <w:pPr>
+        <w:pStyle w:val="HTMLPreformatted"/>
+        <w:shd w:val="clear" w:color="auto" w:fill="FFFFFF"/>
+        <w:ind w:left="720"/>
+        <w:rPr>
+          <w:rFonts w:asciiTheme="minorHAnsi" w:eastAsiaTheme="minorHAnsi" w:hAnsiTheme="minorHAnsi" w:cstheme="minorBidi"/>
+          <w:sz w:val="22"/>
+          <w:szCs w:val="22"/>
+        </w:rPr>
+      </w:pPr>
+      <w:r>
+        <w:rPr>
+          <w:rFonts w:asciiTheme="minorHAnsi" w:eastAsiaTheme="minorHAnsi" w:hAnsiTheme="minorHAnsi" w:cstheme="minorBidi"/>
+          <w:sz w:val="22"/>
+          <w:szCs w:val="22"/>
+        </w:rPr>
+        <w:t xml:space="preserve">Example: for BrightBlue theme  </w:t>
+      </w:r>
+    </w:p>
+    <w:p>
+      <w:pPr>
+        <w:pStyle w:val="HTMLPreformatted"/>
+        <w:shd w:val="clear" w:color="auto" w:fill="FFFFFF"/>
+        <w:rPr>
+          <w:rFonts w:asciiTheme="minorHAnsi" w:eastAsiaTheme="minorHAnsi" w:hAnsiTheme="minorHAnsi" w:cstheme="minorBidi"/>
+          <w:sz w:val="22"/>
+          <w:szCs w:val="22"/>
+        </w:rPr>
+      </w:pPr>
+      <w:r>
+        <w:rPr>
+          <w:rFonts w:asciiTheme="minorHAnsi" w:eastAsiaTheme="minorHAnsi" w:hAnsiTheme="minorHAnsi" w:cstheme="minorBidi"/>
+          <w:sz w:val="22"/>
+          <w:szCs w:val="22"/>
+        </w:rPr>
+        <w:t xml:space="preserve">       </w:t>
+      </w:r>
+    </w:p>
+    <w:p>
+      <w:pPr>
+        <w:pStyle w:val="HTMLPreformatted"/>
+        <w:shd w:val="clear" w:color="auto" w:fill="FFFFFF"/>
+        <w:rPr>
+          <w:rFonts w:asciiTheme="minorHAnsi" w:eastAsiaTheme="minorHAnsi" w:hAnsiTheme="minorHAnsi" w:cstheme="minorBidi"/>
+          <w:sz w:val="22"/>
+          <w:szCs w:val="22"/>
+        </w:rPr>
+      </w:pPr>
+      <w:r>
+        <w:rPr>
+          <w:rFonts w:asciiTheme="minorHAnsi" w:eastAsiaTheme="minorHAnsi" w:hAnsiTheme="minorHAnsi" w:cstheme="minorBidi"/>
+          <w:sz w:val="22"/>
+          <w:szCs w:val="22"/>
+        </w:rPr>
+        <w:t xml:space="preserve">      setTheme(R.style.Theme_Philips_BrightBlue);</w:t>
+      </w:r>
+    </w:p>
+    <w:p>
+      <w:pPr>
+        <w:pStyle w:val="HTMLPreformatted"/>
+        <w:shd w:val="clear" w:color="auto" w:fill="FFFFFF"/>
+        <w:rPr>
+          <w:rFonts w:asciiTheme="minorHAnsi" w:eastAsiaTheme="minorHAnsi" w:hAnsiTheme="minorHAnsi" w:cstheme="minorBidi"/>
+          <w:sz w:val="22"/>
+          <w:szCs w:val="22"/>
+        </w:rPr>
+      </w:pPr>
+    </w:p>
+    <w:p>
+      <w:pPr>
+        <w:pStyle w:val="HTMLPreformatted"/>
+        <w:shd w:val="clear" w:color="auto" w:fill="FFFFFF"/>
+        <w:rPr>
+          <w:rFonts w:asciiTheme="minorHAnsi" w:eastAsiaTheme="minorHAnsi" w:hAnsiTheme="minorHAnsi" w:cstheme="minorBidi"/>
+          <w:sz w:val="22"/>
+          <w:szCs w:val="22"/>
+        </w:rPr>
+      </w:pPr>
+    </w:p>
+    <w:p>
+      <w:pPr>
+        <w:pStyle w:val="HTMLPreformatted"/>
+        <w:shd w:val="clear" w:color="auto" w:fill="FFFFFF"/>
+        <w:rPr>
+          <w:rFonts w:asciiTheme="minorHAnsi" w:eastAsiaTheme="minorHAnsi" w:hAnsiTheme="minorHAnsi" w:cstheme="minorBidi"/>
+          <w:sz w:val="22"/>
+          <w:szCs w:val="22"/>
+        </w:rPr>
+      </w:pPr>
+      <w:r>
+        <w:rPr>
+          <w:rFonts w:asciiTheme="minorHAnsi" w:eastAsiaTheme="minorHAnsi" w:hAnsiTheme="minorHAnsi" w:cstheme="minorBidi"/>
+          <w:sz w:val="22"/>
+          <w:szCs w:val="22"/>
+        </w:rPr>
+        <w:t xml:space="preserve">      UiKit supporting 18 theme</w:t>
+      </w:r>
+      <w:r>
+        <w:rPr>
+          <w:rFonts w:asciiTheme="minorHAnsi" w:eastAsiaTheme="minorHAnsi" w:hAnsiTheme="minorHAnsi" w:cstheme="minorBidi"/>
+          <w:sz w:val="22"/>
+          <w:szCs w:val="22"/>
+        </w:rPr>
+        <w:t>s</w:t>
+      </w:r>
+      <w:r>
+        <w:rPr>
+          <w:rFonts w:asciiTheme="minorHAnsi" w:eastAsiaTheme="minorHAnsi" w:hAnsiTheme="minorHAnsi" w:cstheme="minorBidi"/>
+          <w:sz w:val="22"/>
+          <w:szCs w:val="22"/>
+        </w:rPr>
+        <w:t xml:space="preserve"> </w:t>
+      </w:r>
+    </w:p>
+    <w:p>
+      <w:pPr>
+        <w:pStyle w:val="HTMLPreformatted"/>
+        <w:shd w:val="clear" w:color="auto" w:fill="FFFFFF"/>
+      </w:pPr>
+      <w:r>
+        <w:t xml:space="preserve">      </w:t>
+      </w:r>
+    </w:p>
+    <w:p>
+      <w:pPr>
+        <w:pStyle w:val="HTMLPreformatted"/>
+        <w:shd w:val="clear" w:color="auto" w:fill="FFFFFF"/>
+      </w:pPr>
+    </w:p>
+    <w:p>
+      <w:pPr>
+        <w:pStyle w:val="HTMLPreformatted"/>
+        <w:shd w:val="clear" w:color="auto" w:fill="FFFFFF"/>
+      </w:pPr>
+    </w:p>
+    <w:p>
+      <w:pPr>
+        <w:pStyle w:val="HTMLPreformatted"/>
+        <w:shd w:val="clear" w:color="auto" w:fill="FFFFFF"/>
+      </w:pPr>
+    </w:p>
+    <w:p>
+      <w:pPr>
+        <w:pStyle w:val="HTMLPreformatted"/>
+        <w:shd w:val="clear" w:color="auto" w:fill="FFFFFF"/>
+        <w:rPr>
+          <w:rFonts w:asciiTheme="minorHAnsi" w:eastAsiaTheme="minorHAnsi" w:hAnsiTheme="minorHAnsi" w:cstheme="minorBidi"/>
+          <w:sz w:val="22"/>
+          <w:szCs w:val="22"/>
+        </w:rPr>
+      </w:pPr>
+    </w:p>
+    <w:p>
+      <w:pPr>
+        <w:pStyle w:val="HTMLPreformatted"/>
+        <w:shd w:val="clear" w:color="auto" w:fill="FFFFFF"/>
+        <w:rPr>
+          <w:rFonts w:asciiTheme="minorHAnsi" w:eastAsiaTheme="minorHAnsi" w:hAnsiTheme="minorHAnsi" w:cstheme="minorBidi"/>
+          <w:sz w:val="22"/>
+          <w:szCs w:val="22"/>
+        </w:rPr>
+      </w:pPr>
+    </w:p>
+    <w:p>
+      <w:pPr>
+        <w:pStyle w:val="HTMLPreformatted"/>
+        <w:shd w:val="clear" w:color="auto" w:fill="FFFFFF"/>
+        <w:rPr>
+          <w:rFonts w:asciiTheme="minorHAnsi" w:eastAsiaTheme="minorHAnsi" w:hAnsiTheme="minorHAnsi" w:cstheme="minorBidi"/>
+          <w:sz w:val="22"/>
+          <w:szCs w:val="22"/>
+        </w:rPr>
+      </w:pPr>
+      <w:r>
+        <w:rPr>
+          <w:rFonts w:asciiTheme="minorHAnsi" w:eastAsiaTheme="minorHAnsi" w:hAnsiTheme="minorHAnsi" w:cstheme="minorBidi"/>
+          <w:sz w:val="22"/>
+          <w:szCs w:val="22"/>
+        </w:rPr>
+        <w:t>Theme.Philips.DarkBlue</w:t>
+      </w:r>
+    </w:p>
+    <w:p>
+      <w:pPr>
+        <w:pStyle w:val="HTMLPreformatted"/>
+        <w:shd w:val="clear" w:color="auto" w:fill="FFFFFF"/>
+        <w:rPr>
+          <w:rFonts w:asciiTheme="minorHAnsi" w:eastAsiaTheme="minorHAnsi" w:hAnsiTheme="minorHAnsi" w:cstheme="minorBidi"/>
+          <w:sz w:val="22"/>
+          <w:szCs w:val="22"/>
+        </w:rPr>
+      </w:pPr>
+      <w:r>
+        <w:rPr>
+          <w:rFonts w:asciiTheme="minorHAnsi" w:eastAsiaTheme="minorHAnsi" w:hAnsiTheme="minorHAnsi" w:cstheme="minorBidi"/>
+          <w:sz w:val="22"/>
+          <w:szCs w:val="22"/>
+        </w:rPr>
+        <w:t>Theme.Philips.DarkPurple</w:t>
+      </w:r>
+    </w:p>
+    <w:p>
+      <w:pPr>
+        <w:pStyle w:val="HTMLPreformatted"/>
+        <w:shd w:val="clear" w:color="auto" w:fill="FFFFFF"/>
+        <w:rPr>
+          <w:rFonts w:asciiTheme="minorHAnsi" w:eastAsiaTheme="minorHAnsi" w:hAnsiTheme="minorHAnsi" w:cstheme="minorBidi"/>
+          <w:sz w:val="22"/>
+          <w:szCs w:val="22"/>
+        </w:rPr>
+      </w:pPr>
+      <w:r>
+        <w:rPr>
+          <w:rFonts w:asciiTheme="minorHAnsi" w:eastAsiaTheme="minorHAnsi" w:hAnsiTheme="minorHAnsi" w:cstheme="minorBidi"/>
+          <w:sz w:val="22"/>
+          <w:szCs w:val="22"/>
+        </w:rPr>
+        <w:t>Theme.Philips.DarkGreen</w:t>
+      </w:r>
+    </w:p>
+    <w:p>
+      <w:pPr>
+        <w:pStyle w:val="HTMLPreformatted"/>
+        <w:shd w:val="clear" w:color="auto" w:fill="FFFFFF"/>
+        <w:rPr>
+          <w:rFonts w:asciiTheme="minorHAnsi" w:eastAsiaTheme="minorHAnsi" w:hAnsiTheme="minorHAnsi" w:cstheme="minorBidi"/>
+          <w:sz w:val="22"/>
+          <w:szCs w:val="22"/>
+        </w:rPr>
+      </w:pPr>
+      <w:r>
+        <w:rPr>
+          <w:rFonts w:asciiTheme="minorHAnsi" w:eastAsiaTheme="minorHAnsi" w:hAnsiTheme="minorHAnsi" w:cstheme="minorBidi"/>
+          <w:sz w:val="22"/>
+          <w:szCs w:val="22"/>
+        </w:rPr>
+        <w:t>Theme.Philips.DarkOrange</w:t>
+      </w:r>
+    </w:p>
+    <w:p>
+      <w:pPr>
+        <w:pStyle w:val="HTMLPreformatted"/>
+        <w:shd w:val="clear" w:color="auto" w:fill="FFFFFF"/>
+        <w:rPr>
+          <w:rFonts w:asciiTheme="minorHAnsi" w:eastAsiaTheme="minorHAnsi" w:hAnsiTheme="minorHAnsi" w:cstheme="minorBidi"/>
+          <w:sz w:val="22"/>
+          <w:szCs w:val="22"/>
+        </w:rPr>
+      </w:pPr>
+      <w:r>
+        <w:rPr>
+          <w:rFonts w:asciiTheme="minorHAnsi" w:eastAsiaTheme="minorHAnsi" w:hAnsiTheme="minorHAnsi" w:cstheme="minorBidi"/>
+          <w:sz w:val="22"/>
+          <w:szCs w:val="22"/>
+        </w:rPr>
+        <w:t>Theme.Philips.DarkAqua</w:t>
+      </w:r>
+    </w:p>
+    <w:p>
+      <w:pPr>
+        <w:pStyle w:val="HTMLPreformatted"/>
+        <w:shd w:val="clear" w:color="auto" w:fill="FFFFFF"/>
+        <w:rPr>
+          <w:rFonts w:asciiTheme="minorHAnsi" w:eastAsiaTheme="minorHAnsi" w:hAnsiTheme="minorHAnsi" w:cstheme="minorBidi"/>
+          <w:sz w:val="22"/>
+          <w:szCs w:val="22"/>
+        </w:rPr>
+      </w:pPr>
+      <w:r>
+        <w:rPr>
+          <w:rFonts w:asciiTheme="minorHAnsi" w:eastAsiaTheme="minorHAnsi" w:hAnsiTheme="minorHAnsi" w:cstheme="minorBidi"/>
+          <w:sz w:val="22"/>
+          <w:szCs w:val="22"/>
+        </w:rPr>
+        <w:t>Theme.Philips.DarkPink</w:t>
+      </w:r>
+    </w:p>
+    <w:p>
+      <w:pPr>
+        <w:pStyle w:val="HTMLPreformatted"/>
+        <w:shd w:val="clear" w:color="auto" w:fill="FFFFFF"/>
+        <w:rPr>
+          <w:rFonts w:asciiTheme="minorHAnsi" w:eastAsiaTheme="minorHAnsi" w:hAnsiTheme="minorHAnsi" w:cstheme="minorBidi"/>
+          <w:sz w:val="22"/>
+          <w:szCs w:val="22"/>
+        </w:rPr>
+      </w:pPr>
+      <w:r>
+        <w:rPr>
+          <w:rFonts w:asciiTheme="minorHAnsi" w:eastAsiaTheme="minorHAnsi" w:hAnsiTheme="minorHAnsi" w:cstheme="minorBidi"/>
+          <w:sz w:val="22"/>
+          <w:szCs w:val="22"/>
+        </w:rPr>
+        <w:t>Theme.Philips.BrightOrange</w:t>
+      </w:r>
+    </w:p>
+    <w:p>
+      <w:pPr>
+        <w:pStyle w:val="HTMLPreformatted"/>
+        <w:shd w:val="clear" w:color="auto" w:fill="FFFFFF"/>
+        <w:rPr>
+          <w:rFonts w:asciiTheme="minorHAnsi" w:eastAsiaTheme="minorHAnsi" w:hAnsiTheme="minorHAnsi" w:cstheme="minorBidi"/>
+          <w:sz w:val="22"/>
+          <w:szCs w:val="22"/>
+        </w:rPr>
+      </w:pPr>
       <w:r>
         <w:rPr>
           <w:rFonts w:asciiTheme="minorHAnsi" w:eastAsiaTheme="minorHAnsi" w:hAnsiTheme="minorHAnsi" w:cstheme="minorBidi"/>
@@ -1701,593 +1700,17 @@
         </w:rPr>
         <w:t>Theme.Philips.BrightAqua</w:t>
       </w:r>
-      <w:proofErr w:type="spellEnd"/>
-      <w:r>
-        <w:rPr>
-          <w:rFonts w:asciiTheme="minorHAnsi" w:eastAsiaTheme="minorHAnsi" w:hAnsiTheme="minorHAnsi" w:cstheme="minorBidi"/>
-          <w:sz w:val="22"/>
-          <w:szCs w:val="22"/>
-        </w:rPr>
-        <w:t>"&gt;</w:t>
-      </w:r>
-    </w:p>
-    <w:p>
-      <w:pPr>
-        <w:pStyle w:val="HTMLPreformatted"/>
-        <w:shd w:val="clear" w:color="auto" w:fill="FFFFFF"/>
-        <w:ind w:left="720"/>
-        <w:rPr>
-          <w:rFonts w:asciiTheme="minorHAnsi" w:eastAsiaTheme="minorHAnsi" w:hAnsiTheme="minorHAnsi" w:cstheme="minorBidi"/>
-          <w:sz w:val="22"/>
-          <w:szCs w:val="22"/>
-        </w:rPr>
-      </w:pPr>
-    </w:p>
-    <w:p>
-      <w:pPr>
-        <w:pStyle w:val="HTMLPreformatted"/>
-        <w:shd w:val="clear" w:color="auto" w:fill="FFFFFF"/>
-        <w:ind w:left="720"/>
-        <w:rPr>
-          <w:rFonts w:asciiTheme="minorHAnsi" w:eastAsiaTheme="minorHAnsi" w:hAnsiTheme="minorHAnsi" w:cstheme="minorBidi"/>
-          <w:sz w:val="22"/>
-          <w:szCs w:val="22"/>
-        </w:rPr>
-      </w:pPr>
-      <w:r>
-        <w:rPr>
-          <w:rFonts w:asciiTheme="minorHAnsi" w:eastAsiaTheme="minorHAnsi" w:hAnsiTheme="minorHAnsi" w:cstheme="minorBidi"/>
-          <w:sz w:val="22"/>
-          <w:szCs w:val="22"/>
-        </w:rPr>
-        <w:t xml:space="preserve">If you want a theme applied to just one Activity in your application, then add the </w:t>
-      </w:r>
-      <w:proofErr w:type="spellStart"/>
-      <w:r>
-        <w:rPr>
-          <w:rFonts w:asciiTheme="minorHAnsi" w:eastAsiaTheme="minorHAnsi" w:hAnsiTheme="minorHAnsi" w:cstheme="minorBidi"/>
-          <w:sz w:val="22"/>
-          <w:szCs w:val="22"/>
-        </w:rPr>
-        <w:t>android</w:t>
-      </w:r>
-      <w:proofErr w:type="gramStart"/>
-      <w:r>
-        <w:rPr>
-          <w:rFonts w:asciiTheme="minorHAnsi" w:eastAsiaTheme="minorHAnsi" w:hAnsiTheme="minorHAnsi" w:cstheme="minorBidi"/>
-          <w:sz w:val="22"/>
-          <w:szCs w:val="22"/>
-        </w:rPr>
-        <w:t>:theme</w:t>
-      </w:r>
-      <w:proofErr w:type="spellEnd"/>
-      <w:proofErr w:type="gramEnd"/>
-      <w:r>
-        <w:rPr>
-          <w:rFonts w:asciiTheme="minorHAnsi" w:eastAsiaTheme="minorHAnsi" w:hAnsiTheme="minorHAnsi" w:cstheme="minorBidi"/>
-          <w:sz w:val="22"/>
-          <w:szCs w:val="22"/>
-        </w:rPr>
-        <w:t xml:space="preserve"> attribute to the &lt;activity&gt; tag instead.</w:t>
-      </w:r>
-    </w:p>
-    <w:p>
-      <w:pPr>
-        <w:pStyle w:val="HTMLPreformatted"/>
-        <w:shd w:val="clear" w:color="auto" w:fill="FFFFFF"/>
-        <w:ind w:left="720"/>
-        <w:rPr>
-          <w:rFonts w:asciiTheme="minorHAnsi" w:eastAsiaTheme="minorHAnsi" w:hAnsiTheme="minorHAnsi" w:cstheme="minorBidi"/>
-          <w:sz w:val="22"/>
-          <w:szCs w:val="22"/>
-        </w:rPr>
-      </w:pPr>
-    </w:p>
-    <w:p>
-      <w:pPr>
-        <w:pStyle w:val="HTMLPreformatted"/>
-        <w:shd w:val="clear" w:color="auto" w:fill="FFFFFF"/>
-        <w:ind w:left="720"/>
-        <w:rPr>
-          <w:rFonts w:asciiTheme="minorHAnsi" w:eastAsiaTheme="minorHAnsi" w:hAnsiTheme="minorHAnsi" w:cstheme="minorBidi"/>
-          <w:sz w:val="22"/>
-          <w:szCs w:val="22"/>
-        </w:rPr>
-      </w:pPr>
-      <w:r>
-        <w:rPr>
-          <w:rFonts w:asciiTheme="minorHAnsi" w:eastAsiaTheme="minorHAnsi" w:hAnsiTheme="minorHAnsi" w:cstheme="minorBidi"/>
-          <w:sz w:val="22"/>
-          <w:szCs w:val="22"/>
-        </w:rPr>
-        <w:t xml:space="preserve">&lt;activity </w:t>
-      </w:r>
-      <w:proofErr w:type="spellStart"/>
-      <w:r>
-        <w:rPr>
-          <w:rFonts w:asciiTheme="minorHAnsi" w:eastAsiaTheme="minorHAnsi" w:hAnsiTheme="minorHAnsi" w:cstheme="minorBidi"/>
-          <w:sz w:val="22"/>
-          <w:szCs w:val="22"/>
-        </w:rPr>
-        <w:t>android:theme</w:t>
-      </w:r>
-      <w:proofErr w:type="spellEnd"/>
-      <w:r>
-        <w:rPr>
-          <w:rFonts w:asciiTheme="minorHAnsi" w:eastAsiaTheme="minorHAnsi" w:hAnsiTheme="minorHAnsi" w:cstheme="minorBidi"/>
-          <w:sz w:val="22"/>
-          <w:szCs w:val="22"/>
-        </w:rPr>
-        <w:t>="@style/</w:t>
-      </w:r>
-      <w:proofErr w:type="spellStart"/>
-      <w:r>
-        <w:rPr>
-          <w:rFonts w:asciiTheme="minorHAnsi" w:eastAsiaTheme="minorHAnsi" w:hAnsiTheme="minorHAnsi" w:cstheme="minorBidi"/>
-          <w:sz w:val="22"/>
-          <w:szCs w:val="22"/>
-        </w:rPr>
-        <w:t>Theme.Philips.BrightAqua</w:t>
-      </w:r>
-      <w:proofErr w:type="spellEnd"/>
-      <w:r>
-        <w:rPr>
-          <w:rFonts w:asciiTheme="minorHAnsi" w:eastAsiaTheme="minorHAnsi" w:hAnsiTheme="minorHAnsi" w:cstheme="minorBidi"/>
-          <w:sz w:val="22"/>
-          <w:szCs w:val="22"/>
-        </w:rPr>
-        <w:t xml:space="preserve"> "&gt;</w:t>
-      </w:r>
-    </w:p>
-    <w:p>
-      <w:pPr>
-        <w:pStyle w:val="HTMLPreformatted"/>
-        <w:shd w:val="clear" w:color="auto" w:fill="FFFFFF"/>
-        <w:ind w:left="720"/>
-        <w:rPr>
-          <w:rFonts w:asciiTheme="minorHAnsi" w:eastAsiaTheme="minorHAnsi" w:hAnsiTheme="minorHAnsi" w:cstheme="minorBidi"/>
-          <w:sz w:val="22"/>
-          <w:szCs w:val="22"/>
-        </w:rPr>
-      </w:pPr>
-    </w:p>
-    <w:p>
-      <w:pPr>
-        <w:pStyle w:val="HTMLPreformatted"/>
-        <w:shd w:val="clear" w:color="auto" w:fill="FFFFFF"/>
-        <w:ind w:left="720"/>
-        <w:rPr>
-          <w:rFonts w:asciiTheme="minorHAnsi" w:eastAsiaTheme="minorHAnsi" w:hAnsiTheme="minorHAnsi" w:cstheme="minorBidi"/>
-          <w:sz w:val="22"/>
-          <w:szCs w:val="22"/>
-        </w:rPr>
-      </w:pPr>
-      <w:r>
-        <w:rPr>
-          <w:rFonts w:asciiTheme="minorHAnsi" w:eastAsiaTheme="minorHAnsi" w:hAnsiTheme="minorHAnsi" w:cstheme="minorBidi"/>
-          <w:sz w:val="22"/>
-          <w:szCs w:val="22"/>
-        </w:rPr>
-        <w:t>Theme can set through code</w:t>
-      </w:r>
-    </w:p>
-    <w:p>
-      <w:pPr>
-        <w:pStyle w:val="HTMLPreformatted"/>
-        <w:shd w:val="clear" w:color="auto" w:fill="FFFFFF"/>
-        <w:ind w:left="720"/>
-        <w:rPr>
-          <w:rFonts w:asciiTheme="minorHAnsi" w:eastAsiaTheme="minorHAnsi" w:hAnsiTheme="minorHAnsi" w:cstheme="minorBidi"/>
-          <w:sz w:val="22"/>
-          <w:szCs w:val="22"/>
-        </w:rPr>
-      </w:pPr>
-      <w:r>
-        <w:rPr>
-          <w:rFonts w:asciiTheme="minorHAnsi" w:eastAsiaTheme="minorHAnsi" w:hAnsiTheme="minorHAnsi" w:cstheme="minorBidi"/>
-          <w:sz w:val="22"/>
-          <w:szCs w:val="22"/>
-        </w:rPr>
-        <w:t xml:space="preserve">Example: for </w:t>
-      </w:r>
-      <w:proofErr w:type="spellStart"/>
-      <w:r>
-        <w:rPr>
-          <w:rFonts w:asciiTheme="minorHAnsi" w:eastAsiaTheme="minorHAnsi" w:hAnsiTheme="minorHAnsi" w:cstheme="minorBidi"/>
-          <w:sz w:val="22"/>
-          <w:szCs w:val="22"/>
-        </w:rPr>
-        <w:t>BrightBlue</w:t>
-      </w:r>
-      <w:proofErr w:type="spellEnd"/>
-      <w:r>
-        <w:rPr>
-          <w:rFonts w:asciiTheme="minorHAnsi" w:eastAsiaTheme="minorHAnsi" w:hAnsiTheme="minorHAnsi" w:cstheme="minorBidi"/>
-          <w:sz w:val="22"/>
-          <w:szCs w:val="22"/>
-        </w:rPr>
-        <w:t xml:space="preserve"> theme  </w:t>
-      </w:r>
-    </w:p>
-    <w:p>
-      <w:pPr>
-        <w:pStyle w:val="HTMLPreformatted"/>
-        <w:shd w:val="clear" w:color="auto" w:fill="FFFFFF"/>
-        <w:rPr>
-          <w:rFonts w:asciiTheme="minorHAnsi" w:eastAsiaTheme="minorHAnsi" w:hAnsiTheme="minorHAnsi" w:cstheme="minorBidi"/>
-          <w:sz w:val="22"/>
-          <w:szCs w:val="22"/>
-        </w:rPr>
-      </w:pPr>
-      <w:r>
-        <w:rPr>
-          <w:rFonts w:asciiTheme="minorHAnsi" w:eastAsiaTheme="minorHAnsi" w:hAnsiTheme="minorHAnsi" w:cstheme="minorBidi"/>
-          <w:sz w:val="22"/>
-          <w:szCs w:val="22"/>
-        </w:rPr>
-        <w:t xml:space="preserve">       </w:t>
-      </w:r>
-    </w:p>
-    <w:p>
-      <w:pPr>
-        <w:pStyle w:val="HTMLPreformatted"/>
-        <w:shd w:val="clear" w:color="auto" w:fill="FFFFFF"/>
-        <w:rPr>
-          <w:rFonts w:asciiTheme="minorHAnsi" w:eastAsiaTheme="minorHAnsi" w:hAnsiTheme="minorHAnsi" w:cstheme="minorBidi"/>
-          <w:sz w:val="22"/>
-          <w:szCs w:val="22"/>
-        </w:rPr>
-      </w:pPr>
-      <w:r>
-        <w:rPr>
-          <w:rFonts w:asciiTheme="minorHAnsi" w:eastAsiaTheme="minorHAnsi" w:hAnsiTheme="minorHAnsi" w:cstheme="minorBidi"/>
-          <w:sz w:val="22"/>
-          <w:szCs w:val="22"/>
-        </w:rPr>
-        <w:t xml:space="preserve">      </w:t>
-      </w:r>
-      <w:proofErr w:type="spellStart"/>
-      <w:proofErr w:type="gramStart"/>
-      <w:r>
-        <w:rPr>
-          <w:rFonts w:asciiTheme="minorHAnsi" w:eastAsiaTheme="minorHAnsi" w:hAnsiTheme="minorHAnsi" w:cstheme="minorBidi"/>
-          <w:sz w:val="22"/>
-          <w:szCs w:val="22"/>
-        </w:rPr>
-        <w:t>setTheme</w:t>
-      </w:r>
-      <w:proofErr w:type="spellEnd"/>
-      <w:r>
-        <w:rPr>
-          <w:rFonts w:asciiTheme="minorHAnsi" w:eastAsiaTheme="minorHAnsi" w:hAnsiTheme="minorHAnsi" w:cstheme="minorBidi"/>
-          <w:sz w:val="22"/>
-          <w:szCs w:val="22"/>
-        </w:rPr>
-        <w:t>(</w:t>
-      </w:r>
-      <w:proofErr w:type="spellStart"/>
-      <w:proofErr w:type="gramEnd"/>
-      <w:r>
-        <w:rPr>
-          <w:rFonts w:asciiTheme="minorHAnsi" w:eastAsiaTheme="minorHAnsi" w:hAnsiTheme="minorHAnsi" w:cstheme="minorBidi"/>
-          <w:sz w:val="22"/>
-          <w:szCs w:val="22"/>
-        </w:rPr>
-        <w:t>R.style.Theme_Philips_BrightBlue</w:t>
-      </w:r>
-      <w:proofErr w:type="spellEnd"/>
-      <w:r>
-        <w:rPr>
-          <w:rFonts w:asciiTheme="minorHAnsi" w:eastAsiaTheme="minorHAnsi" w:hAnsiTheme="minorHAnsi" w:cstheme="minorBidi"/>
-          <w:sz w:val="22"/>
-          <w:szCs w:val="22"/>
-        </w:rPr>
-        <w:t>);</w:t>
-      </w:r>
-    </w:p>
-    <w:p>
-      <w:pPr>
-        <w:pStyle w:val="HTMLPreformatted"/>
-        <w:shd w:val="clear" w:color="auto" w:fill="FFFFFF"/>
-        <w:rPr>
-          <w:rFonts w:asciiTheme="minorHAnsi" w:eastAsiaTheme="minorHAnsi" w:hAnsiTheme="minorHAnsi" w:cstheme="minorBidi"/>
-          <w:sz w:val="22"/>
-          <w:szCs w:val="22"/>
-        </w:rPr>
-      </w:pPr>
-    </w:p>
-    <w:p>
-      <w:pPr>
-        <w:pStyle w:val="HTMLPreformatted"/>
-        <w:shd w:val="clear" w:color="auto" w:fill="FFFFFF"/>
-        <w:rPr>
-          <w:rFonts w:asciiTheme="minorHAnsi" w:eastAsiaTheme="minorHAnsi" w:hAnsiTheme="minorHAnsi" w:cstheme="minorBidi"/>
-          <w:sz w:val="22"/>
-          <w:szCs w:val="22"/>
-        </w:rPr>
-      </w:pPr>
-    </w:p>
-    <w:p>
-      <w:pPr>
-        <w:pStyle w:val="HTMLPreformatted"/>
-        <w:shd w:val="clear" w:color="auto" w:fill="FFFFFF"/>
-        <w:rPr>
-          <w:rFonts w:asciiTheme="minorHAnsi" w:eastAsiaTheme="minorHAnsi" w:hAnsiTheme="minorHAnsi" w:cstheme="minorBidi"/>
-          <w:sz w:val="22"/>
-          <w:szCs w:val="22"/>
-        </w:rPr>
-      </w:pPr>
-      <w:r>
-        <w:rPr>
-          <w:rFonts w:asciiTheme="minorHAnsi" w:eastAsiaTheme="minorHAnsi" w:hAnsiTheme="minorHAnsi" w:cstheme="minorBidi"/>
-          <w:sz w:val="22"/>
-          <w:szCs w:val="22"/>
-        </w:rPr>
-        <w:t xml:space="preserve">      </w:t>
-      </w:r>
-      <w:proofErr w:type="spellStart"/>
-      <w:r>
-        <w:rPr>
-          <w:rFonts w:asciiTheme="minorHAnsi" w:eastAsiaTheme="minorHAnsi" w:hAnsiTheme="minorHAnsi" w:cstheme="minorBidi"/>
-          <w:sz w:val="22"/>
-          <w:szCs w:val="22"/>
-        </w:rPr>
-        <w:t>UiKit</w:t>
-      </w:r>
-      <w:proofErr w:type="spellEnd"/>
-      <w:r>
-        <w:rPr>
-          <w:rFonts w:asciiTheme="minorHAnsi" w:eastAsiaTheme="minorHAnsi" w:hAnsiTheme="minorHAnsi" w:cstheme="minorBidi"/>
-          <w:sz w:val="22"/>
-          <w:szCs w:val="22"/>
-        </w:rPr>
-        <w:t xml:space="preserve"> supporting 18 theme</w:t>
-      </w:r>
-      <w:r>
-        <w:rPr>
-          <w:rFonts w:asciiTheme="minorHAnsi" w:eastAsiaTheme="minorHAnsi" w:hAnsiTheme="minorHAnsi" w:cstheme="minorBidi"/>
-          <w:sz w:val="22"/>
-          <w:szCs w:val="22"/>
-        </w:rPr>
-        <w:t>s</w:t>
-      </w:r>
-      <w:r>
-        <w:rPr>
-          <w:rFonts w:asciiTheme="minorHAnsi" w:eastAsiaTheme="minorHAnsi" w:hAnsiTheme="minorHAnsi" w:cstheme="minorBidi"/>
-          <w:sz w:val="22"/>
-          <w:szCs w:val="22"/>
-        </w:rPr>
-        <w:t xml:space="preserve"> </w:t>
-      </w:r>
-    </w:p>
-    <w:p>
-      <w:pPr>
-        <w:pStyle w:val="HTMLPreformatted"/>
-        <w:shd w:val="clear" w:color="auto" w:fill="FFFFFF"/>
-      </w:pPr>
-      <w:r>
-        <w:t xml:space="preserve">      </w:t>
-      </w:r>
-    </w:p>
-    <w:p>
-      <w:pPr>
-        <w:pStyle w:val="HTMLPreformatted"/>
-        <w:shd w:val="clear" w:color="auto" w:fill="FFFFFF"/>
-      </w:pPr>
-    </w:p>
-    <w:p>
-      <w:pPr>
-        <w:pStyle w:val="HTMLPreformatted"/>
-        <w:shd w:val="clear" w:color="auto" w:fill="FFFFFF"/>
-      </w:pPr>
-    </w:p>
-    <w:p>
-      <w:pPr>
-        <w:pStyle w:val="HTMLPreformatted"/>
-        <w:shd w:val="clear" w:color="auto" w:fill="FFFFFF"/>
-      </w:pPr>
-    </w:p>
-    <w:p>
-      <w:pPr>
-        <w:pStyle w:val="HTMLPreformatted"/>
-        <w:shd w:val="clear" w:color="auto" w:fill="FFFFFF"/>
-        <w:rPr>
-          <w:rFonts w:asciiTheme="minorHAnsi" w:eastAsiaTheme="minorHAnsi" w:hAnsiTheme="minorHAnsi" w:cstheme="minorBidi"/>
-          <w:sz w:val="22"/>
-          <w:szCs w:val="22"/>
-        </w:rPr>
-      </w:pPr>
-    </w:p>
-    <w:p>
-      <w:pPr>
-        <w:pStyle w:val="HTMLPreformatted"/>
-        <w:shd w:val="clear" w:color="auto" w:fill="FFFFFF"/>
-        <w:rPr>
-          <w:rFonts w:asciiTheme="minorHAnsi" w:eastAsiaTheme="minorHAnsi" w:hAnsiTheme="minorHAnsi" w:cstheme="minorBidi"/>
-          <w:sz w:val="22"/>
-          <w:szCs w:val="22"/>
-        </w:rPr>
-      </w:pPr>
-    </w:p>
-    <w:p>
-      <w:pPr>
-        <w:pStyle w:val="HTMLPreformatted"/>
-        <w:shd w:val="clear" w:color="auto" w:fill="FFFFFF"/>
-        <w:rPr>
-          <w:rFonts w:asciiTheme="minorHAnsi" w:eastAsiaTheme="minorHAnsi" w:hAnsiTheme="minorHAnsi" w:cstheme="minorBidi"/>
-          <w:sz w:val="22"/>
-          <w:szCs w:val="22"/>
-        </w:rPr>
-      </w:pPr>
-      <w:proofErr w:type="spellStart"/>
-      <w:r>
-        <w:rPr>
-          <w:rFonts w:asciiTheme="minorHAnsi" w:eastAsiaTheme="minorHAnsi" w:hAnsiTheme="minorHAnsi" w:cstheme="minorBidi"/>
-          <w:sz w:val="22"/>
-          <w:szCs w:val="22"/>
-        </w:rPr>
-        <w:t>Theme.Philips.DarkBlue</w:t>
-      </w:r>
-      <w:proofErr w:type="spellEnd"/>
-    </w:p>
-    <w:p>
-      <w:pPr>
-        <w:pStyle w:val="HTMLPreformatted"/>
-        <w:shd w:val="clear" w:color="auto" w:fill="FFFFFF"/>
-        <w:rPr>
-          <w:rFonts w:asciiTheme="minorHAnsi" w:eastAsiaTheme="minorHAnsi" w:hAnsiTheme="minorHAnsi" w:cstheme="minorBidi"/>
-          <w:sz w:val="22"/>
-          <w:szCs w:val="22"/>
-        </w:rPr>
-      </w:pPr>
-      <w:proofErr w:type="spellStart"/>
-      <w:r>
-        <w:rPr>
-          <w:rFonts w:asciiTheme="minorHAnsi" w:eastAsiaTheme="minorHAnsi" w:hAnsiTheme="minorHAnsi" w:cstheme="minorBidi"/>
-          <w:sz w:val="22"/>
-          <w:szCs w:val="22"/>
-        </w:rPr>
-        <w:t>Theme.Philips.DarkPurple</w:t>
-      </w:r>
-      <w:proofErr w:type="spellEnd"/>
-    </w:p>
-    <w:p>
-      <w:pPr>
-        <w:pStyle w:val="HTMLPreformatted"/>
-        <w:shd w:val="clear" w:color="auto" w:fill="FFFFFF"/>
-        <w:rPr>
-          <w:rFonts w:asciiTheme="minorHAnsi" w:eastAsiaTheme="minorHAnsi" w:hAnsiTheme="minorHAnsi" w:cstheme="minorBidi"/>
-          <w:sz w:val="22"/>
-          <w:szCs w:val="22"/>
-        </w:rPr>
-      </w:pPr>
-      <w:proofErr w:type="spellStart"/>
-      <w:r>
-        <w:rPr>
-          <w:rFonts w:asciiTheme="minorHAnsi" w:eastAsiaTheme="minorHAnsi" w:hAnsiTheme="minorHAnsi" w:cstheme="minorBidi"/>
-          <w:sz w:val="22"/>
-          <w:szCs w:val="22"/>
-        </w:rPr>
-        <w:t>Theme.Philips.DarkGreen</w:t>
-      </w:r>
-      <w:proofErr w:type="spellEnd"/>
-    </w:p>
-    <w:p>
-      <w:pPr>
-        <w:pStyle w:val="HTMLPreformatted"/>
-        <w:shd w:val="clear" w:color="auto" w:fill="FFFFFF"/>
-        <w:rPr>
-          <w:rFonts w:asciiTheme="minorHAnsi" w:eastAsiaTheme="minorHAnsi" w:hAnsiTheme="minorHAnsi" w:cstheme="minorBidi"/>
-          <w:sz w:val="22"/>
-          <w:szCs w:val="22"/>
-        </w:rPr>
-      </w:pPr>
-      <w:proofErr w:type="spellStart"/>
-      <w:r>
-        <w:rPr>
-          <w:rFonts w:asciiTheme="minorHAnsi" w:eastAsiaTheme="minorHAnsi" w:hAnsiTheme="minorHAnsi" w:cstheme="minorBidi"/>
-          <w:sz w:val="22"/>
-          <w:szCs w:val="22"/>
-        </w:rPr>
-        <w:t>Theme.Philips.DarkOrange</w:t>
-      </w:r>
-      <w:proofErr w:type="spellEnd"/>
-    </w:p>
-    <w:p>
-      <w:pPr>
-        <w:pStyle w:val="HTMLPreformatted"/>
-        <w:shd w:val="clear" w:color="auto" w:fill="FFFFFF"/>
-        <w:rPr>
-          <w:rFonts w:asciiTheme="minorHAnsi" w:eastAsiaTheme="minorHAnsi" w:hAnsiTheme="minorHAnsi" w:cstheme="minorBidi"/>
-          <w:sz w:val="22"/>
-          <w:szCs w:val="22"/>
-        </w:rPr>
-      </w:pPr>
-      <w:proofErr w:type="spellStart"/>
-      <w:r>
-        <w:rPr>
-          <w:rFonts w:asciiTheme="minorHAnsi" w:eastAsiaTheme="minorHAnsi" w:hAnsiTheme="minorHAnsi" w:cstheme="minorBidi"/>
-          <w:sz w:val="22"/>
-          <w:szCs w:val="22"/>
-        </w:rPr>
-        <w:t>Theme.Philips.DarkAqua</w:t>
-      </w:r>
-      <w:proofErr w:type="spellEnd"/>
-    </w:p>
-    <w:p>
-      <w:pPr>
-        <w:pStyle w:val="HTMLPreformatted"/>
-        <w:shd w:val="clear" w:color="auto" w:fill="FFFFFF"/>
-        <w:rPr>
-          <w:rFonts w:asciiTheme="minorHAnsi" w:eastAsiaTheme="minorHAnsi" w:hAnsiTheme="minorHAnsi" w:cstheme="minorBidi"/>
-          <w:sz w:val="22"/>
-          <w:szCs w:val="22"/>
-        </w:rPr>
-      </w:pPr>
-      <w:proofErr w:type="spellStart"/>
-      <w:r>
-        <w:rPr>
-          <w:rFonts w:asciiTheme="minorHAnsi" w:eastAsiaTheme="minorHAnsi" w:hAnsiTheme="minorHAnsi" w:cstheme="minorBidi"/>
-          <w:sz w:val="22"/>
-          <w:szCs w:val="22"/>
-        </w:rPr>
-        <w:t>Theme.Philips.DarkPink</w:t>
-      </w:r>
-      <w:proofErr w:type="spellEnd"/>
-    </w:p>
-    <w:p>
-      <w:pPr>
-        <w:pStyle w:val="HTMLPreformatted"/>
-        <w:shd w:val="clear" w:color="auto" w:fill="FFFFFF"/>
-        <w:rPr>
-          <w:rFonts w:asciiTheme="minorHAnsi" w:eastAsiaTheme="minorHAnsi" w:hAnsiTheme="minorHAnsi" w:cstheme="minorBidi"/>
-          <w:sz w:val="22"/>
-          <w:szCs w:val="22"/>
-        </w:rPr>
-      </w:pPr>
-      <w:proofErr w:type="spellStart"/>
-      <w:r>
-        <w:rPr>
-          <w:rFonts w:asciiTheme="minorHAnsi" w:eastAsiaTheme="minorHAnsi" w:hAnsiTheme="minorHAnsi" w:cstheme="minorBidi"/>
-          <w:sz w:val="22"/>
-          <w:szCs w:val="22"/>
-        </w:rPr>
-        <w:t>Theme.Philips.BrightOrange</w:t>
-      </w:r>
-      <w:proofErr w:type="spellEnd"/>
-    </w:p>
-    <w:p>
-      <w:pPr>
-        <w:pStyle w:val="HTMLPreformatted"/>
-        <w:shd w:val="clear" w:color="auto" w:fill="FFFFFF"/>
-        <w:rPr>
-          <w:rFonts w:asciiTheme="minorHAnsi" w:eastAsiaTheme="minorHAnsi" w:hAnsiTheme="minorHAnsi" w:cstheme="minorBidi"/>
-          <w:sz w:val="22"/>
-          <w:szCs w:val="22"/>
-        </w:rPr>
-      </w:pPr>
-      <w:proofErr w:type="spellStart"/>
-      <w:r>
-        <w:rPr>
-          <w:rFonts w:asciiTheme="minorHAnsi" w:eastAsiaTheme="minorHAnsi" w:hAnsiTheme="minorHAnsi" w:cstheme="minorBidi"/>
-          <w:sz w:val="22"/>
-          <w:szCs w:val="22"/>
-        </w:rPr>
-        <w:t>Theme.Philips.BrightAqua</w:t>
-      </w:r>
-      <w:proofErr w:type="spellEnd"/>
-    </w:p>
-    <w:p>
-      <w:pPr>
-        <w:pStyle w:val="HTMLPreformatted"/>
-        <w:shd w:val="clear" w:color="auto" w:fill="FFFFFF"/>
-        <w:rPr>
-          <w:rFonts w:asciiTheme="minorHAnsi" w:eastAsiaTheme="minorHAnsi" w:hAnsiTheme="minorHAnsi" w:cstheme="minorBidi"/>
-          <w:sz w:val="22"/>
-          <w:szCs w:val="22"/>
-        </w:rPr>
-      </w:pPr>
-      <w:proofErr w:type="spellStart"/>
+    </w:p>
+    <w:p>
+      <w:pPr>
+        <w:pStyle w:val="HTMLPreformatted"/>
+        <w:shd w:val="clear" w:color="auto" w:fill="FFFFFF"/>
+        <w:rPr>
+          <w:rFonts w:asciiTheme="minorHAnsi" w:eastAsiaTheme="minorHAnsi" w:hAnsiTheme="minorHAnsi" w:cstheme="minorBidi"/>
+          <w:sz w:val="22"/>
+          <w:szCs w:val="22"/>
+        </w:rPr>
+      </w:pPr>
       <w:r>
         <w:rPr>
           <w:rFonts w:asciiTheme="minorHAnsi" w:eastAsiaTheme="minorHAnsi" w:hAnsiTheme="minorHAnsi" w:cstheme="minorBidi"/>
@@ -2296,19 +1719,17 @@
         </w:rPr>
         <w:t>Theme.Philips.BrightGreen</w:t>
       </w:r>
-      <w:proofErr w:type="spellEnd"/>
-    </w:p>
-    <w:p>
-      <w:pPr>
-        <w:pStyle w:val="HTMLPreformatted"/>
-        <w:shd w:val="clear" w:color="auto" w:fill="FFFFFF"/>
-        <w:rPr>
-          <w:rFonts w:asciiTheme="minorHAnsi" w:eastAsiaTheme="minorHAnsi" w:hAnsiTheme="minorHAnsi" w:cstheme="minorBidi"/>
-          <w:sz w:val="22"/>
-          <w:szCs w:val="22"/>
-        </w:rPr>
-      </w:pPr>
-      <w:proofErr w:type="spellStart"/>
+    </w:p>
+    <w:p>
+      <w:pPr>
+        <w:pStyle w:val="HTMLPreformatted"/>
+        <w:shd w:val="clear" w:color="auto" w:fill="FFFFFF"/>
+        <w:rPr>
+          <w:rFonts w:asciiTheme="minorHAnsi" w:eastAsiaTheme="minorHAnsi" w:hAnsiTheme="minorHAnsi" w:cstheme="minorBidi"/>
+          <w:sz w:val="22"/>
+          <w:szCs w:val="22"/>
+        </w:rPr>
+      </w:pPr>
       <w:r>
         <w:rPr>
           <w:rFonts w:asciiTheme="minorHAnsi" w:eastAsiaTheme="minorHAnsi" w:hAnsiTheme="minorHAnsi" w:cstheme="minorBidi"/>
@@ -2317,19 +1738,17 @@
         </w:rPr>
         <w:t>Theme.Philips.BrightPink</w:t>
       </w:r>
-      <w:proofErr w:type="spellEnd"/>
-    </w:p>
-    <w:p>
-      <w:pPr>
-        <w:pStyle w:val="HTMLPreformatted"/>
-        <w:shd w:val="clear" w:color="auto" w:fill="FFFFFF"/>
-        <w:rPr>
-          <w:rFonts w:asciiTheme="minorHAnsi" w:eastAsiaTheme="minorHAnsi" w:hAnsiTheme="minorHAnsi" w:cstheme="minorBidi"/>
-          <w:sz w:val="22"/>
-          <w:szCs w:val="22"/>
-        </w:rPr>
-      </w:pPr>
-      <w:proofErr w:type="spellStart"/>
+    </w:p>
+    <w:p>
+      <w:pPr>
+        <w:pStyle w:val="HTMLPreformatted"/>
+        <w:shd w:val="clear" w:color="auto" w:fill="FFFFFF"/>
+        <w:rPr>
+          <w:rFonts w:asciiTheme="minorHAnsi" w:eastAsiaTheme="minorHAnsi" w:hAnsiTheme="minorHAnsi" w:cstheme="minorBidi"/>
+          <w:sz w:val="22"/>
+          <w:szCs w:val="22"/>
+        </w:rPr>
+      </w:pPr>
       <w:r>
         <w:rPr>
           <w:rFonts w:asciiTheme="minorHAnsi" w:eastAsiaTheme="minorHAnsi" w:hAnsiTheme="minorHAnsi" w:cstheme="minorBidi"/>
@@ -2338,19 +1757,17 @@
         </w:rPr>
         <w:t>Theme.Philips.BrightBlue</w:t>
       </w:r>
-      <w:proofErr w:type="spellEnd"/>
-    </w:p>
-    <w:p>
-      <w:pPr>
-        <w:pStyle w:val="HTMLPreformatted"/>
-        <w:shd w:val="clear" w:color="auto" w:fill="FFFFFF"/>
-        <w:rPr>
-          <w:rFonts w:asciiTheme="minorHAnsi" w:eastAsiaTheme="minorHAnsi" w:hAnsiTheme="minorHAnsi" w:cstheme="minorBidi"/>
-          <w:sz w:val="22"/>
-          <w:szCs w:val="22"/>
-        </w:rPr>
-      </w:pPr>
-      <w:proofErr w:type="spellStart"/>
+    </w:p>
+    <w:p>
+      <w:pPr>
+        <w:pStyle w:val="HTMLPreformatted"/>
+        <w:shd w:val="clear" w:color="auto" w:fill="FFFFFF"/>
+        <w:rPr>
+          <w:rFonts w:asciiTheme="minorHAnsi" w:eastAsiaTheme="minorHAnsi" w:hAnsiTheme="minorHAnsi" w:cstheme="minorBidi"/>
+          <w:sz w:val="22"/>
+          <w:szCs w:val="22"/>
+        </w:rPr>
+      </w:pPr>
       <w:r>
         <w:rPr>
           <w:rFonts w:asciiTheme="minorHAnsi" w:eastAsiaTheme="minorHAnsi" w:hAnsiTheme="minorHAnsi" w:cstheme="minorBidi"/>
@@ -2359,19 +1776,17 @@
         </w:rPr>
         <w:t>Theme.Philips.BrightPurple</w:t>
       </w:r>
-      <w:proofErr w:type="spellEnd"/>
-    </w:p>
-    <w:p>
-      <w:pPr>
-        <w:pStyle w:val="HTMLPreformatted"/>
-        <w:shd w:val="clear" w:color="auto" w:fill="FFFFFF"/>
-        <w:rPr>
-          <w:rFonts w:asciiTheme="minorHAnsi" w:eastAsiaTheme="minorHAnsi" w:hAnsiTheme="minorHAnsi" w:cstheme="minorBidi"/>
-          <w:sz w:val="22"/>
-          <w:szCs w:val="22"/>
-        </w:rPr>
-      </w:pPr>
-      <w:proofErr w:type="spellStart"/>
+    </w:p>
+    <w:p>
+      <w:pPr>
+        <w:pStyle w:val="HTMLPreformatted"/>
+        <w:shd w:val="clear" w:color="auto" w:fill="FFFFFF"/>
+        <w:rPr>
+          <w:rFonts w:asciiTheme="minorHAnsi" w:eastAsiaTheme="minorHAnsi" w:hAnsiTheme="minorHAnsi" w:cstheme="minorBidi"/>
+          <w:sz w:val="22"/>
+          <w:szCs w:val="22"/>
+        </w:rPr>
+      </w:pPr>
       <w:r>
         <w:rPr>
           <w:rFonts w:asciiTheme="minorHAnsi" w:eastAsiaTheme="minorHAnsi" w:hAnsiTheme="minorHAnsi" w:cstheme="minorBidi"/>
@@ -2380,19 +1795,17 @@
         </w:rPr>
         <w:t>Theme.Philips.LightBlue</w:t>
       </w:r>
-      <w:proofErr w:type="spellEnd"/>
-    </w:p>
-    <w:p>
-      <w:pPr>
-        <w:pStyle w:val="HTMLPreformatted"/>
-        <w:shd w:val="clear" w:color="auto" w:fill="FFFFFF"/>
-        <w:rPr>
-          <w:rFonts w:asciiTheme="minorHAnsi" w:eastAsiaTheme="minorHAnsi" w:hAnsiTheme="minorHAnsi" w:cstheme="minorBidi"/>
-          <w:sz w:val="22"/>
-          <w:szCs w:val="22"/>
-        </w:rPr>
-      </w:pPr>
-      <w:proofErr w:type="spellStart"/>
+    </w:p>
+    <w:p>
+      <w:pPr>
+        <w:pStyle w:val="HTMLPreformatted"/>
+        <w:shd w:val="clear" w:color="auto" w:fill="FFFFFF"/>
+        <w:rPr>
+          <w:rFonts w:asciiTheme="minorHAnsi" w:eastAsiaTheme="minorHAnsi" w:hAnsiTheme="minorHAnsi" w:cstheme="minorBidi"/>
+          <w:sz w:val="22"/>
+          <w:szCs w:val="22"/>
+        </w:rPr>
+      </w:pPr>
       <w:r>
         <w:rPr>
           <w:rFonts w:asciiTheme="minorHAnsi" w:eastAsiaTheme="minorHAnsi" w:hAnsiTheme="minorHAnsi" w:cstheme="minorBidi"/>
@@ -2401,19 +1814,17 @@
         </w:rPr>
         <w:t>Theme.Philips.LightOrange</w:t>
       </w:r>
-      <w:proofErr w:type="spellEnd"/>
-    </w:p>
-    <w:p>
-      <w:pPr>
-        <w:pStyle w:val="HTMLPreformatted"/>
-        <w:shd w:val="clear" w:color="auto" w:fill="FFFFFF"/>
-        <w:rPr>
-          <w:rFonts w:asciiTheme="minorHAnsi" w:eastAsiaTheme="minorHAnsi" w:hAnsiTheme="minorHAnsi" w:cstheme="minorBidi"/>
-          <w:sz w:val="22"/>
-          <w:szCs w:val="22"/>
-        </w:rPr>
-      </w:pPr>
-      <w:proofErr w:type="spellStart"/>
+    </w:p>
+    <w:p>
+      <w:pPr>
+        <w:pStyle w:val="HTMLPreformatted"/>
+        <w:shd w:val="clear" w:color="auto" w:fill="FFFFFF"/>
+        <w:rPr>
+          <w:rFonts w:asciiTheme="minorHAnsi" w:eastAsiaTheme="minorHAnsi" w:hAnsiTheme="minorHAnsi" w:cstheme="minorBidi"/>
+          <w:sz w:val="22"/>
+          <w:szCs w:val="22"/>
+        </w:rPr>
+      </w:pPr>
       <w:r>
         <w:rPr>
           <w:rFonts w:asciiTheme="minorHAnsi" w:eastAsiaTheme="minorHAnsi" w:hAnsiTheme="minorHAnsi" w:cstheme="minorBidi"/>
@@ -2422,19 +1833,17 @@
         </w:rPr>
         <w:t>Theme.Philips.LightAqua</w:t>
       </w:r>
-      <w:proofErr w:type="spellEnd"/>
-    </w:p>
-    <w:p>
-      <w:pPr>
-        <w:pStyle w:val="HTMLPreformatted"/>
-        <w:shd w:val="clear" w:color="auto" w:fill="FFFFFF"/>
-        <w:rPr>
-          <w:rFonts w:asciiTheme="minorHAnsi" w:eastAsiaTheme="minorHAnsi" w:hAnsiTheme="minorHAnsi" w:cstheme="minorBidi"/>
-          <w:sz w:val="22"/>
-          <w:szCs w:val="22"/>
-        </w:rPr>
-      </w:pPr>
-      <w:proofErr w:type="spellStart"/>
+    </w:p>
+    <w:p>
+      <w:pPr>
+        <w:pStyle w:val="HTMLPreformatted"/>
+        <w:shd w:val="clear" w:color="auto" w:fill="FFFFFF"/>
+        <w:rPr>
+          <w:rFonts w:asciiTheme="minorHAnsi" w:eastAsiaTheme="minorHAnsi" w:hAnsiTheme="minorHAnsi" w:cstheme="minorBidi"/>
+          <w:sz w:val="22"/>
+          <w:szCs w:val="22"/>
+        </w:rPr>
+      </w:pPr>
       <w:r>
         <w:rPr>
           <w:rFonts w:asciiTheme="minorHAnsi" w:eastAsiaTheme="minorHAnsi" w:hAnsiTheme="minorHAnsi" w:cstheme="minorBidi"/>
@@ -2443,19 +1852,17 @@
         </w:rPr>
         <w:t>Theme.Philips.LightGreen</w:t>
       </w:r>
-      <w:proofErr w:type="spellEnd"/>
-    </w:p>
-    <w:p>
-      <w:pPr>
-        <w:pStyle w:val="HTMLPreformatted"/>
-        <w:shd w:val="clear" w:color="auto" w:fill="FFFFFF"/>
-        <w:rPr>
-          <w:rFonts w:asciiTheme="minorHAnsi" w:eastAsiaTheme="minorHAnsi" w:hAnsiTheme="minorHAnsi" w:cstheme="minorBidi"/>
-          <w:sz w:val="22"/>
-          <w:szCs w:val="22"/>
-        </w:rPr>
-      </w:pPr>
-      <w:proofErr w:type="spellStart"/>
+    </w:p>
+    <w:p>
+      <w:pPr>
+        <w:pStyle w:val="HTMLPreformatted"/>
+        <w:shd w:val="clear" w:color="auto" w:fill="FFFFFF"/>
+        <w:rPr>
+          <w:rFonts w:asciiTheme="minorHAnsi" w:eastAsiaTheme="minorHAnsi" w:hAnsiTheme="minorHAnsi" w:cstheme="minorBidi"/>
+          <w:sz w:val="22"/>
+          <w:szCs w:val="22"/>
+        </w:rPr>
+      </w:pPr>
       <w:r>
         <w:rPr>
           <w:rFonts w:asciiTheme="minorHAnsi" w:eastAsiaTheme="minorHAnsi" w:hAnsiTheme="minorHAnsi" w:cstheme="minorBidi"/>
@@ -2464,19 +1871,17 @@
         </w:rPr>
         <w:t>Theme.Philips.LightPink</w:t>
       </w:r>
-      <w:proofErr w:type="spellEnd"/>
-    </w:p>
-    <w:p>
-      <w:pPr>
-        <w:pStyle w:val="HTMLPreformatted"/>
-        <w:shd w:val="clear" w:color="auto" w:fill="FFFFFF"/>
-        <w:rPr>
-          <w:rFonts w:asciiTheme="minorHAnsi" w:eastAsiaTheme="minorHAnsi" w:hAnsiTheme="minorHAnsi" w:cstheme="minorBidi"/>
-          <w:sz w:val="22"/>
-          <w:szCs w:val="22"/>
-        </w:rPr>
-      </w:pPr>
-      <w:proofErr w:type="spellStart"/>
+    </w:p>
+    <w:p>
+      <w:pPr>
+        <w:pStyle w:val="HTMLPreformatted"/>
+        <w:shd w:val="clear" w:color="auto" w:fill="FFFFFF"/>
+        <w:rPr>
+          <w:rFonts w:asciiTheme="minorHAnsi" w:eastAsiaTheme="minorHAnsi" w:hAnsiTheme="minorHAnsi" w:cstheme="minorBidi"/>
+          <w:sz w:val="22"/>
+          <w:szCs w:val="22"/>
+        </w:rPr>
+      </w:pPr>
       <w:r>
         <w:rPr>
           <w:rFonts w:asciiTheme="minorHAnsi" w:eastAsiaTheme="minorHAnsi" w:hAnsiTheme="minorHAnsi" w:cstheme="minorBidi"/>
@@ -2485,7 +1890,6 @@
         </w:rPr>
         <w:t>Theme.Philips.LightPurple</w:t>
       </w:r>
-      <w:proofErr w:type="spellEnd"/>
     </w:p>
     <w:p>
       <w:pPr>
@@ -2580,53 +1984,24 @@
           <w:sz w:val="22"/>
           <w:szCs w:val="22"/>
         </w:rPr>
-        <w:t xml:space="preserve">ipt under </w:t>
-      </w:r>
-      <w:proofErr w:type="spellStart"/>
-      <w:r>
-        <w:rPr>
-          <w:rFonts w:asciiTheme="minorHAnsi" w:eastAsiaTheme="minorHAnsi" w:hAnsiTheme="minorHAnsi" w:cstheme="minorBidi"/>
-          <w:sz w:val="22"/>
-          <w:szCs w:val="22"/>
-        </w:rPr>
-        <w:t>defaultC</w:t>
-      </w:r>
-      <w:r>
-        <w:rPr>
-          <w:rFonts w:asciiTheme="minorHAnsi" w:eastAsiaTheme="minorHAnsi" w:hAnsiTheme="minorHAnsi" w:cstheme="minorBidi"/>
-          <w:sz w:val="22"/>
-          <w:szCs w:val="22"/>
-        </w:rPr>
-        <w:t>onfig</w:t>
-      </w:r>
-      <w:proofErr w:type="spellEnd"/>
-      <w:r>
-        <w:rPr>
-          <w:rFonts w:asciiTheme="minorHAnsi" w:eastAsiaTheme="minorHAnsi" w:hAnsiTheme="minorHAnsi" w:cstheme="minorBidi"/>
-          <w:sz w:val="22"/>
-          <w:szCs w:val="22"/>
-        </w:rPr>
-        <w:t xml:space="preserve"> on </w:t>
-      </w:r>
-      <w:r>
-        <w:rPr>
-          <w:rFonts w:asciiTheme="minorHAnsi" w:eastAsiaTheme="minorHAnsi" w:hAnsiTheme="minorHAnsi" w:cstheme="minorBidi"/>
-          <w:sz w:val="22"/>
-          <w:szCs w:val="22"/>
-        </w:rPr>
-        <w:t xml:space="preserve">application </w:t>
-      </w:r>
-      <w:proofErr w:type="spellStart"/>
-      <w:proofErr w:type="gramStart"/>
-      <w:r>
-        <w:rPr>
-          <w:rFonts w:asciiTheme="minorHAnsi" w:eastAsiaTheme="minorHAnsi" w:hAnsiTheme="minorHAnsi" w:cstheme="minorBidi"/>
-          <w:sz w:val="22"/>
-          <w:szCs w:val="22"/>
-        </w:rPr>
-        <w:t>build.gradle</w:t>
-      </w:r>
-      <w:proofErr w:type="spellEnd"/>
+        <w:t>ipt under defaultC</w:t>
+      </w:r>
+      <w:r>
+        <w:rPr>
+          <w:rFonts w:asciiTheme="minorHAnsi" w:eastAsiaTheme="minorHAnsi" w:hAnsiTheme="minorHAnsi" w:cstheme="minorBidi"/>
+          <w:sz w:val="22"/>
+          <w:szCs w:val="22"/>
+        </w:rPr>
+        <w:t xml:space="preserve">onfig on </w:t>
+      </w:r>
+      <w:r>
+        <w:rPr>
+          <w:rFonts w:asciiTheme="minorHAnsi" w:eastAsiaTheme="minorHAnsi" w:hAnsiTheme="minorHAnsi" w:cstheme="minorBidi"/>
+          <w:sz w:val="22"/>
+          <w:szCs w:val="22"/>
+        </w:rPr>
+        <w:t>application build.gradle</w:t>
+      </w:r>
       <w:r>
         <w:rPr>
           <w:rFonts w:asciiTheme="minorHAnsi" w:eastAsiaTheme="minorHAnsi" w:hAnsiTheme="minorHAnsi" w:cstheme="minorBidi"/>
@@ -2635,7 +2010,6 @@
         </w:rPr>
         <w:t xml:space="preserve">  file</w:t>
       </w:r>
-      <w:proofErr w:type="gramEnd"/>
       <w:r>
         <w:rPr>
           <w:rFonts w:asciiTheme="minorHAnsi" w:eastAsiaTheme="minorHAnsi" w:hAnsiTheme="minorHAnsi" w:cstheme="minorBidi"/>
@@ -2655,25 +2029,13 @@
           <w:szCs w:val="22"/>
         </w:rPr>
       </w:pPr>
-      <w:proofErr w:type="spellStart"/>
-      <w:proofErr w:type="gramStart"/>
-      <w:r>
-        <w:rPr>
-          <w:rFonts w:asciiTheme="minorHAnsi" w:eastAsiaTheme="minorHAnsi" w:hAnsiTheme="minorHAnsi" w:cstheme="minorBidi"/>
-          <w:sz w:val="22"/>
-          <w:szCs w:val="22"/>
-        </w:rPr>
-        <w:t>renderscriptTargetApi</w:t>
-      </w:r>
-      <w:proofErr w:type="spellEnd"/>
-      <w:proofErr w:type="gramEnd"/>
-      <w:r>
-        <w:rPr>
-          <w:rFonts w:asciiTheme="minorHAnsi" w:eastAsiaTheme="minorHAnsi" w:hAnsiTheme="minorHAnsi" w:cstheme="minorBidi"/>
-          <w:sz w:val="22"/>
-          <w:szCs w:val="22"/>
-        </w:rPr>
-        <w:t xml:space="preserve"> </w:t>
+      <w:r>
+        <w:rPr>
+          <w:rFonts w:asciiTheme="minorHAnsi" w:eastAsiaTheme="minorHAnsi" w:hAnsiTheme="minorHAnsi" w:cstheme="minorBidi"/>
+          <w:sz w:val="22"/>
+          <w:szCs w:val="22"/>
+        </w:rPr>
+        <w:t xml:space="preserve">renderscriptTargetApi </w:t>
       </w:r>
       <w:r>
         <w:rPr>
@@ -2688,15 +2050,8 @@
       <w:pPr>
         <w:shd w:val="clear" w:color="auto" w:fill="FFFFFF"/>
       </w:pPr>
-      <w:proofErr w:type="spellStart"/>
-      <w:proofErr w:type="gramStart"/>
-      <w:r>
-        <w:t>renderscriptSupportModeEnabled</w:t>
-      </w:r>
-      <w:proofErr w:type="spellEnd"/>
-      <w:proofErr w:type="gramEnd"/>
-      <w:r>
-        <w:t xml:space="preserve"> true</w:t>
+      <w:r>
+        <w:t>renderscriptSupportModeEnabled true</w:t>
       </w:r>
     </w:p>
     <w:p>

</xml_diff>

<commit_message>
Update documents for PI 17.2 release.
</commit_message>
<xml_diff>
--- a/Documents/External/BasicSetUp.docx
+++ b/Documents/External/BasicSetUp.docx
@@ -1,6 +1,6 @@
 
 <file path=word/document.xml><?xml version="1.0" encoding="utf-8"?>
-<w:document xmlns:wpc="http://schemas.microsoft.com/office/word/2010/wordprocessingCanvas" xmlns:mc="http://schemas.openxmlformats.org/markup-compatibility/2006" xmlns:o="urn:schemas-microsoft-com:office:office" xmlns:r="http://schemas.openxmlformats.org/officeDocument/2006/relationships" xmlns:m="http://schemas.openxmlformats.org/officeDocument/2006/math" xmlns:v="urn:schemas-microsoft-com:vml" xmlns:wp14="http://schemas.microsoft.com/office/word/2010/wordprocessingDrawing" xmlns:wp="http://schemas.openxmlformats.org/drawingml/2006/wordprocessingDrawing" xmlns:w10="urn:schemas-microsoft-com:office:word" xmlns:w="http://schemas.openxmlformats.org/wordprocessingml/2006/main" xmlns:w14="http://schemas.microsoft.com/office/word/2010/wordml" xmlns:w15="http://schemas.microsoft.com/office/word/2012/wordml" xmlns:wpg="http://schemas.microsoft.com/office/word/2010/wordprocessingGroup" xmlns:wpi="http://schemas.microsoft.com/office/word/2010/wordprocessingInk" xmlns:wne="http://schemas.microsoft.com/office/word/2006/wordml" xmlns:wps="http://schemas.microsoft.com/office/word/2010/wordprocessingShape" mc:Ignorable="w14 w15 wp14">
+<w:document xmlns:wpc="http://schemas.microsoft.com/office/word/2010/wordprocessingCanvas" xmlns:mo="http://schemas.microsoft.com/office/mac/office/2008/main" xmlns:mc="http://schemas.openxmlformats.org/markup-compatibility/2006" xmlns:mv="urn:schemas-microsoft-com:mac:vml" xmlns:o="urn:schemas-microsoft-com:office:office" xmlns:r="http://schemas.openxmlformats.org/officeDocument/2006/relationships" xmlns:m="http://schemas.openxmlformats.org/officeDocument/2006/math" xmlns:v="urn:schemas-microsoft-com:vml" xmlns:wp14="http://schemas.microsoft.com/office/word/2010/wordprocessingDrawing" xmlns:wp="http://schemas.openxmlformats.org/drawingml/2006/wordprocessingDrawing" xmlns:w10="urn:schemas-microsoft-com:office:word" xmlns:w="http://schemas.openxmlformats.org/wordprocessingml/2006/main" xmlns:w14="http://schemas.microsoft.com/office/word/2010/wordml" xmlns:w15="http://schemas.microsoft.com/office/word/2012/wordml" xmlns:wpg="http://schemas.microsoft.com/office/word/2010/wordprocessingGroup" xmlns:wpi="http://schemas.microsoft.com/office/word/2010/wordprocessingInk" xmlns:wne="http://schemas.microsoft.com/office/word/2006/wordml" xmlns:wps="http://schemas.microsoft.com/office/word/2010/wordprocessingShape" mc:Ignorable="w14 w15 wp14">
   <w:body>
     <w:p>
       <w:pPr>
@@ -154,8 +154,6 @@
         </w:rPr>
         <w:t>0</w:t>
       </w:r>
-      <w:bookmarkStart w:id="0" w:name="_GoBack"/>
-      <w:bookmarkEnd w:id="0"/>
       <w:r>
         <w:rPr>
           <w:rFonts w:ascii="Verdana" w:hAnsi="Verdana"/>
@@ -676,6 +674,7 @@
     <w:p/>
     <w:p>
       <w:r>
+        <w:lastRenderedPageBreak/>
         <w:t>Make sure you use http</w:t>
       </w:r>
       <w:r>
@@ -702,7 +701,6 @@
         </w:rPr>
       </w:pPr>
       <w:r>
-        <w:lastRenderedPageBreak/>
         <w:t>Choose theme:</w:t>
       </w:r>
       <w:r>
@@ -968,7 +966,7 @@
       <w:r>
         <w:t xml:space="preserve">UIKit uses open source lib </w:t>
       </w:r>
-      <w:hyperlink r:id="rId5" w:history="1">
+      <w:hyperlink r:id="rId7" w:history="1">
         <w:r>
           <w:rPr>
             <w:rStyle w:val="Hyperlink"/>
@@ -1113,59 +1111,23 @@
           <w:szCs w:val="22"/>
         </w:rPr>
         <w:tab/>
-        <w:t xml:space="preserve">Example: -&gt; Drawable d = </w:t>
-      </w:r>
-    </w:p>
-    <w:p>
-      <w:pPr>
-        <w:pStyle w:val="HTMLPreformatted"/>
-        <w:shd w:val="clear" w:color="auto" w:fill="FFFFFF"/>
-        <w:ind w:left="916"/>
-        <w:rPr>
-          <w:rFonts w:asciiTheme="minorHAnsi" w:eastAsiaTheme="minorHAnsi" w:hAnsiTheme="minorHAnsi" w:cstheme="minorBidi"/>
-          <w:sz w:val="22"/>
-          <w:szCs w:val="22"/>
-        </w:rPr>
-      </w:pPr>
-      <w:r>
-        <w:rPr>
-          <w:rFonts w:asciiTheme="minorHAnsi" w:eastAsiaTheme="minorHAnsi" w:hAnsiTheme="minorHAnsi" w:cstheme="minorBidi"/>
-          <w:sz w:val="22"/>
-          <w:szCs w:val="22"/>
-        </w:rPr>
-        <w:tab/>
-        <w:t>com.philips.cdp.uikit.drawable.VectorDrawable.create(context, R.drawable.xyz);</w:t>
-      </w:r>
-    </w:p>
-    <w:p>
-      <w:pPr>
-        <w:pStyle w:val="HTMLPreformatted"/>
-        <w:shd w:val="clear" w:color="auto" w:fill="FFFFFF"/>
-        <w:rPr>
-          <w:rFonts w:asciiTheme="minorHAnsi" w:eastAsiaTheme="minorHAnsi" w:hAnsiTheme="minorHAnsi" w:cstheme="minorBidi"/>
-          <w:sz w:val="22"/>
-          <w:szCs w:val="22"/>
-        </w:rPr>
-      </w:pPr>
-    </w:p>
-    <w:p>
-      <w:pPr>
-        <w:pStyle w:val="HTMLPreformatted"/>
-        <w:shd w:val="clear" w:color="auto" w:fill="FFFFFF"/>
-        <w:rPr>
-          <w:rFonts w:asciiTheme="minorHAnsi" w:eastAsiaTheme="minorHAnsi" w:hAnsiTheme="minorHAnsi" w:cstheme="minorBidi"/>
-          <w:sz w:val="22"/>
-          <w:szCs w:val="22"/>
-        </w:rPr>
-      </w:pPr>
-      <w:r>
-        <w:rPr>
-          <w:rFonts w:asciiTheme="minorHAnsi" w:eastAsiaTheme="minorHAnsi" w:hAnsiTheme="minorHAnsi" w:cstheme="minorBidi"/>
-          <w:sz w:val="22"/>
-          <w:szCs w:val="22"/>
-        </w:rPr>
-        <w:tab/>
-        <w:t>imageView.setImageDrawable(d);</w:t>
+        <w:t>Example: -&gt; Drawable d = VectorDrawable.create(context, R.drawable.xyz</w:t>
+      </w:r>
+      <w:r>
+        <w:rPr>
+          <w:rFonts w:asciiTheme="minorHAnsi" w:eastAsiaTheme="minorHAnsi" w:hAnsiTheme="minorHAnsi" w:cstheme="minorBidi"/>
+          <w:sz w:val="22"/>
+          <w:szCs w:val="22"/>
+        </w:rPr>
+        <w:t>, theme</w:t>
+      </w:r>
+      <w:r>
+        <w:rPr>
+          <w:rFonts w:asciiTheme="minorHAnsi" w:eastAsiaTheme="minorHAnsi" w:hAnsiTheme="minorHAnsi" w:cstheme="minorBidi"/>
+          <w:sz w:val="22"/>
+          <w:szCs w:val="22"/>
+        </w:rPr>
+        <w:t>);</w:t>
       </w:r>
     </w:p>
     <w:p>
@@ -1475,441 +1437,8 @@
           <w:szCs w:val="22"/>
         </w:rPr>
       </w:pPr>
-      <w:r>
-        <w:rPr>
-          <w:rFonts w:asciiTheme="minorHAnsi" w:eastAsiaTheme="minorHAnsi" w:hAnsiTheme="minorHAnsi" w:cstheme="minorBidi"/>
-          <w:sz w:val="22"/>
-          <w:szCs w:val="22"/>
-        </w:rPr>
-        <w:t xml:space="preserve">      UiKit supporting 18 theme</w:t>
-      </w:r>
-      <w:r>
-        <w:rPr>
-          <w:rFonts w:asciiTheme="minorHAnsi" w:eastAsiaTheme="minorHAnsi" w:hAnsiTheme="minorHAnsi" w:cstheme="minorBidi"/>
-          <w:sz w:val="22"/>
-          <w:szCs w:val="22"/>
-        </w:rPr>
-        <w:t>s</w:t>
-      </w:r>
-      <w:r>
-        <w:rPr>
-          <w:rFonts w:asciiTheme="minorHAnsi" w:eastAsiaTheme="minorHAnsi" w:hAnsiTheme="minorHAnsi" w:cstheme="minorBidi"/>
-          <w:sz w:val="22"/>
-          <w:szCs w:val="22"/>
-        </w:rPr>
-        <w:t xml:space="preserve"> </w:t>
-      </w:r>
-    </w:p>
-    <w:p>
-      <w:pPr>
-        <w:pStyle w:val="HTMLPreformatted"/>
-        <w:shd w:val="clear" w:color="auto" w:fill="FFFFFF"/>
-      </w:pPr>
-      <w:r>
-        <w:t xml:space="preserve">      </w:t>
-      </w:r>
-    </w:p>
-    <w:p>
-      <w:pPr>
-        <w:pStyle w:val="HTMLPreformatted"/>
-        <w:shd w:val="clear" w:color="auto" w:fill="FFFFFF"/>
-      </w:pPr>
-    </w:p>
-    <w:p>
-      <w:pPr>
-        <w:pStyle w:val="HTMLPreformatted"/>
-        <w:shd w:val="clear" w:color="auto" w:fill="FFFFFF"/>
-      </w:pPr>
-    </w:p>
-    <w:p>
-      <w:pPr>
-        <w:pStyle w:val="HTMLPreformatted"/>
-        <w:shd w:val="clear" w:color="auto" w:fill="FFFFFF"/>
-      </w:pPr>
-    </w:p>
-    <w:p>
-      <w:pPr>
-        <w:pStyle w:val="HTMLPreformatted"/>
-        <w:shd w:val="clear" w:color="auto" w:fill="FFFFFF"/>
-        <w:rPr>
-          <w:rFonts w:asciiTheme="minorHAnsi" w:eastAsiaTheme="minorHAnsi" w:hAnsiTheme="minorHAnsi" w:cstheme="minorBidi"/>
-          <w:sz w:val="22"/>
-          <w:szCs w:val="22"/>
-        </w:rPr>
-      </w:pPr>
-    </w:p>
-    <w:p>
-      <w:pPr>
-        <w:pStyle w:val="HTMLPreformatted"/>
-        <w:shd w:val="clear" w:color="auto" w:fill="FFFFFF"/>
-        <w:rPr>
-          <w:rFonts w:asciiTheme="minorHAnsi" w:eastAsiaTheme="minorHAnsi" w:hAnsiTheme="minorHAnsi" w:cstheme="minorBidi"/>
-          <w:sz w:val="22"/>
-          <w:szCs w:val="22"/>
-        </w:rPr>
-      </w:pPr>
-    </w:p>
-    <w:p>
-      <w:pPr>
-        <w:pStyle w:val="HTMLPreformatted"/>
-        <w:shd w:val="clear" w:color="auto" w:fill="FFFFFF"/>
-        <w:rPr>
-          <w:rFonts w:asciiTheme="minorHAnsi" w:eastAsiaTheme="minorHAnsi" w:hAnsiTheme="minorHAnsi" w:cstheme="minorBidi"/>
-          <w:sz w:val="22"/>
-          <w:szCs w:val="22"/>
-        </w:rPr>
-      </w:pPr>
-      <w:r>
-        <w:rPr>
-          <w:rFonts w:asciiTheme="minorHAnsi" w:eastAsiaTheme="minorHAnsi" w:hAnsiTheme="minorHAnsi" w:cstheme="minorBidi"/>
-          <w:sz w:val="22"/>
-          <w:szCs w:val="22"/>
-        </w:rPr>
-        <w:t>Theme.Philips.DarkBlue</w:t>
-      </w:r>
-    </w:p>
-    <w:p>
-      <w:pPr>
-        <w:pStyle w:val="HTMLPreformatted"/>
-        <w:shd w:val="clear" w:color="auto" w:fill="FFFFFF"/>
-        <w:rPr>
-          <w:rFonts w:asciiTheme="minorHAnsi" w:eastAsiaTheme="minorHAnsi" w:hAnsiTheme="minorHAnsi" w:cstheme="minorBidi"/>
-          <w:sz w:val="22"/>
-          <w:szCs w:val="22"/>
-        </w:rPr>
-      </w:pPr>
-      <w:r>
-        <w:rPr>
-          <w:rFonts w:asciiTheme="minorHAnsi" w:eastAsiaTheme="minorHAnsi" w:hAnsiTheme="minorHAnsi" w:cstheme="minorBidi"/>
-          <w:sz w:val="22"/>
-          <w:szCs w:val="22"/>
-        </w:rPr>
-        <w:t>Theme.Philips.DarkPurple</w:t>
-      </w:r>
-    </w:p>
-    <w:p>
-      <w:pPr>
-        <w:pStyle w:val="HTMLPreformatted"/>
-        <w:shd w:val="clear" w:color="auto" w:fill="FFFFFF"/>
-        <w:rPr>
-          <w:rFonts w:asciiTheme="minorHAnsi" w:eastAsiaTheme="minorHAnsi" w:hAnsiTheme="minorHAnsi" w:cstheme="minorBidi"/>
-          <w:sz w:val="22"/>
-          <w:szCs w:val="22"/>
-        </w:rPr>
-      </w:pPr>
-      <w:r>
-        <w:rPr>
-          <w:rFonts w:asciiTheme="minorHAnsi" w:eastAsiaTheme="minorHAnsi" w:hAnsiTheme="minorHAnsi" w:cstheme="minorBidi"/>
-          <w:sz w:val="22"/>
-          <w:szCs w:val="22"/>
-        </w:rPr>
-        <w:t>Theme.Philips.DarkGreen</w:t>
-      </w:r>
-    </w:p>
-    <w:p>
-      <w:pPr>
-        <w:pStyle w:val="HTMLPreformatted"/>
-        <w:shd w:val="clear" w:color="auto" w:fill="FFFFFF"/>
-        <w:rPr>
-          <w:rFonts w:asciiTheme="minorHAnsi" w:eastAsiaTheme="minorHAnsi" w:hAnsiTheme="minorHAnsi" w:cstheme="minorBidi"/>
-          <w:sz w:val="22"/>
-          <w:szCs w:val="22"/>
-        </w:rPr>
-      </w:pPr>
-      <w:r>
-        <w:rPr>
-          <w:rFonts w:asciiTheme="minorHAnsi" w:eastAsiaTheme="minorHAnsi" w:hAnsiTheme="minorHAnsi" w:cstheme="minorBidi"/>
-          <w:sz w:val="22"/>
-          <w:szCs w:val="22"/>
-        </w:rPr>
-        <w:t>Theme.Philips.DarkOrange</w:t>
-      </w:r>
-    </w:p>
-    <w:p>
-      <w:pPr>
-        <w:pStyle w:val="HTMLPreformatted"/>
-        <w:shd w:val="clear" w:color="auto" w:fill="FFFFFF"/>
-        <w:rPr>
-          <w:rFonts w:asciiTheme="minorHAnsi" w:eastAsiaTheme="minorHAnsi" w:hAnsiTheme="minorHAnsi" w:cstheme="minorBidi"/>
-          <w:sz w:val="22"/>
-          <w:szCs w:val="22"/>
-        </w:rPr>
-      </w:pPr>
-      <w:r>
-        <w:rPr>
-          <w:rFonts w:asciiTheme="minorHAnsi" w:eastAsiaTheme="minorHAnsi" w:hAnsiTheme="minorHAnsi" w:cstheme="minorBidi"/>
-          <w:sz w:val="22"/>
-          <w:szCs w:val="22"/>
-        </w:rPr>
-        <w:t>Theme.Philips.DarkAqua</w:t>
-      </w:r>
-    </w:p>
-    <w:p>
-      <w:pPr>
-        <w:pStyle w:val="HTMLPreformatted"/>
-        <w:shd w:val="clear" w:color="auto" w:fill="FFFFFF"/>
-        <w:rPr>
-          <w:rFonts w:asciiTheme="minorHAnsi" w:eastAsiaTheme="minorHAnsi" w:hAnsiTheme="minorHAnsi" w:cstheme="minorBidi"/>
-          <w:sz w:val="22"/>
-          <w:szCs w:val="22"/>
-        </w:rPr>
-      </w:pPr>
-      <w:r>
-        <w:rPr>
-          <w:rFonts w:asciiTheme="minorHAnsi" w:eastAsiaTheme="minorHAnsi" w:hAnsiTheme="minorHAnsi" w:cstheme="minorBidi"/>
-          <w:sz w:val="22"/>
-          <w:szCs w:val="22"/>
-        </w:rPr>
-        <w:t>Theme.Philips.DarkPink</w:t>
-      </w:r>
-    </w:p>
-    <w:p>
-      <w:pPr>
-        <w:pStyle w:val="HTMLPreformatted"/>
-        <w:shd w:val="clear" w:color="auto" w:fill="FFFFFF"/>
-        <w:rPr>
-          <w:rFonts w:asciiTheme="minorHAnsi" w:eastAsiaTheme="minorHAnsi" w:hAnsiTheme="minorHAnsi" w:cstheme="minorBidi"/>
-          <w:sz w:val="22"/>
-          <w:szCs w:val="22"/>
-        </w:rPr>
-      </w:pPr>
-      <w:r>
-        <w:rPr>
-          <w:rFonts w:asciiTheme="minorHAnsi" w:eastAsiaTheme="minorHAnsi" w:hAnsiTheme="minorHAnsi" w:cstheme="minorBidi"/>
-          <w:sz w:val="22"/>
-          <w:szCs w:val="22"/>
-        </w:rPr>
-        <w:t>Theme.Philips.BrightOrange</w:t>
-      </w:r>
-    </w:p>
-    <w:p>
-      <w:pPr>
-        <w:pStyle w:val="HTMLPreformatted"/>
-        <w:shd w:val="clear" w:color="auto" w:fill="FFFFFF"/>
-        <w:rPr>
-          <w:rFonts w:asciiTheme="minorHAnsi" w:eastAsiaTheme="minorHAnsi" w:hAnsiTheme="minorHAnsi" w:cstheme="minorBidi"/>
-          <w:sz w:val="22"/>
-          <w:szCs w:val="22"/>
-        </w:rPr>
-      </w:pPr>
-      <w:r>
-        <w:rPr>
-          <w:rFonts w:asciiTheme="minorHAnsi" w:eastAsiaTheme="minorHAnsi" w:hAnsiTheme="minorHAnsi" w:cstheme="minorBidi"/>
-          <w:sz w:val="22"/>
-          <w:szCs w:val="22"/>
-        </w:rPr>
-        <w:t>Theme.Philips.BrightAqua</w:t>
-      </w:r>
-    </w:p>
-    <w:p>
-      <w:pPr>
-        <w:pStyle w:val="HTMLPreformatted"/>
-        <w:shd w:val="clear" w:color="auto" w:fill="FFFFFF"/>
-        <w:rPr>
-          <w:rFonts w:asciiTheme="minorHAnsi" w:eastAsiaTheme="minorHAnsi" w:hAnsiTheme="minorHAnsi" w:cstheme="minorBidi"/>
-          <w:sz w:val="22"/>
-          <w:szCs w:val="22"/>
-        </w:rPr>
-      </w:pPr>
-      <w:r>
-        <w:rPr>
-          <w:rFonts w:asciiTheme="minorHAnsi" w:eastAsiaTheme="minorHAnsi" w:hAnsiTheme="minorHAnsi" w:cstheme="minorBidi"/>
-          <w:sz w:val="22"/>
-          <w:szCs w:val="22"/>
-        </w:rPr>
-        <w:t>Theme.Philips.BrightGreen</w:t>
-      </w:r>
-    </w:p>
-    <w:p>
-      <w:pPr>
-        <w:pStyle w:val="HTMLPreformatted"/>
-        <w:shd w:val="clear" w:color="auto" w:fill="FFFFFF"/>
-        <w:rPr>
-          <w:rFonts w:asciiTheme="minorHAnsi" w:eastAsiaTheme="minorHAnsi" w:hAnsiTheme="minorHAnsi" w:cstheme="minorBidi"/>
-          <w:sz w:val="22"/>
-          <w:szCs w:val="22"/>
-        </w:rPr>
-      </w:pPr>
-      <w:r>
-        <w:rPr>
-          <w:rFonts w:asciiTheme="minorHAnsi" w:eastAsiaTheme="minorHAnsi" w:hAnsiTheme="minorHAnsi" w:cstheme="minorBidi"/>
-          <w:sz w:val="22"/>
-          <w:szCs w:val="22"/>
-        </w:rPr>
-        <w:t>Theme.Philips.BrightPink</w:t>
-      </w:r>
-    </w:p>
-    <w:p>
-      <w:pPr>
-        <w:pStyle w:val="HTMLPreformatted"/>
-        <w:shd w:val="clear" w:color="auto" w:fill="FFFFFF"/>
-        <w:rPr>
-          <w:rFonts w:asciiTheme="minorHAnsi" w:eastAsiaTheme="minorHAnsi" w:hAnsiTheme="minorHAnsi" w:cstheme="minorBidi"/>
-          <w:sz w:val="22"/>
-          <w:szCs w:val="22"/>
-        </w:rPr>
-      </w:pPr>
-      <w:r>
-        <w:rPr>
-          <w:rFonts w:asciiTheme="minorHAnsi" w:eastAsiaTheme="minorHAnsi" w:hAnsiTheme="minorHAnsi" w:cstheme="minorBidi"/>
-          <w:sz w:val="22"/>
-          <w:szCs w:val="22"/>
-        </w:rPr>
-        <w:t>Theme.Philips.BrightBlue</w:t>
-      </w:r>
-    </w:p>
-    <w:p>
-      <w:pPr>
-        <w:pStyle w:val="HTMLPreformatted"/>
-        <w:shd w:val="clear" w:color="auto" w:fill="FFFFFF"/>
-        <w:rPr>
-          <w:rFonts w:asciiTheme="minorHAnsi" w:eastAsiaTheme="minorHAnsi" w:hAnsiTheme="minorHAnsi" w:cstheme="minorBidi"/>
-          <w:sz w:val="22"/>
-          <w:szCs w:val="22"/>
-        </w:rPr>
-      </w:pPr>
-      <w:r>
-        <w:rPr>
-          <w:rFonts w:asciiTheme="minorHAnsi" w:eastAsiaTheme="minorHAnsi" w:hAnsiTheme="minorHAnsi" w:cstheme="minorBidi"/>
-          <w:sz w:val="22"/>
-          <w:szCs w:val="22"/>
-        </w:rPr>
-        <w:t>Theme.Philips.BrightPurple</w:t>
-      </w:r>
-    </w:p>
-    <w:p>
-      <w:pPr>
-        <w:pStyle w:val="HTMLPreformatted"/>
-        <w:shd w:val="clear" w:color="auto" w:fill="FFFFFF"/>
-        <w:rPr>
-          <w:rFonts w:asciiTheme="minorHAnsi" w:eastAsiaTheme="minorHAnsi" w:hAnsiTheme="minorHAnsi" w:cstheme="minorBidi"/>
-          <w:sz w:val="22"/>
-          <w:szCs w:val="22"/>
-        </w:rPr>
-      </w:pPr>
-      <w:r>
-        <w:rPr>
-          <w:rFonts w:asciiTheme="minorHAnsi" w:eastAsiaTheme="minorHAnsi" w:hAnsiTheme="minorHAnsi" w:cstheme="minorBidi"/>
-          <w:sz w:val="22"/>
-          <w:szCs w:val="22"/>
-        </w:rPr>
-        <w:t>Theme.Philips.LightBlue</w:t>
-      </w:r>
-    </w:p>
-    <w:p>
-      <w:pPr>
-        <w:pStyle w:val="HTMLPreformatted"/>
-        <w:shd w:val="clear" w:color="auto" w:fill="FFFFFF"/>
-        <w:rPr>
-          <w:rFonts w:asciiTheme="minorHAnsi" w:eastAsiaTheme="minorHAnsi" w:hAnsiTheme="minorHAnsi" w:cstheme="minorBidi"/>
-          <w:sz w:val="22"/>
-          <w:szCs w:val="22"/>
-        </w:rPr>
-      </w:pPr>
-      <w:r>
-        <w:rPr>
-          <w:rFonts w:asciiTheme="minorHAnsi" w:eastAsiaTheme="minorHAnsi" w:hAnsiTheme="minorHAnsi" w:cstheme="minorBidi"/>
-          <w:sz w:val="22"/>
-          <w:szCs w:val="22"/>
-        </w:rPr>
-        <w:t>Theme.Philips.LightOrange</w:t>
-      </w:r>
-    </w:p>
-    <w:p>
-      <w:pPr>
-        <w:pStyle w:val="HTMLPreformatted"/>
-        <w:shd w:val="clear" w:color="auto" w:fill="FFFFFF"/>
-        <w:rPr>
-          <w:rFonts w:asciiTheme="minorHAnsi" w:eastAsiaTheme="minorHAnsi" w:hAnsiTheme="minorHAnsi" w:cstheme="minorBidi"/>
-          <w:sz w:val="22"/>
-          <w:szCs w:val="22"/>
-        </w:rPr>
-      </w:pPr>
-      <w:r>
-        <w:rPr>
-          <w:rFonts w:asciiTheme="minorHAnsi" w:eastAsiaTheme="minorHAnsi" w:hAnsiTheme="minorHAnsi" w:cstheme="minorBidi"/>
-          <w:sz w:val="22"/>
-          <w:szCs w:val="22"/>
-        </w:rPr>
-        <w:t>Theme.Philips.LightAqua</w:t>
-      </w:r>
-    </w:p>
-    <w:p>
-      <w:pPr>
-        <w:pStyle w:val="HTMLPreformatted"/>
-        <w:shd w:val="clear" w:color="auto" w:fill="FFFFFF"/>
-        <w:rPr>
-          <w:rFonts w:asciiTheme="minorHAnsi" w:eastAsiaTheme="minorHAnsi" w:hAnsiTheme="minorHAnsi" w:cstheme="minorBidi"/>
-          <w:sz w:val="22"/>
-          <w:szCs w:val="22"/>
-        </w:rPr>
-      </w:pPr>
-      <w:r>
-        <w:rPr>
-          <w:rFonts w:asciiTheme="minorHAnsi" w:eastAsiaTheme="minorHAnsi" w:hAnsiTheme="minorHAnsi" w:cstheme="minorBidi"/>
-          <w:sz w:val="22"/>
-          <w:szCs w:val="22"/>
-        </w:rPr>
-        <w:t>Theme.Philips.LightGreen</w:t>
-      </w:r>
-    </w:p>
-    <w:p>
-      <w:pPr>
-        <w:pStyle w:val="HTMLPreformatted"/>
-        <w:shd w:val="clear" w:color="auto" w:fill="FFFFFF"/>
-        <w:rPr>
-          <w:rFonts w:asciiTheme="minorHAnsi" w:eastAsiaTheme="minorHAnsi" w:hAnsiTheme="minorHAnsi" w:cstheme="minorBidi"/>
-          <w:sz w:val="22"/>
-          <w:szCs w:val="22"/>
-        </w:rPr>
-      </w:pPr>
-      <w:r>
-        <w:rPr>
-          <w:rFonts w:asciiTheme="minorHAnsi" w:eastAsiaTheme="minorHAnsi" w:hAnsiTheme="minorHAnsi" w:cstheme="minorBidi"/>
-          <w:sz w:val="22"/>
-          <w:szCs w:val="22"/>
-        </w:rPr>
-        <w:t>Theme.Philips.LightPink</w:t>
-      </w:r>
-    </w:p>
-    <w:p>
-      <w:pPr>
-        <w:pStyle w:val="HTMLPreformatted"/>
-        <w:shd w:val="clear" w:color="auto" w:fill="FFFFFF"/>
-        <w:rPr>
-          <w:rFonts w:asciiTheme="minorHAnsi" w:eastAsiaTheme="minorHAnsi" w:hAnsiTheme="minorHAnsi" w:cstheme="minorBidi"/>
-          <w:sz w:val="22"/>
-          <w:szCs w:val="22"/>
-        </w:rPr>
-      </w:pPr>
-      <w:r>
-        <w:rPr>
-          <w:rFonts w:asciiTheme="minorHAnsi" w:eastAsiaTheme="minorHAnsi" w:hAnsiTheme="minorHAnsi" w:cstheme="minorBidi"/>
-          <w:sz w:val="22"/>
-          <w:szCs w:val="22"/>
-        </w:rPr>
-        <w:t>Theme.Philips.LightPurple</w:t>
-      </w:r>
-    </w:p>
-    <w:p>
-      <w:pPr>
-        <w:pStyle w:val="HTMLPreformatted"/>
-        <w:shd w:val="clear" w:color="auto" w:fill="FFFFFF"/>
-      </w:pPr>
-      <w:r>
-        <w:t xml:space="preserve">  </w:t>
-      </w:r>
-    </w:p>
-    <w:p>
-      <w:pPr>
-        <w:pStyle w:val="HTMLPreformatted"/>
-        <w:shd w:val="clear" w:color="auto" w:fill="FFFFFF"/>
-        <w:rPr>
-          <w:color w:val="000000"/>
-          <w:sz w:val="18"/>
-          <w:szCs w:val="18"/>
-        </w:rPr>
-      </w:pPr>
+      <w:bookmarkStart w:id="0" w:name="_GoBack"/>
+      <w:bookmarkEnd w:id="0"/>
     </w:p>
     <w:p>
       <w:pPr>
@@ -1933,132 +1462,206 @@
           <w:sz w:val="24"/>
           <w:szCs w:val="24"/>
         </w:rPr>
-        <w:t xml:space="preserve">Model alert </w:t>
-      </w:r>
-    </w:p>
-    <w:p>
-      <w:pPr>
-        <w:pStyle w:val="HTMLPreformatted"/>
-        <w:shd w:val="clear" w:color="auto" w:fill="FFFFFF"/>
-        <w:ind w:left="720"/>
-      </w:pPr>
-    </w:p>
-    <w:p>
-      <w:pPr>
-        <w:pStyle w:val="HTMLPreformatted"/>
-        <w:shd w:val="clear" w:color="auto" w:fill="FFFFFF"/>
-        <w:ind w:left="720"/>
-        <w:rPr>
-          <w:rFonts w:asciiTheme="minorHAnsi" w:eastAsiaTheme="minorHAnsi" w:hAnsiTheme="minorHAnsi" w:cstheme="minorBidi"/>
-          <w:sz w:val="22"/>
-          <w:szCs w:val="22"/>
-        </w:rPr>
-      </w:pPr>
-      <w:r>
-        <w:rPr>
-          <w:rFonts w:asciiTheme="minorHAnsi" w:eastAsiaTheme="minorHAnsi" w:hAnsiTheme="minorHAnsi" w:cstheme="minorBidi"/>
-          <w:sz w:val="22"/>
-          <w:szCs w:val="22"/>
-        </w:rPr>
-        <w:t xml:space="preserve">To support model alert </w:t>
-      </w:r>
-      <w:r>
-        <w:rPr>
-          <w:rFonts w:asciiTheme="minorHAnsi" w:eastAsiaTheme="minorHAnsi" w:hAnsiTheme="minorHAnsi" w:cstheme="minorBidi"/>
-          <w:sz w:val="22"/>
-          <w:szCs w:val="22"/>
-        </w:rPr>
-        <w:t>include</w:t>
-      </w:r>
-      <w:r>
-        <w:rPr>
-          <w:rFonts w:asciiTheme="minorHAnsi" w:eastAsiaTheme="minorHAnsi" w:hAnsiTheme="minorHAnsi" w:cstheme="minorBidi"/>
-          <w:sz w:val="22"/>
-          <w:szCs w:val="22"/>
-        </w:rPr>
-        <w:t xml:space="preserve"> below scr</w:t>
-      </w:r>
-      <w:r>
-        <w:rPr>
-          <w:rFonts w:asciiTheme="minorHAnsi" w:eastAsiaTheme="minorHAnsi" w:hAnsiTheme="minorHAnsi" w:cstheme="minorBidi"/>
-          <w:sz w:val="22"/>
-          <w:szCs w:val="22"/>
-        </w:rPr>
-        <w:t>ipt under defaultC</w:t>
-      </w:r>
-      <w:r>
-        <w:rPr>
-          <w:rFonts w:asciiTheme="minorHAnsi" w:eastAsiaTheme="minorHAnsi" w:hAnsiTheme="minorHAnsi" w:cstheme="minorBidi"/>
-          <w:sz w:val="22"/>
-          <w:szCs w:val="22"/>
-        </w:rPr>
-        <w:t xml:space="preserve">onfig on </w:t>
-      </w:r>
-      <w:r>
-        <w:rPr>
-          <w:rFonts w:asciiTheme="minorHAnsi" w:eastAsiaTheme="minorHAnsi" w:hAnsiTheme="minorHAnsi" w:cstheme="minorBidi"/>
-          <w:sz w:val="22"/>
-          <w:szCs w:val="22"/>
-        </w:rPr>
-        <w:t>application build.gradle</w:t>
-      </w:r>
-      <w:r>
-        <w:rPr>
-          <w:rFonts w:asciiTheme="minorHAnsi" w:eastAsiaTheme="minorHAnsi" w:hAnsiTheme="minorHAnsi" w:cstheme="minorBidi"/>
-          <w:sz w:val="22"/>
-          <w:szCs w:val="22"/>
-        </w:rPr>
-        <w:t xml:space="preserve">  file</w:t>
-      </w:r>
-      <w:r>
-        <w:rPr>
-          <w:rFonts w:asciiTheme="minorHAnsi" w:eastAsiaTheme="minorHAnsi" w:hAnsiTheme="minorHAnsi" w:cstheme="minorBidi"/>
-          <w:sz w:val="22"/>
-          <w:szCs w:val="22"/>
-        </w:rPr>
-        <w:br/>
-      </w:r>
-    </w:p>
-    <w:p>
-      <w:pPr>
-        <w:pStyle w:val="HTMLPreformatted"/>
-        <w:shd w:val="clear" w:color="auto" w:fill="FFFFFF"/>
-        <w:rPr>
-          <w:rFonts w:asciiTheme="minorHAnsi" w:eastAsiaTheme="minorHAnsi" w:hAnsiTheme="minorHAnsi" w:cstheme="minorBidi"/>
-          <w:sz w:val="22"/>
-          <w:szCs w:val="22"/>
-        </w:rPr>
-      </w:pPr>
-      <w:r>
-        <w:rPr>
-          <w:rFonts w:asciiTheme="minorHAnsi" w:eastAsiaTheme="minorHAnsi" w:hAnsiTheme="minorHAnsi" w:cstheme="minorBidi"/>
-          <w:sz w:val="22"/>
-          <w:szCs w:val="22"/>
-        </w:rPr>
-        <w:t xml:space="preserve">renderscriptTargetApi </w:t>
-      </w:r>
-      <w:r>
-        <w:rPr>
-          <w:rFonts w:asciiTheme="minorHAnsi" w:eastAsiaTheme="minorHAnsi" w:hAnsiTheme="minorHAnsi" w:cstheme="minorBidi"/>
-          <w:sz w:val="22"/>
-          <w:szCs w:val="22"/>
-        </w:rPr>
-        <w:t>23</w:t>
-      </w:r>
-    </w:p>
-    <w:p>
-      <w:pPr>
-        <w:shd w:val="clear" w:color="auto" w:fill="FFFFFF"/>
-      </w:pPr>
-      <w:r>
-        <w:t>renderscriptSupportModeEnabled true</w:t>
-      </w:r>
-    </w:p>
-    <w:p>
-      <w:pPr>
-        <w:pStyle w:val="HTMLPreformatted"/>
-        <w:shd w:val="clear" w:color="auto" w:fill="FFFFFF"/>
-        <w:ind w:left="720"/>
+        <w:lastRenderedPageBreak/>
+        <w:t>Language Support</w:t>
+      </w:r>
+    </w:p>
+    <w:p>
+      <w:pPr>
+        <w:pStyle w:val="HTMLPreformatted"/>
+        <w:numPr>
+          <w:ilvl w:val="0"/>
+          <w:numId w:val="6"/>
+        </w:numPr>
+        <w:shd w:val="clear" w:color="auto" w:fill="FFFFFF"/>
+        <w:rPr>
+          <w:rFonts w:asciiTheme="minorHAnsi" w:eastAsiaTheme="minorHAnsi" w:hAnsiTheme="minorHAnsi" w:cstheme="minorBidi"/>
+          <w:sz w:val="22"/>
+          <w:szCs w:val="22"/>
+        </w:rPr>
+      </w:pPr>
+      <w:r>
+        <w:rPr>
+          <w:rFonts w:asciiTheme="minorHAnsi" w:eastAsiaTheme="minorHAnsi" w:hAnsiTheme="minorHAnsi" w:cstheme="minorBidi"/>
+          <w:sz w:val="22"/>
+          <w:szCs w:val="22"/>
+        </w:rPr>
+        <w:t>In Activity/Application, s</w:t>
+      </w:r>
+      <w:r>
+        <w:rPr>
+          <w:rFonts w:asciiTheme="minorHAnsi" w:eastAsiaTheme="minorHAnsi" w:hAnsiTheme="minorHAnsi" w:cstheme="minorBidi"/>
+          <w:sz w:val="22"/>
+          <w:szCs w:val="22"/>
+        </w:rPr>
+        <w:t>et the path of your JSON file location, which contains the key-value string translations, this needs to be set each time the new JSON is downloaded</w:t>
+      </w:r>
+      <w:r>
+        <w:rPr>
+          <w:rFonts w:asciiTheme="minorHAnsi" w:eastAsiaTheme="minorHAnsi" w:hAnsiTheme="minorHAnsi" w:cstheme="minorBidi"/>
+          <w:sz w:val="22"/>
+          <w:szCs w:val="22"/>
+        </w:rPr>
+        <w:t>.</w:t>
+      </w:r>
+      <w:r>
+        <w:rPr>
+          <w:rFonts w:asciiTheme="minorHAnsi" w:eastAsiaTheme="minorHAnsi" w:hAnsiTheme="minorHAnsi" w:cstheme="minorBidi"/>
+          <w:sz w:val="22"/>
+          <w:szCs w:val="22"/>
+        </w:rPr>
+        <w:t xml:space="preserve"> Set </w:t>
+      </w:r>
+      <w:r>
+        <w:rPr>
+          <w:rFonts w:asciiTheme="minorHAnsi" w:eastAsiaTheme="minorHAnsi" w:hAnsiTheme="minorHAnsi" w:cstheme="minorBidi"/>
+          <w:b/>
+          <w:sz w:val="22"/>
+          <w:szCs w:val="22"/>
+        </w:rPr>
+        <w:t>null</w:t>
+      </w:r>
+      <w:r>
+        <w:rPr>
+          <w:rFonts w:asciiTheme="minorHAnsi" w:eastAsiaTheme="minorHAnsi" w:hAnsiTheme="minorHAnsi" w:cstheme="minorBidi"/>
+          <w:sz w:val="22"/>
+          <w:szCs w:val="22"/>
+        </w:rPr>
+        <w:t xml:space="preserve"> if look up is not required.</w:t>
+      </w:r>
+    </w:p>
+    <w:p>
+      <w:pPr>
+        <w:pStyle w:val="HTMLPreformatted"/>
+        <w:shd w:val="clear" w:color="auto" w:fill="FFFFFF"/>
+        <w:rPr>
+          <w:rFonts w:asciiTheme="minorHAnsi" w:eastAsiaTheme="minorHAnsi" w:hAnsiTheme="minorHAnsi" w:cstheme="minorBidi"/>
+          <w:sz w:val="22"/>
+          <w:szCs w:val="22"/>
+        </w:rPr>
+      </w:pPr>
+      <w:r>
+        <w:rPr>
+          <w:rFonts w:asciiTheme="minorHAnsi" w:eastAsiaTheme="minorHAnsi" w:hAnsiTheme="minorHAnsi" w:cstheme="minorBidi"/>
+          <w:sz w:val="22"/>
+          <w:szCs w:val="22"/>
+        </w:rPr>
+        <w:tab/>
+      </w:r>
+    </w:p>
+    <w:p>
+      <w:pPr>
+        <w:pStyle w:val="HTMLPreformatted"/>
+        <w:shd w:val="clear" w:color="auto" w:fill="FFFFFF"/>
+        <w:rPr>
+          <w:rFonts w:asciiTheme="minorHAnsi" w:eastAsiaTheme="minorHAnsi" w:hAnsiTheme="minorHAnsi" w:cstheme="minorBidi"/>
+          <w:b/>
+          <w:sz w:val="22"/>
+          <w:szCs w:val="22"/>
+        </w:rPr>
+      </w:pPr>
+      <w:r>
+        <w:rPr>
+          <w:rFonts w:asciiTheme="minorHAnsi" w:eastAsiaTheme="minorHAnsi" w:hAnsiTheme="minorHAnsi" w:cstheme="minorBidi"/>
+          <w:sz w:val="22"/>
+          <w:szCs w:val="22"/>
+        </w:rPr>
+        <w:tab/>
+      </w:r>
+      <w:r>
+        <w:rPr>
+          <w:rFonts w:asciiTheme="minorHAnsi" w:eastAsiaTheme="minorHAnsi" w:hAnsiTheme="minorHAnsi" w:cstheme="minorBidi"/>
+          <w:b/>
+          <w:sz w:val="22"/>
+          <w:szCs w:val="22"/>
+        </w:rPr>
+        <w:t>UikitLocaleHelper.setFilePath(pathOfJSON)</w:t>
+      </w:r>
+    </w:p>
+    <w:p>
+      <w:pPr>
+        <w:pStyle w:val="HTMLPreformatted"/>
+        <w:shd w:val="clear" w:color="auto" w:fill="FFFFFF"/>
+        <w:rPr>
+          <w:rFonts w:asciiTheme="minorHAnsi" w:eastAsiaTheme="minorHAnsi" w:hAnsiTheme="minorHAnsi" w:cstheme="minorBidi"/>
+          <w:sz w:val="22"/>
+          <w:szCs w:val="22"/>
+        </w:rPr>
+      </w:pPr>
+      <w:r>
+        <w:rPr>
+          <w:rFonts w:asciiTheme="minorHAnsi" w:eastAsiaTheme="minorHAnsi" w:hAnsiTheme="minorHAnsi" w:cstheme="minorBidi"/>
+          <w:sz w:val="22"/>
+          <w:szCs w:val="22"/>
+        </w:rPr>
+        <w:t xml:space="preserve"> </w:t>
+      </w:r>
+    </w:p>
+    <w:p>
+      <w:pPr>
+        <w:pStyle w:val="HTMLPreformatted"/>
+        <w:numPr>
+          <w:ilvl w:val="0"/>
+          <w:numId w:val="6"/>
+        </w:numPr>
+        <w:shd w:val="clear" w:color="auto" w:fill="FFFFFF"/>
+        <w:rPr>
+          <w:rFonts w:asciiTheme="minorHAnsi" w:eastAsiaTheme="minorHAnsi" w:hAnsiTheme="minorHAnsi" w:cstheme="minorBidi"/>
+          <w:sz w:val="22"/>
+          <w:szCs w:val="22"/>
+        </w:rPr>
+      </w:pPr>
+      <w:r>
+        <w:rPr>
+          <w:rFonts w:asciiTheme="minorHAnsi" w:eastAsiaTheme="minorHAnsi" w:hAnsiTheme="minorHAnsi" w:cstheme="minorBidi"/>
+          <w:sz w:val="22"/>
+          <w:szCs w:val="22"/>
+        </w:rPr>
+        <w:t>Translations in a</w:t>
+      </w:r>
+      <w:r>
+        <w:rPr>
+          <w:rFonts w:asciiTheme="minorHAnsi" w:eastAsiaTheme="minorHAnsi" w:hAnsiTheme="minorHAnsi" w:cstheme="minorBidi"/>
+          <w:sz w:val="22"/>
+          <w:szCs w:val="22"/>
+        </w:rPr>
+        <w:t>ll v</w:t>
+      </w:r>
+      <w:r>
+        <w:rPr>
+          <w:rFonts w:asciiTheme="minorHAnsi" w:eastAsiaTheme="minorHAnsi" w:hAnsiTheme="minorHAnsi" w:cstheme="minorBidi"/>
+          <w:sz w:val="22"/>
+          <w:szCs w:val="22"/>
+        </w:rPr>
+        <w:t xml:space="preserve">iews </w:t>
+      </w:r>
+      <w:r>
+        <w:rPr>
+          <w:rFonts w:asciiTheme="minorHAnsi" w:eastAsiaTheme="minorHAnsi" w:hAnsiTheme="minorHAnsi" w:cstheme="minorBidi"/>
+          <w:sz w:val="22"/>
+          <w:szCs w:val="22"/>
+        </w:rPr>
+        <w:t>using</w:t>
+      </w:r>
+      <w:r>
+        <w:rPr>
+          <w:rFonts w:asciiTheme="minorHAnsi" w:eastAsiaTheme="minorHAnsi" w:hAnsiTheme="minorHAnsi" w:cstheme="minorBidi"/>
+          <w:sz w:val="22"/>
+          <w:szCs w:val="22"/>
+        </w:rPr>
+        <w:t xml:space="preserve"> setText(), setHint(), etc would be handled by UIKit library based on the string resourceID used in JSON</w:t>
+      </w:r>
+    </w:p>
+    <w:p>
+      <w:pPr>
+        <w:pStyle w:val="HTMLPreformatted"/>
+        <w:shd w:val="clear" w:color="auto" w:fill="FFFFFF"/>
+      </w:pPr>
+    </w:p>
+    <w:p>
+      <w:pPr>
+        <w:pStyle w:val="HTMLPreformatted"/>
+        <w:shd w:val="clear" w:color="auto" w:fill="FFFFFF"/>
         <w:rPr>
           <w:color w:val="000000"/>
           <w:sz w:val="18"/>
@@ -2066,7 +1669,568 @@
         </w:rPr>
       </w:pPr>
     </w:p>
+    <w:p>
+      <w:pPr>
+        <w:pStyle w:val="HTMLPreformatted"/>
+        <w:numPr>
+          <w:ilvl w:val="0"/>
+          <w:numId w:val="2"/>
+        </w:numPr>
+        <w:shd w:val="clear" w:color="auto" w:fill="FFFFFF"/>
+        <w:rPr>
+          <w:rFonts w:asciiTheme="majorHAnsi" w:eastAsiaTheme="majorEastAsia" w:hAnsiTheme="majorHAnsi" w:cstheme="majorBidi"/>
+          <w:strike/>
+          <w:color w:val="1F4D78" w:themeColor="accent1" w:themeShade="7F"/>
+          <w:sz w:val="24"/>
+          <w:szCs w:val="24"/>
+        </w:rPr>
+      </w:pPr>
+      <w:r>
+        <w:rPr>
+          <w:rFonts w:asciiTheme="majorHAnsi" w:eastAsiaTheme="majorEastAsia" w:hAnsiTheme="majorHAnsi" w:cstheme="majorBidi"/>
+          <w:strike/>
+          <w:color w:val="1F4D78" w:themeColor="accent1" w:themeShade="7F"/>
+          <w:sz w:val="24"/>
+          <w:szCs w:val="24"/>
+        </w:rPr>
+        <w:t xml:space="preserve">Model alert </w:t>
+      </w:r>
+    </w:p>
+    <w:p>
+      <w:pPr>
+        <w:pStyle w:val="HTMLPreformatted"/>
+        <w:shd w:val="clear" w:color="auto" w:fill="FFFFFF"/>
+        <w:ind w:left="720"/>
+        <w:rPr>
+          <w:strike/>
+        </w:rPr>
+      </w:pPr>
+    </w:p>
+    <w:p>
+      <w:pPr>
+        <w:pStyle w:val="HTMLPreformatted"/>
+        <w:shd w:val="clear" w:color="auto" w:fill="FFFFFF"/>
+        <w:ind w:left="720"/>
+        <w:rPr>
+          <w:rFonts w:asciiTheme="minorHAnsi" w:eastAsiaTheme="minorHAnsi" w:hAnsiTheme="minorHAnsi" w:cstheme="minorBidi"/>
+          <w:strike/>
+          <w:sz w:val="22"/>
+          <w:szCs w:val="22"/>
+        </w:rPr>
+      </w:pPr>
+      <w:r>
+        <w:rPr>
+          <w:rFonts w:asciiTheme="minorHAnsi" w:eastAsiaTheme="minorHAnsi" w:hAnsiTheme="minorHAnsi" w:cstheme="minorBidi"/>
+          <w:strike/>
+          <w:sz w:val="22"/>
+          <w:szCs w:val="22"/>
+        </w:rPr>
+        <w:t xml:space="preserve">To support model alert </w:t>
+      </w:r>
+      <w:r>
+        <w:rPr>
+          <w:rFonts w:asciiTheme="minorHAnsi" w:eastAsiaTheme="minorHAnsi" w:hAnsiTheme="minorHAnsi" w:cstheme="minorBidi"/>
+          <w:strike/>
+          <w:sz w:val="22"/>
+          <w:szCs w:val="22"/>
+        </w:rPr>
+        <w:t>include</w:t>
+      </w:r>
+      <w:r>
+        <w:rPr>
+          <w:rFonts w:asciiTheme="minorHAnsi" w:eastAsiaTheme="minorHAnsi" w:hAnsiTheme="minorHAnsi" w:cstheme="minorBidi"/>
+          <w:strike/>
+          <w:sz w:val="22"/>
+          <w:szCs w:val="22"/>
+        </w:rPr>
+        <w:t xml:space="preserve"> below scr</w:t>
+      </w:r>
+      <w:r>
+        <w:rPr>
+          <w:rFonts w:asciiTheme="minorHAnsi" w:eastAsiaTheme="minorHAnsi" w:hAnsiTheme="minorHAnsi" w:cstheme="minorBidi"/>
+          <w:strike/>
+          <w:sz w:val="22"/>
+          <w:szCs w:val="22"/>
+        </w:rPr>
+        <w:t>ipt under defaultC</w:t>
+      </w:r>
+      <w:r>
+        <w:rPr>
+          <w:rFonts w:asciiTheme="minorHAnsi" w:eastAsiaTheme="minorHAnsi" w:hAnsiTheme="minorHAnsi" w:cstheme="minorBidi"/>
+          <w:strike/>
+          <w:sz w:val="22"/>
+          <w:szCs w:val="22"/>
+        </w:rPr>
+        <w:t xml:space="preserve">onfig on </w:t>
+      </w:r>
+      <w:r>
+        <w:rPr>
+          <w:rFonts w:asciiTheme="minorHAnsi" w:eastAsiaTheme="minorHAnsi" w:hAnsiTheme="minorHAnsi" w:cstheme="minorBidi"/>
+          <w:strike/>
+          <w:sz w:val="22"/>
+          <w:szCs w:val="22"/>
+        </w:rPr>
+        <w:t>application build.gradle</w:t>
+      </w:r>
+      <w:r>
+        <w:rPr>
+          <w:rFonts w:asciiTheme="minorHAnsi" w:eastAsiaTheme="minorHAnsi" w:hAnsiTheme="minorHAnsi" w:cstheme="minorBidi"/>
+          <w:strike/>
+          <w:sz w:val="22"/>
+          <w:szCs w:val="22"/>
+        </w:rPr>
+        <w:t xml:space="preserve">  file</w:t>
+      </w:r>
+      <w:r>
+        <w:rPr>
+          <w:rFonts w:asciiTheme="minorHAnsi" w:eastAsiaTheme="minorHAnsi" w:hAnsiTheme="minorHAnsi" w:cstheme="minorBidi"/>
+          <w:strike/>
+          <w:sz w:val="22"/>
+          <w:szCs w:val="22"/>
+        </w:rPr>
+        <w:br/>
+      </w:r>
+    </w:p>
+    <w:p>
+      <w:pPr>
+        <w:pStyle w:val="HTMLPreformatted"/>
+        <w:shd w:val="clear" w:color="auto" w:fill="FFFFFF"/>
+        <w:rPr>
+          <w:rFonts w:asciiTheme="minorHAnsi" w:eastAsiaTheme="minorHAnsi" w:hAnsiTheme="minorHAnsi" w:cstheme="minorBidi"/>
+          <w:strike/>
+          <w:sz w:val="22"/>
+          <w:szCs w:val="22"/>
+        </w:rPr>
+      </w:pPr>
+      <w:r>
+        <w:rPr>
+          <w:rFonts w:asciiTheme="minorHAnsi" w:eastAsiaTheme="minorHAnsi" w:hAnsiTheme="minorHAnsi" w:cstheme="minorBidi"/>
+          <w:strike/>
+          <w:sz w:val="22"/>
+          <w:szCs w:val="22"/>
+        </w:rPr>
+        <w:t xml:space="preserve">renderscriptTargetApi </w:t>
+      </w:r>
+      <w:r>
+        <w:rPr>
+          <w:rFonts w:asciiTheme="minorHAnsi" w:eastAsiaTheme="minorHAnsi" w:hAnsiTheme="minorHAnsi" w:cstheme="minorBidi"/>
+          <w:strike/>
+          <w:sz w:val="22"/>
+          <w:szCs w:val="22"/>
+        </w:rPr>
+        <w:t>23</w:t>
+      </w:r>
+    </w:p>
+    <w:p>
+      <w:pPr>
+        <w:shd w:val="clear" w:color="auto" w:fill="FFFFFF"/>
+        <w:rPr>
+          <w:strike/>
+        </w:rPr>
+      </w:pPr>
+      <w:r>
+        <w:rPr>
+          <w:strike/>
+        </w:rPr>
+        <w:t>renderscriptSupportModeEnabled true</w:t>
+      </w:r>
+    </w:p>
+    <w:p>
+      <w:pPr>
+        <w:shd w:val="clear" w:color="auto" w:fill="FFFFFF"/>
+        <w:rPr>
+          <w:strike/>
+        </w:rPr>
+      </w:pPr>
+    </w:p>
+    <w:p>
+      <w:pPr>
+        <w:pStyle w:val="HTMLPreformatted"/>
+        <w:numPr>
+          <w:ilvl w:val="0"/>
+          <w:numId w:val="2"/>
+        </w:numPr>
+        <w:shd w:val="clear" w:color="auto" w:fill="FFFFFF"/>
+        <w:rPr>
+          <w:rFonts w:asciiTheme="minorHAnsi" w:eastAsiaTheme="minorHAnsi" w:hAnsiTheme="minorHAnsi" w:cstheme="minorBidi"/>
+          <w:sz w:val="22"/>
+          <w:szCs w:val="22"/>
+        </w:rPr>
+      </w:pPr>
+      <w:r>
+        <w:rPr>
+          <w:rFonts w:asciiTheme="minorHAnsi" w:eastAsiaTheme="minorHAnsi" w:hAnsiTheme="minorHAnsi" w:cstheme="minorBidi"/>
+          <w:sz w:val="22"/>
+          <w:szCs w:val="22"/>
+        </w:rPr>
+        <w:t xml:space="preserve"> UiKit supporting 18 themes </w:t>
+      </w:r>
+    </w:p>
+    <w:p>
+      <w:pPr>
+        <w:pStyle w:val="HTMLPreformatted"/>
+        <w:shd w:val="clear" w:color="auto" w:fill="FFFFFF"/>
+        <w:rPr>
+          <w:rFonts w:asciiTheme="minorHAnsi" w:eastAsiaTheme="minorHAnsi" w:hAnsiTheme="minorHAnsi" w:cstheme="minorBidi"/>
+          <w:sz w:val="22"/>
+          <w:szCs w:val="22"/>
+        </w:rPr>
+      </w:pPr>
+      <w:r>
+        <w:rPr>
+          <w:rFonts w:asciiTheme="minorHAnsi" w:eastAsiaTheme="minorHAnsi" w:hAnsiTheme="minorHAnsi" w:cstheme="minorBidi"/>
+          <w:sz w:val="22"/>
+          <w:szCs w:val="22"/>
+        </w:rPr>
+        <w:t>Theme.Philips.DarkBlue</w:t>
+      </w:r>
+    </w:p>
+    <w:p>
+      <w:pPr>
+        <w:pStyle w:val="HTMLPreformatted"/>
+        <w:shd w:val="clear" w:color="auto" w:fill="FFFFFF"/>
+        <w:rPr>
+          <w:rFonts w:asciiTheme="minorHAnsi" w:eastAsiaTheme="minorHAnsi" w:hAnsiTheme="minorHAnsi" w:cstheme="minorBidi"/>
+          <w:sz w:val="22"/>
+          <w:szCs w:val="22"/>
+        </w:rPr>
+      </w:pPr>
+      <w:r>
+        <w:rPr>
+          <w:rFonts w:asciiTheme="minorHAnsi" w:eastAsiaTheme="minorHAnsi" w:hAnsiTheme="minorHAnsi" w:cstheme="minorBidi"/>
+          <w:sz w:val="22"/>
+          <w:szCs w:val="22"/>
+        </w:rPr>
+        <w:t>Theme.Philips.DarkPurple</w:t>
+      </w:r>
+    </w:p>
+    <w:p>
+      <w:pPr>
+        <w:pStyle w:val="HTMLPreformatted"/>
+        <w:shd w:val="clear" w:color="auto" w:fill="FFFFFF"/>
+        <w:rPr>
+          <w:rFonts w:asciiTheme="minorHAnsi" w:eastAsiaTheme="minorHAnsi" w:hAnsiTheme="minorHAnsi" w:cstheme="minorBidi"/>
+          <w:sz w:val="22"/>
+          <w:szCs w:val="22"/>
+        </w:rPr>
+      </w:pPr>
+      <w:r>
+        <w:rPr>
+          <w:rFonts w:asciiTheme="minorHAnsi" w:eastAsiaTheme="minorHAnsi" w:hAnsiTheme="minorHAnsi" w:cstheme="minorBidi"/>
+          <w:sz w:val="22"/>
+          <w:szCs w:val="22"/>
+        </w:rPr>
+        <w:t>Theme.Philips.DarkGreen</w:t>
+      </w:r>
+    </w:p>
+    <w:p>
+      <w:pPr>
+        <w:pStyle w:val="HTMLPreformatted"/>
+        <w:shd w:val="clear" w:color="auto" w:fill="FFFFFF"/>
+        <w:rPr>
+          <w:rFonts w:asciiTheme="minorHAnsi" w:eastAsiaTheme="minorHAnsi" w:hAnsiTheme="minorHAnsi" w:cstheme="minorBidi"/>
+          <w:sz w:val="22"/>
+          <w:szCs w:val="22"/>
+        </w:rPr>
+      </w:pPr>
+      <w:r>
+        <w:rPr>
+          <w:rFonts w:asciiTheme="minorHAnsi" w:eastAsiaTheme="minorHAnsi" w:hAnsiTheme="minorHAnsi" w:cstheme="minorBidi"/>
+          <w:sz w:val="22"/>
+          <w:szCs w:val="22"/>
+        </w:rPr>
+        <w:t>Theme.Philips.DarkOrange</w:t>
+      </w:r>
+    </w:p>
+    <w:p>
+      <w:pPr>
+        <w:pStyle w:val="HTMLPreformatted"/>
+        <w:shd w:val="clear" w:color="auto" w:fill="FFFFFF"/>
+        <w:rPr>
+          <w:rFonts w:asciiTheme="minorHAnsi" w:eastAsiaTheme="minorHAnsi" w:hAnsiTheme="minorHAnsi" w:cstheme="minorBidi"/>
+          <w:sz w:val="22"/>
+          <w:szCs w:val="22"/>
+        </w:rPr>
+      </w:pPr>
+      <w:r>
+        <w:rPr>
+          <w:rFonts w:asciiTheme="minorHAnsi" w:eastAsiaTheme="minorHAnsi" w:hAnsiTheme="minorHAnsi" w:cstheme="minorBidi"/>
+          <w:sz w:val="22"/>
+          <w:szCs w:val="22"/>
+        </w:rPr>
+        <w:t>Theme.Philips.DarkAqua</w:t>
+      </w:r>
+    </w:p>
+    <w:p>
+      <w:pPr>
+        <w:pStyle w:val="HTMLPreformatted"/>
+        <w:shd w:val="clear" w:color="auto" w:fill="FFFFFF"/>
+        <w:rPr>
+          <w:rFonts w:asciiTheme="minorHAnsi" w:eastAsiaTheme="minorHAnsi" w:hAnsiTheme="minorHAnsi" w:cstheme="minorBidi"/>
+          <w:sz w:val="22"/>
+          <w:szCs w:val="22"/>
+        </w:rPr>
+      </w:pPr>
+      <w:r>
+        <w:rPr>
+          <w:rFonts w:asciiTheme="minorHAnsi" w:eastAsiaTheme="minorHAnsi" w:hAnsiTheme="minorHAnsi" w:cstheme="minorBidi"/>
+          <w:sz w:val="22"/>
+          <w:szCs w:val="22"/>
+        </w:rPr>
+        <w:t>Theme.Philips.DarkPink</w:t>
+      </w:r>
+    </w:p>
+    <w:p>
+      <w:pPr>
+        <w:pStyle w:val="HTMLPreformatted"/>
+        <w:shd w:val="clear" w:color="auto" w:fill="FFFFFF"/>
+        <w:rPr>
+          <w:rFonts w:asciiTheme="minorHAnsi" w:eastAsiaTheme="minorHAnsi" w:hAnsiTheme="minorHAnsi" w:cstheme="minorBidi"/>
+          <w:sz w:val="22"/>
+          <w:szCs w:val="22"/>
+        </w:rPr>
+      </w:pPr>
+      <w:r>
+        <w:rPr>
+          <w:rFonts w:asciiTheme="minorHAnsi" w:eastAsiaTheme="minorHAnsi" w:hAnsiTheme="minorHAnsi" w:cstheme="minorBidi"/>
+          <w:sz w:val="22"/>
+          <w:szCs w:val="22"/>
+        </w:rPr>
+        <w:t>Theme.Philips.BrightOrange</w:t>
+      </w:r>
+    </w:p>
+    <w:p>
+      <w:pPr>
+        <w:pStyle w:val="HTMLPreformatted"/>
+        <w:shd w:val="clear" w:color="auto" w:fill="FFFFFF"/>
+        <w:rPr>
+          <w:rFonts w:asciiTheme="minorHAnsi" w:eastAsiaTheme="minorHAnsi" w:hAnsiTheme="minorHAnsi" w:cstheme="minorBidi"/>
+          <w:sz w:val="22"/>
+          <w:szCs w:val="22"/>
+        </w:rPr>
+      </w:pPr>
+      <w:r>
+        <w:rPr>
+          <w:rFonts w:asciiTheme="minorHAnsi" w:eastAsiaTheme="minorHAnsi" w:hAnsiTheme="minorHAnsi" w:cstheme="minorBidi"/>
+          <w:sz w:val="22"/>
+          <w:szCs w:val="22"/>
+        </w:rPr>
+        <w:t>Theme.Philips.BrightAqua</w:t>
+      </w:r>
+    </w:p>
+    <w:p>
+      <w:pPr>
+        <w:pStyle w:val="HTMLPreformatted"/>
+        <w:shd w:val="clear" w:color="auto" w:fill="FFFFFF"/>
+        <w:rPr>
+          <w:rFonts w:asciiTheme="minorHAnsi" w:eastAsiaTheme="minorHAnsi" w:hAnsiTheme="minorHAnsi" w:cstheme="minorBidi"/>
+          <w:sz w:val="22"/>
+          <w:szCs w:val="22"/>
+        </w:rPr>
+      </w:pPr>
+      <w:r>
+        <w:rPr>
+          <w:rFonts w:asciiTheme="minorHAnsi" w:eastAsiaTheme="minorHAnsi" w:hAnsiTheme="minorHAnsi" w:cstheme="minorBidi"/>
+          <w:sz w:val="22"/>
+          <w:szCs w:val="22"/>
+        </w:rPr>
+        <w:t>Theme.Philips.BrightGreen</w:t>
+      </w:r>
+    </w:p>
+    <w:p>
+      <w:pPr>
+        <w:pStyle w:val="HTMLPreformatted"/>
+        <w:shd w:val="clear" w:color="auto" w:fill="FFFFFF"/>
+        <w:rPr>
+          <w:rFonts w:asciiTheme="minorHAnsi" w:eastAsiaTheme="minorHAnsi" w:hAnsiTheme="minorHAnsi" w:cstheme="minorBidi"/>
+          <w:sz w:val="22"/>
+          <w:szCs w:val="22"/>
+        </w:rPr>
+      </w:pPr>
+      <w:r>
+        <w:rPr>
+          <w:rFonts w:asciiTheme="minorHAnsi" w:eastAsiaTheme="minorHAnsi" w:hAnsiTheme="minorHAnsi" w:cstheme="minorBidi"/>
+          <w:sz w:val="22"/>
+          <w:szCs w:val="22"/>
+        </w:rPr>
+        <w:t>Theme.Philips.BrightPink</w:t>
+      </w:r>
+    </w:p>
+    <w:p>
+      <w:pPr>
+        <w:pStyle w:val="HTMLPreformatted"/>
+        <w:shd w:val="clear" w:color="auto" w:fill="FFFFFF"/>
+        <w:rPr>
+          <w:rFonts w:asciiTheme="minorHAnsi" w:eastAsiaTheme="minorHAnsi" w:hAnsiTheme="minorHAnsi" w:cstheme="minorBidi"/>
+          <w:sz w:val="22"/>
+          <w:szCs w:val="22"/>
+        </w:rPr>
+      </w:pPr>
+      <w:r>
+        <w:rPr>
+          <w:rFonts w:asciiTheme="minorHAnsi" w:eastAsiaTheme="minorHAnsi" w:hAnsiTheme="minorHAnsi" w:cstheme="minorBidi"/>
+          <w:sz w:val="22"/>
+          <w:szCs w:val="22"/>
+        </w:rPr>
+        <w:t>Theme.Philips.BrightBlue</w:t>
+      </w:r>
+    </w:p>
+    <w:p>
+      <w:pPr>
+        <w:pStyle w:val="HTMLPreformatted"/>
+        <w:shd w:val="clear" w:color="auto" w:fill="FFFFFF"/>
+        <w:rPr>
+          <w:rFonts w:asciiTheme="minorHAnsi" w:eastAsiaTheme="minorHAnsi" w:hAnsiTheme="minorHAnsi" w:cstheme="minorBidi"/>
+          <w:sz w:val="22"/>
+          <w:szCs w:val="22"/>
+        </w:rPr>
+      </w:pPr>
+      <w:r>
+        <w:rPr>
+          <w:rFonts w:asciiTheme="minorHAnsi" w:eastAsiaTheme="minorHAnsi" w:hAnsiTheme="minorHAnsi" w:cstheme="minorBidi"/>
+          <w:sz w:val="22"/>
+          <w:szCs w:val="22"/>
+        </w:rPr>
+        <w:t>Theme.Philips.BrightPurple</w:t>
+      </w:r>
+    </w:p>
+    <w:p>
+      <w:pPr>
+        <w:pStyle w:val="HTMLPreformatted"/>
+        <w:shd w:val="clear" w:color="auto" w:fill="FFFFFF"/>
+        <w:rPr>
+          <w:rFonts w:asciiTheme="minorHAnsi" w:eastAsiaTheme="minorHAnsi" w:hAnsiTheme="minorHAnsi" w:cstheme="minorBidi"/>
+          <w:sz w:val="22"/>
+          <w:szCs w:val="22"/>
+        </w:rPr>
+      </w:pPr>
+      <w:r>
+        <w:rPr>
+          <w:rFonts w:asciiTheme="minorHAnsi" w:eastAsiaTheme="minorHAnsi" w:hAnsiTheme="minorHAnsi" w:cstheme="minorBidi"/>
+          <w:sz w:val="22"/>
+          <w:szCs w:val="22"/>
+        </w:rPr>
+        <w:t>Theme.Philips.LightBlue</w:t>
+      </w:r>
+    </w:p>
+    <w:p>
+      <w:pPr>
+        <w:pStyle w:val="HTMLPreformatted"/>
+        <w:shd w:val="clear" w:color="auto" w:fill="FFFFFF"/>
+        <w:rPr>
+          <w:rFonts w:asciiTheme="minorHAnsi" w:eastAsiaTheme="minorHAnsi" w:hAnsiTheme="minorHAnsi" w:cstheme="minorBidi"/>
+          <w:sz w:val="22"/>
+          <w:szCs w:val="22"/>
+        </w:rPr>
+      </w:pPr>
+      <w:r>
+        <w:rPr>
+          <w:rFonts w:asciiTheme="minorHAnsi" w:eastAsiaTheme="minorHAnsi" w:hAnsiTheme="minorHAnsi" w:cstheme="minorBidi"/>
+          <w:sz w:val="22"/>
+          <w:szCs w:val="22"/>
+        </w:rPr>
+        <w:t>Theme.Philips.LightOrange</w:t>
+      </w:r>
+    </w:p>
+    <w:p>
+      <w:pPr>
+        <w:pStyle w:val="HTMLPreformatted"/>
+        <w:shd w:val="clear" w:color="auto" w:fill="FFFFFF"/>
+        <w:rPr>
+          <w:rFonts w:asciiTheme="minorHAnsi" w:eastAsiaTheme="minorHAnsi" w:hAnsiTheme="minorHAnsi" w:cstheme="minorBidi"/>
+          <w:sz w:val="22"/>
+          <w:szCs w:val="22"/>
+        </w:rPr>
+      </w:pPr>
+      <w:r>
+        <w:rPr>
+          <w:rFonts w:asciiTheme="minorHAnsi" w:eastAsiaTheme="minorHAnsi" w:hAnsiTheme="minorHAnsi" w:cstheme="minorBidi"/>
+          <w:sz w:val="22"/>
+          <w:szCs w:val="22"/>
+        </w:rPr>
+        <w:t>Theme.Philips.LightAqua</w:t>
+      </w:r>
+    </w:p>
+    <w:p>
+      <w:pPr>
+        <w:pStyle w:val="HTMLPreformatted"/>
+        <w:shd w:val="clear" w:color="auto" w:fill="FFFFFF"/>
+        <w:rPr>
+          <w:rFonts w:asciiTheme="minorHAnsi" w:eastAsiaTheme="minorHAnsi" w:hAnsiTheme="minorHAnsi" w:cstheme="minorBidi"/>
+          <w:sz w:val="22"/>
+          <w:szCs w:val="22"/>
+        </w:rPr>
+      </w:pPr>
+      <w:r>
+        <w:rPr>
+          <w:rFonts w:asciiTheme="minorHAnsi" w:eastAsiaTheme="minorHAnsi" w:hAnsiTheme="minorHAnsi" w:cstheme="minorBidi"/>
+          <w:sz w:val="22"/>
+          <w:szCs w:val="22"/>
+        </w:rPr>
+        <w:t>Theme.Philips.LightGreen</w:t>
+      </w:r>
+    </w:p>
+    <w:p>
+      <w:pPr>
+        <w:pStyle w:val="HTMLPreformatted"/>
+        <w:shd w:val="clear" w:color="auto" w:fill="FFFFFF"/>
+        <w:rPr>
+          <w:rFonts w:asciiTheme="minorHAnsi" w:eastAsiaTheme="minorHAnsi" w:hAnsiTheme="minorHAnsi" w:cstheme="minorBidi"/>
+          <w:sz w:val="22"/>
+          <w:szCs w:val="22"/>
+        </w:rPr>
+      </w:pPr>
+      <w:r>
+        <w:rPr>
+          <w:rFonts w:asciiTheme="minorHAnsi" w:eastAsiaTheme="minorHAnsi" w:hAnsiTheme="minorHAnsi" w:cstheme="minorBidi"/>
+          <w:sz w:val="22"/>
+          <w:szCs w:val="22"/>
+        </w:rPr>
+        <w:t>Theme.Philips.LightPink</w:t>
+      </w:r>
+    </w:p>
+    <w:p>
+      <w:pPr>
+        <w:pStyle w:val="HTMLPreformatted"/>
+        <w:shd w:val="clear" w:color="auto" w:fill="FFFFFF"/>
+        <w:rPr>
+          <w:rFonts w:asciiTheme="minorHAnsi" w:eastAsiaTheme="minorHAnsi" w:hAnsiTheme="minorHAnsi" w:cstheme="minorBidi"/>
+          <w:sz w:val="22"/>
+          <w:szCs w:val="22"/>
+        </w:rPr>
+      </w:pPr>
+      <w:r>
+        <w:rPr>
+          <w:rFonts w:asciiTheme="minorHAnsi" w:eastAsiaTheme="minorHAnsi" w:hAnsiTheme="minorHAnsi" w:cstheme="minorBidi"/>
+          <w:sz w:val="22"/>
+          <w:szCs w:val="22"/>
+        </w:rPr>
+        <w:t>Theme.Philips.LightPurple</w:t>
+      </w:r>
+    </w:p>
+    <w:p>
+      <w:pPr>
+        <w:shd w:val="clear" w:color="auto" w:fill="FFFFFF"/>
+        <w:rPr>
+          <w:strike/>
+        </w:rPr>
+      </w:pPr>
+    </w:p>
+    <w:p>
+      <w:pPr>
+        <w:pStyle w:val="HTMLPreformatted"/>
+        <w:shd w:val="clear" w:color="auto" w:fill="FFFFFF"/>
+        <w:ind w:left="720"/>
+        <w:rPr>
+          <w:rFonts w:asciiTheme="majorHAnsi" w:eastAsiaTheme="majorEastAsia" w:hAnsiTheme="majorHAnsi" w:cstheme="majorBidi"/>
+          <w:color w:val="1F4D78" w:themeColor="accent1" w:themeShade="7F"/>
+          <w:sz w:val="24"/>
+          <w:szCs w:val="24"/>
+        </w:rPr>
+      </w:pPr>
+    </w:p>
     <w:sectPr>
+      <w:footerReference w:type="default" r:id="rId8"/>
       <w:pgSz w:w="12240" w:h="15840"/>
       <w:pgMar w:top="1440" w:right="1440" w:bottom="1440" w:left="1440" w:header="720" w:footer="720" w:gutter="0"/>
       <w:cols w:space="720"/>
@@ -2076,9 +2240,916 @@
 </w:document>
 </file>
 
+<file path=word/endnotes.xml><?xml version="1.0" encoding="utf-8"?>
+<w:endnotes xmlns:wpc="http://schemas.microsoft.com/office/word/2010/wordprocessingCanvas" xmlns:mo="http://schemas.microsoft.com/office/mac/office/2008/main" xmlns:mc="http://schemas.openxmlformats.org/markup-compatibility/2006" xmlns:mv="urn:schemas-microsoft-com:mac:vml" xmlns:o="urn:schemas-microsoft-com:office:office" xmlns:r="http://schemas.openxmlformats.org/officeDocument/2006/relationships" xmlns:m="http://schemas.openxmlformats.org/officeDocument/2006/math" xmlns:v="urn:schemas-microsoft-com:vml" xmlns:wp14="http://schemas.microsoft.com/office/word/2010/wordprocessingDrawing" xmlns:wp="http://schemas.openxmlformats.org/drawingml/2006/wordprocessingDrawing" xmlns:w10="urn:schemas-microsoft-com:office:word" xmlns:w="http://schemas.openxmlformats.org/wordprocessingml/2006/main" xmlns:w14="http://schemas.microsoft.com/office/word/2010/wordml" xmlns:w15="http://schemas.microsoft.com/office/word/2012/wordml" xmlns:wpg="http://schemas.microsoft.com/office/word/2010/wordprocessingGroup" xmlns:wpi="http://schemas.microsoft.com/office/word/2010/wordprocessingInk" xmlns:wne="http://schemas.microsoft.com/office/word/2006/wordml" xmlns:wps="http://schemas.microsoft.com/office/word/2010/wordprocessingShape" mc:Ignorable="w14 w15 wp14">
+  <w:endnote w:type="separator" w:id="-1">
+    <w:p>
+      <w:pPr>
+        <w:spacing w:after="0" w:line="240" w:lineRule="auto"/>
+      </w:pPr>
+      <w:r>
+        <w:separator/>
+      </w:r>
+    </w:p>
+  </w:endnote>
+  <w:endnote w:type="continuationSeparator" w:id="0">
+    <w:p>
+      <w:pPr>
+        <w:spacing w:after="0" w:line="240" w:lineRule="auto"/>
+      </w:pPr>
+      <w:r>
+        <w:continuationSeparator/>
+      </w:r>
+    </w:p>
+  </w:endnote>
+</w:endnotes>
+</file>
+
+<file path=word/footer1.xml><?xml version="1.0" encoding="utf-8"?>
+<w:ftr xmlns:wpc="http://schemas.microsoft.com/office/word/2010/wordprocessingCanvas" xmlns:mo="http://schemas.microsoft.com/office/mac/office/2008/main" xmlns:mc="http://schemas.openxmlformats.org/markup-compatibility/2006" xmlns:mv="urn:schemas-microsoft-com:mac:vml" xmlns:o="urn:schemas-microsoft-com:office:office" xmlns:r="http://schemas.openxmlformats.org/officeDocument/2006/relationships" xmlns:m="http://schemas.openxmlformats.org/officeDocument/2006/math" xmlns:v="urn:schemas-microsoft-com:vml" xmlns:wp14="http://schemas.microsoft.com/office/word/2010/wordprocessingDrawing" xmlns:wp="http://schemas.openxmlformats.org/drawingml/2006/wordprocessingDrawing" xmlns:w10="urn:schemas-microsoft-com:office:word" xmlns:w="http://schemas.openxmlformats.org/wordprocessingml/2006/main" xmlns:w14="http://schemas.microsoft.com/office/word/2010/wordml" xmlns:w15="http://schemas.microsoft.com/office/word/2012/wordml" xmlns:wpg="http://schemas.microsoft.com/office/word/2010/wordprocessingGroup" xmlns:wpi="http://schemas.microsoft.com/office/word/2010/wordprocessingInk" xmlns:wne="http://schemas.microsoft.com/office/word/2006/wordml" xmlns:wps="http://schemas.microsoft.com/office/word/2010/wordprocessingShape" mc:Ignorable="w14 w15 wp14">
+  <w:tbl>
+    <w:tblPr>
+      <w:tblStyle w:val="TableGrid"/>
+      <w:tblW w:w="10022" w:type="dxa"/>
+      <w:tblInd w:w="-34" w:type="dxa"/>
+      <w:tblLook w:val="04A0" w:firstRow="1" w:lastRow="0" w:firstColumn="1" w:lastColumn="0" w:noHBand="0" w:noVBand="1"/>
+    </w:tblPr>
+    <w:tblGrid>
+      <w:gridCol w:w="999"/>
+      <w:gridCol w:w="1676"/>
+      <w:gridCol w:w="1163"/>
+      <w:gridCol w:w="1663"/>
+      <w:gridCol w:w="1074"/>
+      <w:gridCol w:w="571"/>
+      <w:gridCol w:w="1123"/>
+      <w:gridCol w:w="1753"/>
+    </w:tblGrid>
+    <w:tr>
+      <w:trPr>
+        <w:trHeight w:val="1"/>
+      </w:trPr>
+      <w:tc>
+        <w:tcPr>
+          <w:tcW w:w="999" w:type="dxa"/>
+          <w:vAlign w:val="center"/>
+        </w:tcPr>
+        <w:p>
+          <w:pPr>
+            <w:pStyle w:val="Footer"/>
+            <w:jc w:val="right"/>
+            <w:rPr>
+              <w:rFonts w:cs="Arial"/>
+              <w:szCs w:val="16"/>
+            </w:rPr>
+          </w:pPr>
+          <w:r>
+            <w:rPr>
+              <w:rFonts w:cs="Arial"/>
+              <w:szCs w:val="16"/>
+            </w:rPr>
+            <w:t>Doc ID:</w:t>
+          </w:r>
+        </w:p>
+      </w:tc>
+      <w:tc>
+        <w:tcPr>
+          <w:tcW w:w="1676" w:type="dxa"/>
+          <w:vAlign w:val="center"/>
+        </w:tcPr>
+        <w:p>
+          <w:pPr>
+            <w:pStyle w:val="Footer"/>
+            <w:rPr>
+              <w:rFonts w:cs="Arial"/>
+              <w:szCs w:val="16"/>
+            </w:rPr>
+          </w:pPr>
+          <w:r>
+            <w:rPr>
+              <w:rFonts w:cs="Arial"/>
+              <w:szCs w:val="16"/>
+            </w:rPr>
+            <w:t>UIT000008</w:t>
+          </w:r>
+        </w:p>
+      </w:tc>
+      <w:tc>
+        <w:tcPr>
+          <w:tcW w:w="4471" w:type="dxa"/>
+          <w:gridSpan w:val="4"/>
+          <w:vAlign w:val="center"/>
+        </w:tcPr>
+        <w:p>
+          <w:pPr>
+            <w:pStyle w:val="Footer"/>
+            <w:jc w:val="center"/>
+            <w:rPr>
+              <w:rFonts w:cs="Arial"/>
+              <w:szCs w:val="16"/>
+            </w:rPr>
+          </w:pPr>
+          <w:r>
+            <w:rPr>
+              <w:rFonts w:cs="Arial"/>
+              <w:szCs w:val="16"/>
+            </w:rPr>
+            <w:t>Document title: Software Release Report</w:t>
+          </w:r>
+        </w:p>
+      </w:tc>
+      <w:tc>
+        <w:tcPr>
+          <w:tcW w:w="1123" w:type="dxa"/>
+          <w:vAlign w:val="center"/>
+        </w:tcPr>
+        <w:p>
+          <w:pPr>
+            <w:pStyle w:val="Footer"/>
+            <w:jc w:val="right"/>
+            <w:rPr>
+              <w:rFonts w:cs="Arial"/>
+              <w:szCs w:val="16"/>
+            </w:rPr>
+          </w:pPr>
+          <w:r>
+            <w:rPr>
+              <w:rFonts w:cs="Arial"/>
+              <w:szCs w:val="16"/>
+            </w:rPr>
+            <w:t>Author:</w:t>
+          </w:r>
+        </w:p>
+      </w:tc>
+      <w:tc>
+        <w:tcPr>
+          <w:tcW w:w="1753" w:type="dxa"/>
+          <w:vAlign w:val="center"/>
+        </w:tcPr>
+        <w:p>
+          <w:pPr>
+            <w:pStyle w:val="Footer"/>
+            <w:rPr>
+              <w:rFonts w:cs="Arial"/>
+              <w:szCs w:val="16"/>
+              <w:lang w:val="nl-NL"/>
+            </w:rPr>
+          </w:pPr>
+          <w:r>
+            <w:rPr>
+              <w:rFonts w:cs="Arial"/>
+              <w:szCs w:val="16"/>
+              <w:lang w:val="nl-NL"/>
+            </w:rPr>
+            <w:t>Amit Kumar</w:t>
+          </w:r>
+        </w:p>
+        <w:p>
+          <w:pPr>
+            <w:pStyle w:val="Footer"/>
+            <w:rPr>
+              <w:rFonts w:cs="Arial"/>
+              <w:szCs w:val="16"/>
+            </w:rPr>
+          </w:pPr>
+        </w:p>
+      </w:tc>
+    </w:tr>
+    <w:tr>
+      <w:trPr>
+        <w:trHeight w:val="1"/>
+      </w:trPr>
+      <w:tc>
+        <w:tcPr>
+          <w:tcW w:w="999" w:type="dxa"/>
+          <w:vAlign w:val="center"/>
+        </w:tcPr>
+        <w:p>
+          <w:pPr>
+            <w:pStyle w:val="Footer"/>
+            <w:jc w:val="right"/>
+            <w:rPr>
+              <w:rFonts w:cs="Arial"/>
+              <w:szCs w:val="16"/>
+            </w:rPr>
+          </w:pPr>
+          <w:r>
+            <w:rPr>
+              <w:rFonts w:cs="Arial"/>
+              <w:szCs w:val="16"/>
+            </w:rPr>
+            <w:t>Version:</w:t>
+          </w:r>
+        </w:p>
+      </w:tc>
+      <w:tc>
+        <w:tcPr>
+          <w:tcW w:w="1676" w:type="dxa"/>
+          <w:vAlign w:val="center"/>
+        </w:tcPr>
+        <w:p>
+          <w:pPr>
+            <w:pStyle w:val="Footer"/>
+            <w:rPr>
+              <w:rFonts w:cs="Arial"/>
+              <w:szCs w:val="16"/>
+            </w:rPr>
+          </w:pPr>
+          <w:r>
+            <w:rPr>
+              <w:rFonts w:cs="Arial"/>
+              <w:szCs w:val="16"/>
+            </w:rPr>
+            <w:t>1.0.0</w:t>
+          </w:r>
+        </w:p>
+      </w:tc>
+      <w:tc>
+        <w:tcPr>
+          <w:tcW w:w="4471" w:type="dxa"/>
+          <w:gridSpan w:val="4"/>
+          <w:vAlign w:val="center"/>
+        </w:tcPr>
+        <w:p>
+          <w:pPr>
+            <w:pStyle w:val="Footer"/>
+            <w:jc w:val="center"/>
+            <w:rPr>
+              <w:rFonts w:cs="Arial"/>
+              <w:szCs w:val="16"/>
+            </w:rPr>
+          </w:pPr>
+          <w:r>
+            <w:t>Release</w:t>
+          </w:r>
+          <w:r>
+            <w:t xml:space="preserve"> </w:t>
+          </w:r>
+          <w:r>
+            <w:t>Note for MUITK</w:t>
+          </w:r>
+        </w:p>
+      </w:tc>
+      <w:tc>
+        <w:tcPr>
+          <w:tcW w:w="1123" w:type="dxa"/>
+          <w:vAlign w:val="center"/>
+        </w:tcPr>
+        <w:p>
+          <w:pPr>
+            <w:pStyle w:val="Footer"/>
+            <w:jc w:val="right"/>
+            <w:rPr>
+              <w:rFonts w:cs="Arial"/>
+              <w:szCs w:val="16"/>
+            </w:rPr>
+          </w:pPr>
+          <w:r>
+            <w:rPr>
+              <w:rFonts w:cs="Arial"/>
+              <w:szCs w:val="16"/>
+            </w:rPr>
+            <w:t>Approver:</w:t>
+          </w:r>
+        </w:p>
+      </w:tc>
+      <w:tc>
+        <w:tcPr>
+          <w:tcW w:w="1753" w:type="dxa"/>
+          <w:vAlign w:val="center"/>
+        </w:tcPr>
+        <w:p>
+          <w:pPr>
+            <w:pStyle w:val="Footer"/>
+            <w:rPr>
+              <w:rFonts w:cs="Arial"/>
+              <w:szCs w:val="16"/>
+              <w:lang w:val="nl-NL"/>
+            </w:rPr>
+          </w:pPr>
+          <w:r>
+            <w:rPr>
+              <w:rFonts w:cs="Arial"/>
+              <w:szCs w:val="16"/>
+            </w:rPr>
+            <w:t>Rahul</w:t>
+          </w:r>
+        </w:p>
+      </w:tc>
+    </w:tr>
+    <w:tr>
+      <w:trPr>
+        <w:trHeight w:val="1"/>
+      </w:trPr>
+      <w:tc>
+        <w:tcPr>
+          <w:tcW w:w="999" w:type="dxa"/>
+          <w:vAlign w:val="center"/>
+        </w:tcPr>
+        <w:p>
+          <w:pPr>
+            <w:pStyle w:val="Footer"/>
+            <w:jc w:val="right"/>
+            <w:rPr>
+              <w:rFonts w:cs="Arial"/>
+              <w:szCs w:val="16"/>
+            </w:rPr>
+          </w:pPr>
+          <w:r>
+            <w:rPr>
+              <w:rFonts w:cs="Arial"/>
+              <w:szCs w:val="16"/>
+            </w:rPr>
+            <w:t>Status:</w:t>
+          </w:r>
+        </w:p>
+      </w:tc>
+      <w:tc>
+        <w:tcPr>
+          <w:tcW w:w="1676" w:type="dxa"/>
+          <w:vAlign w:val="center"/>
+        </w:tcPr>
+        <w:p>
+          <w:pPr>
+            <w:pStyle w:val="Footer"/>
+            <w:rPr>
+              <w:rFonts w:cs="Arial"/>
+              <w:szCs w:val="16"/>
+            </w:rPr>
+          </w:pPr>
+          <w:r>
+            <w:rPr>
+              <w:rFonts w:cs="Arial"/>
+              <w:szCs w:val="16"/>
+            </w:rPr>
+            <w:t>Approved</w:t>
+          </w:r>
+        </w:p>
+      </w:tc>
+      <w:tc>
+        <w:tcPr>
+          <w:tcW w:w="1163" w:type="dxa"/>
+          <w:vAlign w:val="center"/>
+        </w:tcPr>
+        <w:p>
+          <w:pPr>
+            <w:pStyle w:val="Footer"/>
+            <w:jc w:val="right"/>
+            <w:rPr>
+              <w:rFonts w:cs="Arial"/>
+              <w:szCs w:val="16"/>
+            </w:rPr>
+          </w:pPr>
+          <w:r>
+            <w:rPr>
+              <w:rFonts w:cs="Arial"/>
+              <w:szCs w:val="16"/>
+            </w:rPr>
+            <w:t xml:space="preserve">Template ID: </w:t>
+          </w:r>
+        </w:p>
+      </w:tc>
+      <w:tc>
+        <w:tcPr>
+          <w:tcW w:w="1663" w:type="dxa"/>
+          <w:vAlign w:val="center"/>
+        </w:tcPr>
+        <w:p>
+          <w:pPr>
+            <w:pStyle w:val="Footer"/>
+            <w:rPr>
+              <w:rFonts w:cs="Arial"/>
+              <w:szCs w:val="16"/>
+            </w:rPr>
+          </w:pPr>
+          <w:r>
+            <w:rPr>
+              <w:rFonts w:cs="Arial"/>
+              <w:szCs w:val="16"/>
+            </w:rPr>
+            <w:t>CDPP-T-03000013</w:t>
+          </w:r>
+        </w:p>
+      </w:tc>
+      <w:tc>
+        <w:tcPr>
+          <w:tcW w:w="1074" w:type="dxa"/>
+          <w:vAlign w:val="center"/>
+        </w:tcPr>
+        <w:p>
+          <w:pPr>
+            <w:pStyle w:val="Footer"/>
+            <w:rPr>
+              <w:rFonts w:cs="Arial"/>
+              <w:szCs w:val="16"/>
+            </w:rPr>
+          </w:pPr>
+          <w:r>
+            <w:rPr>
+              <w:rFonts w:cs="Arial"/>
+              <w:szCs w:val="16"/>
+            </w:rPr>
+            <w:t>Template version:</w:t>
+          </w:r>
+        </w:p>
+      </w:tc>
+      <w:tc>
+        <w:tcPr>
+          <w:tcW w:w="571" w:type="dxa"/>
+          <w:vAlign w:val="center"/>
+        </w:tcPr>
+        <w:p>
+          <w:pPr>
+            <w:pStyle w:val="Footer"/>
+            <w:rPr>
+              <w:rFonts w:cs="Arial"/>
+              <w:szCs w:val="16"/>
+            </w:rPr>
+          </w:pPr>
+          <w:r>
+            <w:rPr>
+              <w:rFonts w:cs="Arial"/>
+              <w:szCs w:val="16"/>
+            </w:rPr>
+            <w:t>1.0</w:t>
+          </w:r>
+        </w:p>
+      </w:tc>
+      <w:tc>
+        <w:tcPr>
+          <w:tcW w:w="1123" w:type="dxa"/>
+          <w:vAlign w:val="center"/>
+        </w:tcPr>
+        <w:p>
+          <w:pPr>
+            <w:pStyle w:val="Footer"/>
+            <w:jc w:val="right"/>
+            <w:rPr>
+              <w:rFonts w:cs="Arial"/>
+              <w:szCs w:val="16"/>
+            </w:rPr>
+          </w:pPr>
+          <w:r>
+            <w:rPr>
+              <w:rFonts w:cs="Arial"/>
+              <w:szCs w:val="16"/>
+            </w:rPr>
+            <w:t>Page:</w:t>
+          </w:r>
+        </w:p>
+      </w:tc>
+      <w:tc>
+        <w:tcPr>
+          <w:tcW w:w="1753" w:type="dxa"/>
+          <w:vAlign w:val="center"/>
+        </w:tcPr>
+        <w:p>
+          <w:pPr>
+            <w:pStyle w:val="Footer"/>
+            <w:rPr>
+              <w:rFonts w:cs="Arial"/>
+              <w:szCs w:val="16"/>
+            </w:rPr>
+          </w:pPr>
+          <w:r>
+            <w:rPr>
+              <w:rFonts w:cs="Arial"/>
+              <w:szCs w:val="16"/>
+            </w:rPr>
+            <w:fldChar w:fldCharType="begin"/>
+          </w:r>
+          <w:r>
+            <w:rPr>
+              <w:rFonts w:cs="Arial"/>
+              <w:szCs w:val="16"/>
+            </w:rPr>
+            <w:instrText xml:space="preserve"> PAGE   \* MERGEFORMAT </w:instrText>
+          </w:r>
+          <w:r>
+            <w:rPr>
+              <w:rFonts w:cs="Arial"/>
+              <w:szCs w:val="16"/>
+            </w:rPr>
+            <w:fldChar w:fldCharType="separate"/>
+          </w:r>
+          <w:r>
+            <w:rPr>
+              <w:rFonts w:cs="Arial"/>
+              <w:noProof/>
+              <w:szCs w:val="16"/>
+            </w:rPr>
+            <w:t>2</w:t>
+          </w:r>
+          <w:r>
+            <w:rPr>
+              <w:rFonts w:cs="Arial"/>
+              <w:szCs w:val="16"/>
+            </w:rPr>
+            <w:fldChar w:fldCharType="end"/>
+          </w:r>
+          <w:r>
+            <w:rPr>
+              <w:rFonts w:cs="Arial"/>
+              <w:szCs w:val="16"/>
+            </w:rPr>
+            <w:t xml:space="preserve"> </w:t>
+          </w:r>
+          <w:r>
+            <w:rPr>
+              <w:rFonts w:cs="Arial"/>
+              <w:szCs w:val="16"/>
+            </w:rPr>
+            <w:t xml:space="preserve">of </w:t>
+          </w:r>
+          <w:r>
+            <w:rPr>
+              <w:szCs w:val="16"/>
+            </w:rPr>
+            <w:fldChar w:fldCharType="begin"/>
+          </w:r>
+          <w:r>
+            <w:rPr>
+              <w:szCs w:val="16"/>
+            </w:rPr>
+            <w:instrText xml:space="preserve"> NUMPAGES  \* Arabic  \* MERGEFORMAT </w:instrText>
+          </w:r>
+          <w:r>
+            <w:rPr>
+              <w:szCs w:val="16"/>
+            </w:rPr>
+            <w:fldChar w:fldCharType="separate"/>
+          </w:r>
+          <w:r>
+            <w:rPr>
+              <w:noProof/>
+              <w:szCs w:val="16"/>
+            </w:rPr>
+            <w:t>3</w:t>
+          </w:r>
+          <w:r>
+            <w:rPr>
+              <w:noProof/>
+              <w:szCs w:val="16"/>
+            </w:rPr>
+            <w:fldChar w:fldCharType="end"/>
+          </w:r>
+        </w:p>
+      </w:tc>
+    </w:tr>
+  </w:tbl>
+  <w:p>
+    <w:pPr>
+      <w:pStyle w:val="Footer"/>
+    </w:pPr>
+  </w:p>
+</w:ftr>
+</file>
+
+<file path=word/footnotes.xml><?xml version="1.0" encoding="utf-8"?>
+<w:footnotes xmlns:wpc="http://schemas.microsoft.com/office/word/2010/wordprocessingCanvas" xmlns:mo="http://schemas.microsoft.com/office/mac/office/2008/main" xmlns:mc="http://schemas.openxmlformats.org/markup-compatibility/2006" xmlns:mv="urn:schemas-microsoft-com:mac:vml" xmlns:o="urn:schemas-microsoft-com:office:office" xmlns:r="http://schemas.openxmlformats.org/officeDocument/2006/relationships" xmlns:m="http://schemas.openxmlformats.org/officeDocument/2006/math" xmlns:v="urn:schemas-microsoft-com:vml" xmlns:wp14="http://schemas.microsoft.com/office/word/2010/wordprocessingDrawing" xmlns:wp="http://schemas.openxmlformats.org/drawingml/2006/wordprocessingDrawing" xmlns:w10="urn:schemas-microsoft-com:office:word" xmlns:w="http://schemas.openxmlformats.org/wordprocessingml/2006/main" xmlns:w14="http://schemas.microsoft.com/office/word/2010/wordml" xmlns:w15="http://schemas.microsoft.com/office/word/2012/wordml" xmlns:wpg="http://schemas.microsoft.com/office/word/2010/wordprocessingGroup" xmlns:wpi="http://schemas.microsoft.com/office/word/2010/wordprocessingInk" xmlns:wne="http://schemas.microsoft.com/office/word/2006/wordml" xmlns:wps="http://schemas.microsoft.com/office/word/2010/wordprocessingShape" mc:Ignorable="w14 w15 wp14">
+  <w:footnote w:type="separator" w:id="-1">
+    <w:p>
+      <w:pPr>
+        <w:spacing w:after="0" w:line="240" w:lineRule="auto"/>
+      </w:pPr>
+      <w:r>
+        <w:separator/>
+      </w:r>
+    </w:p>
+  </w:footnote>
+  <w:footnote w:type="continuationSeparator" w:id="0">
+    <w:p>
+      <w:pPr>
+        <w:spacing w:after="0" w:line="240" w:lineRule="auto"/>
+      </w:pPr>
+      <w:r>
+        <w:continuationSeparator/>
+      </w:r>
+    </w:p>
+  </w:footnote>
+</w:footnotes>
+</file>
+
 <file path=word/numbering.xml><?xml version="1.0" encoding="utf-8"?>
-<w:numbering xmlns:wpc="http://schemas.microsoft.com/office/word/2010/wordprocessingCanvas" xmlns:mc="http://schemas.openxmlformats.org/markup-compatibility/2006" xmlns:o="urn:schemas-microsoft-com:office:office" xmlns:r="http://schemas.openxmlformats.org/officeDocument/2006/relationships" xmlns:m="http://schemas.openxmlformats.org/officeDocument/2006/math" xmlns:v="urn:schemas-microsoft-com:vml" xmlns:wp14="http://schemas.microsoft.com/office/word/2010/wordprocessingDrawing" xmlns:wp="http://schemas.openxmlformats.org/drawingml/2006/wordprocessingDrawing" xmlns:w10="urn:schemas-microsoft-com:office:word" xmlns:w="http://schemas.openxmlformats.org/wordprocessingml/2006/main" xmlns:w14="http://schemas.microsoft.com/office/word/2010/wordml" xmlns:w15="http://schemas.microsoft.com/office/word/2012/wordml" xmlns:wpg="http://schemas.microsoft.com/office/word/2010/wordprocessingGroup" xmlns:wpi="http://schemas.microsoft.com/office/word/2010/wordprocessingInk" xmlns:wne="http://schemas.microsoft.com/office/word/2006/wordml" xmlns:wps="http://schemas.microsoft.com/office/word/2010/wordprocessingShape" mc:Ignorable="w14 w15 wp14">
-  <w:abstractNum w:abstractNumId="0" w15:restartNumberingAfterBreak="0">
+<w:numbering xmlns:wpc="http://schemas.microsoft.com/office/word/2010/wordprocessingCanvas" xmlns:mo="http://schemas.microsoft.com/office/mac/office/2008/main" xmlns:mc="http://schemas.openxmlformats.org/markup-compatibility/2006" xmlns:mv="urn:schemas-microsoft-com:mac:vml" xmlns:o="urn:schemas-microsoft-com:office:office" xmlns:r="http://schemas.openxmlformats.org/officeDocument/2006/relationships" xmlns:m="http://schemas.openxmlformats.org/officeDocument/2006/math" xmlns:v="urn:schemas-microsoft-com:vml" xmlns:wp14="http://schemas.microsoft.com/office/word/2010/wordprocessingDrawing" xmlns:wp="http://schemas.openxmlformats.org/drawingml/2006/wordprocessingDrawing" xmlns:w10="urn:schemas-microsoft-com:office:word" xmlns:w="http://schemas.openxmlformats.org/wordprocessingml/2006/main" xmlns:w14="http://schemas.microsoft.com/office/word/2010/wordml" xmlns:w15="http://schemas.microsoft.com/office/word/2012/wordml" xmlns:wpg="http://schemas.microsoft.com/office/word/2010/wordprocessingGroup" xmlns:wpi="http://schemas.microsoft.com/office/word/2010/wordprocessingInk" xmlns:wne="http://schemas.microsoft.com/office/word/2006/wordml" xmlns:wps="http://schemas.microsoft.com/office/word/2010/wordprocessingShape" mc:Ignorable="w14 w15 wp14">
+  <w:abstractNum w:abstractNumId="0">
+    <w:nsid w:val="FFFFFF1D"/>
+    <w:multiLevelType w:val="multilevel"/>
+    <w:tmpl w:val="181A238E"/>
+    <w:lvl w:ilvl="0">
+      <w:start w:val="1"/>
+      <w:numFmt w:val="bullet"/>
+      <w:lvlText w:val=""/>
+      <w:lvlJc w:val="left"/>
+      <w:pPr>
+        <w:tabs>
+          <w:tab w:val="num" w:pos="0"/>
+        </w:tabs>
+        <w:ind w:left="0" w:firstLine="0"/>
+      </w:pPr>
+      <w:rPr>
+        <w:rFonts w:ascii="Symbol" w:hAnsi="Symbol" w:hint="default"/>
+      </w:rPr>
+    </w:lvl>
+    <w:lvl w:ilvl="1">
+      <w:start w:val="1"/>
+      <w:numFmt w:val="bullet"/>
+      <w:lvlText w:val=""/>
+      <w:lvlJc w:val="left"/>
+      <w:pPr>
+        <w:tabs>
+          <w:tab w:val="num" w:pos="720"/>
+        </w:tabs>
+        <w:ind w:left="1080" w:hanging="360"/>
+      </w:pPr>
+      <w:rPr>
+        <w:rFonts w:ascii="Symbol" w:hAnsi="Symbol" w:hint="default"/>
+      </w:rPr>
+    </w:lvl>
+    <w:lvl w:ilvl="2">
+      <w:start w:val="1"/>
+      <w:numFmt w:val="bullet"/>
+      <w:lvlText w:val="o"/>
+      <w:lvlJc w:val="left"/>
+      <w:pPr>
+        <w:tabs>
+          <w:tab w:val="num" w:pos="1440"/>
+        </w:tabs>
+        <w:ind w:left="1800" w:hanging="360"/>
+      </w:pPr>
+      <w:rPr>
+        <w:rFonts w:ascii="Courier New" w:hAnsi="Courier New" w:cs="Courier New" w:hint="default"/>
+      </w:rPr>
+    </w:lvl>
+    <w:lvl w:ilvl="3">
+      <w:start w:val="1"/>
+      <w:numFmt w:val="bullet"/>
+      <w:lvlText w:val=""/>
+      <w:lvlJc w:val="left"/>
+      <w:pPr>
+        <w:tabs>
+          <w:tab w:val="num" w:pos="2160"/>
+        </w:tabs>
+        <w:ind w:left="2520" w:hanging="360"/>
+      </w:pPr>
+      <w:rPr>
+        <w:rFonts w:ascii="Wingdings" w:hAnsi="Wingdings" w:hint="default"/>
+      </w:rPr>
+    </w:lvl>
+    <w:lvl w:ilvl="4">
+      <w:start w:val="1"/>
+      <w:numFmt w:val="bullet"/>
+      <w:lvlText w:val=""/>
+      <w:lvlJc w:val="left"/>
+      <w:pPr>
+        <w:tabs>
+          <w:tab w:val="num" w:pos="2880"/>
+        </w:tabs>
+        <w:ind w:left="3240" w:hanging="360"/>
+      </w:pPr>
+      <w:rPr>
+        <w:rFonts w:ascii="Wingdings" w:hAnsi="Wingdings" w:hint="default"/>
+      </w:rPr>
+    </w:lvl>
+    <w:lvl w:ilvl="5">
+      <w:start w:val="1"/>
+      <w:numFmt w:val="bullet"/>
+      <w:lvlText w:val=""/>
+      <w:lvlJc w:val="left"/>
+      <w:pPr>
+        <w:tabs>
+          <w:tab w:val="num" w:pos="3600"/>
+        </w:tabs>
+        <w:ind w:left="3960" w:hanging="360"/>
+      </w:pPr>
+      <w:rPr>
+        <w:rFonts w:ascii="Symbol" w:hAnsi="Symbol" w:hint="default"/>
+      </w:rPr>
+    </w:lvl>
+    <w:lvl w:ilvl="6">
+      <w:start w:val="1"/>
+      <w:numFmt w:val="bullet"/>
+      <w:lvlText w:val="o"/>
+      <w:lvlJc w:val="left"/>
+      <w:pPr>
+        <w:tabs>
+          <w:tab w:val="num" w:pos="4320"/>
+        </w:tabs>
+        <w:ind w:left="4680" w:hanging="360"/>
+      </w:pPr>
+      <w:rPr>
+        <w:rFonts w:ascii="Courier New" w:hAnsi="Courier New" w:cs="Courier New" w:hint="default"/>
+      </w:rPr>
+    </w:lvl>
+    <w:lvl w:ilvl="7">
+      <w:start w:val="1"/>
+      <w:numFmt w:val="bullet"/>
+      <w:lvlText w:val=""/>
+      <w:lvlJc w:val="left"/>
+      <w:pPr>
+        <w:tabs>
+          <w:tab w:val="num" w:pos="5040"/>
+        </w:tabs>
+        <w:ind w:left="5400" w:hanging="360"/>
+      </w:pPr>
+      <w:rPr>
+        <w:rFonts w:ascii="Wingdings" w:hAnsi="Wingdings" w:hint="default"/>
+      </w:rPr>
+    </w:lvl>
+    <w:lvl w:ilvl="8">
+      <w:start w:val="1"/>
+      <w:numFmt w:val="bullet"/>
+      <w:lvlText w:val=""/>
+      <w:lvlJc w:val="left"/>
+      <w:pPr>
+        <w:tabs>
+          <w:tab w:val="num" w:pos="5760"/>
+        </w:tabs>
+        <w:ind w:left="6120" w:hanging="360"/>
+      </w:pPr>
+      <w:rPr>
+        <w:rFonts w:ascii="Wingdings" w:hAnsi="Wingdings" w:hint="default"/>
+      </w:rPr>
+    </w:lvl>
+  </w:abstractNum>
+  <w:abstractNum w:abstractNumId="1">
+    <w:nsid w:val="0C9D1C35"/>
+    <w:multiLevelType w:val="hybridMultilevel"/>
+    <w:tmpl w:val="0FBAC8F0"/>
+    <w:lvl w:ilvl="0" w:tplc="E3A61D80">
+      <w:start w:val="1"/>
+      <w:numFmt w:val="lowerLetter"/>
+      <w:lvlText w:val="%1)"/>
+      <w:lvlJc w:val="left"/>
+      <w:pPr>
+        <w:ind w:left="1080" w:hanging="360"/>
+      </w:pPr>
+      <w:rPr>
+        <w:rFonts w:hint="default"/>
+      </w:rPr>
+    </w:lvl>
+    <w:lvl w:ilvl="1" w:tplc="08090019" w:tentative="1">
+      <w:start w:val="1"/>
+      <w:numFmt w:val="lowerLetter"/>
+      <w:lvlText w:val="%2."/>
+      <w:lvlJc w:val="left"/>
+      <w:pPr>
+        <w:ind w:left="1800" w:hanging="360"/>
+      </w:pPr>
+    </w:lvl>
+    <w:lvl w:ilvl="2" w:tplc="0809001B" w:tentative="1">
+      <w:start w:val="1"/>
+      <w:numFmt w:val="lowerRoman"/>
+      <w:lvlText w:val="%3."/>
+      <w:lvlJc w:val="right"/>
+      <w:pPr>
+        <w:ind w:left="2520" w:hanging="180"/>
+      </w:pPr>
+    </w:lvl>
+    <w:lvl w:ilvl="3" w:tplc="0809000F" w:tentative="1">
+      <w:start w:val="1"/>
+      <w:numFmt w:val="decimal"/>
+      <w:lvlText w:val="%4."/>
+      <w:lvlJc w:val="left"/>
+      <w:pPr>
+        <w:ind w:left="3240" w:hanging="360"/>
+      </w:pPr>
+    </w:lvl>
+    <w:lvl w:ilvl="4" w:tplc="08090019" w:tentative="1">
+      <w:start w:val="1"/>
+      <w:numFmt w:val="lowerLetter"/>
+      <w:lvlText w:val="%5."/>
+      <w:lvlJc w:val="left"/>
+      <w:pPr>
+        <w:ind w:left="3960" w:hanging="360"/>
+      </w:pPr>
+    </w:lvl>
+    <w:lvl w:ilvl="5" w:tplc="0809001B" w:tentative="1">
+      <w:start w:val="1"/>
+      <w:numFmt w:val="lowerRoman"/>
+      <w:lvlText w:val="%6."/>
+      <w:lvlJc w:val="right"/>
+      <w:pPr>
+        <w:ind w:left="4680" w:hanging="180"/>
+      </w:pPr>
+    </w:lvl>
+    <w:lvl w:ilvl="6" w:tplc="0809000F" w:tentative="1">
+      <w:start w:val="1"/>
+      <w:numFmt w:val="decimal"/>
+      <w:lvlText w:val="%7."/>
+      <w:lvlJc w:val="left"/>
+      <w:pPr>
+        <w:ind w:left="5400" w:hanging="360"/>
+      </w:pPr>
+    </w:lvl>
+    <w:lvl w:ilvl="7" w:tplc="08090019" w:tentative="1">
+      <w:start w:val="1"/>
+      <w:numFmt w:val="lowerLetter"/>
+      <w:lvlText w:val="%8."/>
+      <w:lvlJc w:val="left"/>
+      <w:pPr>
+        <w:ind w:left="6120" w:hanging="360"/>
+      </w:pPr>
+    </w:lvl>
+    <w:lvl w:ilvl="8" w:tplc="0809001B" w:tentative="1">
+      <w:start w:val="1"/>
+      <w:numFmt w:val="lowerRoman"/>
+      <w:lvlText w:val="%9."/>
+      <w:lvlJc w:val="right"/>
+      <w:pPr>
+        <w:ind w:left="6840" w:hanging="180"/>
+      </w:pPr>
+    </w:lvl>
+  </w:abstractNum>
+  <w:abstractNum w:abstractNumId="2">
+    <w:nsid w:val="1F623833"/>
+    <w:multiLevelType w:val="hybridMultilevel"/>
+    <w:tmpl w:val="48F071C2"/>
+    <w:lvl w:ilvl="0" w:tplc="08090017">
+      <w:start w:val="1"/>
+      <w:numFmt w:val="lowerLetter"/>
+      <w:lvlText w:val="%1)"/>
+      <w:lvlJc w:val="left"/>
+      <w:pPr>
+        <w:ind w:left="720" w:hanging="360"/>
+      </w:pPr>
+      <w:rPr>
+        <w:rFonts w:hint="default"/>
+      </w:rPr>
+    </w:lvl>
+    <w:lvl w:ilvl="1" w:tplc="08090019" w:tentative="1">
+      <w:start w:val="1"/>
+      <w:numFmt w:val="lowerLetter"/>
+      <w:lvlText w:val="%2."/>
+      <w:lvlJc w:val="left"/>
+      <w:pPr>
+        <w:ind w:left="1440" w:hanging="360"/>
+      </w:pPr>
+    </w:lvl>
+    <w:lvl w:ilvl="2" w:tplc="0809001B" w:tentative="1">
+      <w:start w:val="1"/>
+      <w:numFmt w:val="lowerRoman"/>
+      <w:lvlText w:val="%3."/>
+      <w:lvlJc w:val="right"/>
+      <w:pPr>
+        <w:ind w:left="2160" w:hanging="180"/>
+      </w:pPr>
+    </w:lvl>
+    <w:lvl w:ilvl="3" w:tplc="0809000F" w:tentative="1">
+      <w:start w:val="1"/>
+      <w:numFmt w:val="decimal"/>
+      <w:lvlText w:val="%4."/>
+      <w:lvlJc w:val="left"/>
+      <w:pPr>
+        <w:ind w:left="2880" w:hanging="360"/>
+      </w:pPr>
+    </w:lvl>
+    <w:lvl w:ilvl="4" w:tplc="08090019" w:tentative="1">
+      <w:start w:val="1"/>
+      <w:numFmt w:val="lowerLetter"/>
+      <w:lvlText w:val="%5."/>
+      <w:lvlJc w:val="left"/>
+      <w:pPr>
+        <w:ind w:left="3600" w:hanging="360"/>
+      </w:pPr>
+    </w:lvl>
+    <w:lvl w:ilvl="5" w:tplc="0809001B" w:tentative="1">
+      <w:start w:val="1"/>
+      <w:numFmt w:val="lowerRoman"/>
+      <w:lvlText w:val="%6."/>
+      <w:lvlJc w:val="right"/>
+      <w:pPr>
+        <w:ind w:left="4320" w:hanging="180"/>
+      </w:pPr>
+    </w:lvl>
+    <w:lvl w:ilvl="6" w:tplc="0809000F" w:tentative="1">
+      <w:start w:val="1"/>
+      <w:numFmt w:val="decimal"/>
+      <w:lvlText w:val="%7."/>
+      <w:lvlJc w:val="left"/>
+      <w:pPr>
+        <w:ind w:left="5040" w:hanging="360"/>
+      </w:pPr>
+    </w:lvl>
+    <w:lvl w:ilvl="7" w:tplc="08090019" w:tentative="1">
+      <w:start w:val="1"/>
+      <w:numFmt w:val="lowerLetter"/>
+      <w:lvlText w:val="%8."/>
+      <w:lvlJc w:val="left"/>
+      <w:pPr>
+        <w:ind w:left="5760" w:hanging="360"/>
+      </w:pPr>
+    </w:lvl>
+    <w:lvl w:ilvl="8" w:tplc="0809001B" w:tentative="1">
+      <w:start w:val="1"/>
+      <w:numFmt w:val="lowerRoman"/>
+      <w:lvlText w:val="%9."/>
+      <w:lvlJc w:val="right"/>
+      <w:pPr>
+        <w:ind w:left="6480" w:hanging="180"/>
+      </w:pPr>
+    </w:lvl>
+  </w:abstractNum>
+  <w:abstractNum w:abstractNumId="3">
     <w:nsid w:val="387A640F"/>
     <w:multiLevelType w:val="hybridMultilevel"/>
     <w:tmpl w:val="EF320D0C"/>
@@ -2167,17 +3238,17 @@
       </w:pPr>
     </w:lvl>
   </w:abstractNum>
-  <w:abstractNum w:abstractNumId="1" w15:restartNumberingAfterBreak="0">
-    <w:nsid w:val="537C774F"/>
+  <w:abstractNum w:abstractNumId="4">
+    <w:nsid w:val="4C9377B0"/>
     <w:multiLevelType w:val="hybridMultilevel"/>
-    <w:tmpl w:val="88BC3A1C"/>
-    <w:lvl w:ilvl="0" w:tplc="0409000F">
+    <w:tmpl w:val="E4729406"/>
+    <w:lvl w:ilvl="0" w:tplc="29644D5A">
       <w:start w:val="1"/>
       <w:numFmt w:val="decimal"/>
       <w:lvlText w:val="%1."/>
       <w:lvlJc w:val="left"/>
       <w:pPr>
-        <w:ind w:left="720" w:hanging="360"/>
+        <w:ind w:left="1080" w:hanging="360"/>
       </w:pPr>
       <w:rPr>
         <w:rFonts w:hint="default"/>
@@ -2189,7 +3260,7 @@
       <w:lvlText w:val="%2."/>
       <w:lvlJc w:val="left"/>
       <w:pPr>
-        <w:ind w:left="1440" w:hanging="360"/>
+        <w:ind w:left="1800" w:hanging="360"/>
       </w:pPr>
     </w:lvl>
     <w:lvl w:ilvl="2" w:tplc="0409001B" w:tentative="1">
@@ -2198,7 +3269,7 @@
       <w:lvlText w:val="%3."/>
       <w:lvlJc w:val="right"/>
       <w:pPr>
-        <w:ind w:left="2160" w:hanging="180"/>
+        <w:ind w:left="2520" w:hanging="180"/>
       </w:pPr>
     </w:lvl>
     <w:lvl w:ilvl="3" w:tplc="0409000F" w:tentative="1">
@@ -2207,7 +3278,7 @@
       <w:lvlText w:val="%4."/>
       <w:lvlJc w:val="left"/>
       <w:pPr>
-        <w:ind w:left="2880" w:hanging="360"/>
+        <w:ind w:left="3240" w:hanging="360"/>
       </w:pPr>
     </w:lvl>
     <w:lvl w:ilvl="4" w:tplc="04090019" w:tentative="1">
@@ -2216,7 +3287,7 @@
       <w:lvlText w:val="%5."/>
       <w:lvlJc w:val="left"/>
       <w:pPr>
-        <w:ind w:left="3600" w:hanging="360"/>
+        <w:ind w:left="3960" w:hanging="360"/>
       </w:pPr>
     </w:lvl>
     <w:lvl w:ilvl="5" w:tplc="0409001B" w:tentative="1">
@@ -2225,7 +3296,7 @@
       <w:lvlText w:val="%6."/>
       <w:lvlJc w:val="right"/>
       <w:pPr>
-        <w:ind w:left="4320" w:hanging="180"/>
+        <w:ind w:left="4680" w:hanging="180"/>
       </w:pPr>
     </w:lvl>
     <w:lvl w:ilvl="6" w:tplc="0409000F" w:tentative="1">
@@ -2234,7 +3305,7 @@
       <w:lvlText w:val="%7."/>
       <w:lvlJc w:val="left"/>
       <w:pPr>
-        <w:ind w:left="5040" w:hanging="360"/>
+        <w:ind w:left="5400" w:hanging="360"/>
       </w:pPr>
     </w:lvl>
     <w:lvl w:ilvl="7" w:tplc="04090019" w:tentative="1">
@@ -2243,7 +3314,7 @@
       <w:lvlText w:val="%8."/>
       <w:lvlJc w:val="left"/>
       <w:pPr>
-        <w:ind w:left="5760" w:hanging="360"/>
+        <w:ind w:left="6120" w:hanging="360"/>
       </w:pPr>
     </w:lvl>
     <w:lvl w:ilvl="8" w:tplc="0409001B" w:tentative="1">
@@ -2252,15 +3323,116 @@
       <w:lvlText w:val="%9."/>
       <w:lvlJc w:val="right"/>
       <w:pPr>
+        <w:ind w:left="6840" w:hanging="180"/>
+      </w:pPr>
+    </w:lvl>
+  </w:abstractNum>
+  <w:abstractNum w:abstractNumId="5">
+    <w:nsid w:val="537C774F"/>
+    <w:multiLevelType w:val="hybridMultilevel"/>
+    <w:tmpl w:val="88D60E48"/>
+    <w:lvl w:ilvl="0" w:tplc="0409000F">
+      <w:start w:val="1"/>
+      <w:numFmt w:val="decimal"/>
+      <w:lvlText w:val="%1."/>
+      <w:lvlJc w:val="left"/>
+      <w:pPr>
+        <w:ind w:left="720" w:hanging="360"/>
+      </w:pPr>
+      <w:rPr>
+        <w:rFonts w:hint="default"/>
+      </w:rPr>
+    </w:lvl>
+    <w:lvl w:ilvl="1" w:tplc="04090019" w:tentative="1">
+      <w:start w:val="1"/>
+      <w:numFmt w:val="lowerLetter"/>
+      <w:lvlText w:val="%2."/>
+      <w:lvlJc w:val="left"/>
+      <w:pPr>
+        <w:ind w:left="1440" w:hanging="360"/>
+      </w:pPr>
+    </w:lvl>
+    <w:lvl w:ilvl="2" w:tplc="0409001B" w:tentative="1">
+      <w:start w:val="1"/>
+      <w:numFmt w:val="lowerRoman"/>
+      <w:lvlText w:val="%3."/>
+      <w:lvlJc w:val="right"/>
+      <w:pPr>
+        <w:ind w:left="2160" w:hanging="180"/>
+      </w:pPr>
+    </w:lvl>
+    <w:lvl w:ilvl="3" w:tplc="0409000F" w:tentative="1">
+      <w:start w:val="1"/>
+      <w:numFmt w:val="decimal"/>
+      <w:lvlText w:val="%4."/>
+      <w:lvlJc w:val="left"/>
+      <w:pPr>
+        <w:ind w:left="2880" w:hanging="360"/>
+      </w:pPr>
+    </w:lvl>
+    <w:lvl w:ilvl="4" w:tplc="04090019" w:tentative="1">
+      <w:start w:val="1"/>
+      <w:numFmt w:val="lowerLetter"/>
+      <w:lvlText w:val="%5."/>
+      <w:lvlJc w:val="left"/>
+      <w:pPr>
+        <w:ind w:left="3600" w:hanging="360"/>
+      </w:pPr>
+    </w:lvl>
+    <w:lvl w:ilvl="5" w:tplc="0409001B" w:tentative="1">
+      <w:start w:val="1"/>
+      <w:numFmt w:val="lowerRoman"/>
+      <w:lvlText w:val="%6."/>
+      <w:lvlJc w:val="right"/>
+      <w:pPr>
+        <w:ind w:left="4320" w:hanging="180"/>
+      </w:pPr>
+    </w:lvl>
+    <w:lvl w:ilvl="6" w:tplc="0409000F" w:tentative="1">
+      <w:start w:val="1"/>
+      <w:numFmt w:val="decimal"/>
+      <w:lvlText w:val="%7."/>
+      <w:lvlJc w:val="left"/>
+      <w:pPr>
+        <w:ind w:left="5040" w:hanging="360"/>
+      </w:pPr>
+    </w:lvl>
+    <w:lvl w:ilvl="7" w:tplc="04090019" w:tentative="1">
+      <w:start w:val="1"/>
+      <w:numFmt w:val="lowerLetter"/>
+      <w:lvlText w:val="%8."/>
+      <w:lvlJc w:val="left"/>
+      <w:pPr>
+        <w:ind w:left="5760" w:hanging="360"/>
+      </w:pPr>
+    </w:lvl>
+    <w:lvl w:ilvl="8" w:tplc="0409001B" w:tentative="1">
+      <w:start w:val="1"/>
+      <w:numFmt w:val="lowerRoman"/>
+      <w:lvlText w:val="%9."/>
+      <w:lvlJc w:val="right"/>
+      <w:pPr>
         <w:ind w:left="6480" w:hanging="180"/>
       </w:pPr>
     </w:lvl>
   </w:abstractNum>
   <w:num w:numId="1">
+    <w:abstractNumId w:val="3"/>
+  </w:num>
+  <w:num w:numId="2">
+    <w:abstractNumId w:val="5"/>
+  </w:num>
+  <w:num w:numId="3">
     <w:abstractNumId w:val="0"/>
   </w:num>
-  <w:num w:numId="2">
+  <w:num w:numId="4">
+    <w:abstractNumId w:val="4"/>
+  </w:num>
+  <w:num w:numId="5">
     <w:abstractNumId w:val="1"/>
+  </w:num>
+  <w:num w:numId="6">
+    <w:abstractNumId w:val="2"/>
   </w:num>
 </w:numbering>
 </file>
@@ -2282,7 +3454,7 @@
       </w:pPr>
     </w:pPrDefault>
   </w:docDefaults>
-  <w:latentStyles w:defLockedState="0" w:defUIPriority="99" w:defSemiHidden="0" w:defUnhideWhenUsed="0" w:defQFormat="0" w:count="371">
+  <w:latentStyles w:defLockedState="0" w:defUIPriority="99" w:defSemiHidden="0" w:defUnhideWhenUsed="0" w:defQFormat="0" w:count="382">
     <w:lsdException w:name="Normal" w:uiPriority="0" w:qFormat="1"/>
     <w:lsdException w:name="heading 1" w:uiPriority="9" w:qFormat="1"/>
     <w:lsdException w:name="heading 2" w:semiHidden="1" w:uiPriority="9" w:unhideWhenUsed="1" w:qFormat="1"/>
@@ -2437,7 +3609,7 @@
     <w:lsdException w:name="Table Web 2" w:semiHidden="1" w:unhideWhenUsed="1"/>
     <w:lsdException w:name="Table Web 3" w:semiHidden="1" w:unhideWhenUsed="1"/>
     <w:lsdException w:name="Balloon Text" w:semiHidden="1" w:unhideWhenUsed="1"/>
-    <w:lsdException w:name="Table Grid" w:uiPriority="39"/>
+    <w:lsdException w:name="Table Grid" w:uiPriority="0"/>
     <w:lsdException w:name="Table Theme" w:semiHidden="1" w:unhideWhenUsed="1"/>
     <w:lsdException w:name="Placeholder Text" w:semiHidden="1"/>
     <w:lsdException w:name="No Spacing" w:uiPriority="1" w:qFormat="1"/>
@@ -2654,6 +3826,8 @@
     <w:lsdException w:name="List Table 5 Dark Accent 6" w:uiPriority="50"/>
     <w:lsdException w:name="List Table 6 Colorful Accent 6" w:uiPriority="51"/>
     <w:lsdException w:name="List Table 7 Colorful Accent 6" w:uiPriority="52"/>
+    <w:lsdException w:name="Mention" w:semiHidden="1" w:unhideWhenUsed="1"/>
+    <w:lsdException w:name="Smart Hyperlink" w:semiHidden="1" w:unhideWhenUsed="1"/>
   </w:latentStyles>
   <w:style w:type="paragraph" w:default="1" w:styleId="Normal">
     <w:name w:val="Normal"/>
@@ -2856,6 +4030,136 @@
     <w:rPr>
       <w:color w:val="0563C1" w:themeColor="hyperlink"/>
       <w:u w:val="single"/>
+    </w:rPr>
+  </w:style>
+  <w:style w:type="paragraph" w:styleId="Header">
+    <w:name w:val="header"/>
+    <w:basedOn w:val="Normal"/>
+    <w:link w:val="HeaderChar"/>
+    <w:uiPriority w:val="99"/>
+    <w:unhideWhenUsed/>
+    <w:rsid w:val="00AA3AF6"/>
+    <w:pPr>
+      <w:tabs>
+        <w:tab w:val="center" w:pos="4513"/>
+        <w:tab w:val="right" w:pos="9026"/>
+      </w:tabs>
+      <w:spacing w:after="0" w:line="240" w:lineRule="auto"/>
+    </w:pPr>
+  </w:style>
+  <w:style w:type="character" w:customStyle="1" w:styleId="HeaderChar">
+    <w:name w:val="Header Char"/>
+    <w:basedOn w:val="DefaultParagraphFont"/>
+    <w:link w:val="Header"/>
+    <w:uiPriority w:val="99"/>
+    <w:rsid w:val="00AA3AF6"/>
+  </w:style>
+  <w:style w:type="paragraph" w:styleId="Footer">
+    <w:name w:val="footer"/>
+    <w:basedOn w:val="Normal"/>
+    <w:link w:val="FooterChar"/>
+    <w:uiPriority w:val="99"/>
+    <w:unhideWhenUsed/>
+    <w:rsid w:val="00AA3AF6"/>
+    <w:pPr>
+      <w:tabs>
+        <w:tab w:val="center" w:pos="4513"/>
+        <w:tab w:val="right" w:pos="9026"/>
+      </w:tabs>
+      <w:spacing w:after="0" w:line="240" w:lineRule="auto"/>
+    </w:pPr>
+  </w:style>
+  <w:style w:type="character" w:customStyle="1" w:styleId="FooterChar">
+    <w:name w:val="Footer Char"/>
+    <w:basedOn w:val="DefaultParagraphFont"/>
+    <w:link w:val="Footer"/>
+    <w:uiPriority w:val="99"/>
+    <w:rsid w:val="00AA3AF6"/>
+  </w:style>
+  <w:style w:type="table" w:styleId="TableGrid">
+    <w:name w:val="Table Grid"/>
+    <w:basedOn w:val="TableNormal"/>
+    <w:rsid w:val="00AA3AF6"/>
+    <w:pPr>
+      <w:spacing w:after="0" w:line="240" w:lineRule="auto"/>
+    </w:pPr>
+    <w:tblPr>
+      <w:tblInd w:w="0" w:type="dxa"/>
+      <w:tblBorders>
+        <w:top w:val="single" w:sz="4" w:space="0" w:color="auto"/>
+        <w:left w:val="single" w:sz="4" w:space="0" w:color="auto"/>
+        <w:bottom w:val="single" w:sz="4" w:space="0" w:color="auto"/>
+        <w:right w:val="single" w:sz="4" w:space="0" w:color="auto"/>
+        <w:insideH w:val="single" w:sz="4" w:space="0" w:color="auto"/>
+        <w:insideV w:val="single" w:sz="4" w:space="0" w:color="auto"/>
+      </w:tblBorders>
+      <w:tblCellMar>
+        <w:top w:w="0" w:type="dxa"/>
+        <w:left w:w="108" w:type="dxa"/>
+        <w:bottom w:w="0" w:type="dxa"/>
+        <w:right w:w="108" w:type="dxa"/>
+      </w:tblCellMar>
+    </w:tblPr>
+  </w:style>
+  <w:style w:type="paragraph" w:styleId="BalloonText">
+    <w:name w:val="Balloon Text"/>
+    <w:basedOn w:val="Normal"/>
+    <w:link w:val="BalloonTextChar"/>
+    <w:uiPriority w:val="99"/>
+    <w:semiHidden/>
+    <w:unhideWhenUsed/>
+    <w:rsid w:val="001B0A58"/>
+    <w:pPr>
+      <w:spacing w:after="0" w:line="240" w:lineRule="auto"/>
+    </w:pPr>
+    <w:rPr>
+      <w:rFonts w:ascii="Times New Roman" w:hAnsi="Times New Roman" w:cs="Times New Roman"/>
+      <w:sz w:val="18"/>
+      <w:szCs w:val="18"/>
+    </w:rPr>
+  </w:style>
+  <w:style w:type="character" w:customStyle="1" w:styleId="BalloonTextChar">
+    <w:name w:val="Balloon Text Char"/>
+    <w:basedOn w:val="DefaultParagraphFont"/>
+    <w:link w:val="BalloonText"/>
+    <w:uiPriority w:val="99"/>
+    <w:semiHidden/>
+    <w:rsid w:val="001B0A58"/>
+    <w:rPr>
+      <w:rFonts w:ascii="Times New Roman" w:hAnsi="Times New Roman" w:cs="Times New Roman"/>
+      <w:sz w:val="18"/>
+      <w:szCs w:val="18"/>
+    </w:rPr>
+  </w:style>
+  <w:style w:type="paragraph" w:styleId="Subtitle">
+    <w:name w:val="Subtitle"/>
+    <w:basedOn w:val="Normal"/>
+    <w:next w:val="Normal"/>
+    <w:link w:val="SubtitleChar"/>
+    <w:uiPriority w:val="11"/>
+    <w:qFormat/>
+    <w:rsid w:val="00474115"/>
+    <w:pPr>
+      <w:numPr>
+        <w:ilvl w:val="1"/>
+      </w:numPr>
+    </w:pPr>
+    <w:rPr>
+      <w:rFonts w:eastAsiaTheme="minorEastAsia"/>
+      <w:color w:val="5A5A5A" w:themeColor="text1" w:themeTint="A5"/>
+      <w:spacing w:val="15"/>
+    </w:rPr>
+  </w:style>
+  <w:style w:type="character" w:customStyle="1" w:styleId="SubtitleChar">
+    <w:name w:val="Subtitle Char"/>
+    <w:basedOn w:val="DefaultParagraphFont"/>
+    <w:link w:val="Subtitle"/>
+    <w:uiPriority w:val="11"/>
+    <w:rsid w:val="00474115"/>
+    <w:rPr>
+      <w:rFonts w:eastAsiaTheme="minorEastAsia"/>
+      <w:color w:val="5A5A5A" w:themeColor="text1" w:themeTint="A5"/>
+      <w:spacing w:val="15"/>
     </w:rPr>
   </w:style>
 </w:styles>

</xml_diff>